<commit_message>
Continuação da documentação dos RF's
</commit_message>
<xml_diff>
--- a/docs/requisitos/requisitos.docx
+++ b/docs/requisitos/requisitos.docx
@@ -1456,27 +1456,7 @@
           <w:szCs w:val="22"/>
           <w:shd w:val="clear" w:color="auto" w:fill="FFFFFF"/>
         </w:rPr>
-        <w:t xml:space="preserve">acontecem </w:t>
-      </w:r>
-      <w:r>
-        <w:rPr>
-          <w:rFonts w:ascii="Arial" w:hAnsi="Arial" w:cs="Arial"/>
-          <w:color w:val="000000"/>
-          <w:sz w:val="22"/>
-          <w:szCs w:val="22"/>
-          <w:shd w:val="clear" w:color="auto" w:fill="FFFFFF"/>
-        </w:rPr>
-        <w:t>de hora em hora</w:t>
-      </w:r>
-      <w:r>
-        <w:rPr>
-          <w:rFonts w:ascii="Arial" w:hAnsi="Arial" w:cs="Arial"/>
-          <w:color w:val="000000"/>
-          <w:sz w:val="22"/>
-          <w:szCs w:val="22"/>
-          <w:shd w:val="clear" w:color="auto" w:fill="FFFFFF"/>
-        </w:rPr>
-        <w:t>.</w:t>
+        <w:t>acontecem de hora em hora.</w:t>
       </w:r>
     </w:p>
     <w:p>
@@ -1674,14 +1654,7 @@
           <w:rFonts w:asciiTheme="majorHAnsi" w:hAnsiTheme="majorHAnsi"/>
           <w:sz w:val="20"/>
         </w:rPr>
-        <w:t xml:space="preserve">Curtir ou não curtir </w:t>
-      </w:r>
-      <w:r>
-        <w:rPr>
-          <w:rFonts w:asciiTheme="majorHAnsi" w:hAnsiTheme="majorHAnsi"/>
-          <w:sz w:val="20"/>
-        </w:rPr>
-        <w:t>notícias</w:t>
+        <w:t>Curtir ou não curtir notícias</w:t>
       </w:r>
       <w:r>
         <w:rPr>
@@ -1727,37 +1700,7 @@
           <w:szCs w:val="22"/>
           <w:shd w:val="clear" w:color="auto" w:fill="FFFFFF"/>
         </w:rPr>
-        <w:t xml:space="preserve">Este requisito refere-se à </w:t>
-      </w:r>
-      <w:r>
-        <w:rPr>
-          <w:rFonts w:ascii="Arial" w:hAnsi="Arial" w:cs="Arial"/>
-          <w:color w:val="000000"/>
-          <w:sz w:val="22"/>
-          <w:szCs w:val="22"/>
-          <w:shd w:val="clear" w:color="auto" w:fill="FFFFFF"/>
-        </w:rPr>
-        <w:t>possibilidade</w:t>
-      </w:r>
-      <w:r>
-        <w:rPr>
-          <w:rFonts w:ascii="Arial" w:hAnsi="Arial" w:cs="Arial"/>
-          <w:color w:val="000000"/>
-          <w:sz w:val="22"/>
-          <w:szCs w:val="22"/>
-          <w:shd w:val="clear" w:color="auto" w:fill="FFFFFF"/>
-        </w:rPr>
-        <w:t xml:space="preserve"> do usuário, previamente cadastrado no sistema (RF 01</w:t>
-      </w:r>
-      <w:r>
-        <w:rPr>
-          <w:rFonts w:ascii="Arial" w:hAnsi="Arial" w:cs="Arial"/>
-          <w:color w:val="000000"/>
-          <w:sz w:val="22"/>
-          <w:szCs w:val="22"/>
-          <w:shd w:val="clear" w:color="auto" w:fill="FFFFFF"/>
-        </w:rPr>
-        <w:t>)</w:t>
+        <w:t>Este requisito refere-se à possibilidade do usuário, previamente cadastrado no sistema (RF 01)</w:t>
       </w:r>
       <w:r>
         <w:rPr>
@@ -1799,27 +1742,7 @@
           <w:szCs w:val="22"/>
           <w:shd w:val="clear" w:color="auto" w:fill="FFFFFF"/>
         </w:rPr>
-        <w:t xml:space="preserve">, </w:t>
-      </w:r>
-      <w:r>
-        <w:rPr>
-          <w:rFonts w:ascii="Arial" w:hAnsi="Arial" w:cs="Arial"/>
-          <w:color w:val="000000"/>
-          <w:sz w:val="22"/>
-          <w:szCs w:val="22"/>
-          <w:shd w:val="clear" w:color="auto" w:fill="FFFFFF"/>
-        </w:rPr>
-        <w:t>deixar seu feedback</w:t>
-      </w:r>
-      <w:r>
-        <w:rPr>
-          <w:rFonts w:ascii="Arial" w:hAnsi="Arial" w:cs="Arial"/>
-          <w:color w:val="000000"/>
-          <w:sz w:val="22"/>
-          <w:szCs w:val="22"/>
-          <w:shd w:val="clear" w:color="auto" w:fill="FFFFFF"/>
-        </w:rPr>
-        <w:t xml:space="preserve">. </w:t>
+        <w:t xml:space="preserve">, deixar seu feedback. </w:t>
       </w:r>
     </w:p>
     <w:p>
@@ -2063,27 +1986,7 @@
           <w:szCs w:val="22"/>
           <w:shd w:val="clear" w:color="auto" w:fill="FFFFFF"/>
         </w:rPr>
-        <w:t xml:space="preserve">” (RF 02), deixar seu </w:t>
-      </w:r>
-      <w:r>
-        <w:rPr>
-          <w:rFonts w:ascii="Arial" w:hAnsi="Arial" w:cs="Arial"/>
-          <w:color w:val="000000"/>
-          <w:sz w:val="22"/>
-          <w:szCs w:val="22"/>
-          <w:shd w:val="clear" w:color="auto" w:fill="FFFFFF"/>
-        </w:rPr>
-        <w:t>comentário</w:t>
-      </w:r>
-      <w:r>
-        <w:rPr>
-          <w:rFonts w:ascii="Arial" w:hAnsi="Arial" w:cs="Arial"/>
-          <w:color w:val="000000"/>
-          <w:sz w:val="22"/>
-          <w:szCs w:val="22"/>
-          <w:shd w:val="clear" w:color="auto" w:fill="FFFFFF"/>
-        </w:rPr>
-        <w:t xml:space="preserve">. </w:t>
+        <w:t xml:space="preserve">” (RF 02), deixar seu comentário. </w:t>
       </w:r>
     </w:p>
     <w:p>
@@ -2297,47 +2200,7 @@
           <w:szCs w:val="22"/>
           <w:shd w:val="clear" w:color="auto" w:fill="FFFFFF"/>
         </w:rPr>
-        <w:t xml:space="preserve">Este requisito refere-se à possibilidade do usuário, previamente cadastrado no sistema (RF 01) </w:t>
-      </w:r>
-      <w:r>
-        <w:rPr>
-          <w:rFonts w:ascii="Arial" w:hAnsi="Arial" w:cs="Arial"/>
-          <w:color w:val="000000"/>
-          <w:sz w:val="22"/>
-          <w:szCs w:val="22"/>
-          <w:shd w:val="clear" w:color="auto" w:fill="FFFFFF"/>
-        </w:rPr>
-        <w:t>ou não</w:t>
-      </w:r>
-      <w:r>
-        <w:rPr>
-          <w:rFonts w:ascii="Arial" w:hAnsi="Arial" w:cs="Arial"/>
-          <w:color w:val="000000"/>
-          <w:sz w:val="22"/>
-          <w:szCs w:val="22"/>
-          <w:shd w:val="clear" w:color="auto" w:fill="FFFFFF"/>
-        </w:rPr>
-        <w:t xml:space="preserve">, </w:t>
-      </w:r>
-      <w:r>
-        <w:rPr>
-          <w:rFonts w:ascii="Arial" w:hAnsi="Arial" w:cs="Arial"/>
-          <w:color w:val="000000"/>
-          <w:sz w:val="22"/>
-          <w:szCs w:val="22"/>
-          <w:shd w:val="clear" w:color="auto" w:fill="FFFFFF"/>
-        </w:rPr>
-        <w:t>compartilhar notícias nas suas redes</w:t>
-      </w:r>
-      <w:r>
-        <w:rPr>
-          <w:rFonts w:ascii="Arial" w:hAnsi="Arial" w:cs="Arial"/>
-          <w:color w:val="000000"/>
-          <w:sz w:val="22"/>
-          <w:szCs w:val="22"/>
-          <w:shd w:val="clear" w:color="auto" w:fill="FFFFFF"/>
-        </w:rPr>
-        <w:t>.</w:t>
+        <w:t>Este requisito refere-se à possibilidade do usuário, previamente cadastrado no sistema (RF 01) ou não, compartilhar notícias nas suas redes.</w:t>
       </w:r>
     </w:p>
     <w:p>
@@ -2646,14 +2509,7 @@
           <w:rFonts w:asciiTheme="majorHAnsi" w:hAnsiTheme="majorHAnsi"/>
           <w:sz w:val="20"/>
         </w:rPr>
-        <w:t>Curtir ou não curtir</w:t>
-      </w:r>
-      <w:r>
-        <w:rPr>
-          <w:rFonts w:asciiTheme="majorHAnsi" w:hAnsiTheme="majorHAnsi"/>
-          <w:sz w:val="20"/>
-        </w:rPr>
-        <w:t xml:space="preserve"> comentários </w:t>
+        <w:t xml:space="preserve">Curtir ou não curtir comentários </w:t>
       </w:r>
       <w:r>
         <w:rPr>
@@ -2721,17 +2577,7 @@
           <w:szCs w:val="22"/>
           <w:shd w:val="clear" w:color="auto" w:fill="FFFFFF"/>
         </w:rPr>
-        <w:t xml:space="preserve">” (RF 02), </w:t>
-      </w:r>
-      <w:r>
-        <w:rPr>
-          <w:rFonts w:ascii="Arial" w:hAnsi="Arial" w:cs="Arial"/>
-          <w:color w:val="000000"/>
-          <w:sz w:val="22"/>
-          <w:szCs w:val="22"/>
-          <w:shd w:val="clear" w:color="auto" w:fill="FFFFFF"/>
-        </w:rPr>
-        <w:t xml:space="preserve">deixar seu feedback nos </w:t>
+        <w:t xml:space="preserve">” (RF 02), deixar seu feedback nos </w:t>
       </w:r>
       <w:r>
         <w:rPr>
@@ -2980,17 +2826,7 @@
           <w:szCs w:val="22"/>
           <w:shd w:val="clear" w:color="auto" w:fill="FFFFFF"/>
         </w:rPr>
-        <w:t>” (RF 02),</w:t>
-      </w:r>
-      <w:r>
-        <w:rPr>
-          <w:rFonts w:ascii="Arial" w:hAnsi="Arial" w:cs="Arial"/>
-          <w:color w:val="000000"/>
-          <w:sz w:val="22"/>
-          <w:szCs w:val="22"/>
-          <w:shd w:val="clear" w:color="auto" w:fill="FFFFFF"/>
-        </w:rPr>
-        <w:t xml:space="preserve"> criar seu perfil econômico.</w:t>
+        <w:t>” (RF 02), criar seu perfil econômico.</w:t>
       </w:r>
     </w:p>
     <w:p>
@@ -3156,14 +2992,7 @@
           <w:rFonts w:asciiTheme="majorHAnsi" w:hAnsiTheme="majorHAnsi"/>
           <w:sz w:val="20"/>
         </w:rPr>
-        <w:t>1</w:t>
-      </w:r>
-      <w:r>
-        <w:rPr>
-          <w:rFonts w:asciiTheme="majorHAnsi" w:hAnsiTheme="majorHAnsi"/>
-          <w:sz w:val="20"/>
-        </w:rPr>
-        <w:t>4</w:t>
+        <w:t>14</w:t>
       </w:r>
       <w:r>
         <w:rPr>
@@ -3253,27 +3082,7 @@
           <w:szCs w:val="22"/>
           <w:shd w:val="clear" w:color="auto" w:fill="FFFFFF"/>
         </w:rPr>
-        <w:t xml:space="preserve">” (RF 02), </w:t>
-      </w:r>
-      <w:r>
-        <w:rPr>
-          <w:rFonts w:ascii="Arial" w:hAnsi="Arial" w:cs="Arial"/>
-          <w:color w:val="000000"/>
-          <w:sz w:val="22"/>
-          <w:szCs w:val="22"/>
-          <w:shd w:val="clear" w:color="auto" w:fill="FFFFFF"/>
-        </w:rPr>
-        <w:t>editar</w:t>
-      </w:r>
-      <w:r>
-        <w:rPr>
-          <w:rFonts w:ascii="Arial" w:hAnsi="Arial" w:cs="Arial"/>
-          <w:color w:val="000000"/>
-          <w:sz w:val="22"/>
-          <w:szCs w:val="22"/>
-          <w:shd w:val="clear" w:color="auto" w:fill="FFFFFF"/>
-        </w:rPr>
-        <w:t xml:space="preserve"> seu perfil econômico.</w:t>
+        <w:t>” (RF 02), editar seu perfil econômico.</w:t>
       </w:r>
     </w:p>
     <w:p>
@@ -3367,14 +3176,7 @@
           <w:rFonts w:asciiTheme="majorHAnsi" w:hAnsiTheme="majorHAnsi"/>
           <w:sz w:val="20"/>
         </w:rPr>
-        <w:t>1</w:t>
-      </w:r>
-      <w:r>
-        <w:rPr>
-          <w:rFonts w:asciiTheme="majorHAnsi" w:hAnsiTheme="majorHAnsi"/>
-          <w:sz w:val="20"/>
-        </w:rPr>
-        <w:t>5</w:t>
+        <w:t>15</w:t>
       </w:r>
       <w:r>
         <w:rPr>
@@ -3448,37 +3250,7 @@
           <w:szCs w:val="22"/>
           <w:shd w:val="clear" w:color="auto" w:fill="FFFFFF"/>
         </w:rPr>
-        <w:t>Este requisito</w:t>
-      </w:r>
-      <w:r>
-        <w:rPr>
-          <w:rFonts w:ascii="Arial" w:hAnsi="Arial" w:cs="Arial"/>
-          <w:color w:val="000000"/>
-          <w:sz w:val="22"/>
-          <w:szCs w:val="22"/>
-          <w:shd w:val="clear" w:color="auto" w:fill="FFFFFF"/>
-        </w:rPr>
-        <w:t xml:space="preserve"> é puramente administrativo e estratégico, não é disponibilizado aos usuários comuns e</w:t>
-      </w:r>
-      <w:r>
-        <w:rPr>
-          <w:rFonts w:ascii="Arial" w:hAnsi="Arial" w:cs="Arial"/>
-          <w:color w:val="000000"/>
-          <w:sz w:val="22"/>
-          <w:szCs w:val="22"/>
-          <w:shd w:val="clear" w:color="auto" w:fill="FFFFFF"/>
-        </w:rPr>
-        <w:t xml:space="preserve"> refere-se à possibilidade </w:t>
-      </w:r>
-      <w:r>
-        <w:rPr>
-          <w:rFonts w:ascii="Arial" w:hAnsi="Arial" w:cs="Arial"/>
-          <w:color w:val="000000"/>
-          <w:sz w:val="22"/>
-          <w:szCs w:val="22"/>
-          <w:shd w:val="clear" w:color="auto" w:fill="FFFFFF"/>
-        </w:rPr>
-        <w:t xml:space="preserve">de o sistema gerar o percentual dos perfis econômicos </w:t>
+        <w:t xml:space="preserve">Este requisito é puramente administrativo e estratégico, não é disponibilizado aos usuários comuns e refere-se à possibilidade de o sistema gerar o percentual dos perfis econômicos </w:t>
       </w:r>
       <w:r>
         <w:rPr>
@@ -3642,14 +3414,7 @@
           <w:rFonts w:asciiTheme="majorHAnsi" w:hAnsiTheme="majorHAnsi"/>
           <w:sz w:val="20"/>
         </w:rPr>
-        <w:t>Buscar palavras no dicionário</w:t>
-      </w:r>
-      <w:r>
-        <w:rPr>
-          <w:rFonts w:asciiTheme="majorHAnsi" w:hAnsiTheme="majorHAnsi"/>
-          <w:sz w:val="20"/>
-        </w:rPr>
-        <w:t xml:space="preserve"> </w:t>
+        <w:t xml:space="preserve">Buscar palavras no dicionário </w:t>
       </w:r>
       <w:r>
         <w:rPr>
@@ -3695,37 +3460,7 @@
           <w:szCs w:val="22"/>
           <w:shd w:val="clear" w:color="auto" w:fill="FFFFFF"/>
         </w:rPr>
-        <w:t xml:space="preserve">Este requisito refere-se à possibilidade do usuário, previamente cadastrado no sistema (RF 01) e </w:t>
-      </w:r>
-      <w:r>
-        <w:rPr>
-          <w:rFonts w:ascii="Arial" w:hAnsi="Arial" w:cs="Arial"/>
-          <w:color w:val="000000"/>
-          <w:sz w:val="22"/>
-          <w:szCs w:val="22"/>
-          <w:shd w:val="clear" w:color="auto" w:fill="FFFFFF"/>
-        </w:rPr>
-        <w:t>ou não</w:t>
-      </w:r>
-      <w:r>
-        <w:rPr>
-          <w:rFonts w:ascii="Arial" w:hAnsi="Arial" w:cs="Arial"/>
-          <w:color w:val="000000"/>
-          <w:sz w:val="22"/>
-          <w:szCs w:val="22"/>
-          <w:shd w:val="clear" w:color="auto" w:fill="FFFFFF"/>
-        </w:rPr>
-        <w:t xml:space="preserve">, </w:t>
-      </w:r>
-      <w:r>
-        <w:rPr>
-          <w:rFonts w:ascii="Arial" w:hAnsi="Arial" w:cs="Arial"/>
-          <w:color w:val="000000"/>
-          <w:sz w:val="22"/>
-          <w:szCs w:val="22"/>
-          <w:shd w:val="clear" w:color="auto" w:fill="FFFFFF"/>
-        </w:rPr>
-        <w:t>procurar por palavras no dicionário.</w:t>
+        <w:t>Este requisito refere-se à possibilidade do usuário, previamente cadastrado no sistema (RF 01) e ou não, procurar por palavras no dicionário.</w:t>
       </w:r>
     </w:p>
     <w:p>
@@ -3859,14 +3594,7 @@
           <w:rFonts w:asciiTheme="majorHAnsi" w:hAnsiTheme="majorHAnsi"/>
           <w:sz w:val="20"/>
         </w:rPr>
-        <w:t>1</w:t>
-      </w:r>
-      <w:r>
-        <w:rPr>
-          <w:rFonts w:asciiTheme="majorHAnsi" w:hAnsiTheme="majorHAnsi"/>
-          <w:sz w:val="20"/>
-        </w:rPr>
-        <w:t xml:space="preserve">7 </w:t>
+        <w:t xml:space="preserve">17 </w:t>
       </w:r>
       <w:r>
         <w:rPr>
@@ -3933,17 +3661,7 @@
           <w:szCs w:val="22"/>
           <w:shd w:val="clear" w:color="auto" w:fill="FFFFFF"/>
         </w:rPr>
-        <w:t xml:space="preserve">Este requisito refere-se à possibilidade do usuário, previamente cadastrado no sistema (RF 01) e ou não, </w:t>
-      </w:r>
-      <w:r>
-        <w:rPr>
-          <w:rFonts w:ascii="Arial" w:hAnsi="Arial" w:cs="Arial"/>
-          <w:color w:val="000000"/>
-          <w:sz w:val="22"/>
-          <w:szCs w:val="22"/>
-          <w:shd w:val="clear" w:color="auto" w:fill="FFFFFF"/>
-        </w:rPr>
-        <w:t>solicitar modificações na explicação de um determinado termo encontrado no dicionário.</w:t>
+        <w:t>Este requisito refere-se à possibilidade do usuário, previamente cadastrado no sistema (RF 01) e ou não, solicitar modificações na explicação de um determinado termo encontrado no dicionário.</w:t>
       </w:r>
     </w:p>
     <w:p>
@@ -4057,21 +3775,7 @@
           <w:rFonts w:asciiTheme="majorHAnsi" w:hAnsiTheme="majorHAnsi"/>
           <w:sz w:val="20"/>
         </w:rPr>
-        <w:t>1</w:t>
-      </w:r>
-      <w:r>
-        <w:rPr>
-          <w:rFonts w:asciiTheme="majorHAnsi" w:hAnsiTheme="majorHAnsi"/>
-          <w:sz w:val="20"/>
-        </w:rPr>
-        <w:t>8</w:t>
-      </w:r>
-      <w:r>
-        <w:rPr>
-          <w:rFonts w:asciiTheme="majorHAnsi" w:hAnsiTheme="majorHAnsi"/>
-          <w:sz w:val="20"/>
-        </w:rPr>
-        <w:t xml:space="preserve"> </w:t>
+        <w:t xml:space="preserve">18 </w:t>
       </w:r>
       <w:r>
         <w:rPr>
@@ -4131,17 +3835,7 @@
           <w:szCs w:val="22"/>
           <w:shd w:val="clear" w:color="auto" w:fill="FFFFFF"/>
         </w:rPr>
-        <w:t xml:space="preserve">Este requisito refere-se à possibilidade do usuário, previamente cadastrado no sistema (RF 01) e ou não, </w:t>
-      </w:r>
-      <w:r>
-        <w:rPr>
-          <w:rFonts w:ascii="Arial" w:hAnsi="Arial" w:cs="Arial"/>
-          <w:color w:val="000000"/>
-          <w:sz w:val="22"/>
-          <w:szCs w:val="22"/>
-          <w:shd w:val="clear" w:color="auto" w:fill="FFFFFF"/>
-        </w:rPr>
-        <w:t>cadastrar palavras que ainda não estão no dicionário.</w:t>
+        <w:t>Este requisito refere-se à possibilidade do usuário, previamente cadastrado no sistema (RF 01) e ou não, cadastrar palavras que ainda não estão no dicionário.</w:t>
       </w:r>
     </w:p>
     <w:p>
@@ -4224,14 +3918,7 @@
           <w:rFonts w:asciiTheme="majorHAnsi" w:hAnsiTheme="majorHAnsi"/>
           <w:sz w:val="20"/>
         </w:rPr>
-        <w:t>19</w:t>
-      </w:r>
-      <w:r>
-        <w:rPr>
-          <w:rFonts w:asciiTheme="majorHAnsi" w:hAnsiTheme="majorHAnsi"/>
-          <w:sz w:val="20"/>
-        </w:rPr>
-        <w:t xml:space="preserve"> </w:t>
+        <w:t xml:space="preserve">19 </w:t>
       </w:r>
       <w:r>
         <w:rPr>
@@ -4245,14 +3932,7 @@
           <w:rFonts w:asciiTheme="majorHAnsi" w:hAnsiTheme="majorHAnsi"/>
           <w:sz w:val="20"/>
         </w:rPr>
-        <w:t xml:space="preserve">Ranquear pesquisas realizadas </w:t>
-      </w:r>
-      <w:r>
-        <w:rPr>
-          <w:rFonts w:asciiTheme="majorHAnsi" w:hAnsiTheme="majorHAnsi"/>
-          <w:sz w:val="20"/>
-        </w:rPr>
-        <w:t xml:space="preserve">no dicionário </w:t>
+        <w:t xml:space="preserve">Ranquear pesquisas realizadas no dicionário </w:t>
       </w:r>
       <w:r>
         <w:rPr>
@@ -4298,17 +3978,7 @@
           <w:szCs w:val="22"/>
           <w:shd w:val="clear" w:color="auto" w:fill="FFFFFF"/>
         </w:rPr>
-        <w:t xml:space="preserve">Este requisito é puramente administrativo e estratégico, não é disponibilizado aos usuários comuns e refere-se à possibilidade de o sistema gerar o percentual </w:t>
-      </w:r>
-      <w:r>
-        <w:rPr>
-          <w:rFonts w:ascii="Arial" w:hAnsi="Arial" w:cs="Arial"/>
-          <w:color w:val="000000"/>
-          <w:sz w:val="22"/>
-          <w:szCs w:val="22"/>
-          <w:shd w:val="clear" w:color="auto" w:fill="FFFFFF"/>
-        </w:rPr>
-        <w:t xml:space="preserve">das pesquisas mais realizadas </w:t>
+        <w:t xml:space="preserve">Este requisito é puramente administrativo e estratégico, não é disponibilizado aos usuários comuns e refere-se à possibilidade de o sistema gerar o percentual das pesquisas mais realizadas </w:t>
       </w:r>
       <w:r>
         <w:rPr>
@@ -4319,53 +3989,1202 @@
           <w:shd w:val="clear" w:color="auto" w:fill="FFFFFF"/>
         </w:rPr>
         <w:t>no dicionário.</w:t>
+      </w:r>
+    </w:p>
+    <w:p>
+      <w:pPr>
+        <w:pStyle w:val="Ttulo3"/>
+        <w:numPr>
+          <w:ilvl w:val="1"/>
+          <w:numId w:val="4"/>
+        </w:numPr>
+      </w:pPr>
+      <w:r>
+        <w:lastRenderedPageBreak/>
+        <w:t xml:space="preserve">Módulo </w:t>
+      </w:r>
+      <w:r>
+        <w:t>Simulações</w:t>
+      </w:r>
+    </w:p>
+    <w:p>
+      <w:pPr>
+        <w:pStyle w:val="NormalWeb"/>
+        <w:spacing w:before="0" w:beforeAutospacing="0" w:after="140" w:afterAutospacing="0"/>
+        <w:ind w:firstLine="360"/>
+        <w:jc w:val="both"/>
+        <w:rPr>
+          <w:rFonts w:ascii="Arial" w:hAnsi="Arial" w:cs="Arial"/>
+          <w:color w:val="000000"/>
+          <w:sz w:val="22"/>
+          <w:szCs w:val="22"/>
+          <w:shd w:val="clear" w:color="auto" w:fill="FFFFFF"/>
+        </w:rPr>
+      </w:pPr>
+      <w:r>
+        <w:rPr>
+          <w:rFonts w:ascii="Arial" w:hAnsi="Arial" w:cs="Arial"/>
+          <w:color w:val="000000"/>
+          <w:sz w:val="22"/>
+          <w:szCs w:val="22"/>
+          <w:shd w:val="clear" w:color="auto" w:fill="FFFFFF"/>
+        </w:rPr>
+        <w:t xml:space="preserve">Este módulo agrupa os requisitos referentes à </w:t>
+      </w:r>
+      <w:r>
+        <w:rPr>
+          <w:rFonts w:ascii="Arial" w:hAnsi="Arial" w:cs="Arial"/>
+          <w:color w:val="000000"/>
+          <w:sz w:val="22"/>
+          <w:szCs w:val="22"/>
+          <w:shd w:val="clear" w:color="auto" w:fill="FFFFFF"/>
+        </w:rPr>
+        <w:t xml:space="preserve">possibilidade de o usuário </w:t>
+      </w:r>
+      <w:r>
+        <w:rPr>
+          <w:rFonts w:ascii="Arial" w:hAnsi="Arial" w:cs="Arial"/>
+          <w:color w:val="000000"/>
+          <w:sz w:val="22"/>
+          <w:szCs w:val="22"/>
+          <w:shd w:val="clear" w:color="auto" w:fill="FFFFFF"/>
+        </w:rPr>
+        <w:t>fazer simulações</w:t>
+      </w:r>
+      <w:r>
+        <w:rPr>
+          <w:rFonts w:ascii="Arial" w:hAnsi="Arial" w:cs="Arial"/>
+          <w:color w:val="000000"/>
+          <w:sz w:val="22"/>
+          <w:szCs w:val="22"/>
+          <w:shd w:val="clear" w:color="auto" w:fill="FFFFFF"/>
+        </w:rPr>
+        <w:t xml:space="preserve"> de investimentos no </w:t>
+      </w:r>
+      <w:r>
+        <w:rPr>
+          <w:rFonts w:ascii="Arial" w:hAnsi="Arial" w:cs="Arial"/>
+          <w:color w:val="000000"/>
+          <w:sz w:val="22"/>
+          <w:szCs w:val="22"/>
+          <w:shd w:val="clear" w:color="auto" w:fill="FFFFFF"/>
+        </w:rPr>
+        <w:t>portal.</w:t>
+      </w:r>
+    </w:p>
+    <w:p>
+      <w:pPr>
+        <w:pStyle w:val="NormalWeb"/>
+        <w:spacing w:before="0" w:beforeAutospacing="0" w:after="140" w:afterAutospacing="0"/>
+        <w:ind w:firstLine="360"/>
+        <w:jc w:val="both"/>
+        <w:rPr>
+          <w:rFonts w:ascii="Arial" w:hAnsi="Arial" w:cs="Arial"/>
+          <w:color w:val="000000"/>
+          <w:sz w:val="22"/>
+          <w:szCs w:val="22"/>
+          <w:shd w:val="clear" w:color="auto" w:fill="FFFFFF"/>
+        </w:rPr>
+      </w:pPr>
+    </w:p>
+    <w:p>
+      <w:pPr>
+        <w:pStyle w:val="PargrafodaLista"/>
+        <w:ind w:left="360"/>
+        <w:rPr>
+          <w:rFonts w:asciiTheme="majorHAnsi" w:hAnsiTheme="majorHAnsi"/>
+          <w:sz w:val="20"/>
+        </w:rPr>
+      </w:pPr>
+      <w:r>
+        <w:rPr>
+          <w:rFonts w:asciiTheme="majorHAnsi" w:hAnsiTheme="majorHAnsi"/>
+          <w:sz w:val="20"/>
+        </w:rPr>
+        <w:t xml:space="preserve">RF </w:t>
+      </w:r>
+      <w:r>
+        <w:rPr>
+          <w:rFonts w:asciiTheme="majorHAnsi" w:hAnsiTheme="majorHAnsi"/>
+          <w:sz w:val="20"/>
+        </w:rPr>
+        <w:t>20</w:t>
+      </w:r>
+      <w:r>
+        <w:rPr>
+          <w:rFonts w:asciiTheme="majorHAnsi" w:hAnsiTheme="majorHAnsi"/>
+          <w:sz w:val="20"/>
+        </w:rPr>
+        <w:t xml:space="preserve"> </w:t>
+      </w:r>
+      <w:r>
+        <w:rPr>
+          <w:rFonts w:asciiTheme="majorHAnsi" w:hAnsiTheme="majorHAnsi"/>
+          <w:sz w:val="20"/>
+        </w:rPr>
+        <w:t xml:space="preserve">– </w:t>
+      </w:r>
+      <w:r>
+        <w:rPr>
+          <w:rFonts w:asciiTheme="majorHAnsi" w:hAnsiTheme="majorHAnsi"/>
+          <w:sz w:val="20"/>
+        </w:rPr>
+        <w:t>Simular investimentos</w:t>
+      </w:r>
+      <w:r>
+        <w:rPr>
+          <w:rFonts w:asciiTheme="majorHAnsi" w:hAnsiTheme="majorHAnsi"/>
+          <w:sz w:val="20"/>
+        </w:rPr>
+        <w:t xml:space="preserve"> </w:t>
+      </w:r>
+      <w:r>
+        <w:rPr>
+          <w:rFonts w:asciiTheme="majorHAnsi" w:hAnsiTheme="majorHAnsi"/>
+          <w:sz w:val="20"/>
+        </w:rPr>
+        <w:t>(</w:t>
+      </w:r>
+      <w:r>
+        <w:rPr>
+          <w:rFonts w:asciiTheme="majorHAnsi" w:hAnsiTheme="majorHAnsi"/>
+          <w:sz w:val="20"/>
+        </w:rPr>
+        <w:t>Essencial</w:t>
+      </w:r>
+      <w:r>
+        <w:rPr>
+          <w:rFonts w:asciiTheme="majorHAnsi" w:hAnsiTheme="majorHAnsi"/>
+          <w:sz w:val="20"/>
+        </w:rPr>
+        <w:t>)</w:t>
+      </w:r>
+    </w:p>
+    <w:p>
+      <w:pPr>
+        <w:pStyle w:val="NormalWeb"/>
+        <w:spacing w:before="0" w:beforeAutospacing="0" w:after="140" w:afterAutospacing="0"/>
+        <w:ind w:firstLine="360"/>
+        <w:jc w:val="both"/>
+        <w:rPr>
+          <w:rFonts w:ascii="Arial" w:hAnsi="Arial" w:cs="Arial"/>
+          <w:color w:val="000000"/>
+          <w:sz w:val="22"/>
+          <w:szCs w:val="22"/>
+          <w:shd w:val="clear" w:color="auto" w:fill="FFFFFF"/>
+        </w:rPr>
+      </w:pPr>
+      <w:r>
+        <w:rPr>
+          <w:rFonts w:ascii="Arial" w:hAnsi="Arial" w:cs="Arial"/>
+          <w:color w:val="000000"/>
+          <w:sz w:val="22"/>
+          <w:szCs w:val="22"/>
+          <w:shd w:val="clear" w:color="auto" w:fill="FFFFFF"/>
+        </w:rPr>
+        <w:t>Este requisito refere-se à possibilidade do usuário, previamente cadastrado no sistema (RF 01) e e “</w:t>
+      </w:r>
+      <w:proofErr w:type="spellStart"/>
+      <w:r>
+        <w:rPr>
+          <w:rFonts w:ascii="Arial" w:hAnsi="Arial" w:cs="Arial"/>
+          <w:color w:val="000000"/>
+          <w:sz w:val="22"/>
+          <w:szCs w:val="22"/>
+          <w:shd w:val="clear" w:color="auto" w:fill="FFFFFF"/>
+        </w:rPr>
+        <w:t>logado</w:t>
+      </w:r>
+      <w:proofErr w:type="spellEnd"/>
+      <w:r>
+        <w:rPr>
+          <w:rFonts w:ascii="Arial" w:hAnsi="Arial" w:cs="Arial"/>
+          <w:color w:val="000000"/>
+          <w:sz w:val="22"/>
+          <w:szCs w:val="22"/>
+          <w:shd w:val="clear" w:color="auto" w:fill="FFFFFF"/>
+        </w:rPr>
+        <w:t xml:space="preserve">” (RF 02), </w:t>
+      </w:r>
+      <w:r>
+        <w:rPr>
+          <w:rFonts w:ascii="Arial" w:hAnsi="Arial" w:cs="Arial"/>
+          <w:color w:val="000000"/>
+          <w:sz w:val="22"/>
+          <w:szCs w:val="22"/>
+          <w:shd w:val="clear" w:color="auto" w:fill="FFFFFF"/>
+        </w:rPr>
+        <w:t>simular investimentos</w:t>
+      </w:r>
+      <w:r>
+        <w:rPr>
+          <w:rFonts w:ascii="Arial" w:hAnsi="Arial" w:cs="Arial"/>
+          <w:color w:val="000000"/>
+          <w:sz w:val="22"/>
+          <w:szCs w:val="22"/>
+          <w:shd w:val="clear" w:color="auto" w:fill="FFFFFF"/>
+        </w:rPr>
+        <w:t>.</w:t>
+      </w:r>
+    </w:p>
+    <w:p>
+      <w:pPr>
+        <w:pStyle w:val="NormalWeb"/>
+        <w:spacing w:before="0" w:beforeAutospacing="0" w:after="140" w:afterAutospacing="0"/>
+        <w:ind w:firstLine="360"/>
+        <w:jc w:val="both"/>
+        <w:rPr>
+          <w:rFonts w:ascii="Arial" w:hAnsi="Arial" w:cs="Arial"/>
+          <w:color w:val="000000"/>
+          <w:sz w:val="22"/>
+          <w:szCs w:val="22"/>
+          <w:shd w:val="clear" w:color="auto" w:fill="FFFFFF"/>
+        </w:rPr>
+      </w:pPr>
+      <w:r>
+        <w:rPr>
+          <w:rFonts w:ascii="Arial" w:hAnsi="Arial" w:cs="Arial"/>
+          <w:color w:val="000000"/>
+          <w:sz w:val="22"/>
+          <w:szCs w:val="22"/>
+          <w:shd w:val="clear" w:color="auto" w:fill="FFFFFF"/>
+        </w:rPr>
+        <w:t>Algumas possibilidades são apresentadas ao usuário</w:t>
+      </w:r>
+      <w:r>
+        <w:rPr>
+          <w:rFonts w:ascii="Arial" w:hAnsi="Arial" w:cs="Arial"/>
+          <w:color w:val="000000"/>
+          <w:sz w:val="22"/>
+          <w:szCs w:val="22"/>
+          <w:shd w:val="clear" w:color="auto" w:fill="FFFFFF"/>
+        </w:rPr>
+        <w:t xml:space="preserve">, são elas: </w:t>
+      </w:r>
+      <w:r>
+        <w:rPr>
+          <w:rFonts w:ascii="Arial" w:hAnsi="Arial" w:cs="Arial"/>
+          <w:color w:val="000000"/>
+          <w:sz w:val="22"/>
+          <w:szCs w:val="22"/>
+          <w:shd w:val="clear" w:color="auto" w:fill="FFFFFF"/>
+        </w:rPr>
+        <w:t>CDI</w:t>
+      </w:r>
+      <w:r>
+        <w:rPr>
+          <w:rFonts w:ascii="Arial" w:hAnsi="Arial" w:cs="Arial"/>
+          <w:color w:val="000000"/>
+          <w:sz w:val="22"/>
+          <w:szCs w:val="22"/>
+          <w:shd w:val="clear" w:color="auto" w:fill="FFFFFF"/>
+        </w:rPr>
+        <w:t xml:space="preserve"> (</w:t>
+      </w:r>
+      <w:r>
+        <w:rPr>
+          <w:rFonts w:ascii="Arial" w:hAnsi="Arial" w:cs="Arial"/>
+          <w:color w:val="000000"/>
+          <w:sz w:val="22"/>
+          <w:szCs w:val="22"/>
+          <w:shd w:val="clear" w:color="auto" w:fill="FFFFFF"/>
+        </w:rPr>
+        <w:t>Certificado de Depósito Interbancário</w:t>
+      </w:r>
+      <w:r>
+        <w:rPr>
+          <w:rFonts w:ascii="Arial" w:hAnsi="Arial" w:cs="Arial"/>
+          <w:color w:val="000000"/>
+          <w:sz w:val="22"/>
+          <w:szCs w:val="22"/>
+          <w:shd w:val="clear" w:color="auto" w:fill="FFFFFF"/>
+        </w:rPr>
+        <w:t>)</w:t>
+      </w:r>
+      <w:r>
+        <w:rPr>
+          <w:rFonts w:ascii="Arial" w:hAnsi="Arial" w:cs="Arial"/>
+          <w:color w:val="000000"/>
+          <w:sz w:val="22"/>
+          <w:szCs w:val="22"/>
+          <w:shd w:val="clear" w:color="auto" w:fill="FFFFFF"/>
+        </w:rPr>
+        <w:t xml:space="preserve">, </w:t>
+      </w:r>
+      <w:r>
+        <w:rPr>
+          <w:rFonts w:ascii="Arial" w:hAnsi="Arial" w:cs="Arial"/>
+          <w:color w:val="000000"/>
+          <w:sz w:val="22"/>
+          <w:szCs w:val="22"/>
+          <w:shd w:val="clear" w:color="auto" w:fill="FFFFFF"/>
+        </w:rPr>
+        <w:t>LCI/LCA</w:t>
+      </w:r>
+      <w:r>
+        <w:rPr>
+          <w:rFonts w:ascii="Arial" w:hAnsi="Arial" w:cs="Arial"/>
+          <w:color w:val="000000"/>
+          <w:sz w:val="22"/>
+          <w:szCs w:val="22"/>
+          <w:shd w:val="clear" w:color="auto" w:fill="FFFFFF"/>
+        </w:rPr>
+        <w:t xml:space="preserve"> (</w:t>
+      </w:r>
+      <w:r>
+        <w:rPr>
+          <w:rFonts w:ascii="Arial" w:hAnsi="Arial" w:cs="Arial"/>
+          <w:color w:val="000000"/>
+          <w:sz w:val="22"/>
+          <w:szCs w:val="22"/>
+          <w:shd w:val="clear" w:color="auto" w:fill="FFFFFF"/>
+        </w:rPr>
+        <w:t>Letras de Crédito Imobiliário</w:t>
+      </w:r>
+      <w:r>
+        <w:rPr>
+          <w:rFonts w:ascii="Arial" w:hAnsi="Arial" w:cs="Arial"/>
+          <w:color w:val="000000"/>
+          <w:sz w:val="22"/>
+          <w:szCs w:val="22"/>
+          <w:shd w:val="clear" w:color="auto" w:fill="FFFFFF"/>
+        </w:rPr>
+        <w:t>/</w:t>
+      </w:r>
+      <w:r>
+        <w:t xml:space="preserve"> </w:t>
+      </w:r>
+      <w:r>
+        <w:rPr>
+          <w:rFonts w:ascii="Arial" w:hAnsi="Arial" w:cs="Arial"/>
+          <w:color w:val="000000"/>
+          <w:sz w:val="22"/>
+          <w:szCs w:val="22"/>
+          <w:shd w:val="clear" w:color="auto" w:fill="FFFFFF"/>
+        </w:rPr>
+        <w:t>Letras de Crédito do Agronegócio</w:t>
+      </w:r>
+      <w:r>
+        <w:rPr>
+          <w:rFonts w:ascii="Arial" w:hAnsi="Arial" w:cs="Arial"/>
+          <w:color w:val="000000"/>
+          <w:sz w:val="22"/>
+          <w:szCs w:val="22"/>
+          <w:shd w:val="clear" w:color="auto" w:fill="FFFFFF"/>
+        </w:rPr>
+        <w:t>)</w:t>
+      </w:r>
+      <w:r>
+        <w:rPr>
+          <w:rFonts w:ascii="Arial" w:hAnsi="Arial" w:cs="Arial"/>
+          <w:color w:val="000000"/>
+          <w:sz w:val="22"/>
+          <w:szCs w:val="22"/>
+          <w:shd w:val="clear" w:color="auto" w:fill="FFFFFF"/>
+        </w:rPr>
+        <w:t xml:space="preserve">, </w:t>
+      </w:r>
+      <w:r>
+        <w:rPr>
+          <w:rFonts w:ascii="Arial" w:hAnsi="Arial" w:cs="Arial"/>
+          <w:color w:val="000000"/>
+          <w:sz w:val="22"/>
+          <w:szCs w:val="22"/>
+          <w:shd w:val="clear" w:color="auto" w:fill="FFFFFF"/>
+        </w:rPr>
+        <w:t>CDB</w:t>
+      </w:r>
+      <w:r>
+        <w:rPr>
+          <w:rFonts w:ascii="Arial" w:hAnsi="Arial" w:cs="Arial"/>
+          <w:color w:val="000000"/>
+          <w:sz w:val="22"/>
+          <w:szCs w:val="22"/>
+          <w:shd w:val="clear" w:color="auto" w:fill="FFFFFF"/>
+        </w:rPr>
+        <w:t xml:space="preserve"> (</w:t>
+      </w:r>
+      <w:r>
+        <w:rPr>
+          <w:rFonts w:ascii="Arial" w:hAnsi="Arial" w:cs="Arial"/>
+          <w:color w:val="000000"/>
+          <w:sz w:val="22"/>
+          <w:szCs w:val="22"/>
+          <w:shd w:val="clear" w:color="auto" w:fill="FFFFFF"/>
+        </w:rPr>
+        <w:t>Certificado de Depósito Bancário</w:t>
+      </w:r>
+      <w:r>
+        <w:rPr>
+          <w:rFonts w:ascii="Arial" w:hAnsi="Arial" w:cs="Arial"/>
+          <w:color w:val="000000"/>
+          <w:sz w:val="22"/>
+          <w:szCs w:val="22"/>
+          <w:shd w:val="clear" w:color="auto" w:fill="FFFFFF"/>
+        </w:rPr>
+        <w:t>)</w:t>
+      </w:r>
+      <w:r>
+        <w:rPr>
+          <w:rFonts w:ascii="Arial" w:hAnsi="Arial" w:cs="Arial"/>
+          <w:color w:val="000000"/>
+          <w:sz w:val="22"/>
+          <w:szCs w:val="22"/>
+          <w:shd w:val="clear" w:color="auto" w:fill="FFFFFF"/>
+        </w:rPr>
+        <w:t>, poupança e bolsa de valores.</w:t>
+      </w:r>
+    </w:p>
+    <w:p>
+      <w:pPr>
+        <w:pStyle w:val="NormalWeb"/>
+        <w:spacing w:before="0" w:beforeAutospacing="0" w:after="140" w:afterAutospacing="0"/>
+        <w:ind w:firstLine="360"/>
+        <w:jc w:val="both"/>
+        <w:rPr>
+          <w:rFonts w:ascii="Arial" w:hAnsi="Arial" w:cs="Arial"/>
+          <w:color w:val="000000"/>
+          <w:sz w:val="22"/>
+          <w:szCs w:val="22"/>
+          <w:shd w:val="clear" w:color="auto" w:fill="FFFFFF"/>
+        </w:rPr>
+      </w:pPr>
+      <w:r>
+        <w:rPr>
+          <w:rFonts w:ascii="Arial" w:hAnsi="Arial" w:cs="Arial"/>
+          <w:color w:val="000000"/>
+          <w:sz w:val="22"/>
+          <w:szCs w:val="22"/>
+          <w:shd w:val="clear" w:color="auto" w:fill="FFFFFF"/>
+        </w:rPr>
+        <w:t xml:space="preserve">Como há variações na rentabilidade de todos os investimentos possíveis, é necessário que o usuário possa guardar alguns dos seus investimentos (RF </w:t>
+      </w:r>
+      <w:r>
+        <w:rPr>
+          <w:rFonts w:ascii="Arial" w:hAnsi="Arial" w:cs="Arial"/>
+          <w:color w:val="000000"/>
+          <w:sz w:val="22"/>
+          <w:szCs w:val="22"/>
+          <w:shd w:val="clear" w:color="auto" w:fill="FFFFFF"/>
+        </w:rPr>
+        <w:t>21</w:t>
+      </w:r>
+      <w:r>
+        <w:rPr>
+          <w:rFonts w:ascii="Arial" w:hAnsi="Arial" w:cs="Arial"/>
+          <w:color w:val="000000"/>
+          <w:sz w:val="22"/>
+          <w:szCs w:val="22"/>
+          <w:shd w:val="clear" w:color="auto" w:fill="FFFFFF"/>
+        </w:rPr>
+        <w:t>) para saber qual seria o resultado se tivesse aplicado de verdade.</w:t>
+      </w:r>
+    </w:p>
+    <w:p>
+      <w:pPr>
+        <w:pStyle w:val="PargrafodaLista"/>
+        <w:ind w:left="360"/>
+        <w:rPr>
+          <w:rFonts w:asciiTheme="majorHAnsi" w:hAnsiTheme="majorHAnsi"/>
+          <w:sz w:val="20"/>
+        </w:rPr>
+      </w:pPr>
+    </w:p>
+    <w:p>
+      <w:pPr>
+        <w:pStyle w:val="PargrafodaLista"/>
+        <w:ind w:left="360"/>
+        <w:rPr>
+          <w:rFonts w:asciiTheme="majorHAnsi" w:hAnsiTheme="majorHAnsi"/>
+          <w:sz w:val="20"/>
+        </w:rPr>
+      </w:pPr>
+      <w:r>
+        <w:rPr>
+          <w:rFonts w:asciiTheme="majorHAnsi" w:hAnsiTheme="majorHAnsi"/>
+          <w:sz w:val="20"/>
+        </w:rPr>
+        <w:t xml:space="preserve">RF </w:t>
+      </w:r>
+      <w:r>
+        <w:rPr>
+          <w:rFonts w:asciiTheme="majorHAnsi" w:hAnsiTheme="majorHAnsi"/>
+          <w:sz w:val="20"/>
+        </w:rPr>
+        <w:t>2</w:t>
+      </w:r>
+      <w:r>
+        <w:rPr>
+          <w:rFonts w:asciiTheme="majorHAnsi" w:hAnsiTheme="majorHAnsi"/>
+          <w:sz w:val="20"/>
+        </w:rPr>
+        <w:t>1</w:t>
+      </w:r>
+      <w:r>
+        <w:rPr>
+          <w:rFonts w:asciiTheme="majorHAnsi" w:hAnsiTheme="majorHAnsi"/>
+          <w:sz w:val="20"/>
+        </w:rPr>
+        <w:t xml:space="preserve"> </w:t>
+      </w:r>
+      <w:r>
+        <w:rPr>
+          <w:rFonts w:asciiTheme="majorHAnsi" w:hAnsiTheme="majorHAnsi"/>
+          <w:sz w:val="20"/>
+        </w:rPr>
+        <w:t xml:space="preserve">– </w:t>
+      </w:r>
+      <w:r>
+        <w:rPr>
+          <w:rFonts w:asciiTheme="majorHAnsi" w:hAnsiTheme="majorHAnsi"/>
+          <w:sz w:val="20"/>
+        </w:rPr>
+        <w:t>Guardar</w:t>
+      </w:r>
+      <w:r>
+        <w:rPr>
+          <w:rFonts w:asciiTheme="majorHAnsi" w:hAnsiTheme="majorHAnsi"/>
+          <w:sz w:val="20"/>
+        </w:rPr>
+        <w:t xml:space="preserve"> </w:t>
+      </w:r>
+      <w:r>
+        <w:rPr>
+          <w:rFonts w:asciiTheme="majorHAnsi" w:hAnsiTheme="majorHAnsi"/>
+          <w:sz w:val="20"/>
+        </w:rPr>
+        <w:t>simulações</w:t>
+      </w:r>
+      <w:r>
+        <w:rPr>
+          <w:rFonts w:asciiTheme="majorHAnsi" w:hAnsiTheme="majorHAnsi"/>
+          <w:sz w:val="20"/>
+        </w:rPr>
+        <w:t xml:space="preserve"> </w:t>
+      </w:r>
+      <w:r>
+        <w:rPr>
+          <w:rFonts w:asciiTheme="majorHAnsi" w:hAnsiTheme="majorHAnsi"/>
+          <w:sz w:val="20"/>
+        </w:rPr>
+        <w:t>(</w:t>
+      </w:r>
+      <w:r>
+        <w:rPr>
+          <w:rFonts w:asciiTheme="majorHAnsi" w:hAnsiTheme="majorHAnsi"/>
+          <w:sz w:val="20"/>
+        </w:rPr>
+        <w:t>Desejável</w:t>
+      </w:r>
+      <w:r>
+        <w:rPr>
+          <w:rFonts w:asciiTheme="majorHAnsi" w:hAnsiTheme="majorHAnsi"/>
+          <w:sz w:val="20"/>
+        </w:rPr>
+        <w:t>)</w:t>
+      </w:r>
+    </w:p>
+    <w:p>
+      <w:pPr>
+        <w:pStyle w:val="NormalWeb"/>
+        <w:spacing w:before="0" w:beforeAutospacing="0" w:after="140" w:afterAutospacing="0"/>
+        <w:ind w:firstLine="360"/>
+        <w:jc w:val="both"/>
+        <w:rPr>
+          <w:rFonts w:ascii="Arial" w:hAnsi="Arial" w:cs="Arial"/>
+          <w:color w:val="000000"/>
+          <w:sz w:val="22"/>
+          <w:szCs w:val="22"/>
+          <w:shd w:val="clear" w:color="auto" w:fill="FFFFFF"/>
+        </w:rPr>
+      </w:pPr>
+      <w:r>
+        <w:rPr>
+          <w:rFonts w:ascii="Arial" w:hAnsi="Arial" w:cs="Arial"/>
+          <w:color w:val="000000"/>
+          <w:sz w:val="22"/>
+          <w:szCs w:val="22"/>
+          <w:shd w:val="clear" w:color="auto" w:fill="FFFFFF"/>
+        </w:rPr>
+        <w:t xml:space="preserve">Este requisito refere-se à possibilidade do usuário, previamente cadastrado no sistema (RF 01) </w:t>
+      </w:r>
+      <w:r>
+        <w:rPr>
+          <w:rFonts w:ascii="Arial" w:hAnsi="Arial" w:cs="Arial"/>
+          <w:color w:val="000000"/>
+          <w:sz w:val="22"/>
+          <w:szCs w:val="22"/>
+          <w:shd w:val="clear" w:color="auto" w:fill="FFFFFF"/>
+        </w:rPr>
+        <w:t>e</w:t>
+      </w:r>
+      <w:r>
+        <w:rPr>
+          <w:rFonts w:ascii="Arial" w:hAnsi="Arial" w:cs="Arial"/>
+          <w:color w:val="000000"/>
+          <w:sz w:val="22"/>
+          <w:szCs w:val="22"/>
+          <w:shd w:val="clear" w:color="auto" w:fill="FFFFFF"/>
+        </w:rPr>
+        <w:t xml:space="preserve"> “</w:t>
+      </w:r>
+      <w:proofErr w:type="spellStart"/>
+      <w:r>
+        <w:rPr>
+          <w:rFonts w:ascii="Arial" w:hAnsi="Arial" w:cs="Arial"/>
+          <w:color w:val="000000"/>
+          <w:sz w:val="22"/>
+          <w:szCs w:val="22"/>
+          <w:shd w:val="clear" w:color="auto" w:fill="FFFFFF"/>
+        </w:rPr>
+        <w:t>logado</w:t>
+      </w:r>
+      <w:proofErr w:type="spellEnd"/>
+      <w:r>
+        <w:rPr>
+          <w:rFonts w:ascii="Arial" w:hAnsi="Arial" w:cs="Arial"/>
+          <w:color w:val="000000"/>
+          <w:sz w:val="22"/>
+          <w:szCs w:val="22"/>
+          <w:shd w:val="clear" w:color="auto" w:fill="FFFFFF"/>
+        </w:rPr>
+        <w:t xml:space="preserve">” (RF 02), </w:t>
+      </w:r>
+      <w:r>
+        <w:rPr>
+          <w:rFonts w:ascii="Arial" w:hAnsi="Arial" w:cs="Arial"/>
+          <w:color w:val="000000"/>
+          <w:sz w:val="22"/>
+          <w:szCs w:val="22"/>
+          <w:shd w:val="clear" w:color="auto" w:fill="FFFFFF"/>
+        </w:rPr>
+        <w:t xml:space="preserve">guardar simulações de </w:t>
+      </w:r>
+      <w:r>
+        <w:rPr>
+          <w:rFonts w:ascii="Arial" w:hAnsi="Arial" w:cs="Arial"/>
+          <w:color w:val="000000"/>
+          <w:sz w:val="22"/>
+          <w:szCs w:val="22"/>
+          <w:shd w:val="clear" w:color="auto" w:fill="FFFFFF"/>
+        </w:rPr>
+        <w:t>investimentos.</w:t>
+      </w:r>
+    </w:p>
+    <w:p>
+      <w:pPr>
+        <w:pStyle w:val="NormalWeb"/>
+        <w:spacing w:before="0" w:beforeAutospacing="0" w:after="140" w:afterAutospacing="0"/>
+        <w:ind w:firstLine="360"/>
+        <w:jc w:val="both"/>
+        <w:rPr>
+          <w:rFonts w:ascii="Arial" w:hAnsi="Arial" w:cs="Arial"/>
+          <w:color w:val="000000"/>
+          <w:sz w:val="22"/>
+          <w:szCs w:val="22"/>
+          <w:shd w:val="clear" w:color="auto" w:fill="FFFFFF"/>
+        </w:rPr>
+      </w:pPr>
+      <w:r>
+        <w:rPr>
+          <w:rFonts w:ascii="Arial" w:hAnsi="Arial" w:cs="Arial"/>
+          <w:color w:val="000000"/>
+          <w:sz w:val="22"/>
+          <w:szCs w:val="22"/>
+          <w:shd w:val="clear" w:color="auto" w:fill="FFFFFF"/>
+        </w:rPr>
+        <w:t>O usuário, após ter guardado s</w:t>
+      </w:r>
+      <w:r>
+        <w:rPr>
+          <w:rFonts w:ascii="Arial" w:hAnsi="Arial" w:cs="Arial"/>
+          <w:color w:val="000000"/>
+          <w:sz w:val="22"/>
+          <w:szCs w:val="22"/>
+          <w:shd w:val="clear" w:color="auto" w:fill="FFFFFF"/>
+        </w:rPr>
+        <w:t>ua simulação</w:t>
+      </w:r>
+      <w:r>
+        <w:rPr>
+          <w:rFonts w:ascii="Arial" w:hAnsi="Arial" w:cs="Arial"/>
+          <w:color w:val="000000"/>
+          <w:sz w:val="22"/>
+          <w:szCs w:val="22"/>
+          <w:shd w:val="clear" w:color="auto" w:fill="FFFFFF"/>
+        </w:rPr>
+        <w:t>, tem acesso</w:t>
+      </w:r>
+      <w:r>
+        <w:rPr>
+          <w:rFonts w:ascii="Arial" w:hAnsi="Arial" w:cs="Arial"/>
+          <w:color w:val="000000"/>
+          <w:sz w:val="22"/>
+          <w:szCs w:val="22"/>
+          <w:shd w:val="clear" w:color="auto" w:fill="FFFFFF"/>
+        </w:rPr>
+        <w:t xml:space="preserve"> ao resultado depois de um determinado tempo, tudo baseado nas variações que ocorrerem </w:t>
+      </w:r>
+      <w:r>
+        <w:rPr>
+          <w:rFonts w:ascii="Arial" w:hAnsi="Arial" w:cs="Arial"/>
+          <w:color w:val="000000"/>
+          <w:sz w:val="22"/>
+          <w:szCs w:val="22"/>
+          <w:shd w:val="clear" w:color="auto" w:fill="FFFFFF"/>
+        </w:rPr>
+        <w:t>durante aquele determinado período.</w:t>
+      </w:r>
+    </w:p>
+    <w:p>
+      <w:pPr>
+        <w:pStyle w:val="NormalWeb"/>
+        <w:spacing w:before="0" w:beforeAutospacing="0" w:after="140" w:afterAutospacing="0"/>
+        <w:ind w:firstLine="360"/>
+        <w:jc w:val="both"/>
+        <w:rPr>
+          <w:rFonts w:ascii="Arial" w:hAnsi="Arial" w:cs="Arial"/>
+          <w:color w:val="000000"/>
+          <w:sz w:val="22"/>
+          <w:szCs w:val="22"/>
+          <w:shd w:val="clear" w:color="auto" w:fill="FFFFFF"/>
+        </w:rPr>
+      </w:pPr>
+      <w:r>
+        <w:rPr>
+          <w:rFonts w:ascii="Arial" w:hAnsi="Arial" w:cs="Arial"/>
+          <w:color w:val="000000"/>
+          <w:sz w:val="22"/>
+          <w:szCs w:val="22"/>
+          <w:shd w:val="clear" w:color="auto" w:fill="FFFFFF"/>
+        </w:rPr>
+        <w:t xml:space="preserve">Caso </w:t>
+      </w:r>
+      <w:r>
+        <w:rPr>
+          <w:rFonts w:ascii="Arial" w:hAnsi="Arial" w:cs="Arial"/>
+          <w:color w:val="000000"/>
+          <w:sz w:val="22"/>
+          <w:szCs w:val="22"/>
+          <w:shd w:val="clear" w:color="auto" w:fill="FFFFFF"/>
+        </w:rPr>
+        <w:t>o usuário não tenha mais interesse de acompanhar s</w:t>
+      </w:r>
+      <w:r>
+        <w:rPr>
+          <w:rFonts w:ascii="Arial" w:hAnsi="Arial" w:cs="Arial"/>
+          <w:color w:val="000000"/>
+          <w:sz w:val="22"/>
+          <w:szCs w:val="22"/>
+          <w:shd w:val="clear" w:color="auto" w:fill="FFFFFF"/>
+        </w:rPr>
+        <w:t>uas simulações</w:t>
+      </w:r>
+      <w:r>
+        <w:rPr>
+          <w:rFonts w:ascii="Arial" w:hAnsi="Arial" w:cs="Arial"/>
+          <w:color w:val="000000"/>
+          <w:sz w:val="22"/>
+          <w:szCs w:val="22"/>
+          <w:shd w:val="clear" w:color="auto" w:fill="FFFFFF"/>
+        </w:rPr>
+        <w:t xml:space="preserve">, pode excluir </w:t>
+      </w:r>
+      <w:r>
+        <w:rPr>
+          <w:rFonts w:ascii="Arial" w:hAnsi="Arial" w:cs="Arial"/>
+          <w:color w:val="000000"/>
+          <w:sz w:val="22"/>
+          <w:szCs w:val="22"/>
+          <w:shd w:val="clear" w:color="auto" w:fill="FFFFFF"/>
+        </w:rPr>
+        <w:t>a qualquer momento.</w:t>
+      </w:r>
+    </w:p>
+    <w:p>
+      <w:pPr>
+        <w:pStyle w:val="NormalWeb"/>
+        <w:spacing w:before="0" w:beforeAutospacing="0" w:after="140" w:afterAutospacing="0"/>
+        <w:ind w:firstLine="360"/>
+        <w:jc w:val="both"/>
+        <w:rPr>
+          <w:rFonts w:ascii="Arial" w:hAnsi="Arial" w:cs="Arial"/>
+          <w:color w:val="000000"/>
+          <w:sz w:val="22"/>
+          <w:szCs w:val="22"/>
+          <w:shd w:val="clear" w:color="auto" w:fill="FFFFFF"/>
+        </w:rPr>
+      </w:pPr>
+    </w:p>
+    <w:p>
+      <w:pPr>
+        <w:pStyle w:val="PargrafodaLista"/>
+        <w:ind w:left="360"/>
+        <w:rPr>
+          <w:rFonts w:asciiTheme="majorHAnsi" w:hAnsiTheme="majorHAnsi"/>
+          <w:sz w:val="20"/>
+        </w:rPr>
+      </w:pPr>
+      <w:r>
+        <w:rPr>
+          <w:rFonts w:asciiTheme="majorHAnsi" w:hAnsiTheme="majorHAnsi"/>
+          <w:sz w:val="20"/>
+        </w:rPr>
+        <w:t xml:space="preserve">RF </w:t>
+      </w:r>
+      <w:r>
+        <w:rPr>
+          <w:rFonts w:asciiTheme="majorHAnsi" w:hAnsiTheme="majorHAnsi"/>
+          <w:sz w:val="20"/>
+        </w:rPr>
+        <w:t>2</w:t>
+      </w:r>
+      <w:r>
+        <w:rPr>
+          <w:rFonts w:asciiTheme="majorHAnsi" w:hAnsiTheme="majorHAnsi"/>
+          <w:sz w:val="20"/>
+        </w:rPr>
+        <w:t>2</w:t>
+      </w:r>
+      <w:r>
+        <w:rPr>
+          <w:rFonts w:asciiTheme="majorHAnsi" w:hAnsiTheme="majorHAnsi"/>
+          <w:sz w:val="20"/>
+        </w:rPr>
+        <w:t xml:space="preserve"> </w:t>
+      </w:r>
+      <w:r>
+        <w:rPr>
+          <w:rFonts w:asciiTheme="majorHAnsi" w:hAnsiTheme="majorHAnsi"/>
+          <w:sz w:val="20"/>
+        </w:rPr>
+        <w:t xml:space="preserve">– </w:t>
+      </w:r>
+      <w:r>
+        <w:rPr>
+          <w:rFonts w:asciiTheme="majorHAnsi" w:hAnsiTheme="majorHAnsi"/>
+          <w:sz w:val="20"/>
+        </w:rPr>
+        <w:t>Quantificar quais</w:t>
+      </w:r>
+      <w:r>
+        <w:rPr>
+          <w:rFonts w:asciiTheme="majorHAnsi" w:hAnsiTheme="majorHAnsi"/>
+          <w:sz w:val="20"/>
+        </w:rPr>
+        <w:t xml:space="preserve"> simulações</w:t>
+      </w:r>
+      <w:r>
+        <w:rPr>
+          <w:rFonts w:asciiTheme="majorHAnsi" w:hAnsiTheme="majorHAnsi"/>
+          <w:sz w:val="20"/>
+        </w:rPr>
+        <w:t xml:space="preserve"> estão sendo mais realizadas</w:t>
+      </w:r>
+      <w:r>
+        <w:rPr>
+          <w:rFonts w:asciiTheme="majorHAnsi" w:hAnsiTheme="majorHAnsi"/>
+          <w:sz w:val="20"/>
+        </w:rPr>
+        <w:t xml:space="preserve"> </w:t>
+      </w:r>
+      <w:r>
+        <w:rPr>
+          <w:rFonts w:asciiTheme="majorHAnsi" w:hAnsiTheme="majorHAnsi"/>
+          <w:sz w:val="20"/>
+        </w:rPr>
+        <w:t>(</w:t>
+      </w:r>
+      <w:r>
+        <w:rPr>
+          <w:rFonts w:asciiTheme="majorHAnsi" w:hAnsiTheme="majorHAnsi"/>
+          <w:sz w:val="20"/>
+        </w:rPr>
+        <w:t>Desejável</w:t>
+      </w:r>
+      <w:r>
+        <w:rPr>
+          <w:rFonts w:asciiTheme="majorHAnsi" w:hAnsiTheme="majorHAnsi"/>
+          <w:sz w:val="20"/>
+        </w:rPr>
+        <w:t>)</w:t>
+      </w:r>
+    </w:p>
+    <w:p>
+      <w:pPr>
+        <w:pStyle w:val="NormalWeb"/>
+        <w:spacing w:before="0" w:beforeAutospacing="0" w:after="140" w:afterAutospacing="0"/>
+        <w:ind w:firstLine="360"/>
+        <w:jc w:val="both"/>
+        <w:rPr>
+          <w:rFonts w:ascii="Arial" w:hAnsi="Arial" w:cs="Arial"/>
+          <w:color w:val="000000"/>
+          <w:sz w:val="22"/>
+          <w:szCs w:val="22"/>
+          <w:shd w:val="clear" w:color="auto" w:fill="FFFFFF"/>
+        </w:rPr>
+      </w:pPr>
+      <w:r>
+        <w:rPr>
+          <w:rFonts w:ascii="Arial" w:hAnsi="Arial" w:cs="Arial"/>
+          <w:color w:val="000000"/>
+          <w:sz w:val="22"/>
+          <w:szCs w:val="22"/>
+          <w:shd w:val="clear" w:color="auto" w:fill="FFFFFF"/>
+        </w:rPr>
+        <w:t xml:space="preserve">Este requisito é puramente administrativo e estratégico, não é disponibilizado aos usuários comuns e refere-se à possibilidade de o sistema gerar </w:t>
+      </w:r>
+      <w:r>
+        <w:rPr>
+          <w:rFonts w:ascii="Arial" w:hAnsi="Arial" w:cs="Arial"/>
+          <w:color w:val="000000"/>
+          <w:sz w:val="22"/>
+          <w:szCs w:val="22"/>
+          <w:shd w:val="clear" w:color="auto" w:fill="FFFFFF"/>
+        </w:rPr>
+        <w:t>um cálculo das simulações que mais foram realizadas.</w:t>
+      </w:r>
+    </w:p>
+    <w:p>
+      <w:pPr>
+        <w:pStyle w:val="NormalWeb"/>
+        <w:spacing w:before="0" w:beforeAutospacing="0" w:after="140" w:afterAutospacing="0"/>
+        <w:jc w:val="both"/>
+        <w:rPr>
+          <w:rFonts w:ascii="Arial" w:hAnsi="Arial" w:cs="Arial"/>
+          <w:color w:val="000000"/>
+          <w:sz w:val="22"/>
+          <w:szCs w:val="22"/>
+          <w:shd w:val="clear" w:color="auto" w:fill="FFFFFF"/>
+        </w:rPr>
+      </w:pPr>
+    </w:p>
+    <w:p>
+      <w:pPr>
+        <w:pStyle w:val="Ttulo3"/>
+        <w:numPr>
+          <w:ilvl w:val="1"/>
+          <w:numId w:val="4"/>
+        </w:numPr>
+        <w:spacing w:before="0" w:after="140"/>
+        <w:jc w:val="both"/>
+      </w:pPr>
+      <w:r>
+        <w:t xml:space="preserve">Módulo </w:t>
+      </w:r>
+      <w:r>
+        <w:t>Índices</w:t>
+      </w:r>
+    </w:p>
+    <w:p>
+      <w:pPr>
+        <w:pStyle w:val="NormalWeb"/>
+        <w:spacing w:before="0" w:beforeAutospacing="0" w:after="140" w:afterAutospacing="0"/>
+        <w:ind w:firstLine="360"/>
+        <w:jc w:val="both"/>
+        <w:rPr>
+          <w:rFonts w:ascii="Arial" w:hAnsi="Arial" w:cs="Arial"/>
+          <w:color w:val="000000"/>
+          <w:sz w:val="22"/>
+          <w:szCs w:val="22"/>
+          <w:shd w:val="clear" w:color="auto" w:fill="FFFFFF"/>
+        </w:rPr>
+      </w:pPr>
+      <w:r>
+        <w:rPr>
+          <w:rFonts w:ascii="Arial" w:hAnsi="Arial" w:cs="Arial"/>
+          <w:color w:val="000000"/>
+          <w:sz w:val="22"/>
+          <w:szCs w:val="22"/>
+          <w:shd w:val="clear" w:color="auto" w:fill="FFFFFF"/>
+        </w:rPr>
+        <w:t xml:space="preserve">Este módulo agrupa os requisitos referentes à possibilidade de o usuário </w:t>
+      </w:r>
+      <w:r>
+        <w:rPr>
+          <w:rFonts w:ascii="Arial" w:hAnsi="Arial" w:cs="Arial"/>
+          <w:color w:val="000000"/>
+          <w:sz w:val="22"/>
+          <w:szCs w:val="22"/>
+          <w:shd w:val="clear" w:color="auto" w:fill="FFFFFF"/>
+        </w:rPr>
+        <w:t>visualizar os índices da bolsa e do câmbio.</w:t>
+      </w:r>
+    </w:p>
+    <w:p>
+      <w:pPr>
+        <w:pStyle w:val="NormalWeb"/>
+        <w:spacing w:before="0" w:beforeAutospacing="0" w:after="140" w:afterAutospacing="0"/>
+        <w:ind w:firstLine="360"/>
+        <w:jc w:val="both"/>
+        <w:rPr>
+          <w:rFonts w:ascii="Arial" w:hAnsi="Arial" w:cs="Arial"/>
+          <w:color w:val="000000"/>
+          <w:sz w:val="22"/>
+          <w:szCs w:val="22"/>
+          <w:shd w:val="clear" w:color="auto" w:fill="FFFFFF"/>
+        </w:rPr>
+      </w:pPr>
+    </w:p>
+    <w:p>
+      <w:pPr>
+        <w:pStyle w:val="PargrafodaLista"/>
+        <w:ind w:left="360"/>
+        <w:rPr>
+          <w:rFonts w:asciiTheme="majorHAnsi" w:hAnsiTheme="majorHAnsi"/>
+          <w:sz w:val="20"/>
+        </w:rPr>
+      </w:pPr>
+      <w:r>
+        <w:rPr>
+          <w:rFonts w:asciiTheme="majorHAnsi" w:hAnsiTheme="majorHAnsi"/>
+          <w:sz w:val="20"/>
+        </w:rPr>
+        <w:t xml:space="preserve">RF </w:t>
+      </w:r>
+      <w:r>
+        <w:rPr>
+          <w:rFonts w:asciiTheme="majorHAnsi" w:hAnsiTheme="majorHAnsi"/>
+          <w:sz w:val="20"/>
+        </w:rPr>
+        <w:t xml:space="preserve">22 </w:t>
+      </w:r>
+      <w:r>
+        <w:rPr>
+          <w:rFonts w:asciiTheme="majorHAnsi" w:hAnsiTheme="majorHAnsi"/>
+          <w:sz w:val="20"/>
+        </w:rPr>
+        <w:t>–</w:t>
+      </w:r>
+      <w:r>
+        <w:rPr>
+          <w:rFonts w:asciiTheme="majorHAnsi" w:hAnsiTheme="majorHAnsi"/>
+          <w:sz w:val="20"/>
+        </w:rPr>
+        <w:t xml:space="preserve"> </w:t>
+      </w:r>
+      <w:r>
+        <w:rPr>
+          <w:rFonts w:asciiTheme="majorHAnsi" w:hAnsiTheme="majorHAnsi"/>
+          <w:sz w:val="20"/>
+        </w:rPr>
+        <w:t xml:space="preserve">Acompanhar os índices </w:t>
+      </w:r>
+      <w:r>
+        <w:rPr>
+          <w:rFonts w:asciiTheme="majorHAnsi" w:hAnsiTheme="majorHAnsi"/>
+          <w:sz w:val="20"/>
+        </w:rPr>
+        <w:t>(</w:t>
+      </w:r>
+      <w:r>
+        <w:rPr>
+          <w:rFonts w:asciiTheme="majorHAnsi" w:hAnsiTheme="majorHAnsi"/>
+          <w:sz w:val="20"/>
+        </w:rPr>
+        <w:t>Importante</w:t>
+      </w:r>
+      <w:r>
+        <w:rPr>
+          <w:rFonts w:asciiTheme="majorHAnsi" w:hAnsiTheme="majorHAnsi"/>
+          <w:sz w:val="20"/>
+        </w:rPr>
+        <w:t>)</w:t>
+      </w:r>
+    </w:p>
+    <w:p>
+      <w:pPr>
+        <w:pStyle w:val="NormalWeb"/>
+        <w:spacing w:before="0" w:beforeAutospacing="0" w:after="140" w:afterAutospacing="0"/>
+        <w:ind w:firstLine="360"/>
+        <w:jc w:val="both"/>
+        <w:rPr>
+          <w:rFonts w:ascii="Arial" w:hAnsi="Arial" w:cs="Arial"/>
+          <w:color w:val="000000"/>
+          <w:sz w:val="22"/>
+          <w:szCs w:val="22"/>
+          <w:shd w:val="clear" w:color="auto" w:fill="FFFFFF"/>
+        </w:rPr>
+      </w:pPr>
+      <w:r>
+        <w:rPr>
+          <w:rFonts w:ascii="Arial" w:hAnsi="Arial" w:cs="Arial"/>
+          <w:color w:val="000000"/>
+          <w:sz w:val="22"/>
+          <w:szCs w:val="22"/>
+          <w:shd w:val="clear" w:color="auto" w:fill="FFFFFF"/>
+        </w:rPr>
+        <w:t>Este requisito refere-se à possibilidade do usuário, previamente cadastrado no sistema (RF 0</w:t>
       </w:r>
       <w:bookmarkStart w:id="1" w:name="_GoBack"/>
       <w:bookmarkEnd w:id="1"/>
-    </w:p>
-    <w:p>
-      <w:pPr>
-        <w:pStyle w:val="PargrafodaLista"/>
-        <w:ind w:left="360"/>
-        <w:rPr>
-          <w:rFonts w:asciiTheme="majorHAnsi" w:hAnsiTheme="majorHAnsi"/>
-          <w:sz w:val="20"/>
-        </w:rPr>
-      </w:pPr>
-    </w:p>
-    <w:p>
-      <w:pPr>
-        <w:pStyle w:val="NormalWeb"/>
-        <w:spacing w:before="0" w:beforeAutospacing="0" w:after="140" w:afterAutospacing="0"/>
-        <w:jc w:val="both"/>
-        <w:rPr>
-          <w:rFonts w:ascii="Arial" w:hAnsi="Arial" w:cs="Arial"/>
-          <w:color w:val="000000"/>
-          <w:sz w:val="22"/>
-          <w:szCs w:val="22"/>
-          <w:shd w:val="clear" w:color="auto" w:fill="FFFFFF"/>
-        </w:rPr>
-      </w:pPr>
-    </w:p>
-    <w:p>
-      <w:pPr>
-        <w:pStyle w:val="NormalWeb"/>
-        <w:spacing w:before="0" w:beforeAutospacing="0" w:after="140" w:afterAutospacing="0"/>
-        <w:jc w:val="both"/>
-        <w:rPr>
-          <w:rFonts w:ascii="Arial" w:hAnsi="Arial" w:cs="Arial"/>
-          <w:color w:val="000000"/>
-          <w:sz w:val="22"/>
-          <w:szCs w:val="22"/>
-          <w:shd w:val="clear" w:color="auto" w:fill="FFFFFF"/>
-        </w:rPr>
-      </w:pPr>
+      <w:r>
+        <w:rPr>
+          <w:rFonts w:ascii="Arial" w:hAnsi="Arial" w:cs="Arial"/>
+          <w:color w:val="000000"/>
+          <w:sz w:val="22"/>
+          <w:szCs w:val="22"/>
+          <w:shd w:val="clear" w:color="auto" w:fill="FFFFFF"/>
+        </w:rPr>
+        <w:t xml:space="preserve">1) e </w:t>
+      </w:r>
+      <w:r>
+        <w:rPr>
+          <w:rFonts w:ascii="Arial" w:hAnsi="Arial" w:cs="Arial"/>
+          <w:color w:val="000000"/>
+          <w:sz w:val="22"/>
+          <w:szCs w:val="22"/>
+          <w:shd w:val="clear" w:color="auto" w:fill="FFFFFF"/>
+        </w:rPr>
+        <w:t>ou não</w:t>
+      </w:r>
+      <w:r>
+        <w:rPr>
+          <w:rFonts w:ascii="Arial" w:hAnsi="Arial" w:cs="Arial"/>
+          <w:color w:val="000000"/>
+          <w:sz w:val="22"/>
+          <w:szCs w:val="22"/>
+          <w:shd w:val="clear" w:color="auto" w:fill="FFFFFF"/>
+        </w:rPr>
+        <w:t xml:space="preserve">, </w:t>
+      </w:r>
+      <w:r>
+        <w:rPr>
+          <w:rFonts w:ascii="Arial" w:hAnsi="Arial" w:cs="Arial"/>
+          <w:color w:val="000000"/>
+          <w:sz w:val="22"/>
+          <w:szCs w:val="22"/>
+          <w:shd w:val="clear" w:color="auto" w:fill="FFFFFF"/>
+        </w:rPr>
+        <w:t>visualizar o índice</w:t>
+      </w:r>
+      <w:r>
+        <w:rPr>
+          <w:rFonts w:ascii="Arial" w:hAnsi="Arial" w:cs="Arial"/>
+          <w:color w:val="000000"/>
+          <w:sz w:val="22"/>
+          <w:szCs w:val="22"/>
+          <w:shd w:val="clear" w:color="auto" w:fill="FFFFFF"/>
+        </w:rPr>
+        <w:t xml:space="preserve"> Bovespa e o câmbio do dólar turismo </w:t>
+      </w:r>
+      <w:r>
+        <w:rPr>
+          <w:rFonts w:ascii="Arial" w:hAnsi="Arial" w:cs="Arial"/>
+          <w:color w:val="000000"/>
+          <w:sz w:val="22"/>
+          <w:szCs w:val="22"/>
+          <w:shd w:val="clear" w:color="auto" w:fill="FFFFFF"/>
+        </w:rPr>
+        <w:t>e comercial.</w:t>
+      </w:r>
     </w:p>
     <w:p>
       <w:pPr>
         <w:pStyle w:val="Ttulo2"/>
       </w:pPr>
       <w:r>
+        <w:lastRenderedPageBreak/>
         <w:t>Requisitos não-Funcionais</w:t>
       </w:r>
     </w:p>
@@ -7034,7 +7853,7 @@
 </file>
 
 <file path=customXml/itemProps2.xml><?xml version="1.0" encoding="utf-8"?>
-<ds:datastoreItem xmlns:ds="http://schemas.openxmlformats.org/officeDocument/2006/customXml" ds:itemID="{F600873E-7500-4638-9D43-18959ECC1FC1}">
+<ds:datastoreItem xmlns:ds="http://schemas.openxmlformats.org/officeDocument/2006/customXml" ds:itemID="{D14B238A-2450-4F41-9ECF-3786DDC4A832}">
   <ds:schemaRefs>
     <ds:schemaRef ds:uri="http://schemas.openxmlformats.org/officeDocument/2006/bibliography"/>
   </ds:schemaRefs>

</xml_diff>

<commit_message>
Adição dos requisitos não funcionais.
</commit_message>
<xml_diff>
--- a/docs/requisitos/requisitos.docx
+++ b/docs/requisitos/requisitos.docx
@@ -103,29 +103,7 @@
           <w:szCs w:val="22"/>
           <w:shd w:val="clear" w:color="auto" w:fill="FFFFFF"/>
         </w:rPr>
-        <w:t xml:space="preserve">Este módulo agrupa os requisitos referentes às funcionalidades para controle de acesso ao Portal </w:t>
-      </w:r>
-      <w:proofErr w:type="spellStart"/>
-      <w:r>
-        <w:rPr>
-          <w:rFonts w:ascii="Arial" w:hAnsi="Arial" w:cs="Arial"/>
-          <w:color w:val="000000"/>
-          <w:sz w:val="22"/>
-          <w:szCs w:val="22"/>
-          <w:shd w:val="clear" w:color="auto" w:fill="FFFFFF"/>
-        </w:rPr>
-        <w:t>EconoMundi</w:t>
-      </w:r>
-      <w:proofErr w:type="spellEnd"/>
-      <w:r>
-        <w:rPr>
-          <w:rFonts w:ascii="Arial" w:hAnsi="Arial" w:cs="Arial"/>
-          <w:color w:val="000000"/>
-          <w:sz w:val="22"/>
-          <w:szCs w:val="22"/>
-          <w:shd w:val="clear" w:color="auto" w:fill="FFFFFF"/>
-        </w:rPr>
-        <w:t>.</w:t>
+        <w:t>Este módulo agrupa os requisitos referentes às funcionalidades para controle de acesso ao Portal EconoMundi.</w:t>
       </w:r>
     </w:p>
     <w:bookmarkEnd w:id="0"/>
@@ -2938,7 +2916,27 @@
           <w:szCs w:val="22"/>
           <w:shd w:val="clear" w:color="auto" w:fill="FFFFFF"/>
         </w:rPr>
-        <w:t>para ele (RF), pode refazer os testes (RF</w:t>
+        <w:t>para ele (RF</w:t>
+      </w:r>
+      <w:r>
+        <w:rPr>
+          <w:rFonts w:ascii="Arial" w:hAnsi="Arial" w:cs="Arial"/>
+          <w:color w:val="000000"/>
+          <w:sz w:val="22"/>
+          <w:szCs w:val="22"/>
+          <w:shd w:val="clear" w:color="auto" w:fill="FFFFFF"/>
+        </w:rPr>
+        <w:t xml:space="preserve"> 20</w:t>
+      </w:r>
+      <w:r>
+        <w:rPr>
+          <w:rFonts w:ascii="Arial" w:hAnsi="Arial" w:cs="Arial"/>
+          <w:color w:val="000000"/>
+          <w:sz w:val="22"/>
+          <w:szCs w:val="22"/>
+          <w:shd w:val="clear" w:color="auto" w:fill="FFFFFF"/>
+        </w:rPr>
+        <w:t>), pode refazer os testes (RF</w:t>
       </w:r>
       <w:r>
         <w:rPr>
@@ -3107,7 +3105,27 @@
           <w:szCs w:val="22"/>
           <w:shd w:val="clear" w:color="auto" w:fill="FFFFFF"/>
         </w:rPr>
-        <w:t>A edição pode ocorre a qualquer momento e quantas vezes o</w:t>
+        <w:t>A edição pode ocorre</w:t>
+      </w:r>
+      <w:r>
+        <w:rPr>
+          <w:rFonts w:ascii="Arial" w:hAnsi="Arial" w:cs="Arial"/>
+          <w:color w:val="000000"/>
+          <w:sz w:val="22"/>
+          <w:szCs w:val="22"/>
+          <w:shd w:val="clear" w:color="auto" w:fill="FFFFFF"/>
+        </w:rPr>
+        <w:t>r</w:t>
+      </w:r>
+      <w:r>
+        <w:rPr>
+          <w:rFonts w:ascii="Arial" w:hAnsi="Arial" w:cs="Arial"/>
+          <w:color w:val="000000"/>
+          <w:sz w:val="22"/>
+          <w:szCs w:val="22"/>
+          <w:shd w:val="clear" w:color="auto" w:fill="FFFFFF"/>
+        </w:rPr>
+        <w:t xml:space="preserve"> a qualquer momento e quantas vezes o</w:t>
       </w:r>
       <w:r>
         <w:rPr>
@@ -4039,17 +4057,7 @@
           <w:szCs w:val="22"/>
           <w:shd w:val="clear" w:color="auto" w:fill="FFFFFF"/>
         </w:rPr>
-        <w:t xml:space="preserve">possibilidade de o usuário </w:t>
-      </w:r>
-      <w:r>
-        <w:rPr>
-          <w:rFonts w:ascii="Arial" w:hAnsi="Arial" w:cs="Arial"/>
-          <w:color w:val="000000"/>
-          <w:sz w:val="22"/>
-          <w:szCs w:val="22"/>
-          <w:shd w:val="clear" w:color="auto" w:fill="FFFFFF"/>
-        </w:rPr>
-        <w:t>fazer simulações</w:t>
+        <w:t>possibilidade de o usuário fazer simulações</w:t>
       </w:r>
       <w:r>
         <w:rPr>
@@ -4108,7 +4116,21 @@
           <w:rFonts w:asciiTheme="majorHAnsi" w:hAnsiTheme="majorHAnsi"/>
           <w:sz w:val="20"/>
         </w:rPr>
-        <w:t>20</w:t>
+        <w:t xml:space="preserve">20 </w:t>
+      </w:r>
+      <w:r>
+        <w:rPr>
+          <w:rFonts w:asciiTheme="majorHAnsi" w:hAnsiTheme="majorHAnsi"/>
+          <w:sz w:val="20"/>
+        </w:rPr>
+        <w:t xml:space="preserve">– </w:t>
+      </w:r>
+      <w:r>
+        <w:rPr>
+          <w:rFonts w:asciiTheme="majorHAnsi" w:hAnsiTheme="majorHAnsi"/>
+          <w:sz w:val="20"/>
+        </w:rPr>
+        <w:t>Simular investimentos</w:t>
       </w:r>
       <w:r>
         <w:rPr>
@@ -4122,27 +4144,6 @@
           <w:rFonts w:asciiTheme="majorHAnsi" w:hAnsiTheme="majorHAnsi"/>
           <w:sz w:val="20"/>
         </w:rPr>
-        <w:t xml:space="preserve">– </w:t>
-      </w:r>
-      <w:r>
-        <w:rPr>
-          <w:rFonts w:asciiTheme="majorHAnsi" w:hAnsiTheme="majorHAnsi"/>
-          <w:sz w:val="20"/>
-        </w:rPr>
-        <w:t>Simular investimentos</w:t>
-      </w:r>
-      <w:r>
-        <w:rPr>
-          <w:rFonts w:asciiTheme="majorHAnsi" w:hAnsiTheme="majorHAnsi"/>
-          <w:sz w:val="20"/>
-        </w:rPr>
-        <w:t xml:space="preserve"> </w:t>
-      </w:r>
-      <w:r>
-        <w:rPr>
-          <w:rFonts w:asciiTheme="majorHAnsi" w:hAnsiTheme="majorHAnsi"/>
-          <w:sz w:val="20"/>
-        </w:rPr>
         <w:t>(</w:t>
       </w:r>
       <w:r>
@@ -4182,7 +4183,7 @@
           <w:szCs w:val="22"/>
           <w:shd w:val="clear" w:color="auto" w:fill="FFFFFF"/>
         </w:rPr>
-        <w:t>Este requisito refere-se à possibilidade do usuário, previamente cadastrado no sistema (RF 01) e e “</w:t>
+        <w:t xml:space="preserve">Este requisito refere-se à possibilidade do usuário, previamente cadastrado no sistema (RF 01) e </w:t>
       </w:r>
       <w:proofErr w:type="spellStart"/>
       <w:r>
@@ -4193,6 +4194,28 @@
           <w:szCs w:val="22"/>
           <w:shd w:val="clear" w:color="auto" w:fill="FFFFFF"/>
         </w:rPr>
+        <w:t>e</w:t>
+      </w:r>
+      <w:proofErr w:type="spellEnd"/>
+      <w:r>
+        <w:rPr>
+          <w:rFonts w:ascii="Arial" w:hAnsi="Arial" w:cs="Arial"/>
+          <w:color w:val="000000"/>
+          <w:sz w:val="22"/>
+          <w:szCs w:val="22"/>
+          <w:shd w:val="clear" w:color="auto" w:fill="FFFFFF"/>
+        </w:rPr>
+        <w:t xml:space="preserve"> “</w:t>
+      </w:r>
+      <w:proofErr w:type="spellStart"/>
+      <w:r>
+        <w:rPr>
+          <w:rFonts w:ascii="Arial" w:hAnsi="Arial" w:cs="Arial"/>
+          <w:color w:val="000000"/>
+          <w:sz w:val="22"/>
+          <w:szCs w:val="22"/>
+          <w:shd w:val="clear" w:color="auto" w:fill="FFFFFF"/>
+        </w:rPr>
         <w:t>logado</w:t>
       </w:r>
       <w:proofErr w:type="spellEnd"/>
@@ -4204,27 +4227,7 @@
           <w:szCs w:val="22"/>
           <w:shd w:val="clear" w:color="auto" w:fill="FFFFFF"/>
         </w:rPr>
-        <w:t xml:space="preserve">” (RF 02), </w:t>
-      </w:r>
-      <w:r>
-        <w:rPr>
-          <w:rFonts w:ascii="Arial" w:hAnsi="Arial" w:cs="Arial"/>
-          <w:color w:val="000000"/>
-          <w:sz w:val="22"/>
-          <w:szCs w:val="22"/>
-          <w:shd w:val="clear" w:color="auto" w:fill="FFFFFF"/>
-        </w:rPr>
-        <w:t>simular investimentos</w:t>
-      </w:r>
-      <w:r>
-        <w:rPr>
-          <w:rFonts w:ascii="Arial" w:hAnsi="Arial" w:cs="Arial"/>
-          <w:color w:val="000000"/>
-          <w:sz w:val="22"/>
-          <w:szCs w:val="22"/>
-          <w:shd w:val="clear" w:color="auto" w:fill="FFFFFF"/>
-        </w:rPr>
-        <w:t>.</w:t>
+        <w:t>” (RF 02), simular investimentos.</w:t>
       </w:r>
     </w:p>
     <w:p>
@@ -4606,27 +4609,7 @@
           <w:szCs w:val="22"/>
           <w:shd w:val="clear" w:color="auto" w:fill="FFFFFF"/>
         </w:rPr>
-        <w:t xml:space="preserve">Este requisito refere-se à possibilidade do usuário, previamente cadastrado no sistema (RF 01) </w:t>
-      </w:r>
-      <w:r>
-        <w:rPr>
-          <w:rFonts w:ascii="Arial" w:hAnsi="Arial" w:cs="Arial"/>
-          <w:color w:val="000000"/>
-          <w:sz w:val="22"/>
-          <w:szCs w:val="22"/>
-          <w:shd w:val="clear" w:color="auto" w:fill="FFFFFF"/>
-        </w:rPr>
-        <w:t>e</w:t>
-      </w:r>
-      <w:r>
-        <w:rPr>
-          <w:rFonts w:ascii="Arial" w:hAnsi="Arial" w:cs="Arial"/>
-          <w:color w:val="000000"/>
-          <w:sz w:val="22"/>
-          <w:szCs w:val="22"/>
-          <w:shd w:val="clear" w:color="auto" w:fill="FFFFFF"/>
-        </w:rPr>
-        <w:t xml:space="preserve"> “</w:t>
+        <w:t>Este requisito refere-se à possibilidade do usuário, previamente cadastrado no sistema (RF 01) e “</w:t>
       </w:r>
       <w:proofErr w:type="spellStart"/>
       <w:r>
@@ -4648,27 +4631,7 @@
           <w:szCs w:val="22"/>
           <w:shd w:val="clear" w:color="auto" w:fill="FFFFFF"/>
         </w:rPr>
-        <w:t xml:space="preserve">” (RF 02), </w:t>
-      </w:r>
-      <w:r>
-        <w:rPr>
-          <w:rFonts w:ascii="Arial" w:hAnsi="Arial" w:cs="Arial"/>
-          <w:color w:val="000000"/>
-          <w:sz w:val="22"/>
-          <w:szCs w:val="22"/>
-          <w:shd w:val="clear" w:color="auto" w:fill="FFFFFF"/>
-        </w:rPr>
-        <w:t xml:space="preserve">guardar simulações de </w:t>
-      </w:r>
-      <w:r>
-        <w:rPr>
-          <w:rFonts w:ascii="Arial" w:hAnsi="Arial" w:cs="Arial"/>
-          <w:color w:val="000000"/>
-          <w:sz w:val="22"/>
-          <w:szCs w:val="22"/>
-          <w:shd w:val="clear" w:color="auto" w:fill="FFFFFF"/>
-        </w:rPr>
-        <w:t>investimentos.</w:t>
+        <w:t>” (RF 02), guardar simulações de investimentos.</w:t>
       </w:r>
     </w:p>
     <w:p>
@@ -5114,49 +5077,7 @@
           <w:szCs w:val="22"/>
           <w:shd w:val="clear" w:color="auto" w:fill="FFFFFF"/>
         </w:rPr>
-        <w:t>Este requisito refere-se à possibilidade do usuário, previamente cadastrado no sistema (RF 0</w:t>
-      </w:r>
-      <w:bookmarkStart w:id="1" w:name="_GoBack"/>
-      <w:bookmarkEnd w:id="1"/>
-      <w:r>
-        <w:rPr>
-          <w:rFonts w:ascii="Arial" w:hAnsi="Arial" w:cs="Arial"/>
-          <w:color w:val="000000"/>
-          <w:sz w:val="22"/>
-          <w:szCs w:val="22"/>
-          <w:shd w:val="clear" w:color="auto" w:fill="FFFFFF"/>
-        </w:rPr>
-        <w:t xml:space="preserve">1) e </w:t>
-      </w:r>
-      <w:r>
-        <w:rPr>
-          <w:rFonts w:ascii="Arial" w:hAnsi="Arial" w:cs="Arial"/>
-          <w:color w:val="000000"/>
-          <w:sz w:val="22"/>
-          <w:szCs w:val="22"/>
-          <w:shd w:val="clear" w:color="auto" w:fill="FFFFFF"/>
-        </w:rPr>
-        <w:t>ou não</w:t>
-      </w:r>
-      <w:r>
-        <w:rPr>
-          <w:rFonts w:ascii="Arial" w:hAnsi="Arial" w:cs="Arial"/>
-          <w:color w:val="000000"/>
-          <w:sz w:val="22"/>
-          <w:szCs w:val="22"/>
-          <w:shd w:val="clear" w:color="auto" w:fill="FFFFFF"/>
-        </w:rPr>
-        <w:t xml:space="preserve">, </w:t>
-      </w:r>
-      <w:r>
-        <w:rPr>
-          <w:rFonts w:ascii="Arial" w:hAnsi="Arial" w:cs="Arial"/>
-          <w:color w:val="000000"/>
-          <w:sz w:val="22"/>
-          <w:szCs w:val="22"/>
-          <w:shd w:val="clear" w:color="auto" w:fill="FFFFFF"/>
-        </w:rPr>
-        <w:t>visualizar o índice</w:t>
+        <w:t>Este requisito refere-se à possibilidade do usuário, previamente cadastrado no sistema (RF 01) e ou não, visualizar o índice</w:t>
       </w:r>
       <w:r>
         <w:rPr>
@@ -5196,35 +5117,1397 @@
     <w:p>
       <w:pPr>
         <w:pStyle w:val="Ttulo3"/>
-      </w:pPr>
-      <w:r>
-        <w:t>2.1 Produto</w:t>
-      </w:r>
+        <w:numPr>
+          <w:ilvl w:val="1"/>
+          <w:numId w:val="4"/>
+        </w:numPr>
+      </w:pPr>
+      <w:r>
+        <w:t>Produto</w:t>
+      </w:r>
+    </w:p>
+    <w:p>
+      <w:pPr>
+        <w:pStyle w:val="NormalWeb"/>
+        <w:spacing w:before="0" w:beforeAutospacing="0" w:after="140" w:afterAutospacing="0"/>
+        <w:ind w:firstLine="360"/>
+        <w:jc w:val="both"/>
+        <w:rPr>
+          <w:rFonts w:ascii="Arial" w:hAnsi="Arial" w:cs="Arial"/>
+          <w:color w:val="000000"/>
+          <w:sz w:val="22"/>
+          <w:szCs w:val="22"/>
+          <w:shd w:val="clear" w:color="auto" w:fill="FFFFFF"/>
+        </w:rPr>
+      </w:pPr>
+      <w:r>
+        <w:rPr>
+          <w:rFonts w:ascii="Arial" w:hAnsi="Arial" w:cs="Arial"/>
+          <w:color w:val="000000"/>
+          <w:sz w:val="22"/>
+          <w:szCs w:val="22"/>
+          <w:shd w:val="clear" w:color="auto" w:fill="FFFFFF"/>
+        </w:rPr>
+        <w:t xml:space="preserve">Este módulo agrupa os requisitos </w:t>
+      </w:r>
+      <w:r>
+        <w:rPr>
+          <w:rFonts w:ascii="Arial" w:hAnsi="Arial" w:cs="Arial"/>
+          <w:color w:val="000000"/>
+          <w:sz w:val="22"/>
+          <w:szCs w:val="22"/>
+          <w:shd w:val="clear" w:color="auto" w:fill="FFFFFF"/>
+        </w:rPr>
+        <w:t xml:space="preserve">não funcionais </w:t>
+      </w:r>
+      <w:r>
+        <w:rPr>
+          <w:rFonts w:ascii="Arial" w:hAnsi="Arial" w:cs="Arial"/>
+          <w:color w:val="000000"/>
+          <w:sz w:val="22"/>
+          <w:szCs w:val="22"/>
+          <w:shd w:val="clear" w:color="auto" w:fill="FFFFFF"/>
+        </w:rPr>
+        <w:t xml:space="preserve">referentes </w:t>
+      </w:r>
+      <w:r>
+        <w:rPr>
+          <w:rFonts w:ascii="Arial" w:hAnsi="Arial" w:cs="Arial"/>
+          <w:color w:val="000000"/>
+          <w:sz w:val="22"/>
+          <w:szCs w:val="22"/>
+          <w:shd w:val="clear" w:color="auto" w:fill="FFFFFF"/>
+        </w:rPr>
+        <w:t>ao produto nas seguintes classificações: usabilidade, eficiência, confiabilidade e portabilidade.</w:t>
+      </w:r>
+    </w:p>
+    <w:p>
+      <w:pPr>
+        <w:pStyle w:val="NormalWeb"/>
+        <w:spacing w:before="0" w:beforeAutospacing="0" w:after="140" w:afterAutospacing="0"/>
+        <w:ind w:firstLine="360"/>
+        <w:jc w:val="both"/>
+        <w:rPr>
+          <w:rFonts w:ascii="Arial" w:hAnsi="Arial" w:cs="Arial"/>
+          <w:color w:val="000000"/>
+          <w:sz w:val="22"/>
+          <w:szCs w:val="22"/>
+          <w:shd w:val="clear" w:color="auto" w:fill="FFFFFF"/>
+        </w:rPr>
+      </w:pPr>
+    </w:p>
+    <w:p>
+      <w:pPr>
+        <w:pStyle w:val="PargrafodaLista"/>
+        <w:ind w:left="360"/>
+        <w:rPr>
+          <w:rFonts w:asciiTheme="majorHAnsi" w:hAnsiTheme="majorHAnsi"/>
+          <w:sz w:val="20"/>
+        </w:rPr>
+      </w:pPr>
+      <w:r>
+        <w:rPr>
+          <w:rFonts w:asciiTheme="majorHAnsi" w:hAnsiTheme="majorHAnsi"/>
+          <w:sz w:val="20"/>
+        </w:rPr>
+        <w:t>RNF 01 – Utilizar design responsivo</w:t>
+      </w:r>
+    </w:p>
+    <w:p>
+      <w:pPr>
+        <w:pStyle w:val="NormalWeb"/>
+        <w:spacing w:before="0" w:beforeAutospacing="0" w:after="140" w:afterAutospacing="0"/>
+        <w:ind w:firstLine="360"/>
+        <w:jc w:val="both"/>
+        <w:rPr>
+          <w:rFonts w:ascii="Arial" w:hAnsi="Arial" w:cs="Arial"/>
+          <w:color w:val="000000"/>
+          <w:sz w:val="22"/>
+          <w:szCs w:val="22"/>
+          <w:shd w:val="clear" w:color="auto" w:fill="FFFFFF"/>
+        </w:rPr>
+      </w:pPr>
+      <w:r>
+        <w:rPr>
+          <w:rFonts w:ascii="Arial" w:hAnsi="Arial" w:cs="Arial"/>
+          <w:color w:val="000000"/>
+          <w:sz w:val="22"/>
+          <w:szCs w:val="22"/>
+          <w:shd w:val="clear" w:color="auto" w:fill="FFFFFF"/>
+        </w:rPr>
+        <w:t>Este requisito não funcional refere-se à usabilidade do produto. Ele será desenvolvido para ser executado em um ambiente Web e deverá possui um design responsivo, ou seja, possuir uma interface front-</w:t>
+      </w:r>
+      <w:proofErr w:type="spellStart"/>
+      <w:r>
+        <w:rPr>
+          <w:rFonts w:ascii="Arial" w:hAnsi="Arial" w:cs="Arial"/>
+          <w:color w:val="000000"/>
+          <w:sz w:val="22"/>
+          <w:szCs w:val="22"/>
+          <w:shd w:val="clear" w:color="auto" w:fill="FFFFFF"/>
+        </w:rPr>
+        <w:t>end</w:t>
+      </w:r>
+      <w:proofErr w:type="spellEnd"/>
+      <w:r>
+        <w:rPr>
+          <w:rFonts w:ascii="Arial" w:hAnsi="Arial" w:cs="Arial"/>
+          <w:color w:val="000000"/>
+          <w:sz w:val="22"/>
+          <w:szCs w:val="22"/>
+          <w:shd w:val="clear" w:color="auto" w:fill="FFFFFF"/>
+        </w:rPr>
+        <w:t xml:space="preserve"> que se adeque ao dispositivo pelo qual está sendo acessado: Browser, Smartphone ou Tablet.</w:t>
+      </w:r>
+    </w:p>
+    <w:p>
+      <w:pPr>
+        <w:pStyle w:val="NormalWeb"/>
+        <w:spacing w:before="0" w:beforeAutospacing="0" w:after="140" w:afterAutospacing="0"/>
+        <w:ind w:firstLine="360"/>
+        <w:jc w:val="both"/>
+        <w:rPr>
+          <w:rFonts w:ascii="Arial" w:hAnsi="Arial" w:cs="Arial"/>
+          <w:color w:val="000000"/>
+          <w:sz w:val="22"/>
+          <w:szCs w:val="22"/>
+          <w:shd w:val="clear" w:color="auto" w:fill="FFFFFF"/>
+        </w:rPr>
+      </w:pPr>
+    </w:p>
+    <w:p>
+      <w:pPr>
+        <w:pStyle w:val="PargrafodaLista"/>
+        <w:ind w:left="360"/>
+        <w:rPr>
+          <w:rFonts w:asciiTheme="majorHAnsi" w:hAnsiTheme="majorHAnsi"/>
+          <w:sz w:val="20"/>
+        </w:rPr>
+      </w:pPr>
+      <w:r>
+        <w:rPr>
+          <w:rFonts w:asciiTheme="majorHAnsi" w:hAnsiTheme="majorHAnsi"/>
+          <w:sz w:val="20"/>
+        </w:rPr>
+        <w:t>RNF 02 – Processar as informações adquiridas nas APIs</w:t>
+      </w:r>
+    </w:p>
+    <w:p>
+      <w:pPr>
+        <w:pStyle w:val="NormalWeb"/>
+        <w:spacing w:before="0" w:beforeAutospacing="0" w:after="140" w:afterAutospacing="0"/>
+        <w:ind w:firstLine="360"/>
+        <w:jc w:val="both"/>
+        <w:rPr>
+          <w:rFonts w:ascii="Arial" w:hAnsi="Arial" w:cs="Arial"/>
+          <w:color w:val="000000"/>
+          <w:sz w:val="22"/>
+          <w:szCs w:val="22"/>
+          <w:shd w:val="clear" w:color="auto" w:fill="FFFFFF"/>
+        </w:rPr>
+      </w:pPr>
+      <w:r>
+        <w:rPr>
+          <w:rFonts w:ascii="Arial" w:hAnsi="Arial" w:cs="Arial"/>
+          <w:color w:val="000000"/>
+          <w:sz w:val="22"/>
+          <w:szCs w:val="22"/>
+          <w:shd w:val="clear" w:color="auto" w:fill="FFFFFF"/>
+        </w:rPr>
+        <w:t>Este requisito não funcional refere-se</w:t>
+      </w:r>
+      <w:r>
+        <w:rPr>
+          <w:rFonts w:ascii="Arial" w:hAnsi="Arial" w:cs="Arial"/>
+          <w:color w:val="000000"/>
+          <w:sz w:val="22"/>
+          <w:szCs w:val="22"/>
+          <w:shd w:val="clear" w:color="auto" w:fill="FFFFFF"/>
+        </w:rPr>
+        <w:t xml:space="preserve"> à eficiência do produto. O coração da aplicação será inteiramente por consumo de informações de APIs externas, dessa forma o sistema deverá ser capaz de processar essas informações obtidas de forma eficiente e o mais transparente para o usuário.</w:t>
+      </w:r>
+    </w:p>
+    <w:p>
+      <w:pPr>
+        <w:pStyle w:val="NormalWeb"/>
+        <w:spacing w:before="0" w:beforeAutospacing="0" w:after="140" w:afterAutospacing="0"/>
+        <w:ind w:firstLine="360"/>
+        <w:jc w:val="both"/>
+        <w:rPr>
+          <w:rFonts w:ascii="Arial" w:hAnsi="Arial" w:cs="Arial"/>
+          <w:color w:val="000000"/>
+          <w:sz w:val="22"/>
+          <w:szCs w:val="22"/>
+          <w:shd w:val="clear" w:color="auto" w:fill="FFFFFF"/>
+        </w:rPr>
+      </w:pPr>
+    </w:p>
+    <w:p>
+      <w:pPr>
+        <w:pStyle w:val="PargrafodaLista"/>
+        <w:ind w:left="360"/>
+        <w:rPr>
+          <w:rFonts w:asciiTheme="majorHAnsi" w:hAnsiTheme="majorHAnsi"/>
+          <w:sz w:val="20"/>
+        </w:rPr>
+      </w:pPr>
+      <w:r>
+        <w:rPr>
+          <w:rFonts w:asciiTheme="majorHAnsi" w:hAnsiTheme="majorHAnsi"/>
+          <w:sz w:val="20"/>
+        </w:rPr>
+        <w:t>RNF 03 – Garantir segurança nos dados dos usuários</w:t>
+      </w:r>
+    </w:p>
+    <w:p>
+      <w:pPr>
+        <w:pStyle w:val="NormalWeb"/>
+        <w:spacing w:before="0" w:beforeAutospacing="0" w:after="140" w:afterAutospacing="0"/>
+        <w:ind w:firstLine="360"/>
+        <w:jc w:val="both"/>
+        <w:rPr>
+          <w:rFonts w:ascii="Arial" w:hAnsi="Arial" w:cs="Arial"/>
+          <w:color w:val="000000"/>
+          <w:sz w:val="22"/>
+          <w:szCs w:val="22"/>
+          <w:shd w:val="clear" w:color="auto" w:fill="FFFFFF"/>
+        </w:rPr>
+      </w:pPr>
+      <w:r>
+        <w:rPr>
+          <w:rFonts w:ascii="Arial" w:hAnsi="Arial" w:cs="Arial"/>
+          <w:color w:val="000000"/>
+          <w:sz w:val="22"/>
+          <w:szCs w:val="22"/>
+          <w:shd w:val="clear" w:color="auto" w:fill="FFFFFF"/>
+        </w:rPr>
+        <w:t xml:space="preserve">Este requisito não funcional refere-se à </w:t>
+      </w:r>
+      <w:r>
+        <w:rPr>
+          <w:rFonts w:ascii="Arial" w:hAnsi="Arial" w:cs="Arial"/>
+          <w:color w:val="000000"/>
+          <w:sz w:val="22"/>
+          <w:szCs w:val="22"/>
+          <w:shd w:val="clear" w:color="auto" w:fill="FFFFFF"/>
+        </w:rPr>
+        <w:t>confiabilidade</w:t>
+      </w:r>
+      <w:r>
+        <w:rPr>
+          <w:rFonts w:ascii="Arial" w:hAnsi="Arial" w:cs="Arial"/>
+          <w:color w:val="000000"/>
+          <w:sz w:val="22"/>
+          <w:szCs w:val="22"/>
+          <w:shd w:val="clear" w:color="auto" w:fill="FFFFFF"/>
+        </w:rPr>
+        <w:t xml:space="preserve"> do produto.</w:t>
+      </w:r>
+      <w:r>
+        <w:rPr>
+          <w:rFonts w:ascii="Arial" w:hAnsi="Arial" w:cs="Arial"/>
+          <w:color w:val="000000"/>
+          <w:sz w:val="22"/>
+          <w:szCs w:val="22"/>
+          <w:shd w:val="clear" w:color="auto" w:fill="FFFFFF"/>
+        </w:rPr>
+        <w:t xml:space="preserve"> Todas as informações pessoais do usuário, tais como: cadastro (RF 01), perfil econômico (RF 13) e simulações (RF 21) deverão ser armazenados com segurança na base de dados do sistema, uma vez que são dados pessoais e podem comprometer o usuário caso sejam violadas.</w:t>
+      </w:r>
+    </w:p>
+    <w:p>
+      <w:pPr>
+        <w:pStyle w:val="NormalWeb"/>
+        <w:spacing w:before="0" w:beforeAutospacing="0" w:after="140" w:afterAutospacing="0"/>
+        <w:ind w:firstLine="360"/>
+        <w:jc w:val="both"/>
+        <w:rPr>
+          <w:rFonts w:ascii="Arial" w:hAnsi="Arial" w:cs="Arial"/>
+          <w:color w:val="000000"/>
+          <w:sz w:val="22"/>
+          <w:szCs w:val="22"/>
+          <w:shd w:val="clear" w:color="auto" w:fill="FFFFFF"/>
+        </w:rPr>
+      </w:pPr>
+    </w:p>
+    <w:p>
+      <w:pPr>
+        <w:pStyle w:val="PargrafodaLista"/>
+        <w:ind w:left="360"/>
+        <w:rPr>
+          <w:rFonts w:asciiTheme="majorHAnsi" w:hAnsiTheme="majorHAnsi"/>
+          <w:sz w:val="20"/>
+        </w:rPr>
+      </w:pPr>
+      <w:r>
+        <w:rPr>
+          <w:rFonts w:asciiTheme="majorHAnsi" w:hAnsiTheme="majorHAnsi"/>
+          <w:sz w:val="20"/>
+        </w:rPr>
+        <w:t>RNF 04 – Garantir confiança nas fontes de notícias e dicionário</w:t>
+      </w:r>
+    </w:p>
+    <w:p>
+      <w:pPr>
+        <w:pStyle w:val="NormalWeb"/>
+        <w:spacing w:before="0" w:beforeAutospacing="0" w:after="140" w:afterAutospacing="0"/>
+        <w:ind w:firstLine="360"/>
+        <w:jc w:val="both"/>
+        <w:rPr>
+          <w:rFonts w:ascii="Arial" w:hAnsi="Arial" w:cs="Arial"/>
+          <w:color w:val="000000"/>
+          <w:sz w:val="22"/>
+          <w:szCs w:val="22"/>
+          <w:shd w:val="clear" w:color="auto" w:fill="FFFFFF"/>
+        </w:rPr>
+      </w:pPr>
+      <w:r>
+        <w:rPr>
+          <w:rFonts w:ascii="Arial" w:hAnsi="Arial" w:cs="Arial"/>
+          <w:color w:val="000000"/>
+          <w:sz w:val="22"/>
+          <w:szCs w:val="22"/>
+          <w:shd w:val="clear" w:color="auto" w:fill="FFFFFF"/>
+        </w:rPr>
+        <w:t>Este requisito não funcional refere-se à confiabilidade do produto.</w:t>
+      </w:r>
+      <w:r>
+        <w:rPr>
+          <w:rFonts w:ascii="Arial" w:hAnsi="Arial" w:cs="Arial"/>
+          <w:color w:val="000000"/>
+          <w:sz w:val="22"/>
+          <w:szCs w:val="22"/>
+          <w:shd w:val="clear" w:color="auto" w:fill="FFFFFF"/>
+        </w:rPr>
+        <w:t xml:space="preserve"> O ponto chave do produto é a agregação de notícias sobre economia e a definição de palavras específicas da área através de um dicionário. Dessa forma, o sistema deve garantir que as fontes das notícias que estão sendo publicadas no portal sejam confiáveis e as definições e fontes dos termos também possuam crédito de confiança.</w:t>
+      </w:r>
+    </w:p>
+    <w:p>
+      <w:pPr>
+        <w:pStyle w:val="NormalWeb"/>
+        <w:spacing w:before="0" w:beforeAutospacing="0" w:after="140" w:afterAutospacing="0"/>
+        <w:ind w:firstLine="360"/>
+        <w:jc w:val="both"/>
+        <w:rPr>
+          <w:rFonts w:ascii="Arial" w:hAnsi="Arial" w:cs="Arial"/>
+          <w:color w:val="000000"/>
+          <w:sz w:val="22"/>
+          <w:szCs w:val="22"/>
+          <w:shd w:val="clear" w:color="auto" w:fill="FFFFFF"/>
+        </w:rPr>
+      </w:pPr>
+    </w:p>
+    <w:p>
+      <w:pPr>
+        <w:pStyle w:val="PargrafodaLista"/>
+        <w:ind w:left="360"/>
+        <w:rPr>
+          <w:rFonts w:asciiTheme="majorHAnsi" w:hAnsiTheme="majorHAnsi"/>
+          <w:sz w:val="20"/>
+        </w:rPr>
+      </w:pPr>
+      <w:r>
+        <w:rPr>
+          <w:rFonts w:asciiTheme="majorHAnsi" w:hAnsiTheme="majorHAnsi"/>
+          <w:sz w:val="20"/>
+        </w:rPr>
+        <w:t>RNF 05 – Executar nos principais navegadores disponíveis</w:t>
+      </w:r>
+    </w:p>
+    <w:p>
+      <w:pPr>
+        <w:pStyle w:val="NormalWeb"/>
+        <w:spacing w:before="0" w:beforeAutospacing="0" w:after="140" w:afterAutospacing="0"/>
+        <w:ind w:firstLine="360"/>
+        <w:jc w:val="both"/>
+        <w:rPr>
+          <w:rFonts w:ascii="Arial" w:hAnsi="Arial" w:cs="Arial"/>
+          <w:color w:val="000000"/>
+          <w:sz w:val="22"/>
+          <w:szCs w:val="22"/>
+          <w:shd w:val="clear" w:color="auto" w:fill="FFFFFF"/>
+        </w:rPr>
+      </w:pPr>
+      <w:r>
+        <w:rPr>
+          <w:rFonts w:ascii="Arial" w:hAnsi="Arial" w:cs="Arial"/>
+          <w:color w:val="000000"/>
+          <w:sz w:val="22"/>
+          <w:szCs w:val="22"/>
+          <w:shd w:val="clear" w:color="auto" w:fill="FFFFFF"/>
+        </w:rPr>
+        <w:t xml:space="preserve">Este requisito não funcional refere-se à </w:t>
+      </w:r>
+      <w:r>
+        <w:rPr>
+          <w:rFonts w:ascii="Arial" w:hAnsi="Arial" w:cs="Arial"/>
+          <w:color w:val="000000"/>
+          <w:sz w:val="22"/>
+          <w:szCs w:val="22"/>
+          <w:shd w:val="clear" w:color="auto" w:fill="FFFFFF"/>
+        </w:rPr>
+        <w:t>portabilidade</w:t>
+      </w:r>
+      <w:r>
+        <w:rPr>
+          <w:rFonts w:ascii="Arial" w:hAnsi="Arial" w:cs="Arial"/>
+          <w:color w:val="000000"/>
+          <w:sz w:val="22"/>
+          <w:szCs w:val="22"/>
+          <w:shd w:val="clear" w:color="auto" w:fill="FFFFFF"/>
+        </w:rPr>
+        <w:t xml:space="preserve"> do produto.</w:t>
+      </w:r>
+      <w:r>
+        <w:rPr>
+          <w:rFonts w:ascii="Arial" w:hAnsi="Arial" w:cs="Arial"/>
+          <w:color w:val="000000"/>
+          <w:sz w:val="22"/>
+          <w:szCs w:val="22"/>
+          <w:shd w:val="clear" w:color="auto" w:fill="FFFFFF"/>
+        </w:rPr>
+        <w:t xml:space="preserve"> Atualmente existem diversos navegadores para acesso a internet, sendo assim, o sistema deverá ser compatível com os principais navegadores que são utilizados, sendo eles: Google Chrome, Mozilla Firefox, Opera, Safari</w:t>
+      </w:r>
+      <w:r>
+        <w:rPr>
+          <w:rFonts w:ascii="Arial" w:hAnsi="Arial" w:cs="Arial"/>
+          <w:color w:val="000000"/>
+          <w:sz w:val="22"/>
+          <w:szCs w:val="22"/>
+          <w:shd w:val="clear" w:color="auto" w:fill="FFFFFF"/>
+        </w:rPr>
+        <w:t xml:space="preserve"> e Edge.</w:t>
+      </w:r>
+    </w:p>
+    <w:p>
+      <w:pPr>
+        <w:pStyle w:val="NormalWeb"/>
+        <w:spacing w:before="0" w:beforeAutospacing="0" w:after="140" w:afterAutospacing="0"/>
+        <w:ind w:firstLine="360"/>
+        <w:jc w:val="both"/>
+        <w:rPr>
+          <w:rFonts w:ascii="Arial" w:hAnsi="Arial" w:cs="Arial"/>
+          <w:color w:val="000000"/>
+          <w:sz w:val="22"/>
+          <w:szCs w:val="22"/>
+          <w:shd w:val="clear" w:color="auto" w:fill="FFFFFF"/>
+        </w:rPr>
+      </w:pPr>
     </w:p>
     <w:p>
       <w:pPr>
         <w:pStyle w:val="Ttulo3"/>
       </w:pPr>
+      <w:r>
+        <w:t>2.2 Organizacional</w:t>
+      </w:r>
+    </w:p>
+    <w:p>
+      <w:pPr>
+        <w:pStyle w:val="NormalWeb"/>
+        <w:spacing w:before="0" w:beforeAutospacing="0" w:after="140" w:afterAutospacing="0"/>
+        <w:ind w:firstLine="360"/>
+        <w:jc w:val="both"/>
+        <w:rPr>
+          <w:rFonts w:ascii="Arial" w:hAnsi="Arial" w:cs="Arial"/>
+          <w:color w:val="000000"/>
+          <w:sz w:val="22"/>
+          <w:szCs w:val="22"/>
+          <w:shd w:val="clear" w:color="auto" w:fill="FFFFFF"/>
+        </w:rPr>
+      </w:pPr>
+      <w:r>
+        <w:rPr>
+          <w:rFonts w:ascii="Arial" w:hAnsi="Arial" w:cs="Arial"/>
+          <w:color w:val="000000"/>
+          <w:sz w:val="22"/>
+          <w:szCs w:val="22"/>
+          <w:shd w:val="clear" w:color="auto" w:fill="FFFFFF"/>
+        </w:rPr>
+        <w:t xml:space="preserve">Este módulo agrupa os requisitos </w:t>
+      </w:r>
+      <w:r>
+        <w:rPr>
+          <w:rFonts w:ascii="Arial" w:hAnsi="Arial" w:cs="Arial"/>
+          <w:color w:val="000000"/>
+          <w:sz w:val="22"/>
+          <w:szCs w:val="22"/>
+          <w:shd w:val="clear" w:color="auto" w:fill="FFFFFF"/>
+        </w:rPr>
+        <w:t xml:space="preserve">não funcionais </w:t>
+      </w:r>
+      <w:r>
+        <w:rPr>
+          <w:rFonts w:ascii="Arial" w:hAnsi="Arial" w:cs="Arial"/>
+          <w:color w:val="000000"/>
+          <w:sz w:val="22"/>
+          <w:szCs w:val="22"/>
+          <w:shd w:val="clear" w:color="auto" w:fill="FFFFFF"/>
+        </w:rPr>
+        <w:t xml:space="preserve">referentes </w:t>
+      </w:r>
+      <w:r>
+        <w:rPr>
+          <w:rFonts w:ascii="Arial" w:hAnsi="Arial" w:cs="Arial"/>
+          <w:color w:val="000000"/>
+          <w:sz w:val="22"/>
+          <w:szCs w:val="22"/>
+          <w:shd w:val="clear" w:color="auto" w:fill="FFFFFF"/>
+        </w:rPr>
+        <w:t xml:space="preserve">à organização </w:t>
+      </w:r>
+      <w:r>
+        <w:rPr>
+          <w:rFonts w:ascii="Arial" w:hAnsi="Arial" w:cs="Arial"/>
+          <w:color w:val="000000"/>
+          <w:sz w:val="22"/>
+          <w:szCs w:val="22"/>
+          <w:shd w:val="clear" w:color="auto" w:fill="FFFFFF"/>
+        </w:rPr>
+        <w:t xml:space="preserve">nas seguintes classificações: </w:t>
+      </w:r>
+      <w:r>
+        <w:rPr>
+          <w:rFonts w:ascii="Arial" w:hAnsi="Arial" w:cs="Arial"/>
+          <w:color w:val="000000"/>
+          <w:sz w:val="22"/>
+          <w:szCs w:val="22"/>
+          <w:shd w:val="clear" w:color="auto" w:fill="FFFFFF"/>
+        </w:rPr>
+        <w:t>entrega, implementação e padrões.</w:t>
+      </w:r>
+    </w:p>
+    <w:p>
+      <w:pPr>
+        <w:pStyle w:val="NormalWeb"/>
+        <w:spacing w:before="0" w:beforeAutospacing="0" w:after="140" w:afterAutospacing="0"/>
+        <w:ind w:firstLine="360"/>
+        <w:jc w:val="both"/>
+        <w:rPr>
+          <w:rFonts w:ascii="Arial" w:hAnsi="Arial" w:cs="Arial"/>
+          <w:color w:val="000000"/>
+          <w:sz w:val="22"/>
+          <w:szCs w:val="22"/>
+          <w:shd w:val="clear" w:color="auto" w:fill="FFFFFF"/>
+        </w:rPr>
+      </w:pPr>
+    </w:p>
+    <w:p>
+      <w:pPr>
+        <w:pStyle w:val="PargrafodaLista"/>
+        <w:ind w:left="360"/>
+        <w:rPr>
+          <w:rFonts w:asciiTheme="majorHAnsi" w:hAnsiTheme="majorHAnsi"/>
+          <w:sz w:val="20"/>
+        </w:rPr>
+      </w:pPr>
+      <w:r>
+        <w:rPr>
+          <w:rFonts w:asciiTheme="majorHAnsi" w:hAnsiTheme="majorHAnsi"/>
+          <w:sz w:val="20"/>
+        </w:rPr>
+        <w:t>RNF 0</w:t>
+      </w:r>
+      <w:r>
+        <w:rPr>
+          <w:rFonts w:asciiTheme="majorHAnsi" w:hAnsiTheme="majorHAnsi"/>
+          <w:sz w:val="20"/>
+        </w:rPr>
+        <w:t>6</w:t>
+      </w:r>
+      <w:r>
+        <w:rPr>
+          <w:rFonts w:asciiTheme="majorHAnsi" w:hAnsiTheme="majorHAnsi"/>
+          <w:sz w:val="20"/>
+        </w:rPr>
+        <w:t xml:space="preserve"> – </w:t>
+      </w:r>
+      <w:r>
+        <w:rPr>
+          <w:rFonts w:asciiTheme="majorHAnsi" w:hAnsiTheme="majorHAnsi"/>
+          <w:sz w:val="20"/>
+        </w:rPr>
+        <w:t xml:space="preserve">Utilizar Linguagem Java no </w:t>
+      </w:r>
+      <w:proofErr w:type="spellStart"/>
+      <w:r>
+        <w:rPr>
+          <w:rFonts w:asciiTheme="majorHAnsi" w:hAnsiTheme="majorHAnsi"/>
+          <w:sz w:val="20"/>
+        </w:rPr>
+        <w:t>back-end</w:t>
+      </w:r>
+      <w:proofErr w:type="spellEnd"/>
+    </w:p>
+    <w:p>
+      <w:pPr>
+        <w:pStyle w:val="NormalWeb"/>
+        <w:spacing w:before="0" w:beforeAutospacing="0" w:after="140" w:afterAutospacing="0"/>
+        <w:ind w:firstLine="360"/>
+        <w:jc w:val="both"/>
+        <w:rPr>
+          <w:rFonts w:ascii="Arial" w:hAnsi="Arial" w:cs="Arial"/>
+          <w:color w:val="000000"/>
+          <w:sz w:val="22"/>
+          <w:szCs w:val="22"/>
+          <w:shd w:val="clear" w:color="auto" w:fill="FFFFFF"/>
+        </w:rPr>
+      </w:pPr>
+      <w:r>
+        <w:rPr>
+          <w:rFonts w:ascii="Arial" w:hAnsi="Arial" w:cs="Arial"/>
+          <w:color w:val="000000"/>
+          <w:sz w:val="22"/>
+          <w:szCs w:val="22"/>
+          <w:shd w:val="clear" w:color="auto" w:fill="FFFFFF"/>
+        </w:rPr>
+        <w:t xml:space="preserve">Este requisito não funcional refere-se à </w:t>
+      </w:r>
+      <w:r>
+        <w:rPr>
+          <w:rFonts w:ascii="Arial" w:hAnsi="Arial" w:cs="Arial"/>
+          <w:color w:val="000000"/>
+          <w:sz w:val="22"/>
+          <w:szCs w:val="22"/>
+          <w:shd w:val="clear" w:color="auto" w:fill="FFFFFF"/>
+        </w:rPr>
+        <w:t xml:space="preserve">implementação do produto. Todo o </w:t>
+      </w:r>
+      <w:proofErr w:type="spellStart"/>
+      <w:r>
+        <w:rPr>
+          <w:rFonts w:ascii="Arial" w:hAnsi="Arial" w:cs="Arial"/>
+          <w:color w:val="000000"/>
+          <w:sz w:val="22"/>
+          <w:szCs w:val="22"/>
+          <w:shd w:val="clear" w:color="auto" w:fill="FFFFFF"/>
+        </w:rPr>
+        <w:t>back-end</w:t>
+      </w:r>
+      <w:proofErr w:type="spellEnd"/>
+      <w:r>
+        <w:rPr>
+          <w:rFonts w:ascii="Arial" w:hAnsi="Arial" w:cs="Arial"/>
+          <w:color w:val="000000"/>
+          <w:sz w:val="22"/>
+          <w:szCs w:val="22"/>
+          <w:shd w:val="clear" w:color="auto" w:fill="FFFFFF"/>
+        </w:rPr>
+        <w:t xml:space="preserve"> do sistema foi acordado para ser desenvolvido em linguagem Java, tanto os serviços de consumo das APIs, quanto o CRUD com o banco de dados.</w:t>
+      </w:r>
+    </w:p>
+    <w:p>
+      <w:pPr>
+        <w:pStyle w:val="NormalWeb"/>
+        <w:spacing w:before="0" w:beforeAutospacing="0" w:after="140" w:afterAutospacing="0"/>
+        <w:ind w:firstLine="360"/>
+        <w:jc w:val="both"/>
+        <w:rPr>
+          <w:rFonts w:ascii="Arial" w:hAnsi="Arial" w:cs="Arial"/>
+          <w:color w:val="000000"/>
+          <w:sz w:val="22"/>
+          <w:szCs w:val="22"/>
+          <w:shd w:val="clear" w:color="auto" w:fill="FFFFFF"/>
+        </w:rPr>
+      </w:pPr>
+    </w:p>
+    <w:p>
+      <w:pPr>
+        <w:pStyle w:val="PargrafodaLista"/>
+        <w:ind w:left="360"/>
+        <w:rPr>
+          <w:rFonts w:asciiTheme="majorHAnsi" w:hAnsiTheme="majorHAnsi"/>
+          <w:sz w:val="20"/>
+        </w:rPr>
+      </w:pPr>
+      <w:r>
+        <w:rPr>
+          <w:rFonts w:asciiTheme="majorHAnsi" w:hAnsiTheme="majorHAnsi"/>
+          <w:sz w:val="20"/>
+        </w:rPr>
+        <w:t xml:space="preserve">RNF 07 – Utilizar biblioteca </w:t>
+      </w:r>
+      <w:proofErr w:type="spellStart"/>
+      <w:r>
+        <w:rPr>
+          <w:rFonts w:asciiTheme="majorHAnsi" w:hAnsiTheme="majorHAnsi"/>
+          <w:sz w:val="20"/>
+        </w:rPr>
+        <w:t>ReactJS</w:t>
+      </w:r>
+      <w:proofErr w:type="spellEnd"/>
+      <w:r>
+        <w:rPr>
+          <w:rFonts w:asciiTheme="majorHAnsi" w:hAnsiTheme="majorHAnsi"/>
+          <w:sz w:val="20"/>
+        </w:rPr>
+        <w:t xml:space="preserve"> no front-</w:t>
+      </w:r>
+      <w:proofErr w:type="spellStart"/>
+      <w:r>
+        <w:rPr>
+          <w:rFonts w:asciiTheme="majorHAnsi" w:hAnsiTheme="majorHAnsi"/>
+          <w:sz w:val="20"/>
+        </w:rPr>
+        <w:t>end</w:t>
+      </w:r>
+      <w:proofErr w:type="spellEnd"/>
+    </w:p>
+    <w:p>
+      <w:pPr>
+        <w:pStyle w:val="NormalWeb"/>
+        <w:spacing w:before="0" w:beforeAutospacing="0" w:after="140" w:afterAutospacing="0"/>
+        <w:ind w:firstLine="360"/>
+        <w:jc w:val="both"/>
+        <w:rPr>
+          <w:rFonts w:ascii="Arial" w:hAnsi="Arial" w:cs="Arial"/>
+          <w:color w:val="000000"/>
+          <w:sz w:val="22"/>
+          <w:szCs w:val="22"/>
+          <w:shd w:val="clear" w:color="auto" w:fill="FFFFFF"/>
+        </w:rPr>
+      </w:pPr>
+      <w:r>
+        <w:rPr>
+          <w:rFonts w:ascii="Arial" w:hAnsi="Arial" w:cs="Arial"/>
+          <w:color w:val="000000"/>
+          <w:sz w:val="22"/>
+          <w:szCs w:val="22"/>
+          <w:shd w:val="clear" w:color="auto" w:fill="FFFFFF"/>
+        </w:rPr>
+        <w:t xml:space="preserve">Este requisito não funcional refere-se à implementação do produto. </w:t>
+      </w:r>
+      <w:r>
+        <w:rPr>
+          <w:rFonts w:ascii="Arial" w:hAnsi="Arial" w:cs="Arial"/>
+          <w:color w:val="000000"/>
+          <w:sz w:val="22"/>
+          <w:szCs w:val="22"/>
+          <w:shd w:val="clear" w:color="auto" w:fill="FFFFFF"/>
+        </w:rPr>
+        <w:t>O front-</w:t>
+      </w:r>
+      <w:proofErr w:type="spellStart"/>
+      <w:r>
+        <w:rPr>
+          <w:rFonts w:ascii="Arial" w:hAnsi="Arial" w:cs="Arial"/>
+          <w:color w:val="000000"/>
+          <w:sz w:val="22"/>
+          <w:szCs w:val="22"/>
+          <w:shd w:val="clear" w:color="auto" w:fill="FFFFFF"/>
+        </w:rPr>
+        <w:t>end</w:t>
+      </w:r>
+      <w:proofErr w:type="spellEnd"/>
+      <w:r>
+        <w:rPr>
+          <w:rFonts w:ascii="Arial" w:hAnsi="Arial" w:cs="Arial"/>
+          <w:color w:val="000000"/>
+          <w:sz w:val="22"/>
+          <w:szCs w:val="22"/>
+          <w:shd w:val="clear" w:color="auto" w:fill="FFFFFF"/>
+        </w:rPr>
+        <w:t xml:space="preserve"> do sistema foi acordado de ser feito em </w:t>
+      </w:r>
+      <w:proofErr w:type="spellStart"/>
+      <w:r>
+        <w:rPr>
+          <w:rFonts w:ascii="Arial" w:hAnsi="Arial" w:cs="Arial"/>
+          <w:color w:val="000000"/>
+          <w:sz w:val="22"/>
+          <w:szCs w:val="22"/>
+          <w:shd w:val="clear" w:color="auto" w:fill="FFFFFF"/>
+        </w:rPr>
+        <w:t>ReactJS</w:t>
+      </w:r>
+      <w:proofErr w:type="spellEnd"/>
+      <w:r>
+        <w:rPr>
+          <w:rFonts w:ascii="Arial" w:hAnsi="Arial" w:cs="Arial"/>
+          <w:color w:val="000000"/>
+          <w:sz w:val="22"/>
+          <w:szCs w:val="22"/>
+          <w:shd w:val="clear" w:color="auto" w:fill="FFFFFF"/>
+        </w:rPr>
+        <w:t>, mantida pelo Facebook Inc. e responsável por auxiliar na criação de componentes visuais de forma simples e dinâmica, facilitando o desenvolvimento do produto.</w:t>
+      </w:r>
+    </w:p>
+    <w:p>
+      <w:pPr>
+        <w:pStyle w:val="NormalWeb"/>
+        <w:spacing w:before="0" w:beforeAutospacing="0" w:after="140" w:afterAutospacing="0"/>
+        <w:ind w:firstLine="360"/>
+        <w:jc w:val="both"/>
+        <w:rPr>
+          <w:rFonts w:ascii="Arial" w:hAnsi="Arial" w:cs="Arial"/>
+          <w:color w:val="000000"/>
+          <w:sz w:val="22"/>
+          <w:szCs w:val="22"/>
+          <w:shd w:val="clear" w:color="auto" w:fill="FFFFFF"/>
+        </w:rPr>
+      </w:pPr>
     </w:p>
     <w:p>
       <w:pPr>
         <w:pStyle w:val="Ttulo3"/>
       </w:pPr>
       <w:r>
-        <w:t>2.2 Organizacional</w:t>
-      </w:r>
-    </w:p>
-    <w:p>
-      <w:pPr>
-        <w:pStyle w:val="Ttulo3"/>
-      </w:pPr>
-    </w:p>
-    <w:p>
-      <w:pPr>
-        <w:pStyle w:val="Ttulo3"/>
-      </w:pPr>
-      <w:r>
-        <w:t xml:space="preserve">2.3 Externo </w:t>
+        <w:t>2.3 Externo</w:t>
+      </w:r>
+    </w:p>
+    <w:p>
+      <w:pPr>
+        <w:pStyle w:val="NormalWeb"/>
+        <w:spacing w:before="0" w:beforeAutospacing="0" w:after="140" w:afterAutospacing="0"/>
+        <w:ind w:firstLine="360"/>
+        <w:jc w:val="both"/>
+        <w:rPr>
+          <w:rFonts w:ascii="Arial" w:hAnsi="Arial" w:cs="Arial"/>
+          <w:color w:val="000000"/>
+          <w:sz w:val="22"/>
+          <w:szCs w:val="22"/>
+          <w:shd w:val="clear" w:color="auto" w:fill="FFFFFF"/>
+        </w:rPr>
+      </w:pPr>
+      <w:r>
+        <w:rPr>
+          <w:rFonts w:ascii="Arial" w:hAnsi="Arial" w:cs="Arial"/>
+          <w:color w:val="000000"/>
+          <w:sz w:val="22"/>
+          <w:szCs w:val="22"/>
+          <w:shd w:val="clear" w:color="auto" w:fill="FFFFFF"/>
+        </w:rPr>
+        <w:t xml:space="preserve">Este módulo agrupa os requisitos </w:t>
+      </w:r>
+      <w:r>
+        <w:rPr>
+          <w:rFonts w:ascii="Arial" w:hAnsi="Arial" w:cs="Arial"/>
+          <w:color w:val="000000"/>
+          <w:sz w:val="22"/>
+          <w:szCs w:val="22"/>
+          <w:shd w:val="clear" w:color="auto" w:fill="FFFFFF"/>
+        </w:rPr>
+        <w:t xml:space="preserve">não funcionais </w:t>
+      </w:r>
+      <w:r>
+        <w:rPr>
+          <w:rFonts w:ascii="Arial" w:hAnsi="Arial" w:cs="Arial"/>
+          <w:color w:val="000000"/>
+          <w:sz w:val="22"/>
+          <w:szCs w:val="22"/>
+          <w:shd w:val="clear" w:color="auto" w:fill="FFFFFF"/>
+        </w:rPr>
+        <w:t xml:space="preserve">referentes </w:t>
+      </w:r>
+      <w:r>
+        <w:rPr>
+          <w:rFonts w:ascii="Arial" w:hAnsi="Arial" w:cs="Arial"/>
+          <w:color w:val="000000"/>
+          <w:sz w:val="22"/>
+          <w:szCs w:val="22"/>
+          <w:shd w:val="clear" w:color="auto" w:fill="FFFFFF"/>
+        </w:rPr>
+        <w:t xml:space="preserve">as relações externas do produto </w:t>
+      </w:r>
+      <w:r>
+        <w:rPr>
+          <w:rFonts w:ascii="Arial" w:hAnsi="Arial" w:cs="Arial"/>
+          <w:color w:val="000000"/>
+          <w:sz w:val="22"/>
+          <w:szCs w:val="22"/>
+          <w:shd w:val="clear" w:color="auto" w:fill="FFFFFF"/>
+        </w:rPr>
+        <w:t xml:space="preserve">nas seguintes classificações: </w:t>
+      </w:r>
+      <w:r>
+        <w:rPr>
+          <w:rFonts w:ascii="Arial" w:hAnsi="Arial" w:cs="Arial"/>
+          <w:color w:val="000000"/>
+          <w:sz w:val="22"/>
+          <w:szCs w:val="22"/>
+          <w:shd w:val="clear" w:color="auto" w:fill="FFFFFF"/>
+        </w:rPr>
+        <w:t>interoperabilidade</w:t>
+      </w:r>
+      <w:r>
+        <w:rPr>
+          <w:rFonts w:ascii="Arial" w:hAnsi="Arial" w:cs="Arial"/>
+          <w:color w:val="000000"/>
+          <w:sz w:val="22"/>
+          <w:szCs w:val="22"/>
+          <w:shd w:val="clear" w:color="auto" w:fill="FFFFFF"/>
+        </w:rPr>
+        <w:t xml:space="preserve">, </w:t>
+      </w:r>
+      <w:r>
+        <w:rPr>
+          <w:rFonts w:ascii="Arial" w:hAnsi="Arial" w:cs="Arial"/>
+          <w:color w:val="000000"/>
+          <w:sz w:val="22"/>
+          <w:szCs w:val="22"/>
+          <w:shd w:val="clear" w:color="auto" w:fill="FFFFFF"/>
+        </w:rPr>
+        <w:t>éticos</w:t>
+      </w:r>
+      <w:r>
+        <w:rPr>
+          <w:rFonts w:ascii="Arial" w:hAnsi="Arial" w:cs="Arial"/>
+          <w:color w:val="000000"/>
+          <w:sz w:val="22"/>
+          <w:szCs w:val="22"/>
+          <w:shd w:val="clear" w:color="auto" w:fill="FFFFFF"/>
+        </w:rPr>
+        <w:t xml:space="preserve"> e </w:t>
+      </w:r>
+      <w:r>
+        <w:rPr>
+          <w:rFonts w:ascii="Arial" w:hAnsi="Arial" w:cs="Arial"/>
+          <w:color w:val="000000"/>
+          <w:sz w:val="22"/>
+          <w:szCs w:val="22"/>
+          <w:shd w:val="clear" w:color="auto" w:fill="FFFFFF"/>
+        </w:rPr>
+        <w:t>legais</w:t>
+      </w:r>
+      <w:r>
+        <w:rPr>
+          <w:rFonts w:ascii="Arial" w:hAnsi="Arial" w:cs="Arial"/>
+          <w:color w:val="000000"/>
+          <w:sz w:val="22"/>
+          <w:szCs w:val="22"/>
+          <w:shd w:val="clear" w:color="auto" w:fill="FFFFFF"/>
+        </w:rPr>
+        <w:t>.</w:t>
+      </w:r>
+    </w:p>
+    <w:p>
+      <w:pPr>
+        <w:pStyle w:val="NormalWeb"/>
+        <w:spacing w:before="0" w:beforeAutospacing="0" w:after="140" w:afterAutospacing="0"/>
+        <w:ind w:firstLine="360"/>
+        <w:jc w:val="both"/>
+        <w:rPr>
+          <w:rFonts w:ascii="Arial" w:hAnsi="Arial" w:cs="Arial"/>
+          <w:color w:val="000000"/>
+          <w:sz w:val="22"/>
+          <w:szCs w:val="22"/>
+          <w:shd w:val="clear" w:color="auto" w:fill="FFFFFF"/>
+        </w:rPr>
+      </w:pPr>
+    </w:p>
+    <w:p>
+      <w:pPr>
+        <w:pStyle w:val="PargrafodaLista"/>
+        <w:ind w:left="360"/>
+        <w:jc w:val="both"/>
+        <w:rPr>
+          <w:rFonts w:asciiTheme="majorHAnsi" w:hAnsiTheme="majorHAnsi"/>
+          <w:sz w:val="20"/>
+        </w:rPr>
+      </w:pPr>
+      <w:r>
+        <w:rPr>
+          <w:rFonts w:asciiTheme="majorHAnsi" w:hAnsiTheme="majorHAnsi"/>
+          <w:sz w:val="20"/>
+        </w:rPr>
+        <w:t>RNF 0</w:t>
+      </w:r>
+      <w:r>
+        <w:rPr>
+          <w:rFonts w:asciiTheme="majorHAnsi" w:hAnsiTheme="majorHAnsi"/>
+          <w:sz w:val="20"/>
+        </w:rPr>
+        <w:t>8</w:t>
+      </w:r>
+      <w:r>
+        <w:rPr>
+          <w:rFonts w:asciiTheme="majorHAnsi" w:hAnsiTheme="majorHAnsi"/>
+          <w:sz w:val="20"/>
+        </w:rPr>
+        <w:t xml:space="preserve"> – </w:t>
+      </w:r>
+      <w:r>
+        <w:rPr>
+          <w:rFonts w:asciiTheme="majorHAnsi" w:hAnsiTheme="majorHAnsi"/>
+          <w:sz w:val="20"/>
+        </w:rPr>
+        <w:t>Comunicar com Banco de Dados MySQL</w:t>
+      </w:r>
+    </w:p>
+    <w:p>
+      <w:pPr>
+        <w:ind w:firstLine="360"/>
+        <w:jc w:val="both"/>
+        <w:rPr>
+          <w:rFonts w:ascii="Arial" w:hAnsi="Arial" w:cs="Arial"/>
+          <w:color w:val="000000"/>
+          <w:sz w:val="22"/>
+          <w:szCs w:val="22"/>
+          <w:shd w:val="clear" w:color="auto" w:fill="FFFFFF"/>
+        </w:rPr>
+      </w:pPr>
+      <w:r>
+        <w:rPr>
+          <w:rFonts w:ascii="Arial" w:hAnsi="Arial" w:cs="Arial"/>
+          <w:color w:val="000000"/>
+          <w:sz w:val="22"/>
+          <w:szCs w:val="22"/>
+          <w:shd w:val="clear" w:color="auto" w:fill="FFFFFF"/>
+        </w:rPr>
+        <w:t xml:space="preserve">Este requisito não funcional refere-se à </w:t>
+      </w:r>
+      <w:r>
+        <w:rPr>
+          <w:rFonts w:ascii="Arial" w:hAnsi="Arial" w:cs="Arial"/>
+          <w:color w:val="000000"/>
+          <w:sz w:val="22"/>
+          <w:szCs w:val="22"/>
+          <w:shd w:val="clear" w:color="auto" w:fill="FFFFFF"/>
+        </w:rPr>
+        <w:t>interoperabilidade</w:t>
+      </w:r>
+      <w:r>
+        <w:rPr>
+          <w:rFonts w:ascii="Arial" w:hAnsi="Arial" w:cs="Arial"/>
+          <w:color w:val="000000"/>
+          <w:sz w:val="22"/>
+          <w:szCs w:val="22"/>
+          <w:shd w:val="clear" w:color="auto" w:fill="FFFFFF"/>
+        </w:rPr>
+        <w:t xml:space="preserve"> </w:t>
+      </w:r>
+      <w:r>
+        <w:rPr>
+          <w:rFonts w:ascii="Arial" w:hAnsi="Arial" w:cs="Arial"/>
+          <w:color w:val="000000"/>
+          <w:sz w:val="22"/>
+          <w:szCs w:val="22"/>
+          <w:shd w:val="clear" w:color="auto" w:fill="FFFFFF"/>
+        </w:rPr>
+        <w:t xml:space="preserve">do produto. Todo o </w:t>
+      </w:r>
+      <w:r>
+        <w:rPr>
+          <w:rFonts w:ascii="Arial" w:hAnsi="Arial" w:cs="Arial"/>
+          <w:color w:val="000000"/>
+          <w:sz w:val="22"/>
+          <w:szCs w:val="22"/>
+          <w:shd w:val="clear" w:color="auto" w:fill="FFFFFF"/>
+        </w:rPr>
+        <w:t xml:space="preserve">armazenamento de dados do produto deverá ser feito com MySQL, </w:t>
+      </w:r>
+      <w:r>
+        <w:rPr>
+          <w:rFonts w:ascii="Arial" w:hAnsi="Arial" w:cs="Arial"/>
+          <w:color w:val="000000"/>
+          <w:sz w:val="22"/>
+          <w:szCs w:val="22"/>
+          <w:shd w:val="clear" w:color="auto" w:fill="FFFFFF"/>
+        </w:rPr>
+        <w:t>dessa forma, deverá ser garantido pelo sistema, que as informações nele salvas sempre estarão disponíveis aos usuários.</w:t>
+      </w:r>
+    </w:p>
+    <w:p>
+      <w:pPr>
+        <w:ind w:firstLine="360"/>
+        <w:jc w:val="both"/>
+        <w:rPr>
+          <w:rFonts w:ascii="Arial" w:hAnsi="Arial" w:cs="Arial"/>
+          <w:color w:val="000000"/>
+          <w:sz w:val="22"/>
+          <w:szCs w:val="22"/>
+          <w:shd w:val="clear" w:color="auto" w:fill="FFFFFF"/>
+        </w:rPr>
+      </w:pPr>
+    </w:p>
+    <w:p>
+      <w:pPr>
+        <w:pStyle w:val="PargrafodaLista"/>
+        <w:ind w:left="360"/>
+        <w:jc w:val="both"/>
+        <w:rPr>
+          <w:rFonts w:asciiTheme="majorHAnsi" w:hAnsiTheme="majorHAnsi"/>
+          <w:sz w:val="20"/>
+        </w:rPr>
+      </w:pPr>
+      <w:r>
+        <w:rPr>
+          <w:rFonts w:asciiTheme="majorHAnsi" w:hAnsiTheme="majorHAnsi"/>
+          <w:sz w:val="20"/>
+        </w:rPr>
+        <w:t xml:space="preserve">RNF 09 – Manter </w:t>
+      </w:r>
+      <w:r>
+        <w:rPr>
+          <w:rFonts w:asciiTheme="majorHAnsi" w:hAnsiTheme="majorHAnsi"/>
+          <w:sz w:val="20"/>
+        </w:rPr>
+        <w:t>catálogo de APIs atualizado</w:t>
+      </w:r>
+    </w:p>
+    <w:p>
+      <w:pPr>
+        <w:ind w:firstLine="360"/>
+        <w:jc w:val="both"/>
+        <w:rPr>
+          <w:rFonts w:ascii="Arial" w:hAnsi="Arial" w:cs="Arial"/>
+          <w:color w:val="000000"/>
+          <w:sz w:val="22"/>
+          <w:szCs w:val="22"/>
+          <w:shd w:val="clear" w:color="auto" w:fill="FFFFFF"/>
+        </w:rPr>
+      </w:pPr>
+      <w:r>
+        <w:rPr>
+          <w:rFonts w:ascii="Arial" w:hAnsi="Arial" w:cs="Arial"/>
+          <w:color w:val="000000"/>
+          <w:sz w:val="22"/>
+          <w:szCs w:val="22"/>
+          <w:shd w:val="clear" w:color="auto" w:fill="FFFFFF"/>
+        </w:rPr>
+        <w:t xml:space="preserve">Este requisito não funcional refere-se à </w:t>
+      </w:r>
+      <w:r>
+        <w:rPr>
+          <w:rFonts w:ascii="Arial" w:hAnsi="Arial" w:cs="Arial"/>
+          <w:color w:val="000000"/>
+          <w:sz w:val="22"/>
+          <w:szCs w:val="22"/>
+          <w:shd w:val="clear" w:color="auto" w:fill="FFFFFF"/>
+        </w:rPr>
+        <w:t>interoperabilidade</w:t>
+      </w:r>
+      <w:r>
+        <w:rPr>
+          <w:rFonts w:ascii="Arial" w:hAnsi="Arial" w:cs="Arial"/>
+          <w:color w:val="000000"/>
+          <w:sz w:val="22"/>
+          <w:szCs w:val="22"/>
+          <w:shd w:val="clear" w:color="auto" w:fill="FFFFFF"/>
+        </w:rPr>
+        <w:t xml:space="preserve"> do produto.</w:t>
+      </w:r>
+      <w:r>
+        <w:rPr>
+          <w:rFonts w:ascii="Arial" w:hAnsi="Arial" w:cs="Arial"/>
+          <w:color w:val="000000"/>
+          <w:sz w:val="22"/>
+          <w:szCs w:val="22"/>
+          <w:shd w:val="clear" w:color="auto" w:fill="FFFFFF"/>
+        </w:rPr>
+        <w:t xml:space="preserve"> Como dito no RNF 02, a base do sistema é feita com processamento de APIs externas, dessa forma, o sistema desenvolvido deverá garantir que as informações contidas no momento do acesso são de APIs online e seguras. Uma vez que uma determinada API venha a ficar offline, o sistema deverá providenciar uma alternativa para que se evite o comprometimento da operabilidade do site e os usuários fiquem sem conteúdo.</w:t>
+      </w:r>
+    </w:p>
+    <w:p>
+      <w:pPr>
+        <w:ind w:firstLine="360"/>
+        <w:jc w:val="both"/>
+        <w:rPr>
+          <w:rFonts w:ascii="Arial" w:hAnsi="Arial" w:cs="Arial"/>
+          <w:color w:val="000000"/>
+          <w:sz w:val="22"/>
+          <w:szCs w:val="22"/>
+          <w:shd w:val="clear" w:color="auto" w:fill="FFFFFF"/>
+        </w:rPr>
+      </w:pPr>
+    </w:p>
+    <w:p>
+      <w:pPr>
+        <w:pStyle w:val="PargrafodaLista"/>
+        <w:ind w:left="360"/>
+        <w:jc w:val="both"/>
+        <w:rPr>
+          <w:rFonts w:asciiTheme="majorHAnsi" w:hAnsiTheme="majorHAnsi"/>
+          <w:sz w:val="20"/>
+        </w:rPr>
+      </w:pPr>
+      <w:bookmarkStart w:id="1" w:name="_GoBack"/>
+      <w:r>
+        <w:rPr>
+          <w:rFonts w:asciiTheme="majorHAnsi" w:hAnsiTheme="majorHAnsi"/>
+          <w:sz w:val="20"/>
+        </w:rPr>
+        <w:t>RNF 10 – Garantir confiabilidade nas informações disponíveis</w:t>
+      </w:r>
+    </w:p>
+    <w:bookmarkEnd w:id="1"/>
+    <w:p>
+      <w:pPr>
+        <w:ind w:firstLine="360"/>
+        <w:jc w:val="both"/>
+      </w:pPr>
+      <w:r>
+        <w:rPr>
+          <w:rFonts w:ascii="Arial" w:hAnsi="Arial" w:cs="Arial"/>
+          <w:color w:val="000000"/>
+          <w:sz w:val="22"/>
+          <w:szCs w:val="22"/>
+          <w:shd w:val="clear" w:color="auto" w:fill="FFFFFF"/>
+        </w:rPr>
+        <w:t xml:space="preserve">Este requisito não funcional refere-se à </w:t>
+      </w:r>
+      <w:r>
+        <w:rPr>
+          <w:rFonts w:ascii="Arial" w:hAnsi="Arial" w:cs="Arial"/>
+          <w:color w:val="000000"/>
+          <w:sz w:val="22"/>
+          <w:szCs w:val="22"/>
+          <w:shd w:val="clear" w:color="auto" w:fill="FFFFFF"/>
+        </w:rPr>
+        <w:t>ética</w:t>
+      </w:r>
+      <w:r>
+        <w:rPr>
+          <w:rFonts w:ascii="Arial" w:hAnsi="Arial" w:cs="Arial"/>
+          <w:color w:val="000000"/>
+          <w:sz w:val="22"/>
+          <w:szCs w:val="22"/>
+          <w:shd w:val="clear" w:color="auto" w:fill="FFFFFF"/>
+        </w:rPr>
+        <w:t xml:space="preserve"> do produto.</w:t>
+      </w:r>
+      <w:r>
+        <w:rPr>
+          <w:rFonts w:ascii="Arial" w:hAnsi="Arial" w:cs="Arial"/>
+          <w:color w:val="000000"/>
+          <w:sz w:val="22"/>
+          <w:szCs w:val="22"/>
+          <w:shd w:val="clear" w:color="auto" w:fill="FFFFFF"/>
+        </w:rPr>
+        <w:t xml:space="preserve"> Como o produto será um agregado de informações coletadas externamente, deve-se garantir que as informações obtidas são de confiança e legitimas, evitando fake </w:t>
+      </w:r>
+      <w:proofErr w:type="spellStart"/>
+      <w:r>
+        <w:rPr>
+          <w:rFonts w:ascii="Arial" w:hAnsi="Arial" w:cs="Arial"/>
+          <w:color w:val="000000"/>
+          <w:sz w:val="22"/>
+          <w:szCs w:val="22"/>
+          <w:shd w:val="clear" w:color="auto" w:fill="FFFFFF"/>
+        </w:rPr>
+        <w:t>news</w:t>
+      </w:r>
+      <w:proofErr w:type="spellEnd"/>
+      <w:r>
+        <w:rPr>
+          <w:rFonts w:ascii="Arial" w:hAnsi="Arial" w:cs="Arial"/>
+          <w:color w:val="000000"/>
+          <w:sz w:val="22"/>
+          <w:szCs w:val="22"/>
+          <w:shd w:val="clear" w:color="auto" w:fill="FFFFFF"/>
+        </w:rPr>
+        <w:t xml:space="preserve"> nas </w:t>
+      </w:r>
+      <w:proofErr w:type="spellStart"/>
+      <w:r>
+        <w:rPr>
+          <w:rFonts w:ascii="Arial" w:hAnsi="Arial" w:cs="Arial"/>
+          <w:color w:val="000000"/>
+          <w:sz w:val="22"/>
+          <w:szCs w:val="22"/>
+          <w:shd w:val="clear" w:color="auto" w:fill="FFFFFF"/>
+        </w:rPr>
+        <w:t>noticías</w:t>
+      </w:r>
+      <w:proofErr w:type="spellEnd"/>
+      <w:r>
+        <w:rPr>
+          <w:rFonts w:ascii="Arial" w:hAnsi="Arial" w:cs="Arial"/>
+          <w:color w:val="000000"/>
+          <w:sz w:val="22"/>
+          <w:szCs w:val="22"/>
+          <w:shd w:val="clear" w:color="auto" w:fill="FFFFFF"/>
+        </w:rPr>
+        <w:t xml:space="preserve"> (RF 07)</w:t>
+      </w:r>
+      <w:r>
+        <w:rPr>
+          <w:rFonts w:ascii="Arial" w:hAnsi="Arial" w:cs="Arial"/>
+          <w:color w:val="000000"/>
+          <w:sz w:val="22"/>
+          <w:szCs w:val="22"/>
+          <w:shd w:val="clear" w:color="auto" w:fill="FFFFFF"/>
+        </w:rPr>
+        <w:t xml:space="preserve">, </w:t>
+      </w:r>
+      <w:r>
+        <w:rPr>
+          <w:rFonts w:ascii="Arial" w:hAnsi="Arial" w:cs="Arial"/>
+          <w:color w:val="000000"/>
+          <w:sz w:val="22"/>
+          <w:szCs w:val="22"/>
+          <w:shd w:val="clear" w:color="auto" w:fill="FFFFFF"/>
+        </w:rPr>
+        <w:t xml:space="preserve">dados financeiros nas simulações </w:t>
+      </w:r>
+      <w:r>
+        <w:rPr>
+          <w:rFonts w:ascii="Arial" w:hAnsi="Arial" w:cs="Arial"/>
+          <w:color w:val="000000"/>
+          <w:sz w:val="22"/>
+          <w:szCs w:val="22"/>
+          <w:shd w:val="clear" w:color="auto" w:fill="FFFFFF"/>
+        </w:rPr>
+        <w:t>(RF 20)</w:t>
+      </w:r>
+      <w:r>
+        <w:rPr>
+          <w:rFonts w:ascii="Arial" w:hAnsi="Arial" w:cs="Arial"/>
+          <w:color w:val="000000"/>
+          <w:sz w:val="22"/>
+          <w:szCs w:val="22"/>
+          <w:shd w:val="clear" w:color="auto" w:fill="FFFFFF"/>
+        </w:rPr>
+        <w:t xml:space="preserve"> e índices incorretos na</w:t>
+      </w:r>
+      <w:r>
+        <w:rPr>
+          <w:rFonts w:ascii="Arial" w:hAnsi="Arial" w:cs="Arial"/>
+          <w:color w:val="000000"/>
+          <w:sz w:val="22"/>
+          <w:szCs w:val="22"/>
+          <w:shd w:val="clear" w:color="auto" w:fill="FFFFFF"/>
+        </w:rPr>
+        <w:t xml:space="preserve"> bolsa </w:t>
+      </w:r>
+      <w:r>
+        <w:rPr>
+          <w:rFonts w:ascii="Arial" w:hAnsi="Arial" w:cs="Arial"/>
+          <w:color w:val="000000"/>
+          <w:sz w:val="22"/>
+          <w:szCs w:val="22"/>
+          <w:shd w:val="clear" w:color="auto" w:fill="FFFFFF"/>
+        </w:rPr>
+        <w:t xml:space="preserve">de valores </w:t>
+      </w:r>
+      <w:r>
+        <w:rPr>
+          <w:rFonts w:ascii="Arial" w:hAnsi="Arial" w:cs="Arial"/>
+          <w:color w:val="000000"/>
+          <w:sz w:val="22"/>
+          <w:szCs w:val="22"/>
+          <w:shd w:val="clear" w:color="auto" w:fill="FFFFFF"/>
+        </w:rPr>
+        <w:t>e câmbio</w:t>
+      </w:r>
+      <w:r>
+        <w:rPr>
+          <w:rFonts w:ascii="Arial" w:hAnsi="Arial" w:cs="Arial"/>
+          <w:color w:val="000000"/>
+          <w:sz w:val="22"/>
+          <w:szCs w:val="22"/>
+          <w:shd w:val="clear" w:color="auto" w:fill="FFFFFF"/>
+        </w:rPr>
+        <w:t xml:space="preserve"> (RF 22).</w:t>
+      </w:r>
+      <w:r>
+        <w:rPr>
+          <w:rFonts w:ascii="Arial" w:hAnsi="Arial" w:cs="Arial"/>
+          <w:color w:val="000000"/>
+          <w:sz w:val="22"/>
+          <w:szCs w:val="22"/>
+          <w:shd w:val="clear" w:color="auto" w:fill="FFFFFF"/>
+        </w:rPr>
+        <w:t xml:space="preserve"> </w:t>
       </w:r>
     </w:p>
     <w:p>
@@ -5232,6 +6515,7 @@
         <w:pStyle w:val="Ttulo1"/>
       </w:pPr>
       <w:r>
+        <w:lastRenderedPageBreak/>
         <w:t>A</w:t>
       </w:r>
       <w:r>
@@ -7039,7 +8323,7 @@
     <w:charset w:val="00"/>
     <w:family w:val="swiss"/>
     <w:pitch w:val="variable"/>
-    <w:sig w:usb0="E0002AFF" w:usb1="C000247B" w:usb2="00000009" w:usb3="00000000" w:csb0="000001FF" w:csb1="00000000"/>
+    <w:sig w:usb0="E0002EFF" w:usb1="C000247B" w:usb2="00000009" w:usb3="00000000" w:csb0="000001FF" w:csb1="00000000"/>
   </w:font>
   <w:font w:name="Calibri Light">
     <w:panose1 w:val="020F0302020204030204"/>
@@ -7068,6 +8352,7 @@
   </w:compat>
   <w:rsids>
     <w:rsidRoot w:val="003C1E1D"/>
+    <w:rsid w:val="00074B89"/>
     <w:rsid w:val="00175C27"/>
     <w:rsid w:val="00201A50"/>
     <w:rsid w:val="003C1E1D"/>
@@ -7853,7 +9138,7 @@
 </file>
 
 <file path=customXml/itemProps2.xml><?xml version="1.0" encoding="utf-8"?>
-<ds:datastoreItem xmlns:ds="http://schemas.openxmlformats.org/officeDocument/2006/customXml" ds:itemID="{D14B238A-2450-4F41-9ECF-3786DDC4A832}">
+<ds:datastoreItem xmlns:ds="http://schemas.openxmlformats.org/officeDocument/2006/customXml" ds:itemID="{8A099F8B-B687-4A48-A2A2-E0A7E8F75B02}">
   <ds:schemaRefs>
     <ds:schemaRef ds:uri="http://schemas.openxmlformats.org/officeDocument/2006/bibliography"/>
   </ds:schemaRefs>

</xml_diff>

<commit_message>
Revisado os RFs e RNFs
</commit_message>
<xml_diff>
--- a/docs/requisitos/requisitos.docx
+++ b/docs/requisitos/requisitos.docx
@@ -1,6 +1,6 @@
 
 <file path=word/document.xml><?xml version="1.0" encoding="utf-8"?>
-<w:document xmlns:wpc="http://schemas.microsoft.com/office/word/2010/wordprocessingCanvas" xmlns:cx="http://schemas.microsoft.com/office/drawing/2014/chartex" xmlns:cx1="http://schemas.microsoft.com/office/drawing/2015/9/8/chartex" xmlns:cx2="http://schemas.microsoft.com/office/drawing/2015/10/21/chartex" xmlns:cx3="http://schemas.microsoft.com/office/drawing/2016/5/9/chartex" xmlns:cx4="http://schemas.microsoft.com/office/drawing/2016/5/10/chartex" xmlns:cx5="http://schemas.microsoft.com/office/drawing/2016/5/11/chartex" xmlns:cx6="http://schemas.microsoft.com/office/drawing/2016/5/12/chartex" xmlns:cx7="http://schemas.microsoft.com/office/drawing/2016/5/13/chartex" xmlns:cx8="http://schemas.microsoft.com/office/drawing/2016/5/14/chartex" xmlns:mc="http://schemas.openxmlformats.org/markup-compatibility/2006" xmlns:aink="http://schemas.microsoft.com/office/drawing/2016/ink" xmlns:am3d="http://schemas.microsoft.com/office/drawing/2017/model3d" xmlns:o="urn:schemas-microsoft-com:office:office" xmlns:r="http://schemas.openxmlformats.org/officeDocument/2006/relationships" xmlns:m="http://schemas.openxmlformats.org/officeDocument/2006/math" xmlns:v="urn:schemas-microsoft-com:vml" xmlns:wp14="http://schemas.microsoft.com/office/word/2010/wordprocessingDrawing" xmlns:wp="http://schemas.openxmlformats.org/drawingml/2006/wordprocessingDrawing" xmlns:w10="urn:schemas-microsoft-com:office:word" xmlns:w="http://schemas.openxmlformats.org/wordprocessingml/2006/main" xmlns:w14="http://schemas.microsoft.com/office/word/2010/wordml" xmlns:w15="http://schemas.microsoft.com/office/word/2012/wordml" xmlns:w16cid="http://schemas.microsoft.com/office/word/2016/wordml/cid" xmlns:w16se="http://schemas.microsoft.com/office/word/2015/wordml/symex" xmlns:wpg="http://schemas.microsoft.com/office/word/2010/wordprocessingGroup" xmlns:wpi="http://schemas.microsoft.com/office/word/2010/wordprocessingInk" xmlns:wne="http://schemas.microsoft.com/office/word/2006/wordml" xmlns:wps="http://schemas.microsoft.com/office/word/2010/wordprocessingShape" mc:Ignorable="w14 w15 w16se w16cid wp14">
+<w:document xmlns:wpc="http://schemas.microsoft.com/office/word/2010/wordprocessingCanvas" xmlns:cx="http://schemas.microsoft.com/office/drawing/2014/chartex" xmlns:mc="http://schemas.openxmlformats.org/markup-compatibility/2006" xmlns:o="urn:schemas-microsoft-com:office:office" xmlns:r="http://schemas.openxmlformats.org/officeDocument/2006/relationships" xmlns:m="http://schemas.openxmlformats.org/officeDocument/2006/math" xmlns:v="urn:schemas-microsoft-com:vml" xmlns:wp14="http://schemas.microsoft.com/office/word/2010/wordprocessingDrawing" xmlns:wp="http://schemas.openxmlformats.org/drawingml/2006/wordprocessingDrawing" xmlns:w10="urn:schemas-microsoft-com:office:word" xmlns:w="http://schemas.openxmlformats.org/wordprocessingml/2006/main" xmlns:w14="http://schemas.microsoft.com/office/word/2010/wordml" xmlns:w15="http://schemas.microsoft.com/office/word/2012/wordml" xmlns:w16se="http://schemas.microsoft.com/office/word/2015/wordml/symex" xmlns:wpg="http://schemas.microsoft.com/office/word/2010/wordprocessingGroup" xmlns:wpi="http://schemas.microsoft.com/office/word/2010/wordprocessingInk" xmlns:wne="http://schemas.microsoft.com/office/word/2006/wordml" xmlns:wps="http://schemas.microsoft.com/office/word/2010/wordprocessingShape" mc:Ignorable="w14 w15 w16se wp14">
   <w:body>
     <w:p>
       <w:pPr>
@@ -994,7 +994,69 @@
           <w:szCs w:val="22"/>
           <w:shd w:val="clear" w:color="auto" w:fill="FFFFFF"/>
         </w:rPr>
-        <w:t>Visando manter a segurança do sistema, para efetuar a recuperação, ele deve informar (1) e-mail cadastrado. Na sequência, se e-mail informado é válido, um e-mail informativo com a senha atual é enviado ao usuário.</w:t>
+        <w:t xml:space="preserve">Visando manter a segurança do sistema, para efetuar a recuperação, ele deve informar (1) e-mail cadastrado. Na sequência, se e-mail informado é válido, um e-mail informativo com </w:t>
+      </w:r>
+      <w:r>
+        <w:rPr>
+          <w:rFonts w:ascii="Arial" w:hAnsi="Arial" w:cs="Arial"/>
+          <w:color w:val="000000"/>
+          <w:sz w:val="22"/>
+          <w:szCs w:val="22"/>
+          <w:shd w:val="clear" w:color="auto" w:fill="FFFFFF"/>
+        </w:rPr>
+        <w:t xml:space="preserve">um </w:t>
+      </w:r>
+      <w:r>
+        <w:rPr>
+          <w:rFonts w:ascii="Arial" w:hAnsi="Arial" w:cs="Arial"/>
+          <w:color w:val="000000"/>
+          <w:sz w:val="22"/>
+          <w:szCs w:val="22"/>
+          <w:shd w:val="clear" w:color="auto" w:fill="FFFFFF"/>
+        </w:rPr>
+        <w:t>link temporário para o cadastro de uma nova senha</w:t>
+      </w:r>
+      <w:r>
+        <w:rPr>
+          <w:rFonts w:ascii="Arial" w:hAnsi="Arial" w:cs="Arial"/>
+          <w:color w:val="000000"/>
+          <w:sz w:val="22"/>
+          <w:szCs w:val="22"/>
+          <w:shd w:val="clear" w:color="auto" w:fill="FFFFFF"/>
+        </w:rPr>
+        <w:t xml:space="preserve"> é enviado ao usuário, após o cadastro da nova senha o link é expirado não permitindo mais </w:t>
+      </w:r>
+      <w:proofErr w:type="spellStart"/>
+      <w:r>
+        <w:rPr>
+          <w:rFonts w:ascii="Arial" w:hAnsi="Arial" w:cs="Arial"/>
+          <w:color w:val="000000"/>
+          <w:sz w:val="22"/>
+          <w:szCs w:val="22"/>
+          <w:shd w:val="clear" w:color="auto" w:fill="FFFFFF"/>
+        </w:rPr>
+        <w:t>o</w:t>
+      </w:r>
+      <w:proofErr w:type="spellEnd"/>
+      <w:r>
+        <w:rPr>
+          <w:rFonts w:ascii="Arial" w:hAnsi="Arial" w:cs="Arial"/>
+          <w:color w:val="000000"/>
+          <w:sz w:val="22"/>
+          <w:szCs w:val="22"/>
+          <w:shd w:val="clear" w:color="auto" w:fill="FFFFFF"/>
+        </w:rPr>
+        <w:t xml:space="preserve"> acesso</w:t>
+      </w:r>
+      <w:r>
+        <w:rPr>
+          <w:rFonts w:ascii="Arial" w:hAnsi="Arial" w:cs="Arial"/>
+          <w:color w:val="000000"/>
+          <w:sz w:val="22"/>
+          <w:szCs w:val="22"/>
+          <w:shd w:val="clear" w:color="auto" w:fill="FFFFFF"/>
+        </w:rPr>
+        <w:t>.</w:t>
       </w:r>
     </w:p>
     <w:p>
@@ -1867,6 +1929,7 @@
           <w:rFonts w:asciiTheme="majorHAnsi" w:hAnsiTheme="majorHAnsi"/>
           <w:sz w:val="20"/>
         </w:rPr>
+        <w:lastRenderedPageBreak/>
         <w:t>RF 0</w:t>
       </w:r>
       <w:r>
@@ -1941,7 +2004,6 @@
           <w:szCs w:val="22"/>
           <w:shd w:val="clear" w:color="auto" w:fill="FFFFFF"/>
         </w:rPr>
-        <w:lastRenderedPageBreak/>
         <w:t>Este requisito refere-se à possibilidade do usuário, previamente cadastrado no sistema (RF 01) e “</w:t>
       </w:r>
       <w:proofErr w:type="spellStart"/>
@@ -2983,6 +3045,7 @@
           <w:rFonts w:asciiTheme="majorHAnsi" w:hAnsiTheme="majorHAnsi"/>
           <w:sz w:val="20"/>
         </w:rPr>
+        <w:lastRenderedPageBreak/>
         <w:t xml:space="preserve">RF </w:t>
       </w:r>
       <w:r>
@@ -3057,7 +3120,6 @@
           <w:szCs w:val="22"/>
           <w:shd w:val="clear" w:color="auto" w:fill="FFFFFF"/>
         </w:rPr>
-        <w:lastRenderedPageBreak/>
         <w:t>Este requisito refere-se à possibilidade do usuário, previamente cadastrado no sistema (RF 01) e “</w:t>
       </w:r>
       <w:proofErr w:type="spellStart"/>
@@ -3996,6 +4058,7 @@
           <w:szCs w:val="22"/>
           <w:shd w:val="clear" w:color="auto" w:fill="FFFFFF"/>
         </w:rPr>
+        <w:lastRenderedPageBreak/>
         <w:t xml:space="preserve">Este requisito é puramente administrativo e estratégico, não é disponibilizado aos usuários comuns e refere-se à possibilidade de o sistema gerar o percentual das pesquisas mais realizadas </w:t>
       </w:r>
       <w:r>
@@ -4018,7 +4081,6 @@
         </w:numPr>
       </w:pPr>
       <w:r>
-        <w:lastRenderedPageBreak/>
         <w:t xml:space="preserve">Módulo </w:t>
       </w:r>
       <w:r>
@@ -5314,17 +5376,7 @@
           <w:szCs w:val="22"/>
           <w:shd w:val="clear" w:color="auto" w:fill="FFFFFF"/>
         </w:rPr>
-        <w:t>Este requisito não funcional refere-se</w:t>
-      </w:r>
-      <w:r>
-        <w:rPr>
-          <w:rFonts w:ascii="Arial" w:hAnsi="Arial" w:cs="Arial"/>
-          <w:color w:val="000000"/>
-          <w:sz w:val="22"/>
-          <w:szCs w:val="22"/>
-          <w:shd w:val="clear" w:color="auto" w:fill="FFFFFF"/>
-        </w:rPr>
-        <w:t xml:space="preserve"> à eficiência do produto. O coração da aplicação será inteiramente por consumo de informações de APIs externas, dessa forma o sistema deverá ser capaz de processar essas informações obtidas de forma eficiente e o mais transparente para o usuário.</w:t>
+        <w:t>Este requisito não funcional refere-se à eficiência do produto. O coração da aplicação será inteiramente por consumo de informações de APIs externas, dessa forma o sistema deverá ser capaz de processar essas informações obtidas de forma eficiente e o mais transparente para o usuário.</w:t>
       </w:r>
     </w:p>
     <w:p>
@@ -5468,17 +5520,7 @@
           <w:szCs w:val="22"/>
           <w:shd w:val="clear" w:color="auto" w:fill="FFFFFF"/>
         </w:rPr>
-        <w:t>Este requisito não funcional refere-se à confiabilidade do produto.</w:t>
-      </w:r>
-      <w:r>
-        <w:rPr>
-          <w:rFonts w:ascii="Arial" w:hAnsi="Arial" w:cs="Arial"/>
-          <w:color w:val="000000"/>
-          <w:sz w:val="22"/>
-          <w:szCs w:val="22"/>
-          <w:shd w:val="clear" w:color="auto" w:fill="FFFFFF"/>
-        </w:rPr>
-        <w:t xml:space="preserve"> O ponto chave do produto é a agregação de notícias sobre economia e a definição de palavras específicas da área através de um dicionário. Dessa forma, o sistema deve garantir que as fontes das notícias que estão sendo publicadas no portal sejam confiáveis e as definições e fontes dos termos também possuam crédito de confiança.</w:t>
+        <w:t>Este requisito não funcional refere-se à confiabilidade do produto. O ponto chave do produto é a agregação de notícias sobre economia e a definição de palavras específicas da área através de um dicionário. Dessa forma, o sistema deve garantir que as fontes das notícias que estão sendo publicadas no portal sejam confiáveis e as definições e fontes dos termos também possuam crédito de confiança.</w:t>
       </w:r>
     </w:p>
     <w:p>
@@ -5535,37 +5577,7 @@
           <w:szCs w:val="22"/>
           <w:shd w:val="clear" w:color="auto" w:fill="FFFFFF"/>
         </w:rPr>
-        <w:t xml:space="preserve">Este requisito não funcional refere-se à </w:t>
-      </w:r>
-      <w:r>
-        <w:rPr>
-          <w:rFonts w:ascii="Arial" w:hAnsi="Arial" w:cs="Arial"/>
-          <w:color w:val="000000"/>
-          <w:sz w:val="22"/>
-          <w:szCs w:val="22"/>
-          <w:shd w:val="clear" w:color="auto" w:fill="FFFFFF"/>
-        </w:rPr>
-        <w:t>portabilidade</w:t>
-      </w:r>
-      <w:r>
-        <w:rPr>
-          <w:rFonts w:ascii="Arial" w:hAnsi="Arial" w:cs="Arial"/>
-          <w:color w:val="000000"/>
-          <w:sz w:val="22"/>
-          <w:szCs w:val="22"/>
-          <w:shd w:val="clear" w:color="auto" w:fill="FFFFFF"/>
-        </w:rPr>
-        <w:t xml:space="preserve"> do produto.</w:t>
-      </w:r>
-      <w:r>
-        <w:rPr>
-          <w:rFonts w:ascii="Arial" w:hAnsi="Arial" w:cs="Arial"/>
-          <w:color w:val="000000"/>
-          <w:sz w:val="22"/>
-          <w:szCs w:val="22"/>
-          <w:shd w:val="clear" w:color="auto" w:fill="FFFFFF"/>
-        </w:rPr>
-        <w:t xml:space="preserve"> Atualmente existem diversos navegadores para acesso a internet, sendo assim, o sistema deverá ser compatível com os principais navegadores que são utilizados, sendo eles: Google Chrome, Mozilla Firefox, Opera, Safari</w:t>
+        <w:t>Este requisito não funcional refere-se à portabilidade do produto. Atualmente existem diversos navegadores para acesso a internet, sendo assim, o sistema deverá ser compatível com os principais navegadores que são utilizados, sendo eles: Google Chrome, Mozilla Firefox, Opera, Safari</w:t>
       </w:r>
       <w:r>
         <w:rPr>
@@ -5577,119 +5589,6 @@
         </w:rPr>
         <w:t xml:space="preserve"> e Edge.</w:t>
       </w:r>
-    </w:p>
-    <w:p>
-      <w:pPr>
-        <w:pStyle w:val="NormalWeb"/>
-        <w:spacing w:before="0" w:beforeAutospacing="0" w:after="140" w:afterAutospacing="0"/>
-        <w:ind w:firstLine="360"/>
-        <w:jc w:val="both"/>
-        <w:rPr>
-          <w:rFonts w:ascii="Arial" w:hAnsi="Arial" w:cs="Arial"/>
-          <w:color w:val="000000"/>
-          <w:sz w:val="22"/>
-          <w:szCs w:val="22"/>
-          <w:shd w:val="clear" w:color="auto" w:fill="FFFFFF"/>
-        </w:rPr>
-      </w:pPr>
-    </w:p>
-    <w:p>
-      <w:pPr>
-        <w:pStyle w:val="Ttulo3"/>
-      </w:pPr>
-      <w:r>
-        <w:t>2.2 Organizacional</w:t>
-      </w:r>
-    </w:p>
-    <w:p>
-      <w:pPr>
-        <w:pStyle w:val="NormalWeb"/>
-        <w:spacing w:before="0" w:beforeAutospacing="0" w:after="140" w:afterAutospacing="0"/>
-        <w:ind w:firstLine="360"/>
-        <w:jc w:val="both"/>
-        <w:rPr>
-          <w:rFonts w:ascii="Arial" w:hAnsi="Arial" w:cs="Arial"/>
-          <w:color w:val="000000"/>
-          <w:sz w:val="22"/>
-          <w:szCs w:val="22"/>
-          <w:shd w:val="clear" w:color="auto" w:fill="FFFFFF"/>
-        </w:rPr>
-      </w:pPr>
-      <w:r>
-        <w:rPr>
-          <w:rFonts w:ascii="Arial" w:hAnsi="Arial" w:cs="Arial"/>
-          <w:color w:val="000000"/>
-          <w:sz w:val="22"/>
-          <w:szCs w:val="22"/>
-          <w:shd w:val="clear" w:color="auto" w:fill="FFFFFF"/>
-        </w:rPr>
-        <w:t xml:space="preserve">Este módulo agrupa os requisitos </w:t>
-      </w:r>
-      <w:r>
-        <w:rPr>
-          <w:rFonts w:ascii="Arial" w:hAnsi="Arial" w:cs="Arial"/>
-          <w:color w:val="000000"/>
-          <w:sz w:val="22"/>
-          <w:szCs w:val="22"/>
-          <w:shd w:val="clear" w:color="auto" w:fill="FFFFFF"/>
-        </w:rPr>
-        <w:t xml:space="preserve">não funcionais </w:t>
-      </w:r>
-      <w:r>
-        <w:rPr>
-          <w:rFonts w:ascii="Arial" w:hAnsi="Arial" w:cs="Arial"/>
-          <w:color w:val="000000"/>
-          <w:sz w:val="22"/>
-          <w:szCs w:val="22"/>
-          <w:shd w:val="clear" w:color="auto" w:fill="FFFFFF"/>
-        </w:rPr>
-        <w:t xml:space="preserve">referentes </w:t>
-      </w:r>
-      <w:r>
-        <w:rPr>
-          <w:rFonts w:ascii="Arial" w:hAnsi="Arial" w:cs="Arial"/>
-          <w:color w:val="000000"/>
-          <w:sz w:val="22"/>
-          <w:szCs w:val="22"/>
-          <w:shd w:val="clear" w:color="auto" w:fill="FFFFFF"/>
-        </w:rPr>
-        <w:t xml:space="preserve">à organização </w:t>
-      </w:r>
-      <w:r>
-        <w:rPr>
-          <w:rFonts w:ascii="Arial" w:hAnsi="Arial" w:cs="Arial"/>
-          <w:color w:val="000000"/>
-          <w:sz w:val="22"/>
-          <w:szCs w:val="22"/>
-          <w:shd w:val="clear" w:color="auto" w:fill="FFFFFF"/>
-        </w:rPr>
-        <w:t xml:space="preserve">nas seguintes classificações: </w:t>
-      </w:r>
-      <w:r>
-        <w:rPr>
-          <w:rFonts w:ascii="Arial" w:hAnsi="Arial" w:cs="Arial"/>
-          <w:color w:val="000000"/>
-          <w:sz w:val="22"/>
-          <w:szCs w:val="22"/>
-          <w:shd w:val="clear" w:color="auto" w:fill="FFFFFF"/>
-        </w:rPr>
-        <w:t>entrega, implementação e padrões.</w:t>
-      </w:r>
-    </w:p>
-    <w:p>
-      <w:pPr>
-        <w:pStyle w:val="NormalWeb"/>
-        <w:spacing w:before="0" w:beforeAutospacing="0" w:after="140" w:afterAutospacing="0"/>
-        <w:ind w:firstLine="360"/>
-        <w:jc w:val="both"/>
-        <w:rPr>
-          <w:rFonts w:ascii="Arial" w:hAnsi="Arial" w:cs="Arial"/>
-          <w:color w:val="000000"/>
-          <w:sz w:val="22"/>
-          <w:szCs w:val="22"/>
-          <w:shd w:val="clear" w:color="auto" w:fill="FFFFFF"/>
-        </w:rPr>
-      </w:pPr>
     </w:p>
     <w:p>
       <w:pPr>
@@ -5700,115 +5599,6 @@
           <w:sz w:val="20"/>
         </w:rPr>
       </w:pPr>
-      <w:r>
-        <w:rPr>
-          <w:rFonts w:asciiTheme="majorHAnsi" w:hAnsiTheme="majorHAnsi"/>
-          <w:sz w:val="20"/>
-        </w:rPr>
-        <w:t>RNF 0</w:t>
-      </w:r>
-      <w:r>
-        <w:rPr>
-          <w:rFonts w:asciiTheme="majorHAnsi" w:hAnsiTheme="majorHAnsi"/>
-          <w:sz w:val="20"/>
-        </w:rPr>
-        <w:t>6</w:t>
-      </w:r>
-      <w:r>
-        <w:rPr>
-          <w:rFonts w:asciiTheme="majorHAnsi" w:hAnsiTheme="majorHAnsi"/>
-          <w:sz w:val="20"/>
-        </w:rPr>
-        <w:t xml:space="preserve"> – </w:t>
-      </w:r>
-      <w:r>
-        <w:rPr>
-          <w:rFonts w:asciiTheme="majorHAnsi" w:hAnsiTheme="majorHAnsi"/>
-          <w:sz w:val="20"/>
-        </w:rPr>
-        <w:t xml:space="preserve">Utilizar Linguagem Java no </w:t>
-      </w:r>
-      <w:proofErr w:type="spellStart"/>
-      <w:r>
-        <w:rPr>
-          <w:rFonts w:asciiTheme="majorHAnsi" w:hAnsiTheme="majorHAnsi"/>
-          <w:sz w:val="20"/>
-        </w:rPr>
-        <w:t>back-end</w:t>
-      </w:r>
-      <w:proofErr w:type="spellEnd"/>
-    </w:p>
-    <w:p>
-      <w:pPr>
-        <w:pStyle w:val="NormalWeb"/>
-        <w:spacing w:before="0" w:beforeAutospacing="0" w:after="140" w:afterAutospacing="0"/>
-        <w:ind w:firstLine="360"/>
-        <w:jc w:val="both"/>
-        <w:rPr>
-          <w:rFonts w:ascii="Arial" w:hAnsi="Arial" w:cs="Arial"/>
-          <w:color w:val="000000"/>
-          <w:sz w:val="22"/>
-          <w:szCs w:val="22"/>
-          <w:shd w:val="clear" w:color="auto" w:fill="FFFFFF"/>
-        </w:rPr>
-      </w:pPr>
-      <w:r>
-        <w:rPr>
-          <w:rFonts w:ascii="Arial" w:hAnsi="Arial" w:cs="Arial"/>
-          <w:color w:val="000000"/>
-          <w:sz w:val="22"/>
-          <w:szCs w:val="22"/>
-          <w:shd w:val="clear" w:color="auto" w:fill="FFFFFF"/>
-        </w:rPr>
-        <w:t xml:space="preserve">Este requisito não funcional refere-se à </w:t>
-      </w:r>
-      <w:r>
-        <w:rPr>
-          <w:rFonts w:ascii="Arial" w:hAnsi="Arial" w:cs="Arial"/>
-          <w:color w:val="000000"/>
-          <w:sz w:val="22"/>
-          <w:szCs w:val="22"/>
-          <w:shd w:val="clear" w:color="auto" w:fill="FFFFFF"/>
-        </w:rPr>
-        <w:t xml:space="preserve">implementação do produto. Todo o </w:t>
-      </w:r>
-      <w:proofErr w:type="spellStart"/>
-      <w:r>
-        <w:rPr>
-          <w:rFonts w:ascii="Arial" w:hAnsi="Arial" w:cs="Arial"/>
-          <w:color w:val="000000"/>
-          <w:sz w:val="22"/>
-          <w:szCs w:val="22"/>
-          <w:shd w:val="clear" w:color="auto" w:fill="FFFFFF"/>
-        </w:rPr>
-        <w:t>back-end</w:t>
-      </w:r>
-      <w:proofErr w:type="spellEnd"/>
-      <w:r>
-        <w:rPr>
-          <w:rFonts w:ascii="Arial" w:hAnsi="Arial" w:cs="Arial"/>
-          <w:color w:val="000000"/>
-          <w:sz w:val="22"/>
-          <w:szCs w:val="22"/>
-          <w:shd w:val="clear" w:color="auto" w:fill="FFFFFF"/>
-        </w:rPr>
-        <w:t xml:space="preserve"> do sistema foi acordado para ser desenvolvido em linguagem Java, tanto os serviços de consumo das APIs, quanto o CRUD com o banco de dados.</w:t>
-      </w:r>
-    </w:p>
-    <w:p>
-      <w:pPr>
-        <w:pStyle w:val="NormalWeb"/>
-        <w:spacing w:before="0" w:beforeAutospacing="0" w:after="140" w:afterAutospacing="0"/>
-        <w:ind w:firstLine="360"/>
-        <w:jc w:val="both"/>
-        <w:rPr>
-          <w:rFonts w:ascii="Arial" w:hAnsi="Arial" w:cs="Arial"/>
-          <w:color w:val="000000"/>
-          <w:sz w:val="22"/>
-          <w:szCs w:val="22"/>
-          <w:shd w:val="clear" w:color="auto" w:fill="FFFFFF"/>
-        </w:rPr>
-      </w:pPr>
     </w:p>
     <w:p>
       <w:pPr>
@@ -5824,398 +5614,23 @@
           <w:rFonts w:asciiTheme="majorHAnsi" w:hAnsiTheme="majorHAnsi"/>
           <w:sz w:val="20"/>
         </w:rPr>
-        <w:t xml:space="preserve">RNF 07 – Utilizar biblioteca </w:t>
-      </w:r>
-      <w:proofErr w:type="spellStart"/>
-      <w:r>
-        <w:rPr>
-          <w:rFonts w:asciiTheme="majorHAnsi" w:hAnsiTheme="majorHAnsi"/>
-          <w:sz w:val="20"/>
-        </w:rPr>
-        <w:t>ReactJS</w:t>
-      </w:r>
-      <w:proofErr w:type="spellEnd"/>
-      <w:r>
-        <w:rPr>
-          <w:rFonts w:asciiTheme="majorHAnsi" w:hAnsiTheme="majorHAnsi"/>
-          <w:sz w:val="20"/>
-        </w:rPr>
-        <w:t xml:space="preserve"> no front-</w:t>
-      </w:r>
-      <w:proofErr w:type="spellStart"/>
-      <w:r>
-        <w:rPr>
-          <w:rFonts w:asciiTheme="majorHAnsi" w:hAnsiTheme="majorHAnsi"/>
-          <w:sz w:val="20"/>
-        </w:rPr>
-        <w:t>end</w:t>
-      </w:r>
-      <w:proofErr w:type="spellEnd"/>
-    </w:p>
-    <w:p>
-      <w:pPr>
-        <w:pStyle w:val="NormalWeb"/>
-        <w:spacing w:before="0" w:beforeAutospacing="0" w:after="140" w:afterAutospacing="0"/>
-        <w:ind w:firstLine="360"/>
-        <w:jc w:val="both"/>
-        <w:rPr>
-          <w:rFonts w:ascii="Arial" w:hAnsi="Arial" w:cs="Arial"/>
-          <w:color w:val="000000"/>
-          <w:sz w:val="22"/>
-          <w:szCs w:val="22"/>
-          <w:shd w:val="clear" w:color="auto" w:fill="FFFFFF"/>
-        </w:rPr>
-      </w:pPr>
-      <w:r>
-        <w:rPr>
-          <w:rFonts w:ascii="Arial" w:hAnsi="Arial" w:cs="Arial"/>
-          <w:color w:val="000000"/>
-          <w:sz w:val="22"/>
-          <w:szCs w:val="22"/>
-          <w:shd w:val="clear" w:color="auto" w:fill="FFFFFF"/>
-        </w:rPr>
-        <w:t xml:space="preserve">Este requisito não funcional refere-se à implementação do produto. </w:t>
-      </w:r>
-      <w:r>
-        <w:rPr>
-          <w:rFonts w:ascii="Arial" w:hAnsi="Arial" w:cs="Arial"/>
-          <w:color w:val="000000"/>
-          <w:sz w:val="22"/>
-          <w:szCs w:val="22"/>
-          <w:shd w:val="clear" w:color="auto" w:fill="FFFFFF"/>
-        </w:rPr>
-        <w:t>O front-</w:t>
-      </w:r>
-      <w:proofErr w:type="spellStart"/>
-      <w:r>
-        <w:rPr>
-          <w:rFonts w:ascii="Arial" w:hAnsi="Arial" w:cs="Arial"/>
-          <w:color w:val="000000"/>
-          <w:sz w:val="22"/>
-          <w:szCs w:val="22"/>
-          <w:shd w:val="clear" w:color="auto" w:fill="FFFFFF"/>
-        </w:rPr>
-        <w:t>end</w:t>
-      </w:r>
-      <w:proofErr w:type="spellEnd"/>
-      <w:r>
-        <w:rPr>
-          <w:rFonts w:ascii="Arial" w:hAnsi="Arial" w:cs="Arial"/>
-          <w:color w:val="000000"/>
-          <w:sz w:val="22"/>
-          <w:szCs w:val="22"/>
-          <w:shd w:val="clear" w:color="auto" w:fill="FFFFFF"/>
-        </w:rPr>
-        <w:t xml:space="preserve"> do sistema foi acordado de ser feito em </w:t>
-      </w:r>
-      <w:proofErr w:type="spellStart"/>
-      <w:r>
-        <w:rPr>
-          <w:rFonts w:ascii="Arial" w:hAnsi="Arial" w:cs="Arial"/>
-          <w:color w:val="000000"/>
-          <w:sz w:val="22"/>
-          <w:szCs w:val="22"/>
-          <w:shd w:val="clear" w:color="auto" w:fill="FFFFFF"/>
-        </w:rPr>
-        <w:t>ReactJS</w:t>
-      </w:r>
-      <w:proofErr w:type="spellEnd"/>
-      <w:r>
-        <w:rPr>
-          <w:rFonts w:ascii="Arial" w:hAnsi="Arial" w:cs="Arial"/>
-          <w:color w:val="000000"/>
-          <w:sz w:val="22"/>
-          <w:szCs w:val="22"/>
-          <w:shd w:val="clear" w:color="auto" w:fill="FFFFFF"/>
-        </w:rPr>
-        <w:t>, mantida pelo Facebook Inc. e responsável por auxiliar na criação de componentes visuais de forma simples e dinâmica, facilitando o desenvolvimento do produto.</w:t>
-      </w:r>
-    </w:p>
-    <w:p>
-      <w:pPr>
-        <w:pStyle w:val="NormalWeb"/>
-        <w:spacing w:before="0" w:beforeAutospacing="0" w:after="140" w:afterAutospacing="0"/>
-        <w:ind w:firstLine="360"/>
-        <w:jc w:val="both"/>
-        <w:rPr>
-          <w:rFonts w:ascii="Arial" w:hAnsi="Arial" w:cs="Arial"/>
-          <w:color w:val="000000"/>
-          <w:sz w:val="22"/>
-          <w:szCs w:val="22"/>
-          <w:shd w:val="clear" w:color="auto" w:fill="FFFFFF"/>
-        </w:rPr>
-      </w:pPr>
-    </w:p>
-    <w:p>
-      <w:pPr>
-        <w:pStyle w:val="Ttulo3"/>
-      </w:pPr>
-      <w:r>
-        <w:t>2.3 Externo</w:t>
-      </w:r>
-    </w:p>
-    <w:p>
-      <w:pPr>
-        <w:pStyle w:val="NormalWeb"/>
-        <w:spacing w:before="0" w:beforeAutospacing="0" w:after="140" w:afterAutospacing="0"/>
-        <w:ind w:firstLine="360"/>
-        <w:jc w:val="both"/>
-        <w:rPr>
-          <w:rFonts w:ascii="Arial" w:hAnsi="Arial" w:cs="Arial"/>
-          <w:color w:val="000000"/>
-          <w:sz w:val="22"/>
-          <w:szCs w:val="22"/>
-          <w:shd w:val="clear" w:color="auto" w:fill="FFFFFF"/>
-        </w:rPr>
-      </w:pPr>
-      <w:r>
-        <w:rPr>
-          <w:rFonts w:ascii="Arial" w:hAnsi="Arial" w:cs="Arial"/>
-          <w:color w:val="000000"/>
-          <w:sz w:val="22"/>
-          <w:szCs w:val="22"/>
-          <w:shd w:val="clear" w:color="auto" w:fill="FFFFFF"/>
-        </w:rPr>
-        <w:t xml:space="preserve">Este módulo agrupa os requisitos </w:t>
-      </w:r>
-      <w:r>
-        <w:rPr>
-          <w:rFonts w:ascii="Arial" w:hAnsi="Arial" w:cs="Arial"/>
-          <w:color w:val="000000"/>
-          <w:sz w:val="22"/>
-          <w:szCs w:val="22"/>
-          <w:shd w:val="clear" w:color="auto" w:fill="FFFFFF"/>
-        </w:rPr>
-        <w:t xml:space="preserve">não funcionais </w:t>
-      </w:r>
-      <w:r>
-        <w:rPr>
-          <w:rFonts w:ascii="Arial" w:hAnsi="Arial" w:cs="Arial"/>
-          <w:color w:val="000000"/>
-          <w:sz w:val="22"/>
-          <w:szCs w:val="22"/>
-          <w:shd w:val="clear" w:color="auto" w:fill="FFFFFF"/>
-        </w:rPr>
-        <w:t xml:space="preserve">referentes </w:t>
-      </w:r>
-      <w:r>
-        <w:rPr>
-          <w:rFonts w:ascii="Arial" w:hAnsi="Arial" w:cs="Arial"/>
-          <w:color w:val="000000"/>
-          <w:sz w:val="22"/>
-          <w:szCs w:val="22"/>
-          <w:shd w:val="clear" w:color="auto" w:fill="FFFFFF"/>
-        </w:rPr>
-        <w:t xml:space="preserve">as relações externas do produto </w:t>
-      </w:r>
-      <w:r>
-        <w:rPr>
-          <w:rFonts w:ascii="Arial" w:hAnsi="Arial" w:cs="Arial"/>
-          <w:color w:val="000000"/>
-          <w:sz w:val="22"/>
-          <w:szCs w:val="22"/>
-          <w:shd w:val="clear" w:color="auto" w:fill="FFFFFF"/>
-        </w:rPr>
-        <w:t xml:space="preserve">nas seguintes classificações: </w:t>
-      </w:r>
-      <w:r>
-        <w:rPr>
-          <w:rFonts w:ascii="Arial" w:hAnsi="Arial" w:cs="Arial"/>
-          <w:color w:val="000000"/>
-          <w:sz w:val="22"/>
-          <w:szCs w:val="22"/>
-          <w:shd w:val="clear" w:color="auto" w:fill="FFFFFF"/>
-        </w:rPr>
-        <w:t>interoperabilidade</w:t>
-      </w:r>
-      <w:r>
-        <w:rPr>
-          <w:rFonts w:ascii="Arial" w:hAnsi="Arial" w:cs="Arial"/>
-          <w:color w:val="000000"/>
-          <w:sz w:val="22"/>
-          <w:szCs w:val="22"/>
-          <w:shd w:val="clear" w:color="auto" w:fill="FFFFFF"/>
-        </w:rPr>
-        <w:t xml:space="preserve">, </w:t>
-      </w:r>
-      <w:r>
-        <w:rPr>
-          <w:rFonts w:ascii="Arial" w:hAnsi="Arial" w:cs="Arial"/>
-          <w:color w:val="000000"/>
-          <w:sz w:val="22"/>
-          <w:szCs w:val="22"/>
-          <w:shd w:val="clear" w:color="auto" w:fill="FFFFFF"/>
-        </w:rPr>
-        <w:t>éticos</w:t>
-      </w:r>
-      <w:r>
-        <w:rPr>
-          <w:rFonts w:ascii="Arial" w:hAnsi="Arial" w:cs="Arial"/>
-          <w:color w:val="000000"/>
-          <w:sz w:val="22"/>
-          <w:szCs w:val="22"/>
-          <w:shd w:val="clear" w:color="auto" w:fill="FFFFFF"/>
-        </w:rPr>
-        <w:t xml:space="preserve"> e </w:t>
-      </w:r>
-      <w:r>
-        <w:rPr>
-          <w:rFonts w:ascii="Arial" w:hAnsi="Arial" w:cs="Arial"/>
-          <w:color w:val="000000"/>
-          <w:sz w:val="22"/>
-          <w:szCs w:val="22"/>
-          <w:shd w:val="clear" w:color="auto" w:fill="FFFFFF"/>
-        </w:rPr>
-        <w:t>legais</w:t>
-      </w:r>
-      <w:r>
-        <w:rPr>
-          <w:rFonts w:ascii="Arial" w:hAnsi="Arial" w:cs="Arial"/>
-          <w:color w:val="000000"/>
-          <w:sz w:val="22"/>
-          <w:szCs w:val="22"/>
-          <w:shd w:val="clear" w:color="auto" w:fill="FFFFFF"/>
-        </w:rPr>
-        <w:t>.</w:t>
-      </w:r>
-    </w:p>
-    <w:p>
-      <w:pPr>
-        <w:pStyle w:val="NormalWeb"/>
-        <w:spacing w:before="0" w:beforeAutospacing="0" w:after="140" w:afterAutospacing="0"/>
-        <w:ind w:firstLine="360"/>
-        <w:jc w:val="both"/>
-        <w:rPr>
-          <w:rFonts w:ascii="Arial" w:hAnsi="Arial" w:cs="Arial"/>
-          <w:color w:val="000000"/>
-          <w:sz w:val="22"/>
-          <w:szCs w:val="22"/>
-          <w:shd w:val="clear" w:color="auto" w:fill="FFFFFF"/>
-        </w:rPr>
-      </w:pPr>
+        <w:t>RNF 06</w:t>
+      </w:r>
+      <w:r>
+        <w:rPr>
+          <w:rFonts w:asciiTheme="majorHAnsi" w:hAnsiTheme="majorHAnsi"/>
+          <w:sz w:val="20"/>
+        </w:rPr>
+        <w:t xml:space="preserve"> – Disponibilidade</w:t>
+      </w:r>
     </w:p>
     <w:p>
       <w:pPr>
         <w:pStyle w:val="PargrafodaLista"/>
         <w:ind w:left="360"/>
-        <w:jc w:val="both"/>
-        <w:rPr>
-          <w:rFonts w:asciiTheme="majorHAnsi" w:hAnsiTheme="majorHAnsi"/>
-          <w:sz w:val="20"/>
-        </w:rPr>
-      </w:pPr>
-      <w:r>
-        <w:rPr>
-          <w:rFonts w:asciiTheme="majorHAnsi" w:hAnsiTheme="majorHAnsi"/>
-          <w:sz w:val="20"/>
-        </w:rPr>
-        <w:t>RNF 0</w:t>
-      </w:r>
-      <w:r>
-        <w:rPr>
-          <w:rFonts w:asciiTheme="majorHAnsi" w:hAnsiTheme="majorHAnsi"/>
-          <w:sz w:val="20"/>
-        </w:rPr>
-        <w:t>8</w:t>
-      </w:r>
-      <w:r>
-        <w:rPr>
-          <w:rFonts w:asciiTheme="majorHAnsi" w:hAnsiTheme="majorHAnsi"/>
-          <w:sz w:val="20"/>
-        </w:rPr>
-        <w:t xml:space="preserve"> – </w:t>
-      </w:r>
-      <w:r>
-        <w:rPr>
-          <w:rFonts w:asciiTheme="majorHAnsi" w:hAnsiTheme="majorHAnsi"/>
-          <w:sz w:val="20"/>
-        </w:rPr>
-        <w:t>Comunicar com Banco de Dados MySQL</w:t>
-      </w:r>
-    </w:p>
-    <w:p>
-      <w:pPr>
-        <w:ind w:firstLine="360"/>
-        <w:jc w:val="both"/>
-        <w:rPr>
-          <w:rFonts w:ascii="Arial" w:hAnsi="Arial" w:cs="Arial"/>
-          <w:color w:val="000000"/>
-          <w:sz w:val="22"/>
-          <w:szCs w:val="22"/>
-          <w:shd w:val="clear" w:color="auto" w:fill="FFFFFF"/>
-        </w:rPr>
-      </w:pPr>
-      <w:r>
-        <w:rPr>
-          <w:rFonts w:ascii="Arial" w:hAnsi="Arial" w:cs="Arial"/>
-          <w:color w:val="000000"/>
-          <w:sz w:val="22"/>
-          <w:szCs w:val="22"/>
-          <w:shd w:val="clear" w:color="auto" w:fill="FFFFFF"/>
-        </w:rPr>
-        <w:t xml:space="preserve">Este requisito não funcional refere-se à </w:t>
-      </w:r>
-      <w:r>
-        <w:rPr>
-          <w:rFonts w:ascii="Arial" w:hAnsi="Arial" w:cs="Arial"/>
-          <w:color w:val="000000"/>
-          <w:sz w:val="22"/>
-          <w:szCs w:val="22"/>
-          <w:shd w:val="clear" w:color="auto" w:fill="FFFFFF"/>
-        </w:rPr>
-        <w:t>interoperabilidade</w:t>
-      </w:r>
-      <w:r>
-        <w:rPr>
-          <w:rFonts w:ascii="Arial" w:hAnsi="Arial" w:cs="Arial"/>
-          <w:color w:val="000000"/>
-          <w:sz w:val="22"/>
-          <w:szCs w:val="22"/>
-          <w:shd w:val="clear" w:color="auto" w:fill="FFFFFF"/>
-        </w:rPr>
-        <w:t xml:space="preserve"> </w:t>
-      </w:r>
-      <w:r>
-        <w:rPr>
-          <w:rFonts w:ascii="Arial" w:hAnsi="Arial" w:cs="Arial"/>
-          <w:color w:val="000000"/>
-          <w:sz w:val="22"/>
-          <w:szCs w:val="22"/>
-          <w:shd w:val="clear" w:color="auto" w:fill="FFFFFF"/>
-        </w:rPr>
-        <w:t xml:space="preserve">do produto. Todo o </w:t>
-      </w:r>
-      <w:r>
-        <w:rPr>
-          <w:rFonts w:ascii="Arial" w:hAnsi="Arial" w:cs="Arial"/>
-          <w:color w:val="000000"/>
-          <w:sz w:val="22"/>
-          <w:szCs w:val="22"/>
-          <w:shd w:val="clear" w:color="auto" w:fill="FFFFFF"/>
-        </w:rPr>
-        <w:t xml:space="preserve">armazenamento de dados do produto deverá ser feito com MySQL, </w:t>
-      </w:r>
-      <w:r>
-        <w:rPr>
-          <w:rFonts w:ascii="Arial" w:hAnsi="Arial" w:cs="Arial"/>
-          <w:color w:val="000000"/>
-          <w:sz w:val="22"/>
-          <w:szCs w:val="22"/>
-          <w:shd w:val="clear" w:color="auto" w:fill="FFFFFF"/>
-        </w:rPr>
-        <w:t>dessa forma, deverá ser garantido pelo sistema, que as informações nele salvas sempre estarão disponíveis aos usuários.</w:t>
-      </w:r>
-    </w:p>
-    <w:p>
-      <w:pPr>
-        <w:ind w:firstLine="360"/>
-        <w:jc w:val="both"/>
-        <w:rPr>
-          <w:rFonts w:ascii="Arial" w:hAnsi="Arial" w:cs="Arial"/>
-          <w:color w:val="000000"/>
-          <w:sz w:val="22"/>
-          <w:szCs w:val="22"/>
-          <w:shd w:val="clear" w:color="auto" w:fill="FFFFFF"/>
+        <w:rPr>
+          <w:rFonts w:asciiTheme="majorHAnsi" w:hAnsiTheme="majorHAnsi"/>
+          <w:sz w:val="20"/>
         </w:rPr>
       </w:pPr>
     </w:p>
@@ -6223,82 +5638,123 @@
       <w:pPr>
         <w:pStyle w:val="PargrafodaLista"/>
         <w:ind w:left="360"/>
-        <w:jc w:val="both"/>
-        <w:rPr>
-          <w:rFonts w:asciiTheme="majorHAnsi" w:hAnsiTheme="majorHAnsi"/>
-          <w:sz w:val="20"/>
-        </w:rPr>
-      </w:pPr>
-      <w:r>
-        <w:rPr>
-          <w:rFonts w:asciiTheme="majorHAnsi" w:hAnsiTheme="majorHAnsi"/>
-          <w:sz w:val="20"/>
-        </w:rPr>
-        <w:t xml:space="preserve">RNF 09 – Manter </w:t>
-      </w:r>
-      <w:r>
-        <w:rPr>
-          <w:rFonts w:asciiTheme="majorHAnsi" w:hAnsiTheme="majorHAnsi"/>
-          <w:sz w:val="20"/>
-        </w:rPr>
-        <w:t>catálogo de APIs atualizado</w:t>
-      </w:r>
-    </w:p>
-    <w:p>
-      <w:pPr>
-        <w:ind w:firstLine="360"/>
-        <w:jc w:val="both"/>
-        <w:rPr>
-          <w:rFonts w:ascii="Arial" w:hAnsi="Arial" w:cs="Arial"/>
-          <w:color w:val="000000"/>
-          <w:sz w:val="22"/>
-          <w:szCs w:val="22"/>
-          <w:shd w:val="clear" w:color="auto" w:fill="FFFFFF"/>
-        </w:rPr>
-      </w:pPr>
-      <w:r>
-        <w:rPr>
-          <w:rFonts w:ascii="Arial" w:hAnsi="Arial" w:cs="Arial"/>
-          <w:color w:val="000000"/>
-          <w:sz w:val="22"/>
-          <w:szCs w:val="22"/>
-          <w:shd w:val="clear" w:color="auto" w:fill="FFFFFF"/>
-        </w:rPr>
-        <w:t xml:space="preserve">Este requisito não funcional refere-se à </w:t>
-      </w:r>
-      <w:r>
-        <w:rPr>
-          <w:rFonts w:ascii="Arial" w:hAnsi="Arial" w:cs="Arial"/>
-          <w:color w:val="000000"/>
-          <w:sz w:val="22"/>
-          <w:szCs w:val="22"/>
-          <w:shd w:val="clear" w:color="auto" w:fill="FFFFFF"/>
-        </w:rPr>
-        <w:t>interoperabilidade</w:t>
-      </w:r>
-      <w:r>
-        <w:rPr>
-          <w:rFonts w:ascii="Arial" w:hAnsi="Arial" w:cs="Arial"/>
-          <w:color w:val="000000"/>
-          <w:sz w:val="22"/>
-          <w:szCs w:val="22"/>
-          <w:shd w:val="clear" w:color="auto" w:fill="FFFFFF"/>
-        </w:rPr>
-        <w:t xml:space="preserve"> do produto.</w:t>
-      </w:r>
-      <w:r>
-        <w:rPr>
-          <w:rFonts w:ascii="Arial" w:hAnsi="Arial" w:cs="Arial"/>
-          <w:color w:val="000000"/>
-          <w:sz w:val="22"/>
-          <w:szCs w:val="22"/>
-          <w:shd w:val="clear" w:color="auto" w:fill="FFFFFF"/>
-        </w:rPr>
-        <w:t xml:space="preserve"> Como dito no RNF 02, a base do sistema é feita com processamento de APIs externas, dessa forma, o sistema desenvolvido deverá garantir que as informações contidas no momento do acesso são de APIs online e seguras. Uma vez que uma determinada API venha a ficar offline, o sistema deverá providenciar uma alternativa para que se evite o comprometimento da operabilidade do site e os usuários fiquem sem conteúdo.</w:t>
-      </w:r>
-    </w:p>
-    <w:p>
-      <w:pPr>
+        <w:rPr>
+          <w:rFonts w:ascii="Arial" w:hAnsi="Arial" w:cs="Arial"/>
+          <w:color w:val="000000"/>
+          <w:sz w:val="22"/>
+          <w:szCs w:val="22"/>
+          <w:shd w:val="clear" w:color="auto" w:fill="FFFFFF"/>
+        </w:rPr>
+      </w:pPr>
+      <w:r>
+        <w:rPr>
+          <w:rFonts w:ascii="Arial" w:hAnsi="Arial" w:cs="Arial"/>
+          <w:color w:val="000000"/>
+          <w:sz w:val="22"/>
+          <w:szCs w:val="22"/>
+          <w:shd w:val="clear" w:color="auto" w:fill="FFFFFF"/>
+        </w:rPr>
+        <w:lastRenderedPageBreak/>
+        <w:t>Esta aplicação deverá funcionar o dia inteiro durante todos os dias da semana, para que um usuário possa acessá-la a qualquer momento do dia e da noite. Em caso de falhas, os problemas serão sanados o mais rápido possível para manter todos usuários satisfeitos.</w:t>
+      </w:r>
+    </w:p>
+    <w:p>
+      <w:pPr>
+        <w:pStyle w:val="NormalWeb"/>
+        <w:spacing w:before="0" w:beforeAutospacing="0" w:after="140" w:afterAutospacing="0"/>
+        <w:ind w:firstLine="360"/>
+        <w:jc w:val="both"/>
+        <w:rPr>
+          <w:rFonts w:ascii="Arial" w:hAnsi="Arial" w:cs="Arial"/>
+          <w:color w:val="000000"/>
+          <w:sz w:val="22"/>
+          <w:szCs w:val="22"/>
+          <w:shd w:val="clear" w:color="auto" w:fill="FFFFFF"/>
+        </w:rPr>
+      </w:pPr>
+    </w:p>
+    <w:p>
+      <w:pPr>
+        <w:pStyle w:val="NormalWeb"/>
+        <w:spacing w:before="0" w:beforeAutospacing="0" w:after="140" w:afterAutospacing="0"/>
+        <w:ind w:firstLine="360"/>
+        <w:jc w:val="both"/>
+        <w:rPr>
+          <w:rFonts w:ascii="Arial" w:hAnsi="Arial" w:cs="Arial"/>
+          <w:color w:val="000000"/>
+          <w:sz w:val="22"/>
+          <w:szCs w:val="22"/>
+          <w:shd w:val="clear" w:color="auto" w:fill="FFFFFF"/>
+        </w:rPr>
+      </w:pPr>
+    </w:p>
+    <w:p>
+      <w:pPr>
+        <w:pStyle w:val="Ttulo3"/>
+      </w:pPr>
+      <w:r>
+        <w:t>2.2 Organizacional</w:t>
+      </w:r>
+    </w:p>
+    <w:p>
+      <w:pPr>
+        <w:pStyle w:val="NormalWeb"/>
+        <w:spacing w:before="0" w:beforeAutospacing="0" w:after="140" w:afterAutospacing="0"/>
+        <w:ind w:firstLine="360"/>
+        <w:jc w:val="both"/>
+        <w:rPr>
+          <w:rFonts w:ascii="Arial" w:hAnsi="Arial" w:cs="Arial"/>
+          <w:color w:val="000000"/>
+          <w:sz w:val="22"/>
+          <w:szCs w:val="22"/>
+          <w:shd w:val="clear" w:color="auto" w:fill="FFFFFF"/>
+        </w:rPr>
+      </w:pPr>
+      <w:r>
+        <w:rPr>
+          <w:rFonts w:ascii="Arial" w:hAnsi="Arial" w:cs="Arial"/>
+          <w:color w:val="000000"/>
+          <w:sz w:val="22"/>
+          <w:szCs w:val="22"/>
+          <w:shd w:val="clear" w:color="auto" w:fill="FFFFFF"/>
+        </w:rPr>
+        <w:t xml:space="preserve">Este módulo agrupa os requisitos </w:t>
+      </w:r>
+      <w:r>
+        <w:rPr>
+          <w:rFonts w:ascii="Arial" w:hAnsi="Arial" w:cs="Arial"/>
+          <w:color w:val="000000"/>
+          <w:sz w:val="22"/>
+          <w:szCs w:val="22"/>
+          <w:shd w:val="clear" w:color="auto" w:fill="FFFFFF"/>
+        </w:rPr>
+        <w:t xml:space="preserve">não funcionais </w:t>
+      </w:r>
+      <w:r>
+        <w:rPr>
+          <w:rFonts w:ascii="Arial" w:hAnsi="Arial" w:cs="Arial"/>
+          <w:color w:val="000000"/>
+          <w:sz w:val="22"/>
+          <w:szCs w:val="22"/>
+          <w:shd w:val="clear" w:color="auto" w:fill="FFFFFF"/>
+        </w:rPr>
+        <w:t xml:space="preserve">referentes </w:t>
+      </w:r>
+      <w:r>
+        <w:rPr>
+          <w:rFonts w:ascii="Arial" w:hAnsi="Arial" w:cs="Arial"/>
+          <w:color w:val="000000"/>
+          <w:sz w:val="22"/>
+          <w:szCs w:val="22"/>
+          <w:shd w:val="clear" w:color="auto" w:fill="FFFFFF"/>
+        </w:rPr>
+        <w:t>à organização nas seguintes classificações: entrega, implementação e padrões.</w:t>
+      </w:r>
+    </w:p>
+    <w:p>
+      <w:pPr>
+        <w:pStyle w:val="NormalWeb"/>
+        <w:spacing w:before="0" w:beforeAutospacing="0" w:after="140" w:afterAutospacing="0"/>
         <w:ind w:firstLine="360"/>
         <w:jc w:val="both"/>
         <w:rPr>
@@ -6314,35 +5770,878 @@
       <w:pPr>
         <w:pStyle w:val="PargrafodaLista"/>
         <w:ind w:left="360"/>
-        <w:jc w:val="both"/>
-        <w:rPr>
-          <w:rFonts w:asciiTheme="majorHAnsi" w:hAnsiTheme="majorHAnsi"/>
-          <w:sz w:val="20"/>
-        </w:rPr>
-      </w:pPr>
+        <w:rPr>
+          <w:rFonts w:asciiTheme="majorHAnsi" w:hAnsiTheme="majorHAnsi"/>
+          <w:sz w:val="20"/>
+        </w:rPr>
+      </w:pPr>
+      <w:r>
+        <w:rPr>
+          <w:rFonts w:asciiTheme="majorHAnsi" w:hAnsiTheme="majorHAnsi"/>
+          <w:sz w:val="20"/>
+        </w:rPr>
+        <w:t>RNF 0</w:t>
+      </w:r>
+      <w:r>
+        <w:rPr>
+          <w:rFonts w:asciiTheme="majorHAnsi" w:hAnsiTheme="majorHAnsi"/>
+          <w:sz w:val="20"/>
+        </w:rPr>
+        <w:t>7</w:t>
+      </w:r>
+      <w:r>
+        <w:rPr>
+          <w:rFonts w:asciiTheme="majorHAnsi" w:hAnsiTheme="majorHAnsi"/>
+          <w:sz w:val="20"/>
+        </w:rPr>
+        <w:t xml:space="preserve"> – </w:t>
+      </w:r>
+      <w:r>
+        <w:rPr>
+          <w:rFonts w:asciiTheme="majorHAnsi" w:hAnsiTheme="majorHAnsi"/>
+          <w:sz w:val="20"/>
+        </w:rPr>
+        <w:t xml:space="preserve">Utilizar Linguagem Java no </w:t>
+      </w:r>
+      <w:proofErr w:type="spellStart"/>
+      <w:r>
+        <w:rPr>
+          <w:rFonts w:asciiTheme="majorHAnsi" w:hAnsiTheme="majorHAnsi"/>
+          <w:sz w:val="20"/>
+        </w:rPr>
+        <w:t>back-end</w:t>
+      </w:r>
+      <w:proofErr w:type="spellEnd"/>
+    </w:p>
+    <w:p>
+      <w:pPr>
+        <w:pStyle w:val="NormalWeb"/>
+        <w:spacing w:before="0" w:beforeAutospacing="0" w:after="140" w:afterAutospacing="0"/>
+        <w:ind w:firstLine="360"/>
+        <w:jc w:val="both"/>
+        <w:rPr>
+          <w:rFonts w:ascii="Arial" w:hAnsi="Arial" w:cs="Arial"/>
+          <w:color w:val="000000"/>
+          <w:sz w:val="22"/>
+          <w:szCs w:val="22"/>
+          <w:shd w:val="clear" w:color="auto" w:fill="FFFFFF"/>
+        </w:rPr>
+      </w:pPr>
+      <w:r>
+        <w:rPr>
+          <w:rFonts w:ascii="Arial" w:hAnsi="Arial" w:cs="Arial"/>
+          <w:color w:val="000000"/>
+          <w:sz w:val="22"/>
+          <w:szCs w:val="22"/>
+          <w:shd w:val="clear" w:color="auto" w:fill="FFFFFF"/>
+        </w:rPr>
+        <w:t xml:space="preserve">Este requisito não funcional refere-se à implementação do produto. Todo o </w:t>
+      </w:r>
+      <w:proofErr w:type="spellStart"/>
+      <w:r>
+        <w:rPr>
+          <w:rFonts w:ascii="Arial" w:hAnsi="Arial" w:cs="Arial"/>
+          <w:color w:val="000000"/>
+          <w:sz w:val="22"/>
+          <w:szCs w:val="22"/>
+          <w:shd w:val="clear" w:color="auto" w:fill="FFFFFF"/>
+        </w:rPr>
+        <w:t>back-end</w:t>
+      </w:r>
+      <w:proofErr w:type="spellEnd"/>
+      <w:r>
+        <w:rPr>
+          <w:rFonts w:ascii="Arial" w:hAnsi="Arial" w:cs="Arial"/>
+          <w:color w:val="000000"/>
+          <w:sz w:val="22"/>
+          <w:szCs w:val="22"/>
+          <w:shd w:val="clear" w:color="auto" w:fill="FFFFFF"/>
+        </w:rPr>
+        <w:t xml:space="preserve"> do sistema foi acordado para ser desenvolvido em linguagem Java, tanto os serviços de consumo das APIs, quanto o CRUD com o banco de dados</w:t>
+      </w:r>
+      <w:r>
+        <w:rPr>
+          <w:rFonts w:ascii="Arial" w:hAnsi="Arial" w:cs="Arial"/>
+          <w:color w:val="000000"/>
+          <w:sz w:val="22"/>
+          <w:szCs w:val="22"/>
+          <w:shd w:val="clear" w:color="auto" w:fill="FFFFFF"/>
+        </w:rPr>
+        <w:t xml:space="preserve"> será utilizado </w:t>
+      </w:r>
+      <w:proofErr w:type="spellStart"/>
+      <w:r>
+        <w:rPr>
+          <w:rFonts w:ascii="Arial" w:hAnsi="Arial" w:cs="Arial"/>
+          <w:color w:val="000000"/>
+          <w:sz w:val="22"/>
+          <w:szCs w:val="22"/>
+          <w:shd w:val="clear" w:color="auto" w:fill="FFFFFF"/>
+        </w:rPr>
+        <w:t>PostgreSQL</w:t>
+      </w:r>
+      <w:proofErr w:type="spellEnd"/>
+      <w:r>
+        <w:rPr>
+          <w:rFonts w:ascii="Arial" w:hAnsi="Arial" w:cs="Arial"/>
+          <w:color w:val="000000"/>
+          <w:sz w:val="22"/>
+          <w:szCs w:val="22"/>
+          <w:shd w:val="clear" w:color="auto" w:fill="FFFFFF"/>
+        </w:rPr>
+        <w:t>.</w:t>
+      </w:r>
+    </w:p>
+    <w:p>
+      <w:pPr>
+        <w:pStyle w:val="NormalWeb"/>
+        <w:spacing w:before="0" w:beforeAutospacing="0" w:after="140" w:afterAutospacing="0"/>
+        <w:ind w:firstLine="360"/>
+        <w:jc w:val="both"/>
+        <w:rPr>
+          <w:rFonts w:ascii="Arial" w:hAnsi="Arial" w:cs="Arial"/>
+          <w:color w:val="000000"/>
+          <w:sz w:val="22"/>
+          <w:szCs w:val="22"/>
+          <w:shd w:val="clear" w:color="auto" w:fill="FFFFFF"/>
+        </w:rPr>
+      </w:pPr>
+    </w:p>
+    <w:p>
+      <w:pPr>
+        <w:pStyle w:val="PargrafodaLista"/>
+        <w:ind w:left="360"/>
+        <w:rPr>
+          <w:rFonts w:asciiTheme="majorHAnsi" w:hAnsiTheme="majorHAnsi"/>
+          <w:sz w:val="20"/>
+        </w:rPr>
+      </w:pPr>
+      <w:r>
+        <w:rPr>
+          <w:rFonts w:asciiTheme="majorHAnsi" w:hAnsiTheme="majorHAnsi"/>
+          <w:sz w:val="20"/>
+        </w:rPr>
+        <w:t>RNF 08</w:t>
+      </w:r>
+      <w:r>
+        <w:rPr>
+          <w:rFonts w:asciiTheme="majorHAnsi" w:hAnsiTheme="majorHAnsi"/>
+          <w:sz w:val="20"/>
+        </w:rPr>
+        <w:t xml:space="preserve"> – Utilizar biblioteca </w:t>
+      </w:r>
+      <w:proofErr w:type="spellStart"/>
+      <w:r>
+        <w:rPr>
+          <w:rFonts w:asciiTheme="majorHAnsi" w:hAnsiTheme="majorHAnsi"/>
+          <w:sz w:val="20"/>
+        </w:rPr>
+        <w:t>ReactJS</w:t>
+      </w:r>
+      <w:proofErr w:type="spellEnd"/>
+      <w:r>
+        <w:rPr>
+          <w:rFonts w:asciiTheme="majorHAnsi" w:hAnsiTheme="majorHAnsi"/>
+          <w:sz w:val="20"/>
+        </w:rPr>
+        <w:t xml:space="preserve"> no front-</w:t>
+      </w:r>
+      <w:proofErr w:type="spellStart"/>
+      <w:r>
+        <w:rPr>
+          <w:rFonts w:asciiTheme="majorHAnsi" w:hAnsiTheme="majorHAnsi"/>
+          <w:sz w:val="20"/>
+        </w:rPr>
+        <w:t>end</w:t>
+      </w:r>
+      <w:proofErr w:type="spellEnd"/>
+    </w:p>
+    <w:p>
+      <w:pPr>
+        <w:pStyle w:val="NormalWeb"/>
+        <w:spacing w:before="0" w:beforeAutospacing="0" w:after="140" w:afterAutospacing="0"/>
+        <w:ind w:firstLine="360"/>
+        <w:jc w:val="both"/>
+        <w:rPr>
+          <w:rFonts w:ascii="Arial" w:hAnsi="Arial" w:cs="Arial"/>
+          <w:color w:val="000000"/>
+          <w:sz w:val="22"/>
+          <w:szCs w:val="22"/>
+          <w:shd w:val="clear" w:color="auto" w:fill="FFFFFF"/>
+        </w:rPr>
+      </w:pPr>
+      <w:r>
+        <w:rPr>
+          <w:rFonts w:ascii="Arial" w:hAnsi="Arial" w:cs="Arial"/>
+          <w:color w:val="000000"/>
+          <w:sz w:val="22"/>
+          <w:szCs w:val="22"/>
+          <w:shd w:val="clear" w:color="auto" w:fill="FFFFFF"/>
+        </w:rPr>
+        <w:t xml:space="preserve">Este requisito não funcional refere-se à implementação do produto. </w:t>
+      </w:r>
+      <w:r>
+        <w:rPr>
+          <w:rFonts w:ascii="Arial" w:hAnsi="Arial" w:cs="Arial"/>
+          <w:color w:val="000000"/>
+          <w:sz w:val="22"/>
+          <w:szCs w:val="22"/>
+          <w:shd w:val="clear" w:color="auto" w:fill="FFFFFF"/>
+        </w:rPr>
+        <w:t>O front-</w:t>
+      </w:r>
+      <w:proofErr w:type="spellStart"/>
+      <w:r>
+        <w:rPr>
+          <w:rFonts w:ascii="Arial" w:hAnsi="Arial" w:cs="Arial"/>
+          <w:color w:val="000000"/>
+          <w:sz w:val="22"/>
+          <w:szCs w:val="22"/>
+          <w:shd w:val="clear" w:color="auto" w:fill="FFFFFF"/>
+        </w:rPr>
+        <w:t>end</w:t>
+      </w:r>
+      <w:proofErr w:type="spellEnd"/>
+      <w:r>
+        <w:rPr>
+          <w:rFonts w:ascii="Arial" w:hAnsi="Arial" w:cs="Arial"/>
+          <w:color w:val="000000"/>
+          <w:sz w:val="22"/>
+          <w:szCs w:val="22"/>
+          <w:shd w:val="clear" w:color="auto" w:fill="FFFFFF"/>
+        </w:rPr>
+        <w:t xml:space="preserve"> do sistema foi acordado de ser feito em </w:t>
+      </w:r>
+      <w:proofErr w:type="spellStart"/>
+      <w:r>
+        <w:rPr>
+          <w:rFonts w:ascii="Arial" w:hAnsi="Arial" w:cs="Arial"/>
+          <w:color w:val="000000"/>
+          <w:sz w:val="22"/>
+          <w:szCs w:val="22"/>
+          <w:shd w:val="clear" w:color="auto" w:fill="FFFFFF"/>
+        </w:rPr>
+        <w:t>ReactJS</w:t>
+      </w:r>
+      <w:proofErr w:type="spellEnd"/>
+      <w:r>
+        <w:rPr>
+          <w:rFonts w:ascii="Arial" w:hAnsi="Arial" w:cs="Arial"/>
+          <w:color w:val="000000"/>
+          <w:sz w:val="22"/>
+          <w:szCs w:val="22"/>
+          <w:shd w:val="clear" w:color="auto" w:fill="FFFFFF"/>
+        </w:rPr>
+        <w:t xml:space="preserve">, mantida pelo </w:t>
+      </w:r>
+      <w:proofErr w:type="spellStart"/>
+      <w:r>
+        <w:rPr>
+          <w:rFonts w:ascii="Arial" w:hAnsi="Arial" w:cs="Arial"/>
+          <w:color w:val="000000"/>
+          <w:sz w:val="22"/>
+          <w:szCs w:val="22"/>
+          <w:shd w:val="clear" w:color="auto" w:fill="FFFFFF"/>
+        </w:rPr>
+        <w:t>Facebook</w:t>
+      </w:r>
+      <w:proofErr w:type="spellEnd"/>
+      <w:r>
+        <w:rPr>
+          <w:rFonts w:ascii="Arial" w:hAnsi="Arial" w:cs="Arial"/>
+          <w:color w:val="000000"/>
+          <w:sz w:val="22"/>
+          <w:szCs w:val="22"/>
+          <w:shd w:val="clear" w:color="auto" w:fill="FFFFFF"/>
+        </w:rPr>
+        <w:t xml:space="preserve"> Inc. e responsável por auxiliar na criação de componentes visuais de forma simples e dinâmica, facilitando o desenvolvimento do produto.</w:t>
+      </w:r>
+    </w:p>
+    <w:p>
+      <w:pPr>
+        <w:pStyle w:val="NormalWeb"/>
+        <w:spacing w:line="360" w:lineRule="auto"/>
+        <w:ind w:left="9" w:firstLine="351"/>
+        <w:jc w:val="both"/>
+      </w:pPr>
+      <w:r>
+        <w:rPr>
+          <w:rFonts w:asciiTheme="majorHAnsi" w:eastAsiaTheme="minorHAnsi" w:hAnsiTheme="majorHAnsi" w:cstheme="minorBidi"/>
+          <w:color w:val="404040" w:themeColor="text1" w:themeTint="BF"/>
+          <w:sz w:val="20"/>
+          <w:szCs w:val="20"/>
+        </w:rPr>
+        <w:t>RNF 09</w:t>
+      </w:r>
+      <w:r>
+        <w:rPr>
+          <w:rFonts w:asciiTheme="majorHAnsi" w:eastAsiaTheme="minorHAnsi" w:hAnsiTheme="majorHAnsi" w:cstheme="minorBidi"/>
+          <w:color w:val="404040" w:themeColor="text1" w:themeTint="BF"/>
+          <w:sz w:val="20"/>
+          <w:szCs w:val="20"/>
+        </w:rPr>
+        <w:t xml:space="preserve"> </w:t>
+      </w:r>
+      <w:r>
+        <w:rPr>
+          <w:rFonts w:asciiTheme="majorHAnsi" w:eastAsiaTheme="minorHAnsi" w:hAnsiTheme="majorHAnsi" w:cstheme="minorBidi"/>
+          <w:color w:val="404040" w:themeColor="text1" w:themeTint="BF"/>
+          <w:sz w:val="20"/>
+          <w:szCs w:val="20"/>
+        </w:rPr>
+        <w:t xml:space="preserve">- </w:t>
+      </w:r>
+      <w:r>
+        <w:rPr>
+          <w:rFonts w:asciiTheme="majorHAnsi" w:eastAsiaTheme="minorHAnsi" w:hAnsiTheme="majorHAnsi" w:cstheme="minorBidi"/>
+          <w:color w:val="404040" w:themeColor="text1" w:themeTint="BF"/>
+          <w:sz w:val="20"/>
+          <w:szCs w:val="20"/>
+        </w:rPr>
+        <w:t>Ferramentas CASE</w:t>
+      </w:r>
+    </w:p>
+    <w:p>
+      <w:pPr>
+        <w:pStyle w:val="NormalWeb"/>
+        <w:spacing w:before="0" w:beforeAutospacing="0" w:after="140" w:afterAutospacing="0"/>
+        <w:ind w:firstLine="360"/>
+        <w:jc w:val="both"/>
+        <w:rPr>
+          <w:rFonts w:ascii="Arial" w:hAnsi="Arial" w:cs="Arial"/>
+          <w:color w:val="000000"/>
+          <w:sz w:val="22"/>
+          <w:szCs w:val="22"/>
+          <w:shd w:val="clear" w:color="auto" w:fill="FFFFFF"/>
+        </w:rPr>
+      </w:pPr>
+      <w:r>
+        <w:rPr>
+          <w:rFonts w:ascii="Arial" w:hAnsi="Arial" w:cs="Arial"/>
+          <w:color w:val="000000"/>
+          <w:sz w:val="22"/>
+          <w:szCs w:val="22"/>
+          <w:shd w:val="clear" w:color="auto" w:fill="FFFFFF"/>
+        </w:rPr>
+        <w:t xml:space="preserve">Para o desenvolvimento da aplicação será necessário </w:t>
+      </w:r>
+      <w:proofErr w:type="gramStart"/>
+      <w:r>
+        <w:rPr>
+          <w:rFonts w:ascii="Arial" w:hAnsi="Arial" w:cs="Arial"/>
+          <w:color w:val="000000"/>
+          <w:sz w:val="22"/>
+          <w:szCs w:val="22"/>
+          <w:shd w:val="clear" w:color="auto" w:fill="FFFFFF"/>
+        </w:rPr>
+        <w:t>diversos tipo</w:t>
+      </w:r>
+      <w:r>
+        <w:rPr>
+          <w:rFonts w:ascii="Arial" w:hAnsi="Arial" w:cs="Arial"/>
+          <w:color w:val="000000"/>
+          <w:sz w:val="22"/>
+          <w:szCs w:val="22"/>
+          <w:shd w:val="clear" w:color="auto" w:fill="FFFFFF"/>
+        </w:rPr>
+        <w:t>s</w:t>
+      </w:r>
+      <w:r>
+        <w:rPr>
+          <w:rFonts w:ascii="Arial" w:hAnsi="Arial" w:cs="Arial"/>
+          <w:color w:val="000000"/>
+          <w:sz w:val="22"/>
+          <w:szCs w:val="22"/>
+          <w:shd w:val="clear" w:color="auto" w:fill="FFFFFF"/>
+        </w:rPr>
+        <w:t xml:space="preserve"> de ferramentas case</w:t>
+      </w:r>
+      <w:proofErr w:type="gramEnd"/>
+      <w:r>
+        <w:rPr>
+          <w:rFonts w:ascii="Arial" w:hAnsi="Arial" w:cs="Arial"/>
+          <w:color w:val="000000"/>
+          <w:sz w:val="22"/>
+          <w:szCs w:val="22"/>
+          <w:shd w:val="clear" w:color="auto" w:fill="FFFFFF"/>
+        </w:rPr>
+        <w:t>, visando garantir a qualidade e agilidade no processo de desenvolvimento.</w:t>
+      </w:r>
+    </w:p>
+    <w:p>
+      <w:pPr>
+        <w:pStyle w:val="NormalWeb"/>
+        <w:spacing w:before="0" w:beforeAutospacing="0" w:after="140" w:afterAutospacing="0"/>
+        <w:ind w:firstLine="360"/>
+        <w:jc w:val="both"/>
+        <w:rPr>
+          <w:rFonts w:ascii="Arial" w:hAnsi="Arial" w:cs="Arial"/>
+          <w:color w:val="000000"/>
+          <w:sz w:val="22"/>
+          <w:szCs w:val="22"/>
+          <w:shd w:val="clear" w:color="auto" w:fill="FFFFFF"/>
+        </w:rPr>
+      </w:pPr>
+      <w:proofErr w:type="spellStart"/>
+      <w:r>
+        <w:rPr>
+          <w:rFonts w:ascii="Arial" w:hAnsi="Arial" w:cs="Arial"/>
+          <w:color w:val="000000"/>
+          <w:sz w:val="22"/>
+          <w:szCs w:val="22"/>
+          <w:shd w:val="clear" w:color="auto" w:fill="FFFFFF"/>
+        </w:rPr>
+        <w:t>NetBeans</w:t>
+      </w:r>
+      <w:proofErr w:type="spellEnd"/>
+      <w:r>
+        <w:rPr>
+          <w:rFonts w:ascii="Arial" w:hAnsi="Arial" w:cs="Arial"/>
+          <w:color w:val="000000"/>
+          <w:sz w:val="22"/>
+          <w:szCs w:val="22"/>
+          <w:shd w:val="clear" w:color="auto" w:fill="FFFFFF"/>
+        </w:rPr>
+        <w:t>/Eclipse</w:t>
+      </w:r>
+      <w:r>
+        <w:rPr>
+          <w:rFonts w:ascii="Arial" w:hAnsi="Arial" w:cs="Arial"/>
+          <w:color w:val="000000"/>
+          <w:sz w:val="22"/>
+          <w:szCs w:val="22"/>
+          <w:shd w:val="clear" w:color="auto" w:fill="FFFFFF"/>
+        </w:rPr>
+        <w:t>: para implemen</w:t>
+      </w:r>
+      <w:r>
+        <w:rPr>
+          <w:rFonts w:ascii="Arial" w:hAnsi="Arial" w:cs="Arial"/>
+          <w:color w:val="000000"/>
+          <w:sz w:val="22"/>
+          <w:szCs w:val="22"/>
+          <w:shd w:val="clear" w:color="auto" w:fill="FFFFFF"/>
+        </w:rPr>
+        <w:t>tar a codificação Back-</w:t>
+      </w:r>
+      <w:proofErr w:type="spellStart"/>
+      <w:r>
+        <w:rPr>
+          <w:rFonts w:ascii="Arial" w:hAnsi="Arial" w:cs="Arial"/>
+          <w:color w:val="000000"/>
+          <w:sz w:val="22"/>
+          <w:szCs w:val="22"/>
+          <w:shd w:val="clear" w:color="auto" w:fill="FFFFFF"/>
+        </w:rPr>
+        <w:t>End</w:t>
+      </w:r>
+      <w:proofErr w:type="spellEnd"/>
+      <w:r>
+        <w:rPr>
+          <w:rFonts w:ascii="Arial" w:hAnsi="Arial" w:cs="Arial"/>
+          <w:color w:val="000000"/>
+          <w:sz w:val="22"/>
+          <w:szCs w:val="22"/>
+          <w:shd w:val="clear" w:color="auto" w:fill="FFFFFF"/>
+        </w:rPr>
+        <w:t xml:space="preserve"> na linguagem J</w:t>
+      </w:r>
+      <w:r>
+        <w:rPr>
+          <w:rFonts w:ascii="Arial" w:hAnsi="Arial" w:cs="Arial"/>
+          <w:color w:val="000000"/>
+          <w:sz w:val="22"/>
+          <w:szCs w:val="22"/>
+          <w:shd w:val="clear" w:color="auto" w:fill="FFFFFF"/>
+        </w:rPr>
+        <w:t>ava</w:t>
+      </w:r>
       <w:bookmarkStart w:id="1" w:name="_GoBack"/>
-      <w:r>
-        <w:rPr>
-          <w:rFonts w:asciiTheme="majorHAnsi" w:hAnsiTheme="majorHAnsi"/>
-          <w:sz w:val="20"/>
-        </w:rPr>
-        <w:t>RNF 10 – Garantir confiabilidade nas informações disponíveis</w:t>
-      </w:r>
-    </w:p>
-    <w:bookmarkEnd w:id="1"/>
-    <w:p>
-      <w:pPr>
-        <w:ind w:firstLine="360"/>
-        <w:jc w:val="both"/>
-      </w:pPr>
-      <w:r>
-        <w:rPr>
-          <w:rFonts w:ascii="Arial" w:hAnsi="Arial" w:cs="Arial"/>
-          <w:color w:val="000000"/>
-          <w:sz w:val="22"/>
-          <w:szCs w:val="22"/>
-          <w:shd w:val="clear" w:color="auto" w:fill="FFFFFF"/>
-        </w:rPr>
+      <w:bookmarkEnd w:id="1"/>
+      <w:r>
+        <w:rPr>
+          <w:rFonts w:ascii="Arial" w:hAnsi="Arial" w:cs="Arial"/>
+          <w:color w:val="000000"/>
+          <w:sz w:val="22"/>
+          <w:szCs w:val="22"/>
+          <w:shd w:val="clear" w:color="auto" w:fill="FFFFFF"/>
+        </w:rPr>
+        <w:t>.</w:t>
+      </w:r>
+    </w:p>
+    <w:p>
+      <w:pPr>
+        <w:pStyle w:val="NormalWeb"/>
+        <w:spacing w:before="0" w:beforeAutospacing="0" w:after="140" w:afterAutospacing="0"/>
+        <w:ind w:firstLine="360"/>
+        <w:jc w:val="both"/>
+        <w:rPr>
+          <w:rFonts w:ascii="Arial" w:hAnsi="Arial" w:cs="Arial"/>
+          <w:color w:val="000000"/>
+          <w:sz w:val="22"/>
+          <w:szCs w:val="22"/>
+          <w:shd w:val="clear" w:color="auto" w:fill="FFFFFF"/>
+        </w:rPr>
+      </w:pPr>
+      <w:r>
+        <w:rPr>
+          <w:rFonts w:ascii="Arial" w:hAnsi="Arial" w:cs="Arial"/>
+          <w:color w:val="000000"/>
+          <w:sz w:val="22"/>
+          <w:szCs w:val="22"/>
+          <w:shd w:val="clear" w:color="auto" w:fill="FFFFFF"/>
+        </w:rPr>
+        <w:t xml:space="preserve">Visual </w:t>
+      </w:r>
+      <w:proofErr w:type="spellStart"/>
+      <w:r>
+        <w:rPr>
+          <w:rFonts w:ascii="Arial" w:hAnsi="Arial" w:cs="Arial"/>
+          <w:color w:val="000000"/>
+          <w:sz w:val="22"/>
+          <w:szCs w:val="22"/>
+          <w:shd w:val="clear" w:color="auto" w:fill="FFFFFF"/>
+        </w:rPr>
+        <w:t>Code</w:t>
+      </w:r>
+      <w:proofErr w:type="spellEnd"/>
+      <w:r>
+        <w:rPr>
+          <w:rFonts w:ascii="Arial" w:hAnsi="Arial" w:cs="Arial"/>
+          <w:color w:val="000000"/>
+          <w:sz w:val="22"/>
+          <w:szCs w:val="22"/>
+          <w:shd w:val="clear" w:color="auto" w:fill="FFFFFF"/>
+        </w:rPr>
+        <w:t xml:space="preserve">. </w:t>
+      </w:r>
+      <w:proofErr w:type="gramStart"/>
+      <w:r>
+        <w:rPr>
+          <w:rFonts w:ascii="Arial" w:hAnsi="Arial" w:cs="Arial"/>
+          <w:color w:val="000000"/>
+          <w:sz w:val="22"/>
+          <w:szCs w:val="22"/>
+          <w:shd w:val="clear" w:color="auto" w:fill="FFFFFF"/>
+        </w:rPr>
+        <w:t>para</w:t>
+      </w:r>
+      <w:proofErr w:type="gramEnd"/>
+      <w:r>
+        <w:rPr>
+          <w:rFonts w:ascii="Arial" w:hAnsi="Arial" w:cs="Arial"/>
+          <w:color w:val="000000"/>
+          <w:sz w:val="22"/>
+          <w:szCs w:val="22"/>
+          <w:shd w:val="clear" w:color="auto" w:fill="FFFFFF"/>
+        </w:rPr>
+        <w:t xml:space="preserve"> desenvolvimento Front-</w:t>
+      </w:r>
+      <w:proofErr w:type="spellStart"/>
+      <w:r>
+        <w:rPr>
+          <w:rFonts w:ascii="Arial" w:hAnsi="Arial" w:cs="Arial"/>
+          <w:color w:val="000000"/>
+          <w:sz w:val="22"/>
+          <w:szCs w:val="22"/>
+          <w:shd w:val="clear" w:color="auto" w:fill="FFFFFF"/>
+        </w:rPr>
+        <w:t>End</w:t>
+      </w:r>
+      <w:proofErr w:type="spellEnd"/>
+      <w:r>
+        <w:rPr>
+          <w:rFonts w:ascii="Arial" w:hAnsi="Arial" w:cs="Arial"/>
+          <w:color w:val="000000"/>
+          <w:sz w:val="22"/>
+          <w:szCs w:val="22"/>
+          <w:shd w:val="clear" w:color="auto" w:fill="FFFFFF"/>
+        </w:rPr>
+        <w:t xml:space="preserve"> e </w:t>
+      </w:r>
+      <w:r>
+        <w:rPr>
+          <w:rFonts w:ascii="Arial" w:hAnsi="Arial" w:cs="Arial"/>
+          <w:color w:val="000000"/>
+          <w:sz w:val="22"/>
+          <w:szCs w:val="22"/>
+          <w:shd w:val="clear" w:color="auto" w:fill="FFFFFF"/>
+        </w:rPr>
+        <w:t>para a criação de scripts que irão ge</w:t>
+      </w:r>
+      <w:r>
+        <w:rPr>
+          <w:rFonts w:ascii="Arial" w:hAnsi="Arial" w:cs="Arial"/>
+          <w:color w:val="000000"/>
+          <w:sz w:val="22"/>
+          <w:szCs w:val="22"/>
+          <w:shd w:val="clear" w:color="auto" w:fill="FFFFFF"/>
+        </w:rPr>
+        <w:t>rar e alterar o banco de dados.</w:t>
+      </w:r>
+    </w:p>
+    <w:p>
+      <w:pPr>
+        <w:pStyle w:val="NormalWeb"/>
+        <w:spacing w:before="0" w:beforeAutospacing="0" w:after="140" w:afterAutospacing="0"/>
+        <w:ind w:firstLine="360"/>
+        <w:jc w:val="both"/>
+        <w:rPr>
+          <w:rFonts w:ascii="Arial" w:hAnsi="Arial" w:cs="Arial"/>
+          <w:color w:val="000000"/>
+          <w:sz w:val="22"/>
+          <w:szCs w:val="22"/>
+          <w:shd w:val="clear" w:color="auto" w:fill="FFFFFF"/>
+        </w:rPr>
+      </w:pPr>
+      <w:r>
+        <w:rPr>
+          <w:rFonts w:ascii="Arial" w:hAnsi="Arial" w:cs="Arial"/>
+          <w:color w:val="000000"/>
+          <w:sz w:val="22"/>
+          <w:szCs w:val="22"/>
+          <w:shd w:val="clear" w:color="auto" w:fill="FFFFFF"/>
+        </w:rPr>
+        <w:t>DIA: para desenhar o diagrama de ER (entidade-relacionamento) do e ter uma boa visualização do banco de dados.</w:t>
+      </w:r>
+    </w:p>
+    <w:p>
+      <w:pPr>
+        <w:pStyle w:val="NormalWeb"/>
+        <w:spacing w:before="0" w:beforeAutospacing="0" w:after="140" w:afterAutospacing="0"/>
+        <w:ind w:firstLine="360"/>
+        <w:jc w:val="both"/>
+        <w:rPr>
+          <w:rFonts w:ascii="Arial" w:hAnsi="Arial" w:cs="Arial"/>
+          <w:color w:val="000000"/>
+          <w:sz w:val="22"/>
+          <w:szCs w:val="22"/>
+          <w:shd w:val="clear" w:color="auto" w:fill="FFFFFF"/>
+        </w:rPr>
+      </w:pPr>
+      <w:r>
+        <w:rPr>
+          <w:rFonts w:ascii="Arial" w:hAnsi="Arial" w:cs="Arial"/>
+          <w:color w:val="000000"/>
+          <w:sz w:val="22"/>
+          <w:szCs w:val="22"/>
+          <w:shd w:val="clear" w:color="auto" w:fill="FFFFFF"/>
+        </w:rPr>
+        <w:t>Photoshop: para editar imagens necessárias à interface da aplicação.</w:t>
+      </w:r>
+    </w:p>
+    <w:p>
+      <w:pPr>
+        <w:pStyle w:val="NormalWeb"/>
+        <w:spacing w:before="0" w:beforeAutospacing="0" w:after="140" w:afterAutospacing="0"/>
+        <w:ind w:firstLine="360"/>
+        <w:jc w:val="both"/>
+        <w:rPr>
+          <w:rFonts w:ascii="Arial" w:hAnsi="Arial" w:cs="Arial"/>
+          <w:color w:val="000000"/>
+          <w:sz w:val="22"/>
+          <w:szCs w:val="22"/>
+          <w:shd w:val="clear" w:color="auto" w:fill="FFFFFF"/>
+        </w:rPr>
+      </w:pPr>
+      <w:proofErr w:type="spellStart"/>
+      <w:r>
+        <w:rPr>
+          <w:rFonts w:ascii="Arial" w:hAnsi="Arial" w:cs="Arial"/>
+          <w:color w:val="000000"/>
+          <w:sz w:val="22"/>
+          <w:szCs w:val="22"/>
+          <w:shd w:val="clear" w:color="auto" w:fill="FFFFFF"/>
+        </w:rPr>
+        <w:t>PostgreSQL</w:t>
+      </w:r>
+      <w:proofErr w:type="spellEnd"/>
+      <w:r>
+        <w:rPr>
+          <w:rFonts w:ascii="Arial" w:hAnsi="Arial" w:cs="Arial"/>
+          <w:color w:val="000000"/>
+          <w:sz w:val="22"/>
+          <w:szCs w:val="22"/>
+          <w:shd w:val="clear" w:color="auto" w:fill="FFFFFF"/>
+        </w:rPr>
+        <w:t>: ferramenta para a criação e edição do banco de dados.</w:t>
+      </w:r>
+    </w:p>
+    <w:p>
+      <w:pPr>
+        <w:pStyle w:val="NormalWeb"/>
+        <w:spacing w:before="0" w:beforeAutospacing="0" w:after="140" w:afterAutospacing="0"/>
+        <w:ind w:firstLine="360"/>
+        <w:jc w:val="both"/>
+        <w:rPr>
+          <w:rFonts w:ascii="Arial" w:hAnsi="Arial" w:cs="Arial"/>
+          <w:color w:val="000000"/>
+          <w:sz w:val="22"/>
+          <w:szCs w:val="22"/>
+          <w:shd w:val="clear" w:color="auto" w:fill="FFFFFF"/>
+        </w:rPr>
+      </w:pPr>
+    </w:p>
+    <w:p>
+      <w:pPr>
+        <w:pStyle w:val="Ttulo3"/>
+      </w:pPr>
+      <w:r>
+        <w:t>2.3 Externo</w:t>
+      </w:r>
+    </w:p>
+    <w:p>
+      <w:pPr>
+        <w:pStyle w:val="NormalWeb"/>
+        <w:spacing w:before="0" w:beforeAutospacing="0" w:after="140" w:afterAutospacing="0"/>
+        <w:ind w:firstLine="360"/>
+        <w:jc w:val="both"/>
+        <w:rPr>
+          <w:rFonts w:ascii="Arial" w:hAnsi="Arial" w:cs="Arial"/>
+          <w:color w:val="000000"/>
+          <w:sz w:val="22"/>
+          <w:szCs w:val="22"/>
+          <w:shd w:val="clear" w:color="auto" w:fill="FFFFFF"/>
+        </w:rPr>
+      </w:pPr>
+      <w:r>
+        <w:rPr>
+          <w:rFonts w:ascii="Arial" w:hAnsi="Arial" w:cs="Arial"/>
+          <w:color w:val="000000"/>
+          <w:sz w:val="22"/>
+          <w:szCs w:val="22"/>
+          <w:shd w:val="clear" w:color="auto" w:fill="FFFFFF"/>
+        </w:rPr>
+        <w:t xml:space="preserve">Este módulo agrupa os requisitos </w:t>
+      </w:r>
+      <w:r>
+        <w:rPr>
+          <w:rFonts w:ascii="Arial" w:hAnsi="Arial" w:cs="Arial"/>
+          <w:color w:val="000000"/>
+          <w:sz w:val="22"/>
+          <w:szCs w:val="22"/>
+          <w:shd w:val="clear" w:color="auto" w:fill="FFFFFF"/>
+        </w:rPr>
+        <w:t xml:space="preserve">não funcionais </w:t>
+      </w:r>
+      <w:r>
+        <w:rPr>
+          <w:rFonts w:ascii="Arial" w:hAnsi="Arial" w:cs="Arial"/>
+          <w:color w:val="000000"/>
+          <w:sz w:val="22"/>
+          <w:szCs w:val="22"/>
+          <w:shd w:val="clear" w:color="auto" w:fill="FFFFFF"/>
+        </w:rPr>
+        <w:t xml:space="preserve">referentes </w:t>
+      </w:r>
+      <w:r>
+        <w:rPr>
+          <w:rFonts w:ascii="Arial" w:hAnsi="Arial" w:cs="Arial"/>
+          <w:color w:val="000000"/>
+          <w:sz w:val="22"/>
+          <w:szCs w:val="22"/>
+          <w:shd w:val="clear" w:color="auto" w:fill="FFFFFF"/>
+        </w:rPr>
+        <w:t xml:space="preserve">as relações externas do produto nas seguintes classificações: </w:t>
+      </w:r>
+      <w:r>
+        <w:rPr>
+          <w:rFonts w:ascii="Arial" w:hAnsi="Arial" w:cs="Arial"/>
+          <w:color w:val="000000"/>
+          <w:sz w:val="22"/>
+          <w:szCs w:val="22"/>
+          <w:shd w:val="clear" w:color="auto" w:fill="FFFFFF"/>
+        </w:rPr>
+        <w:t>interoperabilidade</w:t>
+      </w:r>
+      <w:r>
+        <w:rPr>
+          <w:rFonts w:ascii="Arial" w:hAnsi="Arial" w:cs="Arial"/>
+          <w:color w:val="000000"/>
+          <w:sz w:val="22"/>
+          <w:szCs w:val="22"/>
+          <w:shd w:val="clear" w:color="auto" w:fill="FFFFFF"/>
+        </w:rPr>
+        <w:t>, éticos e legais.</w:t>
+      </w:r>
+    </w:p>
+    <w:p>
+      <w:pPr>
+        <w:pStyle w:val="NormalWeb"/>
+        <w:spacing w:before="0" w:beforeAutospacing="0" w:after="140" w:afterAutospacing="0"/>
+        <w:ind w:firstLine="360"/>
+        <w:jc w:val="both"/>
+        <w:rPr>
+          <w:rFonts w:ascii="Arial" w:hAnsi="Arial" w:cs="Arial"/>
+          <w:color w:val="000000"/>
+          <w:sz w:val="22"/>
+          <w:szCs w:val="22"/>
+          <w:shd w:val="clear" w:color="auto" w:fill="FFFFFF"/>
+        </w:rPr>
+      </w:pPr>
+    </w:p>
+    <w:p>
+      <w:pPr>
+        <w:pStyle w:val="PargrafodaLista"/>
+        <w:ind w:left="360"/>
+        <w:jc w:val="both"/>
+        <w:rPr>
+          <w:rFonts w:asciiTheme="majorHAnsi" w:hAnsiTheme="majorHAnsi"/>
+          <w:sz w:val="20"/>
+        </w:rPr>
+      </w:pPr>
+      <w:r>
+        <w:rPr>
+          <w:rFonts w:asciiTheme="majorHAnsi" w:hAnsiTheme="majorHAnsi"/>
+          <w:sz w:val="20"/>
+        </w:rPr>
+        <w:t>RNF 10</w:t>
+      </w:r>
+      <w:r>
+        <w:rPr>
+          <w:rFonts w:asciiTheme="majorHAnsi" w:hAnsiTheme="majorHAnsi"/>
+          <w:sz w:val="20"/>
+        </w:rPr>
+        <w:t xml:space="preserve"> – </w:t>
+      </w:r>
+      <w:r>
+        <w:rPr>
+          <w:rFonts w:asciiTheme="majorHAnsi" w:hAnsiTheme="majorHAnsi"/>
+          <w:sz w:val="20"/>
+        </w:rPr>
+        <w:t xml:space="preserve">Comunicar com Banco de Dados </w:t>
+      </w:r>
+      <w:proofErr w:type="spellStart"/>
+      <w:r>
+        <w:rPr>
+          <w:rFonts w:asciiTheme="majorHAnsi" w:hAnsiTheme="majorHAnsi"/>
+          <w:sz w:val="20"/>
+        </w:rPr>
+        <w:t>PostgreSQL</w:t>
+      </w:r>
+      <w:proofErr w:type="spellEnd"/>
+    </w:p>
+    <w:p>
+      <w:pPr>
+        <w:ind w:firstLine="360"/>
+        <w:jc w:val="both"/>
+        <w:rPr>
+          <w:rFonts w:ascii="Arial" w:hAnsi="Arial" w:cs="Arial"/>
+          <w:color w:val="000000"/>
+          <w:sz w:val="22"/>
+          <w:szCs w:val="22"/>
+          <w:shd w:val="clear" w:color="auto" w:fill="FFFFFF"/>
+        </w:rPr>
+      </w:pPr>
+      <w:r>
+        <w:rPr>
+          <w:rFonts w:ascii="Arial" w:hAnsi="Arial" w:cs="Arial"/>
+          <w:color w:val="000000"/>
+          <w:sz w:val="22"/>
+          <w:szCs w:val="22"/>
+          <w:shd w:val="clear" w:color="auto" w:fill="FFFFFF"/>
+        </w:rPr>
+        <w:lastRenderedPageBreak/>
         <w:t xml:space="preserve">Este requisito não funcional refere-se à </w:t>
       </w:r>
       <w:r>
@@ -6353,27 +6652,17 @@
           <w:szCs w:val="22"/>
           <w:shd w:val="clear" w:color="auto" w:fill="FFFFFF"/>
         </w:rPr>
-        <w:t>ética</w:t>
-      </w:r>
-      <w:r>
-        <w:rPr>
-          <w:rFonts w:ascii="Arial" w:hAnsi="Arial" w:cs="Arial"/>
-          <w:color w:val="000000"/>
-          <w:sz w:val="22"/>
-          <w:szCs w:val="22"/>
-          <w:shd w:val="clear" w:color="auto" w:fill="FFFFFF"/>
-        </w:rPr>
-        <w:t xml:space="preserve"> do produto.</w:t>
-      </w:r>
-      <w:r>
-        <w:rPr>
-          <w:rFonts w:ascii="Arial" w:hAnsi="Arial" w:cs="Arial"/>
-          <w:color w:val="000000"/>
-          <w:sz w:val="22"/>
-          <w:szCs w:val="22"/>
-          <w:shd w:val="clear" w:color="auto" w:fill="FFFFFF"/>
-        </w:rPr>
-        <w:t xml:space="preserve"> Como o produto será um agregado de informações coletadas externamente, deve-se garantir que as informações obtidas são de confiança e legitimas, evitando fake </w:t>
+        <w:t>interoperabilidade</w:t>
+      </w:r>
+      <w:r>
+        <w:rPr>
+          <w:rFonts w:ascii="Arial" w:hAnsi="Arial" w:cs="Arial"/>
+          <w:color w:val="000000"/>
+          <w:sz w:val="22"/>
+          <w:szCs w:val="22"/>
+          <w:shd w:val="clear" w:color="auto" w:fill="FFFFFF"/>
+        </w:rPr>
+        <w:t xml:space="preserve"> do produto. Todo o armazenamento de dados do produto deverá ser feito com </w:t>
       </w:r>
       <w:proofErr w:type="spellStart"/>
       <w:r>
@@ -6384,6 +6673,202 @@
           <w:szCs w:val="22"/>
           <w:shd w:val="clear" w:color="auto" w:fill="FFFFFF"/>
         </w:rPr>
+        <w:t>PostgreSQL</w:t>
+      </w:r>
+      <w:proofErr w:type="spellEnd"/>
+      <w:r>
+        <w:rPr>
+          <w:rFonts w:ascii="Arial" w:hAnsi="Arial" w:cs="Arial"/>
+          <w:color w:val="000000"/>
+          <w:sz w:val="22"/>
+          <w:szCs w:val="22"/>
+          <w:shd w:val="clear" w:color="auto" w:fill="FFFFFF"/>
+        </w:rPr>
+        <w:t xml:space="preserve">, </w:t>
+      </w:r>
+      <w:r>
+        <w:rPr>
+          <w:rFonts w:ascii="Arial" w:hAnsi="Arial" w:cs="Arial"/>
+          <w:color w:val="000000"/>
+          <w:sz w:val="22"/>
+          <w:szCs w:val="22"/>
+          <w:shd w:val="clear" w:color="auto" w:fill="FFFFFF"/>
+        </w:rPr>
+        <w:t>dessa forma, deverá ser garantido pelo sistema, que as informações nele salvas sempre estarão disponíveis aos usuários.</w:t>
+      </w:r>
+    </w:p>
+    <w:p>
+      <w:pPr>
+        <w:ind w:firstLine="360"/>
+        <w:jc w:val="both"/>
+        <w:rPr>
+          <w:rFonts w:ascii="Arial" w:hAnsi="Arial" w:cs="Arial"/>
+          <w:color w:val="000000"/>
+          <w:sz w:val="22"/>
+          <w:szCs w:val="22"/>
+          <w:shd w:val="clear" w:color="auto" w:fill="FFFFFF"/>
+        </w:rPr>
+      </w:pPr>
+    </w:p>
+    <w:p>
+      <w:pPr>
+        <w:pStyle w:val="PargrafodaLista"/>
+        <w:ind w:left="360"/>
+        <w:jc w:val="both"/>
+        <w:rPr>
+          <w:rFonts w:asciiTheme="majorHAnsi" w:hAnsiTheme="majorHAnsi"/>
+          <w:sz w:val="20"/>
+        </w:rPr>
+      </w:pPr>
+      <w:r>
+        <w:rPr>
+          <w:rFonts w:asciiTheme="majorHAnsi" w:hAnsiTheme="majorHAnsi"/>
+          <w:sz w:val="20"/>
+        </w:rPr>
+        <w:t>RNF 11</w:t>
+      </w:r>
+      <w:r>
+        <w:rPr>
+          <w:rFonts w:asciiTheme="majorHAnsi" w:hAnsiTheme="majorHAnsi"/>
+          <w:sz w:val="20"/>
+        </w:rPr>
+        <w:t xml:space="preserve"> – Manter </w:t>
+      </w:r>
+      <w:r>
+        <w:rPr>
+          <w:rFonts w:asciiTheme="majorHAnsi" w:hAnsiTheme="majorHAnsi"/>
+          <w:sz w:val="20"/>
+        </w:rPr>
+        <w:t>catálogo de APIs atualizado</w:t>
+      </w:r>
+    </w:p>
+    <w:p>
+      <w:pPr>
+        <w:ind w:firstLine="360"/>
+        <w:jc w:val="both"/>
+        <w:rPr>
+          <w:rFonts w:ascii="Arial" w:hAnsi="Arial" w:cs="Arial"/>
+          <w:color w:val="000000"/>
+          <w:sz w:val="22"/>
+          <w:szCs w:val="22"/>
+          <w:shd w:val="clear" w:color="auto" w:fill="FFFFFF"/>
+        </w:rPr>
+      </w:pPr>
+      <w:r>
+        <w:rPr>
+          <w:rFonts w:ascii="Arial" w:hAnsi="Arial" w:cs="Arial"/>
+          <w:color w:val="000000"/>
+          <w:sz w:val="22"/>
+          <w:szCs w:val="22"/>
+          <w:shd w:val="clear" w:color="auto" w:fill="FFFFFF"/>
+        </w:rPr>
+        <w:t xml:space="preserve">Este requisito não funcional refere-se à </w:t>
+      </w:r>
+      <w:r>
+        <w:rPr>
+          <w:rFonts w:ascii="Arial" w:hAnsi="Arial" w:cs="Arial"/>
+          <w:color w:val="000000"/>
+          <w:sz w:val="22"/>
+          <w:szCs w:val="22"/>
+          <w:shd w:val="clear" w:color="auto" w:fill="FFFFFF"/>
+        </w:rPr>
+        <w:t>interoperabilidade</w:t>
+      </w:r>
+      <w:r>
+        <w:rPr>
+          <w:rFonts w:ascii="Arial" w:hAnsi="Arial" w:cs="Arial"/>
+          <w:color w:val="000000"/>
+          <w:sz w:val="22"/>
+          <w:szCs w:val="22"/>
+          <w:shd w:val="clear" w:color="auto" w:fill="FFFFFF"/>
+        </w:rPr>
+        <w:t xml:space="preserve"> do produto. Como dito no RNF 02, a base do sistema é feita com processamento de APIs externas, dessa forma, o sistema desenvolvido deverá garantir que as informações contidas no momento do acesso são de APIs online e seguras. Uma vez que uma determinada API venha a ficar offline, o sistema deverá providenciar uma alternativa para que se evite o comprometimento da operabilidade do site e os usuários fiquem sem conteúdo.</w:t>
+      </w:r>
+    </w:p>
+    <w:p>
+      <w:pPr>
+        <w:ind w:firstLine="360"/>
+        <w:jc w:val="both"/>
+        <w:rPr>
+          <w:rFonts w:ascii="Arial" w:hAnsi="Arial" w:cs="Arial"/>
+          <w:color w:val="000000"/>
+          <w:sz w:val="22"/>
+          <w:szCs w:val="22"/>
+          <w:shd w:val="clear" w:color="auto" w:fill="FFFFFF"/>
+        </w:rPr>
+      </w:pPr>
+    </w:p>
+    <w:p>
+      <w:pPr>
+        <w:pStyle w:val="PargrafodaLista"/>
+        <w:ind w:left="360"/>
+        <w:jc w:val="both"/>
+        <w:rPr>
+          <w:rFonts w:asciiTheme="majorHAnsi" w:hAnsiTheme="majorHAnsi"/>
+          <w:sz w:val="20"/>
+        </w:rPr>
+      </w:pPr>
+      <w:r>
+        <w:rPr>
+          <w:rFonts w:asciiTheme="majorHAnsi" w:hAnsiTheme="majorHAnsi"/>
+          <w:sz w:val="20"/>
+        </w:rPr>
+        <w:t>RNF 12</w:t>
+      </w:r>
+      <w:r>
+        <w:rPr>
+          <w:rFonts w:asciiTheme="majorHAnsi" w:hAnsiTheme="majorHAnsi"/>
+          <w:sz w:val="20"/>
+        </w:rPr>
+        <w:t xml:space="preserve"> – Garantir confiabilidade nas informações disponíveis</w:t>
+      </w:r>
+    </w:p>
+    <w:p>
+      <w:pPr>
+        <w:ind w:firstLine="360"/>
+        <w:jc w:val="both"/>
+      </w:pPr>
+      <w:r>
+        <w:rPr>
+          <w:rFonts w:ascii="Arial" w:hAnsi="Arial" w:cs="Arial"/>
+          <w:color w:val="000000"/>
+          <w:sz w:val="22"/>
+          <w:szCs w:val="22"/>
+          <w:shd w:val="clear" w:color="auto" w:fill="FFFFFF"/>
+        </w:rPr>
+        <w:t xml:space="preserve">Este requisito não funcional refere-se à ética do produto. Como o produto será um agregado de informações coletadas externamente, deve-se garantir que as informações obtidas são de confiança e legitimas, evitando </w:t>
+      </w:r>
+      <w:proofErr w:type="spellStart"/>
+      <w:r>
+        <w:rPr>
+          <w:rFonts w:ascii="Arial" w:hAnsi="Arial" w:cs="Arial"/>
+          <w:color w:val="000000"/>
+          <w:sz w:val="22"/>
+          <w:szCs w:val="22"/>
+          <w:shd w:val="clear" w:color="auto" w:fill="FFFFFF"/>
+        </w:rPr>
+        <w:t>fake</w:t>
+      </w:r>
+      <w:proofErr w:type="spellEnd"/>
+      <w:r>
+        <w:rPr>
+          <w:rFonts w:ascii="Arial" w:hAnsi="Arial" w:cs="Arial"/>
+          <w:color w:val="000000"/>
+          <w:sz w:val="22"/>
+          <w:szCs w:val="22"/>
+          <w:shd w:val="clear" w:color="auto" w:fill="FFFFFF"/>
+        </w:rPr>
+        <w:t xml:space="preserve"> </w:t>
+      </w:r>
+      <w:proofErr w:type="spellStart"/>
+      <w:r>
+        <w:rPr>
+          <w:rFonts w:ascii="Arial" w:hAnsi="Arial" w:cs="Arial"/>
+          <w:color w:val="000000"/>
+          <w:sz w:val="22"/>
+          <w:szCs w:val="22"/>
+          <w:shd w:val="clear" w:color="auto" w:fill="FFFFFF"/>
+        </w:rPr>
         <w:t>news</w:t>
       </w:r>
       <w:proofErr w:type="spellEnd"/>
@@ -6437,17 +6922,7 @@
           <w:szCs w:val="22"/>
           <w:shd w:val="clear" w:color="auto" w:fill="FFFFFF"/>
         </w:rPr>
-        <w:t xml:space="preserve">dados financeiros nas simulações </w:t>
-      </w:r>
-      <w:r>
-        <w:rPr>
-          <w:rFonts w:ascii="Arial" w:hAnsi="Arial" w:cs="Arial"/>
-          <w:color w:val="000000"/>
-          <w:sz w:val="22"/>
-          <w:szCs w:val="22"/>
-          <w:shd w:val="clear" w:color="auto" w:fill="FFFFFF"/>
-        </w:rPr>
-        <w:t>(RF 20)</w:t>
+        <w:t>dados financeiros nas simulações (RF 20)</w:t>
       </w:r>
       <w:r>
         <w:rPr>
@@ -6515,7 +6990,6 @@
         <w:pStyle w:val="Ttulo1"/>
       </w:pPr>
       <w:r>
-        <w:lastRenderedPageBreak/>
         <w:t>A</w:t>
       </w:r>
       <w:r>
@@ -6669,7 +7143,7 @@
 </file>
 
 <file path=word/endnotes.xml><?xml version="1.0" encoding="utf-8"?>
-<w:endnotes xmlns:wpc="http://schemas.microsoft.com/office/word/2010/wordprocessingCanvas" xmlns:cx="http://schemas.microsoft.com/office/drawing/2014/chartex" xmlns:cx1="http://schemas.microsoft.com/office/drawing/2015/9/8/chartex" xmlns:cx2="http://schemas.microsoft.com/office/drawing/2015/10/21/chartex" xmlns:cx3="http://schemas.microsoft.com/office/drawing/2016/5/9/chartex" xmlns:cx4="http://schemas.microsoft.com/office/drawing/2016/5/10/chartex" xmlns:cx5="http://schemas.microsoft.com/office/drawing/2016/5/11/chartex" xmlns:cx6="http://schemas.microsoft.com/office/drawing/2016/5/12/chartex" xmlns:cx7="http://schemas.microsoft.com/office/drawing/2016/5/13/chartex" xmlns:cx8="http://schemas.microsoft.com/office/drawing/2016/5/14/chartex" xmlns:mc="http://schemas.openxmlformats.org/markup-compatibility/2006" xmlns:aink="http://schemas.microsoft.com/office/drawing/2016/ink" xmlns:am3d="http://schemas.microsoft.com/office/drawing/2017/model3d" xmlns:o="urn:schemas-microsoft-com:office:office" xmlns:r="http://schemas.openxmlformats.org/officeDocument/2006/relationships" xmlns:m="http://schemas.openxmlformats.org/officeDocument/2006/math" xmlns:v="urn:schemas-microsoft-com:vml" xmlns:wp14="http://schemas.microsoft.com/office/word/2010/wordprocessingDrawing" xmlns:wp="http://schemas.openxmlformats.org/drawingml/2006/wordprocessingDrawing" xmlns:w10="urn:schemas-microsoft-com:office:word" xmlns:w="http://schemas.openxmlformats.org/wordprocessingml/2006/main" xmlns:w14="http://schemas.microsoft.com/office/word/2010/wordml" xmlns:w15="http://schemas.microsoft.com/office/word/2012/wordml" xmlns:w16cid="http://schemas.microsoft.com/office/word/2016/wordml/cid" xmlns:w16se="http://schemas.microsoft.com/office/word/2015/wordml/symex" xmlns:wpg="http://schemas.microsoft.com/office/word/2010/wordprocessingGroup" xmlns:wpi="http://schemas.microsoft.com/office/word/2010/wordprocessingInk" xmlns:wne="http://schemas.microsoft.com/office/word/2006/wordml" xmlns:wps="http://schemas.microsoft.com/office/word/2010/wordprocessingShape" mc:Ignorable="w14 w15 w16se w16cid wp14">
+<w:endnotes xmlns:wpc="http://schemas.microsoft.com/office/word/2010/wordprocessingCanvas" xmlns:cx="http://schemas.microsoft.com/office/drawing/2014/chartex" xmlns:mc="http://schemas.openxmlformats.org/markup-compatibility/2006" xmlns:o="urn:schemas-microsoft-com:office:office" xmlns:r="http://schemas.openxmlformats.org/officeDocument/2006/relationships" xmlns:m="http://schemas.openxmlformats.org/officeDocument/2006/math" xmlns:v="urn:schemas-microsoft-com:vml" xmlns:wp14="http://schemas.microsoft.com/office/word/2010/wordprocessingDrawing" xmlns:wp="http://schemas.openxmlformats.org/drawingml/2006/wordprocessingDrawing" xmlns:w10="urn:schemas-microsoft-com:office:word" xmlns:w="http://schemas.openxmlformats.org/wordprocessingml/2006/main" xmlns:w14="http://schemas.microsoft.com/office/word/2010/wordml" xmlns:w15="http://schemas.microsoft.com/office/word/2012/wordml" xmlns:w16se="http://schemas.microsoft.com/office/word/2015/wordml/symex" xmlns:wpg="http://schemas.microsoft.com/office/word/2010/wordprocessingGroup" xmlns:wpi="http://schemas.microsoft.com/office/word/2010/wordprocessingInk" xmlns:wne="http://schemas.microsoft.com/office/word/2006/wordml" xmlns:wps="http://schemas.microsoft.com/office/word/2010/wordprocessingShape" mc:Ignorable="w14 w15 w16se wp14">
   <w:endnote w:type="separator" w:id="-1">
     <w:p>
       <w:pPr>
@@ -6694,7 +7168,7 @@
 </file>
 
 <file path=word/footnotes.xml><?xml version="1.0" encoding="utf-8"?>
-<w:footnotes xmlns:wpc="http://schemas.microsoft.com/office/word/2010/wordprocessingCanvas" xmlns:cx="http://schemas.microsoft.com/office/drawing/2014/chartex" xmlns:cx1="http://schemas.microsoft.com/office/drawing/2015/9/8/chartex" xmlns:cx2="http://schemas.microsoft.com/office/drawing/2015/10/21/chartex" xmlns:cx3="http://schemas.microsoft.com/office/drawing/2016/5/9/chartex" xmlns:cx4="http://schemas.microsoft.com/office/drawing/2016/5/10/chartex" xmlns:cx5="http://schemas.microsoft.com/office/drawing/2016/5/11/chartex" xmlns:cx6="http://schemas.microsoft.com/office/drawing/2016/5/12/chartex" xmlns:cx7="http://schemas.microsoft.com/office/drawing/2016/5/13/chartex" xmlns:cx8="http://schemas.microsoft.com/office/drawing/2016/5/14/chartex" xmlns:mc="http://schemas.openxmlformats.org/markup-compatibility/2006" xmlns:aink="http://schemas.microsoft.com/office/drawing/2016/ink" xmlns:am3d="http://schemas.microsoft.com/office/drawing/2017/model3d" xmlns:o="urn:schemas-microsoft-com:office:office" xmlns:r="http://schemas.openxmlformats.org/officeDocument/2006/relationships" xmlns:m="http://schemas.openxmlformats.org/officeDocument/2006/math" xmlns:v="urn:schemas-microsoft-com:vml" xmlns:wp14="http://schemas.microsoft.com/office/word/2010/wordprocessingDrawing" xmlns:wp="http://schemas.openxmlformats.org/drawingml/2006/wordprocessingDrawing" xmlns:w10="urn:schemas-microsoft-com:office:word" xmlns:w="http://schemas.openxmlformats.org/wordprocessingml/2006/main" xmlns:w14="http://schemas.microsoft.com/office/word/2010/wordml" xmlns:w15="http://schemas.microsoft.com/office/word/2012/wordml" xmlns:w16cid="http://schemas.microsoft.com/office/word/2016/wordml/cid" xmlns:w16se="http://schemas.microsoft.com/office/word/2015/wordml/symex" xmlns:wpg="http://schemas.microsoft.com/office/word/2010/wordprocessingGroup" xmlns:wpi="http://schemas.microsoft.com/office/word/2010/wordprocessingInk" xmlns:wne="http://schemas.microsoft.com/office/word/2006/wordml" xmlns:wps="http://schemas.microsoft.com/office/word/2010/wordprocessingShape" mc:Ignorable="w14 w15 w16se w16cid wp14">
+<w:footnotes xmlns:wpc="http://schemas.microsoft.com/office/word/2010/wordprocessingCanvas" xmlns:cx="http://schemas.microsoft.com/office/drawing/2014/chartex" xmlns:mc="http://schemas.openxmlformats.org/markup-compatibility/2006" xmlns:o="urn:schemas-microsoft-com:office:office" xmlns:r="http://schemas.openxmlformats.org/officeDocument/2006/relationships" xmlns:m="http://schemas.openxmlformats.org/officeDocument/2006/math" xmlns:v="urn:schemas-microsoft-com:vml" xmlns:wp14="http://schemas.microsoft.com/office/word/2010/wordprocessingDrawing" xmlns:wp="http://schemas.openxmlformats.org/drawingml/2006/wordprocessingDrawing" xmlns:w10="urn:schemas-microsoft-com:office:word" xmlns:w="http://schemas.openxmlformats.org/wordprocessingml/2006/main" xmlns:w14="http://schemas.microsoft.com/office/word/2010/wordml" xmlns:w15="http://schemas.microsoft.com/office/word/2012/wordml" xmlns:w16se="http://schemas.microsoft.com/office/word/2015/wordml/symex" xmlns:wpg="http://schemas.microsoft.com/office/word/2010/wordprocessingGroup" xmlns:wpi="http://schemas.microsoft.com/office/word/2010/wordprocessingInk" xmlns:wne="http://schemas.microsoft.com/office/word/2006/wordml" xmlns:wps="http://schemas.microsoft.com/office/word/2010/wordprocessingShape" mc:Ignorable="w14 w15 w16se wp14">
   <w:footnote w:type="separator" w:id="-1">
     <w:p>
       <w:pPr>
@@ -6719,7 +7193,7 @@
 </file>
 
 <file path=word/header1.xml><?xml version="1.0" encoding="utf-8"?>
-<w:hdr xmlns:wpc="http://schemas.microsoft.com/office/word/2010/wordprocessingCanvas" xmlns:cx="http://schemas.microsoft.com/office/drawing/2014/chartex" xmlns:cx1="http://schemas.microsoft.com/office/drawing/2015/9/8/chartex" xmlns:cx2="http://schemas.microsoft.com/office/drawing/2015/10/21/chartex" xmlns:cx3="http://schemas.microsoft.com/office/drawing/2016/5/9/chartex" xmlns:cx4="http://schemas.microsoft.com/office/drawing/2016/5/10/chartex" xmlns:cx5="http://schemas.microsoft.com/office/drawing/2016/5/11/chartex" xmlns:cx6="http://schemas.microsoft.com/office/drawing/2016/5/12/chartex" xmlns:cx7="http://schemas.microsoft.com/office/drawing/2016/5/13/chartex" xmlns:cx8="http://schemas.microsoft.com/office/drawing/2016/5/14/chartex" xmlns:mc="http://schemas.openxmlformats.org/markup-compatibility/2006" xmlns:aink="http://schemas.microsoft.com/office/drawing/2016/ink" xmlns:am3d="http://schemas.microsoft.com/office/drawing/2017/model3d" xmlns:o="urn:schemas-microsoft-com:office:office" xmlns:r="http://schemas.openxmlformats.org/officeDocument/2006/relationships" xmlns:m="http://schemas.openxmlformats.org/officeDocument/2006/math" xmlns:v="urn:schemas-microsoft-com:vml" xmlns:wp14="http://schemas.microsoft.com/office/word/2010/wordprocessingDrawing" xmlns:wp="http://schemas.openxmlformats.org/drawingml/2006/wordprocessingDrawing" xmlns:w10="urn:schemas-microsoft-com:office:word" xmlns:w="http://schemas.openxmlformats.org/wordprocessingml/2006/main" xmlns:w14="http://schemas.microsoft.com/office/word/2010/wordml" xmlns:w15="http://schemas.microsoft.com/office/word/2012/wordml" xmlns:w16cid="http://schemas.microsoft.com/office/word/2016/wordml/cid" xmlns:w16se="http://schemas.microsoft.com/office/word/2015/wordml/symex" xmlns:wpg="http://schemas.microsoft.com/office/word/2010/wordprocessingGroup" xmlns:wpi="http://schemas.microsoft.com/office/word/2010/wordprocessingInk" xmlns:wne="http://schemas.microsoft.com/office/word/2006/wordml" xmlns:wps="http://schemas.microsoft.com/office/word/2010/wordprocessingShape" mc:Ignorable="w14 w15 w16se w16cid wp14">
+<w:hdr xmlns:wpc="http://schemas.microsoft.com/office/word/2010/wordprocessingCanvas" xmlns:cx="http://schemas.microsoft.com/office/drawing/2014/chartex" xmlns:mc="http://schemas.openxmlformats.org/markup-compatibility/2006" xmlns:o="urn:schemas-microsoft-com:office:office" xmlns:r="http://schemas.openxmlformats.org/officeDocument/2006/relationships" xmlns:m="http://schemas.openxmlformats.org/officeDocument/2006/math" xmlns:v="urn:schemas-microsoft-com:vml" xmlns:wp14="http://schemas.microsoft.com/office/word/2010/wordprocessingDrawing" xmlns:wp="http://schemas.openxmlformats.org/drawingml/2006/wordprocessingDrawing" xmlns:w10="urn:schemas-microsoft-com:office:word" xmlns:w="http://schemas.openxmlformats.org/wordprocessingml/2006/main" xmlns:w14="http://schemas.microsoft.com/office/word/2010/wordml" xmlns:w15="http://schemas.microsoft.com/office/word/2012/wordml" xmlns:w16se="http://schemas.microsoft.com/office/word/2015/wordml/symex" xmlns:wpg="http://schemas.microsoft.com/office/word/2010/wordprocessingGroup" xmlns:wpi="http://schemas.microsoft.com/office/word/2010/wordprocessingInk" xmlns:wne="http://schemas.microsoft.com/office/word/2006/wordml" xmlns:wps="http://schemas.microsoft.com/office/word/2010/wordprocessingShape" mc:Ignorable="w14 w15 w16se wp14">
   <w:p>
     <w:pPr>
       <w:pStyle w:val="Cabealho"/>
@@ -6792,7 +7266,7 @@
                             <w:fldChar w:fldCharType="separate"/>
                           </w:r>
                           <w:r>
-                            <w:t>1</w:t>
+                            <w:t>7</w:t>
                           </w:r>
                           <w:r>
                             <w:fldChar w:fldCharType="end"/>
@@ -6841,7 +7315,7 @@
                       <w:fldChar w:fldCharType="separate"/>
                     </w:r>
                     <w:r>
-                      <w:t>1</w:t>
+                      <w:t>7</w:t>
                     </w:r>
                     <w:r>
                       <w:fldChar w:fldCharType="end"/>
@@ -6860,7 +7334,7 @@
 </file>
 
 <file path=word/numbering.xml><?xml version="1.0" encoding="utf-8"?>
-<w:numbering xmlns:wpc="http://schemas.microsoft.com/office/word/2010/wordprocessingCanvas" xmlns:cx="http://schemas.microsoft.com/office/drawing/2014/chartex" xmlns:cx1="http://schemas.microsoft.com/office/drawing/2015/9/8/chartex" xmlns:cx2="http://schemas.microsoft.com/office/drawing/2015/10/21/chartex" xmlns:cx3="http://schemas.microsoft.com/office/drawing/2016/5/9/chartex" xmlns:cx4="http://schemas.microsoft.com/office/drawing/2016/5/10/chartex" xmlns:cx5="http://schemas.microsoft.com/office/drawing/2016/5/11/chartex" xmlns:cx6="http://schemas.microsoft.com/office/drawing/2016/5/12/chartex" xmlns:cx7="http://schemas.microsoft.com/office/drawing/2016/5/13/chartex" xmlns:cx8="http://schemas.microsoft.com/office/drawing/2016/5/14/chartex" xmlns:mc="http://schemas.openxmlformats.org/markup-compatibility/2006" xmlns:aink="http://schemas.microsoft.com/office/drawing/2016/ink" xmlns:am3d="http://schemas.microsoft.com/office/drawing/2017/model3d" xmlns:o="urn:schemas-microsoft-com:office:office" xmlns:r="http://schemas.openxmlformats.org/officeDocument/2006/relationships" xmlns:m="http://schemas.openxmlformats.org/officeDocument/2006/math" xmlns:v="urn:schemas-microsoft-com:vml" xmlns:wp14="http://schemas.microsoft.com/office/word/2010/wordprocessingDrawing" xmlns:wp="http://schemas.openxmlformats.org/drawingml/2006/wordprocessingDrawing" xmlns:w10="urn:schemas-microsoft-com:office:word" xmlns:w="http://schemas.openxmlformats.org/wordprocessingml/2006/main" xmlns:w14="http://schemas.microsoft.com/office/word/2010/wordml" xmlns:w15="http://schemas.microsoft.com/office/word/2012/wordml" xmlns:w16cid="http://schemas.microsoft.com/office/word/2016/wordml/cid" xmlns:w16se="http://schemas.microsoft.com/office/word/2015/wordml/symex" xmlns:wpg="http://schemas.microsoft.com/office/word/2010/wordprocessingGroup" xmlns:wpi="http://schemas.microsoft.com/office/word/2010/wordprocessingInk" xmlns:wne="http://schemas.microsoft.com/office/word/2006/wordml" xmlns:wps="http://schemas.microsoft.com/office/word/2010/wordprocessingShape" mc:Ignorable="w14 w15 w16se w16cid wp14">
+<w:numbering xmlns:wpc="http://schemas.microsoft.com/office/word/2010/wordprocessingCanvas" xmlns:cx="http://schemas.microsoft.com/office/drawing/2014/chartex" xmlns:mc="http://schemas.openxmlformats.org/markup-compatibility/2006" xmlns:o="urn:schemas-microsoft-com:office:office" xmlns:r="http://schemas.openxmlformats.org/officeDocument/2006/relationships" xmlns:m="http://schemas.openxmlformats.org/officeDocument/2006/math" xmlns:v="urn:schemas-microsoft-com:vml" xmlns:wp14="http://schemas.microsoft.com/office/word/2010/wordprocessingDrawing" xmlns:wp="http://schemas.openxmlformats.org/drawingml/2006/wordprocessingDrawing" xmlns:w10="urn:schemas-microsoft-com:office:word" xmlns:w="http://schemas.openxmlformats.org/wordprocessingml/2006/main" xmlns:w14="http://schemas.microsoft.com/office/word/2010/wordml" xmlns:w15="http://schemas.microsoft.com/office/word/2012/wordml" xmlns:w16se="http://schemas.microsoft.com/office/word/2015/wordml/symex" xmlns:wpg="http://schemas.microsoft.com/office/word/2010/wordprocessingGroup" xmlns:wpi="http://schemas.microsoft.com/office/word/2010/wordprocessingInk" xmlns:wne="http://schemas.microsoft.com/office/word/2006/wordml" xmlns:wps="http://schemas.microsoft.com/office/word/2010/wordprocessingShape" mc:Ignorable="w14 w15 w16se wp14">
   <w:abstractNum w:abstractNumId="0" w15:restartNumberingAfterBreak="0">
     <w:nsid w:val="FFFFFF89"/>
     <w:multiLevelType w:val="singleLevel"/>
@@ -7156,6 +7630,304 @@
     </w:lvl>
   </w:abstractNum>
   <w:abstractNum w:abstractNumId="3" w15:restartNumberingAfterBreak="0">
+    <w:nsid w:val="17071DF2"/>
+    <w:multiLevelType w:val="multilevel"/>
+    <w:tmpl w:val="1AC0B1C8"/>
+    <w:lvl w:ilvl="0">
+      <w:start w:val="1"/>
+      <w:numFmt w:val="bullet"/>
+      <w:lvlText w:val=""/>
+      <w:lvlJc w:val="left"/>
+      <w:pPr>
+        <w:tabs>
+          <w:tab w:val="num" w:pos="720"/>
+        </w:tabs>
+        <w:ind w:left="720" w:hanging="360"/>
+      </w:pPr>
+      <w:rPr>
+        <w:rFonts w:ascii="Symbol" w:hAnsi="Symbol" w:hint="default"/>
+        <w:sz w:val="20"/>
+      </w:rPr>
+    </w:lvl>
+    <w:lvl w:ilvl="1" w:tentative="1">
+      <w:start w:val="1"/>
+      <w:numFmt w:val="bullet"/>
+      <w:lvlText w:val="o"/>
+      <w:lvlJc w:val="left"/>
+      <w:pPr>
+        <w:tabs>
+          <w:tab w:val="num" w:pos="1440"/>
+        </w:tabs>
+        <w:ind w:left="1440" w:hanging="360"/>
+      </w:pPr>
+      <w:rPr>
+        <w:rFonts w:ascii="Courier New" w:hAnsi="Courier New" w:hint="default"/>
+        <w:sz w:val="20"/>
+      </w:rPr>
+    </w:lvl>
+    <w:lvl w:ilvl="2" w:tentative="1">
+      <w:start w:val="1"/>
+      <w:numFmt w:val="bullet"/>
+      <w:lvlText w:val=""/>
+      <w:lvlJc w:val="left"/>
+      <w:pPr>
+        <w:tabs>
+          <w:tab w:val="num" w:pos="2160"/>
+        </w:tabs>
+        <w:ind w:left="2160" w:hanging="360"/>
+      </w:pPr>
+      <w:rPr>
+        <w:rFonts w:ascii="Wingdings" w:hAnsi="Wingdings" w:hint="default"/>
+        <w:sz w:val="20"/>
+      </w:rPr>
+    </w:lvl>
+    <w:lvl w:ilvl="3" w:tentative="1">
+      <w:start w:val="1"/>
+      <w:numFmt w:val="bullet"/>
+      <w:lvlText w:val=""/>
+      <w:lvlJc w:val="left"/>
+      <w:pPr>
+        <w:tabs>
+          <w:tab w:val="num" w:pos="2880"/>
+        </w:tabs>
+        <w:ind w:left="2880" w:hanging="360"/>
+      </w:pPr>
+      <w:rPr>
+        <w:rFonts w:ascii="Wingdings" w:hAnsi="Wingdings" w:hint="default"/>
+        <w:sz w:val="20"/>
+      </w:rPr>
+    </w:lvl>
+    <w:lvl w:ilvl="4" w:tentative="1">
+      <w:start w:val="1"/>
+      <w:numFmt w:val="bullet"/>
+      <w:lvlText w:val=""/>
+      <w:lvlJc w:val="left"/>
+      <w:pPr>
+        <w:tabs>
+          <w:tab w:val="num" w:pos="3600"/>
+        </w:tabs>
+        <w:ind w:left="3600" w:hanging="360"/>
+      </w:pPr>
+      <w:rPr>
+        <w:rFonts w:ascii="Wingdings" w:hAnsi="Wingdings" w:hint="default"/>
+        <w:sz w:val="20"/>
+      </w:rPr>
+    </w:lvl>
+    <w:lvl w:ilvl="5" w:tentative="1">
+      <w:start w:val="1"/>
+      <w:numFmt w:val="bullet"/>
+      <w:lvlText w:val=""/>
+      <w:lvlJc w:val="left"/>
+      <w:pPr>
+        <w:tabs>
+          <w:tab w:val="num" w:pos="4320"/>
+        </w:tabs>
+        <w:ind w:left="4320" w:hanging="360"/>
+      </w:pPr>
+      <w:rPr>
+        <w:rFonts w:ascii="Wingdings" w:hAnsi="Wingdings" w:hint="default"/>
+        <w:sz w:val="20"/>
+      </w:rPr>
+    </w:lvl>
+    <w:lvl w:ilvl="6" w:tentative="1">
+      <w:start w:val="1"/>
+      <w:numFmt w:val="bullet"/>
+      <w:lvlText w:val=""/>
+      <w:lvlJc w:val="left"/>
+      <w:pPr>
+        <w:tabs>
+          <w:tab w:val="num" w:pos="5040"/>
+        </w:tabs>
+        <w:ind w:left="5040" w:hanging="360"/>
+      </w:pPr>
+      <w:rPr>
+        <w:rFonts w:ascii="Wingdings" w:hAnsi="Wingdings" w:hint="default"/>
+        <w:sz w:val="20"/>
+      </w:rPr>
+    </w:lvl>
+    <w:lvl w:ilvl="7" w:tentative="1">
+      <w:start w:val="1"/>
+      <w:numFmt w:val="bullet"/>
+      <w:lvlText w:val=""/>
+      <w:lvlJc w:val="left"/>
+      <w:pPr>
+        <w:tabs>
+          <w:tab w:val="num" w:pos="5760"/>
+        </w:tabs>
+        <w:ind w:left="5760" w:hanging="360"/>
+      </w:pPr>
+      <w:rPr>
+        <w:rFonts w:ascii="Wingdings" w:hAnsi="Wingdings" w:hint="default"/>
+        <w:sz w:val="20"/>
+      </w:rPr>
+    </w:lvl>
+    <w:lvl w:ilvl="8" w:tentative="1">
+      <w:start w:val="1"/>
+      <w:numFmt w:val="bullet"/>
+      <w:lvlText w:val=""/>
+      <w:lvlJc w:val="left"/>
+      <w:pPr>
+        <w:tabs>
+          <w:tab w:val="num" w:pos="6480"/>
+        </w:tabs>
+        <w:ind w:left="6480" w:hanging="360"/>
+      </w:pPr>
+      <w:rPr>
+        <w:rFonts w:ascii="Wingdings" w:hAnsi="Wingdings" w:hint="default"/>
+        <w:sz w:val="20"/>
+      </w:rPr>
+    </w:lvl>
+  </w:abstractNum>
+  <w:abstractNum w:abstractNumId="4" w15:restartNumberingAfterBreak="0">
+    <w:nsid w:val="60491EE9"/>
+    <w:multiLevelType w:val="multilevel"/>
+    <w:tmpl w:val="17044194"/>
+    <w:lvl w:ilvl="0">
+      <w:start w:val="1"/>
+      <w:numFmt w:val="bullet"/>
+      <w:lvlText w:val=""/>
+      <w:lvlJc w:val="left"/>
+      <w:pPr>
+        <w:tabs>
+          <w:tab w:val="num" w:pos="720"/>
+        </w:tabs>
+        <w:ind w:left="720" w:hanging="360"/>
+      </w:pPr>
+      <w:rPr>
+        <w:rFonts w:ascii="Symbol" w:hAnsi="Symbol" w:hint="default"/>
+        <w:sz w:val="20"/>
+      </w:rPr>
+    </w:lvl>
+    <w:lvl w:ilvl="1" w:tentative="1">
+      <w:start w:val="1"/>
+      <w:numFmt w:val="bullet"/>
+      <w:lvlText w:val="o"/>
+      <w:lvlJc w:val="left"/>
+      <w:pPr>
+        <w:tabs>
+          <w:tab w:val="num" w:pos="1440"/>
+        </w:tabs>
+        <w:ind w:left="1440" w:hanging="360"/>
+      </w:pPr>
+      <w:rPr>
+        <w:rFonts w:ascii="Courier New" w:hAnsi="Courier New" w:hint="default"/>
+        <w:sz w:val="20"/>
+      </w:rPr>
+    </w:lvl>
+    <w:lvl w:ilvl="2" w:tentative="1">
+      <w:start w:val="1"/>
+      <w:numFmt w:val="bullet"/>
+      <w:lvlText w:val=""/>
+      <w:lvlJc w:val="left"/>
+      <w:pPr>
+        <w:tabs>
+          <w:tab w:val="num" w:pos="2160"/>
+        </w:tabs>
+        <w:ind w:left="2160" w:hanging="360"/>
+      </w:pPr>
+      <w:rPr>
+        <w:rFonts w:ascii="Wingdings" w:hAnsi="Wingdings" w:hint="default"/>
+        <w:sz w:val="20"/>
+      </w:rPr>
+    </w:lvl>
+    <w:lvl w:ilvl="3" w:tentative="1">
+      <w:start w:val="1"/>
+      <w:numFmt w:val="bullet"/>
+      <w:lvlText w:val=""/>
+      <w:lvlJc w:val="left"/>
+      <w:pPr>
+        <w:tabs>
+          <w:tab w:val="num" w:pos="2880"/>
+        </w:tabs>
+        <w:ind w:left="2880" w:hanging="360"/>
+      </w:pPr>
+      <w:rPr>
+        <w:rFonts w:ascii="Wingdings" w:hAnsi="Wingdings" w:hint="default"/>
+        <w:sz w:val="20"/>
+      </w:rPr>
+    </w:lvl>
+    <w:lvl w:ilvl="4" w:tentative="1">
+      <w:start w:val="1"/>
+      <w:numFmt w:val="bullet"/>
+      <w:lvlText w:val=""/>
+      <w:lvlJc w:val="left"/>
+      <w:pPr>
+        <w:tabs>
+          <w:tab w:val="num" w:pos="3600"/>
+        </w:tabs>
+        <w:ind w:left="3600" w:hanging="360"/>
+      </w:pPr>
+      <w:rPr>
+        <w:rFonts w:ascii="Wingdings" w:hAnsi="Wingdings" w:hint="default"/>
+        <w:sz w:val="20"/>
+      </w:rPr>
+    </w:lvl>
+    <w:lvl w:ilvl="5" w:tentative="1">
+      <w:start w:val="1"/>
+      <w:numFmt w:val="bullet"/>
+      <w:lvlText w:val=""/>
+      <w:lvlJc w:val="left"/>
+      <w:pPr>
+        <w:tabs>
+          <w:tab w:val="num" w:pos="4320"/>
+        </w:tabs>
+        <w:ind w:left="4320" w:hanging="360"/>
+      </w:pPr>
+      <w:rPr>
+        <w:rFonts w:ascii="Wingdings" w:hAnsi="Wingdings" w:hint="default"/>
+        <w:sz w:val="20"/>
+      </w:rPr>
+    </w:lvl>
+    <w:lvl w:ilvl="6" w:tentative="1">
+      <w:start w:val="1"/>
+      <w:numFmt w:val="bullet"/>
+      <w:lvlText w:val=""/>
+      <w:lvlJc w:val="left"/>
+      <w:pPr>
+        <w:tabs>
+          <w:tab w:val="num" w:pos="5040"/>
+        </w:tabs>
+        <w:ind w:left="5040" w:hanging="360"/>
+      </w:pPr>
+      <w:rPr>
+        <w:rFonts w:ascii="Wingdings" w:hAnsi="Wingdings" w:hint="default"/>
+        <w:sz w:val="20"/>
+      </w:rPr>
+    </w:lvl>
+    <w:lvl w:ilvl="7" w:tentative="1">
+      <w:start w:val="1"/>
+      <w:numFmt w:val="bullet"/>
+      <w:lvlText w:val=""/>
+      <w:lvlJc w:val="left"/>
+      <w:pPr>
+        <w:tabs>
+          <w:tab w:val="num" w:pos="5760"/>
+        </w:tabs>
+        <w:ind w:left="5760" w:hanging="360"/>
+      </w:pPr>
+      <w:rPr>
+        <w:rFonts w:ascii="Wingdings" w:hAnsi="Wingdings" w:hint="default"/>
+        <w:sz w:val="20"/>
+      </w:rPr>
+    </w:lvl>
+    <w:lvl w:ilvl="8" w:tentative="1">
+      <w:start w:val="1"/>
+      <w:numFmt w:val="bullet"/>
+      <w:lvlText w:val=""/>
+      <w:lvlJc w:val="left"/>
+      <w:pPr>
+        <w:tabs>
+          <w:tab w:val="num" w:pos="6480"/>
+        </w:tabs>
+        <w:ind w:left="6480" w:hanging="360"/>
+      </w:pPr>
+      <w:rPr>
+        <w:rFonts w:ascii="Wingdings" w:hAnsi="Wingdings" w:hint="default"/>
+        <w:sz w:val="20"/>
+      </w:rPr>
+    </w:lvl>
+  </w:abstractNum>
+  <w:abstractNum w:abstractNumId="5" w15:restartNumberingAfterBreak="0">
     <w:nsid w:val="657E5D71"/>
     <w:multiLevelType w:val="hybridMultilevel"/>
     <w:tmpl w:val="BFBE56B6"/>
@@ -7277,10 +8049,10 @@
     <w:abstractNumId w:val="0"/>
   </w:num>
   <w:num w:numId="2">
-    <w:abstractNumId w:val="3"/>
+    <w:abstractNumId w:val="5"/>
   </w:num>
   <w:num w:numId="3">
-    <w:abstractNumId w:val="3"/>
+    <w:abstractNumId w:val="5"/>
     <w:lvlOverride w:ilvl="0">
       <w:startOverride w:val="1"/>
     </w:lvlOverride>
@@ -7291,11 +8063,17 @@
   <w:num w:numId="5">
     <w:abstractNumId w:val="2"/>
   </w:num>
+  <w:num w:numId="6">
+    <w:abstractNumId w:val="4"/>
+  </w:num>
+  <w:num w:numId="7">
+    <w:abstractNumId w:val="3"/>
+  </w:num>
 </w:numbering>
 </file>
 
 <file path=word/styles.xml><?xml version="1.0" encoding="utf-8"?>
-<w:styles xmlns:mc="http://schemas.openxmlformats.org/markup-compatibility/2006" xmlns:r="http://schemas.openxmlformats.org/officeDocument/2006/relationships" xmlns:w="http://schemas.openxmlformats.org/wordprocessingml/2006/main" xmlns:w14="http://schemas.microsoft.com/office/word/2010/wordml" xmlns:w15="http://schemas.microsoft.com/office/word/2012/wordml" xmlns:w16cid="http://schemas.microsoft.com/office/word/2016/wordml/cid" xmlns:w16se="http://schemas.microsoft.com/office/word/2015/wordml/symex" mc:Ignorable="w14 w15 w16se w16cid">
+<w:styles xmlns:mc="http://schemas.openxmlformats.org/markup-compatibility/2006" xmlns:r="http://schemas.openxmlformats.org/officeDocument/2006/relationships" xmlns:w="http://schemas.openxmlformats.org/wordprocessingml/2006/main" xmlns:w14="http://schemas.microsoft.com/office/word/2010/wordml" xmlns:w15="http://schemas.microsoft.com/office/word/2012/wordml" xmlns:w16se="http://schemas.microsoft.com/office/word/2015/wordml/symex" mc:Ignorable="w14 w15 w16se">
   <w:docDefaults>
     <w:rPrDefault>
       <w:rPr>
@@ -7311,7 +8089,7 @@
       </w:pPr>
     </w:pPrDefault>
   </w:docDefaults>
-  <w:latentStyles w:defLockedState="0" w:defUIPriority="99" w:defSemiHidden="0" w:defUnhideWhenUsed="0" w:defQFormat="0" w:count="375">
+  <w:latentStyles w:defLockedState="0" w:defUIPriority="99" w:defSemiHidden="0" w:defUnhideWhenUsed="0" w:defQFormat="0" w:count="371">
     <w:lsdException w:name="Normal" w:uiPriority="0" w:qFormat="1"/>
     <w:lsdException w:name="heading 1" w:uiPriority="9" w:qFormat="1"/>
     <w:lsdException w:name="heading 2" w:semiHidden="1" w:uiPriority="9" w:unhideWhenUsed="1" w:qFormat="1"/>
@@ -7683,10 +8461,6 @@
     <w:lsdException w:name="List Table 5 Dark Accent 6" w:uiPriority="50"/>
     <w:lsdException w:name="List Table 6 Colorful Accent 6" w:uiPriority="51"/>
     <w:lsdException w:name="List Table 7 Colorful Accent 6" w:uiPriority="52"/>
-    <w:lsdException w:name="Mention" w:semiHidden="1" w:unhideWhenUsed="1"/>
-    <w:lsdException w:name="Smart Hyperlink" w:semiHidden="1" w:unhideWhenUsed="1"/>
-    <w:lsdException w:name="Hashtag" w:semiHidden="1" w:unhideWhenUsed="1"/>
-    <w:lsdException w:name="Unresolved Mention" w:semiHidden="1" w:unhideWhenUsed="1"/>
   </w:latentStyles>
   <w:style w:type="paragraph" w:default="1" w:styleId="Normal">
     <w:name w:val="Normal"/>
@@ -8242,7 +9016,7 @@
 </file>
 
 <file path=word/glossary/document.xml><?xml version="1.0" encoding="utf-8"?>
-<w:glossaryDocument xmlns:wpc="http://schemas.microsoft.com/office/word/2010/wordprocessingCanvas" xmlns:cx="http://schemas.microsoft.com/office/drawing/2014/chartex" xmlns:cx1="http://schemas.microsoft.com/office/drawing/2015/9/8/chartex" xmlns:cx2="http://schemas.microsoft.com/office/drawing/2015/10/21/chartex" xmlns:cx3="http://schemas.microsoft.com/office/drawing/2016/5/9/chartex" xmlns:cx4="http://schemas.microsoft.com/office/drawing/2016/5/10/chartex" xmlns:cx5="http://schemas.microsoft.com/office/drawing/2016/5/11/chartex" xmlns:cx6="http://schemas.microsoft.com/office/drawing/2016/5/12/chartex" xmlns:cx7="http://schemas.microsoft.com/office/drawing/2016/5/13/chartex" xmlns:cx8="http://schemas.microsoft.com/office/drawing/2016/5/14/chartex" xmlns:mc="http://schemas.openxmlformats.org/markup-compatibility/2006" xmlns:aink="http://schemas.microsoft.com/office/drawing/2016/ink" xmlns:am3d="http://schemas.microsoft.com/office/drawing/2017/model3d" xmlns:o="urn:schemas-microsoft-com:office:office" xmlns:r="http://schemas.openxmlformats.org/officeDocument/2006/relationships" xmlns:m="http://schemas.openxmlformats.org/officeDocument/2006/math" xmlns:v="urn:schemas-microsoft-com:vml" xmlns:wp14="http://schemas.microsoft.com/office/word/2010/wordprocessingDrawing" xmlns:wp="http://schemas.openxmlformats.org/drawingml/2006/wordprocessingDrawing" xmlns:w10="urn:schemas-microsoft-com:office:word" xmlns:w="http://schemas.openxmlformats.org/wordprocessingml/2006/main" xmlns:w14="http://schemas.microsoft.com/office/word/2010/wordml" xmlns:w15="http://schemas.microsoft.com/office/word/2012/wordml" xmlns:w16cid="http://schemas.microsoft.com/office/word/2016/wordml/cid" xmlns:w16se="http://schemas.microsoft.com/office/word/2015/wordml/symex" xmlns:wpg="http://schemas.microsoft.com/office/word/2010/wordprocessingGroup" xmlns:wpi="http://schemas.microsoft.com/office/word/2010/wordprocessingInk" xmlns:wne="http://schemas.microsoft.com/office/word/2006/wordml" xmlns:wps="http://schemas.microsoft.com/office/word/2010/wordprocessingShape" mc:Ignorable="w14 w15 w16se w16cid wp14">
+<w:glossaryDocument xmlns:wpc="http://schemas.microsoft.com/office/word/2010/wordprocessingCanvas" xmlns:cx="http://schemas.microsoft.com/office/drawing/2014/chartex" xmlns:mc="http://schemas.openxmlformats.org/markup-compatibility/2006" xmlns:o="urn:schemas-microsoft-com:office:office" xmlns:r="http://schemas.openxmlformats.org/officeDocument/2006/relationships" xmlns:m="http://schemas.openxmlformats.org/officeDocument/2006/math" xmlns:v="urn:schemas-microsoft-com:vml" xmlns:wp14="http://schemas.microsoft.com/office/word/2010/wordprocessingDrawing" xmlns:wp="http://schemas.openxmlformats.org/drawingml/2006/wordprocessingDrawing" xmlns:w10="urn:schemas-microsoft-com:office:word" xmlns:w="http://schemas.openxmlformats.org/wordprocessingml/2006/main" xmlns:w14="http://schemas.microsoft.com/office/word/2010/wordml" xmlns:w15="http://schemas.microsoft.com/office/word/2012/wordml" xmlns:w16se="http://schemas.microsoft.com/office/word/2015/wordml/symex" xmlns:wpg="http://schemas.microsoft.com/office/word/2010/wordprocessingGroup" xmlns:wpi="http://schemas.microsoft.com/office/word/2010/wordprocessingInk" xmlns:wne="http://schemas.microsoft.com/office/word/2006/wordml" xmlns:wps="http://schemas.microsoft.com/office/word/2010/wordprocessingShape" mc:Ignorable="w14 w15 w16se wp14">
   <w:docParts>
     <w:docPart>
       <w:docPartPr>
@@ -8275,7 +9049,7 @@
 </file>
 
 <file path=word/glossary/fontTable.xml><?xml version="1.0" encoding="utf-8"?>
-<w:fonts xmlns:mc="http://schemas.openxmlformats.org/markup-compatibility/2006" xmlns:r="http://schemas.openxmlformats.org/officeDocument/2006/relationships" xmlns:w="http://schemas.openxmlformats.org/wordprocessingml/2006/main" xmlns:w14="http://schemas.microsoft.com/office/word/2010/wordml" xmlns:w15="http://schemas.microsoft.com/office/word/2012/wordml" xmlns:w16cid="http://schemas.microsoft.com/office/word/2016/wordml/cid" xmlns:w16se="http://schemas.microsoft.com/office/word/2015/wordml/symex" mc:Ignorable="w14 w15 w16se w16cid">
+<w:fonts xmlns:mc="http://schemas.openxmlformats.org/markup-compatibility/2006" xmlns:r="http://schemas.openxmlformats.org/officeDocument/2006/relationships" xmlns:w="http://schemas.openxmlformats.org/wordprocessingml/2006/main" xmlns:w14="http://schemas.microsoft.com/office/word/2010/wordml" xmlns:w15="http://schemas.microsoft.com/office/word/2012/wordml" xmlns:w16se="http://schemas.microsoft.com/office/word/2015/wordml/symex" mc:Ignorable="w14 w15 w16se">
   <w:font w:name="Symbol">
     <w:panose1 w:val="05050102010706020507"/>
     <w:charset w:val="02"/>
@@ -8288,14 +9062,14 @@
     <w:charset w:val="00"/>
     <w:family w:val="roman"/>
     <w:pitch w:val="variable"/>
-    <w:sig w:usb0="E0002EFF" w:usb1="C000785B" w:usb2="00000009" w:usb3="00000000" w:csb0="000001FF" w:csb1="00000000"/>
+    <w:sig w:usb0="E0002AFF" w:usb1="C0007841" w:usb2="00000009" w:usb3="00000000" w:csb0="000001FF" w:csb1="00000000"/>
   </w:font>
   <w:font w:name="Courier New">
     <w:panose1 w:val="02070309020205020404"/>
     <w:charset w:val="00"/>
     <w:family w:val="modern"/>
     <w:pitch w:val="fixed"/>
-    <w:sig w:usb0="E0002EFF" w:usb1="C0007843" w:usb2="00000009" w:usb3="00000000" w:csb0="000001FF" w:csb1="00000000"/>
+    <w:sig w:usb0="E0002AFF" w:usb1="C0007843" w:usb2="00000009" w:usb3="00000000" w:csb0="000001FF" w:csb1="00000000"/>
   </w:font>
   <w:font w:name="Wingdings">
     <w:panose1 w:val="05000000000000000000"/>
@@ -8309,34 +9083,34 @@
     <w:charset w:val="00"/>
     <w:family w:val="swiss"/>
     <w:pitch w:val="variable"/>
-    <w:sig w:usb0="E0002EFF" w:usb1="C000785B" w:usb2="00000009" w:usb3="00000000" w:csb0="000001FF" w:csb1="00000000"/>
+    <w:sig w:usb0="E0002AFF" w:usb1="C0007843" w:usb2="00000009" w:usb3="00000000" w:csb0="000001FF" w:csb1="00000000"/>
   </w:font>
   <w:font w:name="Arial Black">
     <w:panose1 w:val="020B0A04020102020204"/>
     <w:charset w:val="00"/>
     <w:family w:val="swiss"/>
     <w:pitch w:val="variable"/>
-    <w:sig w:usb0="A00002AF" w:usb1="400078FB" w:usb2="00000000" w:usb3="00000000" w:csb0="0000009F" w:csb1="00000000"/>
+    <w:sig w:usb0="00000287" w:usb1="00000000" w:usb2="00000000" w:usb3="00000000" w:csb0="0000009F" w:csb1="00000000"/>
   </w:font>
   <w:font w:name="Calibri">
     <w:panose1 w:val="020F0502020204030204"/>
     <w:charset w:val="00"/>
     <w:family w:val="swiss"/>
     <w:pitch w:val="variable"/>
-    <w:sig w:usb0="E0002EFF" w:usb1="C000247B" w:usb2="00000009" w:usb3="00000000" w:csb0="000001FF" w:csb1="00000000"/>
+    <w:sig w:usb0="E00002FF" w:usb1="4000ACFF" w:usb2="00000001" w:usb3="00000000" w:csb0="0000019F" w:csb1="00000000"/>
   </w:font>
   <w:font w:name="Calibri Light">
     <w:panose1 w:val="020F0302020204030204"/>
     <w:charset w:val="00"/>
     <w:family w:val="swiss"/>
     <w:pitch w:val="variable"/>
-    <w:sig w:usb0="E0002AFF" w:usb1="C000247B" w:usb2="00000009" w:usb3="00000000" w:csb0="000001FF" w:csb1="00000000"/>
+    <w:sig w:usb0="A00002EF" w:usb1="4000207B" w:usb2="00000000" w:usb3="00000000" w:csb0="0000019F" w:csb1="00000000"/>
   </w:font>
 </w:fonts>
 </file>
 
 <file path=word/glossary/settings.xml><?xml version="1.0" encoding="utf-8"?>
-<w:settings xmlns:mc="http://schemas.openxmlformats.org/markup-compatibility/2006" xmlns:o="urn:schemas-microsoft-com:office:office" xmlns:r="http://schemas.openxmlformats.org/officeDocument/2006/relationships" xmlns:m="http://schemas.openxmlformats.org/officeDocument/2006/math" xmlns:v="urn:schemas-microsoft-com:vml" xmlns:w10="urn:schemas-microsoft-com:office:word" xmlns:w="http://schemas.openxmlformats.org/wordprocessingml/2006/main" xmlns:w14="http://schemas.microsoft.com/office/word/2010/wordml" xmlns:w15="http://schemas.microsoft.com/office/word/2012/wordml" xmlns:w16cid="http://schemas.microsoft.com/office/word/2016/wordml/cid" xmlns:w16se="http://schemas.microsoft.com/office/word/2015/wordml/symex" xmlns:sl="http://schemas.openxmlformats.org/schemaLibrary/2006/main" mc:Ignorable="w14 w15 w16se w16cid">
+<w:settings xmlns:mc="http://schemas.openxmlformats.org/markup-compatibility/2006" xmlns:o="urn:schemas-microsoft-com:office:office" xmlns:r="http://schemas.openxmlformats.org/officeDocument/2006/relationships" xmlns:m="http://schemas.openxmlformats.org/officeDocument/2006/math" xmlns:v="urn:schemas-microsoft-com:vml" xmlns:w10="urn:schemas-microsoft-com:office:word" xmlns:w="http://schemas.openxmlformats.org/wordprocessingml/2006/main" xmlns:w14="http://schemas.microsoft.com/office/word/2010/wordml" xmlns:w15="http://schemas.microsoft.com/office/word/2012/wordml" xmlns:w16se="http://schemas.microsoft.com/office/word/2015/wordml/symex" xmlns:sl="http://schemas.openxmlformats.org/schemaLibrary/2006/main" mc:Ignorable="w14 w15 w16se">
   <w:view w:val="normal"/>
   <w:defaultTabStop w:val="708"/>
   <w:hyphenationZone w:val="425"/>
@@ -8348,7 +9122,6 @@
     <w:compatSetting w:name="enableOpenTypeFeatures" w:uri="http://schemas.microsoft.com/office/word" w:val="1"/>
     <w:compatSetting w:name="doNotFlipMirrorIndents" w:uri="http://schemas.microsoft.com/office/word" w:val="1"/>
     <w:compatSetting w:name="differentiateMultirowTableHeaders" w:uri="http://schemas.microsoft.com/office/word" w:val="1"/>
-    <w:compatSetting w:name="useWord2013TrackBottomHyphenation" w:uri="http://schemas.microsoft.com/office/word" w:val="1"/>
   </w:compat>
   <w:rsids>
     <w:rsidRoot w:val="003C1E1D"/>
@@ -8356,6 +9129,7 @@
     <w:rsid w:val="00175C27"/>
     <w:rsid w:val="00201A50"/>
     <w:rsid w:val="003C1E1D"/>
+    <w:rsid w:val="00483630"/>
     <w:rsid w:val="00552229"/>
     <w:rsid w:val="00570693"/>
     <w:rsid w:val="00704804"/>
@@ -8394,7 +9168,7 @@
 </file>
 
 <file path=word/glossary/styles.xml><?xml version="1.0" encoding="utf-8"?>
-<w:styles xmlns:mc="http://schemas.openxmlformats.org/markup-compatibility/2006" xmlns:r="http://schemas.openxmlformats.org/officeDocument/2006/relationships" xmlns:w="http://schemas.openxmlformats.org/wordprocessingml/2006/main" xmlns:w14="http://schemas.microsoft.com/office/word/2010/wordml" xmlns:w15="http://schemas.microsoft.com/office/word/2012/wordml" xmlns:w16cid="http://schemas.microsoft.com/office/word/2016/wordml/cid" xmlns:w16se="http://schemas.microsoft.com/office/word/2015/wordml/symex" mc:Ignorable="w14 w15 w16se w16cid">
+<w:styles xmlns:mc="http://schemas.openxmlformats.org/markup-compatibility/2006" xmlns:r="http://schemas.openxmlformats.org/officeDocument/2006/relationships" xmlns:w="http://schemas.openxmlformats.org/wordprocessingml/2006/main" xmlns:w14="http://schemas.microsoft.com/office/word/2010/wordml" xmlns:w15="http://schemas.microsoft.com/office/word/2012/wordml" xmlns:w16se="http://schemas.microsoft.com/office/word/2015/wordml/symex" mc:Ignorable="w14 w15 w16se">
   <w:docDefaults>
     <w:rPrDefault>
       <w:rPr>
@@ -8410,7 +9184,7 @@
       </w:pPr>
     </w:pPrDefault>
   </w:docDefaults>
-  <w:latentStyles w:defLockedState="0" w:defUIPriority="99" w:defSemiHidden="0" w:defUnhideWhenUsed="0" w:defQFormat="0" w:count="375">
+  <w:latentStyles w:defLockedState="0" w:defUIPriority="99" w:defSemiHidden="0" w:defUnhideWhenUsed="0" w:defQFormat="0" w:count="371">
     <w:lsdException w:name="Normal" w:uiPriority="0" w:qFormat="1"/>
     <w:lsdException w:name="heading 1" w:uiPriority="9" w:qFormat="1"/>
     <w:lsdException w:name="heading 2" w:semiHidden="1" w:uiPriority="9" w:unhideWhenUsed="1" w:qFormat="1"/>
@@ -8782,10 +9556,6 @@
     <w:lsdException w:name="List Table 5 Dark Accent 6" w:uiPriority="50"/>
     <w:lsdException w:name="List Table 6 Colorful Accent 6" w:uiPriority="51"/>
     <w:lsdException w:name="List Table 7 Colorful Accent 6" w:uiPriority="52"/>
-    <w:lsdException w:name="Mention" w:semiHidden="1" w:unhideWhenUsed="1"/>
-    <w:lsdException w:name="Smart Hyperlink" w:semiHidden="1" w:unhideWhenUsed="1"/>
-    <w:lsdException w:name="Hashtag" w:semiHidden="1" w:unhideWhenUsed="1"/>
-    <w:lsdException w:name="Unresolved Mention" w:semiHidden="1" w:unhideWhenUsed="1"/>
   </w:latentStyles>
   <w:style w:type="paragraph" w:default="1" w:styleId="Normal">
     <w:name w:val="Normal"/>
@@ -8849,7 +9619,7 @@
 </file>
 
 <file path=word/glossary/webSettings.xml><?xml version="1.0" encoding="utf-8"?>
-<w:webSettings xmlns:mc="http://schemas.openxmlformats.org/markup-compatibility/2006" xmlns:r="http://schemas.openxmlformats.org/officeDocument/2006/relationships" xmlns:w="http://schemas.openxmlformats.org/wordprocessingml/2006/main" xmlns:w14="http://schemas.microsoft.com/office/word/2010/wordml" xmlns:w15="http://schemas.microsoft.com/office/word/2012/wordml" xmlns:w16cid="http://schemas.microsoft.com/office/word/2016/wordml/cid" xmlns:w16se="http://schemas.microsoft.com/office/word/2015/wordml/symex" mc:Ignorable="w14 w15 w16se w16cid">
+<w:webSettings xmlns:mc="http://schemas.openxmlformats.org/markup-compatibility/2006" xmlns:r="http://schemas.openxmlformats.org/officeDocument/2006/relationships" xmlns:w="http://schemas.openxmlformats.org/wordprocessingml/2006/main" xmlns:w14="http://schemas.microsoft.com/office/word/2010/wordml" xmlns:w15="http://schemas.microsoft.com/office/word/2012/wordml" xmlns:w16se="http://schemas.microsoft.com/office/word/2015/wordml/symex" mc:Ignorable="w14 w15 w16se">
   <w:optimizeForBrowser/>
   <w:allowPNG/>
 </w:webSettings>
@@ -9138,7 +9908,7 @@
 </file>
 
 <file path=customXml/itemProps2.xml><?xml version="1.0" encoding="utf-8"?>
-<ds:datastoreItem xmlns:ds="http://schemas.openxmlformats.org/officeDocument/2006/customXml" ds:itemID="{8A099F8B-B687-4A48-A2A2-E0A7E8F75B02}">
+<ds:datastoreItem xmlns:ds="http://schemas.openxmlformats.org/officeDocument/2006/customXml" ds:itemID="{D7D911FA-A9BF-47BA-9101-62960F36B429}">
   <ds:schemaRefs>
     <ds:schemaRef ds:uri="http://schemas.openxmlformats.org/officeDocument/2006/bibliography"/>
   </ds:schemaRefs>

</xml_diff>

<commit_message>
Leves correções no RF 05, RNF 06 e 09
</commit_message>
<xml_diff>
--- a/docs/requisitos/requisitos.docx
+++ b/docs/requisitos/requisitos.docx
@@ -1,6 +1,6 @@
 
 <file path=word/document.xml><?xml version="1.0" encoding="utf-8"?>
-<w:document xmlns:wpc="http://schemas.microsoft.com/office/word/2010/wordprocessingCanvas" xmlns:cx="http://schemas.microsoft.com/office/drawing/2014/chartex" xmlns:mc="http://schemas.openxmlformats.org/markup-compatibility/2006" xmlns:o="urn:schemas-microsoft-com:office:office" xmlns:r="http://schemas.openxmlformats.org/officeDocument/2006/relationships" xmlns:m="http://schemas.openxmlformats.org/officeDocument/2006/math" xmlns:v="urn:schemas-microsoft-com:vml" xmlns:wp14="http://schemas.microsoft.com/office/word/2010/wordprocessingDrawing" xmlns:wp="http://schemas.openxmlformats.org/drawingml/2006/wordprocessingDrawing" xmlns:w10="urn:schemas-microsoft-com:office:word" xmlns:w="http://schemas.openxmlformats.org/wordprocessingml/2006/main" xmlns:w14="http://schemas.microsoft.com/office/word/2010/wordml" xmlns:w15="http://schemas.microsoft.com/office/word/2012/wordml" xmlns:w16se="http://schemas.microsoft.com/office/word/2015/wordml/symex" xmlns:wpg="http://schemas.microsoft.com/office/word/2010/wordprocessingGroup" xmlns:wpi="http://schemas.microsoft.com/office/word/2010/wordprocessingInk" xmlns:wne="http://schemas.microsoft.com/office/word/2006/wordml" xmlns:wps="http://schemas.microsoft.com/office/word/2010/wordprocessingShape" mc:Ignorable="w14 w15 w16se wp14">
+<w:document xmlns:wpc="http://schemas.microsoft.com/office/word/2010/wordprocessingCanvas" xmlns:cx="http://schemas.microsoft.com/office/drawing/2014/chartex" xmlns:cx1="http://schemas.microsoft.com/office/drawing/2015/9/8/chartex" xmlns:cx2="http://schemas.microsoft.com/office/drawing/2015/10/21/chartex" xmlns:cx3="http://schemas.microsoft.com/office/drawing/2016/5/9/chartex" xmlns:cx4="http://schemas.microsoft.com/office/drawing/2016/5/10/chartex" xmlns:cx5="http://schemas.microsoft.com/office/drawing/2016/5/11/chartex" xmlns:cx6="http://schemas.microsoft.com/office/drawing/2016/5/12/chartex" xmlns:cx7="http://schemas.microsoft.com/office/drawing/2016/5/13/chartex" xmlns:cx8="http://schemas.microsoft.com/office/drawing/2016/5/14/chartex" xmlns:mc="http://schemas.openxmlformats.org/markup-compatibility/2006" xmlns:aink="http://schemas.microsoft.com/office/drawing/2016/ink" xmlns:am3d="http://schemas.microsoft.com/office/drawing/2017/model3d" xmlns:o="urn:schemas-microsoft-com:office:office" xmlns:r="http://schemas.openxmlformats.org/officeDocument/2006/relationships" xmlns:m="http://schemas.openxmlformats.org/officeDocument/2006/math" xmlns:v="urn:schemas-microsoft-com:vml" xmlns:wp14="http://schemas.microsoft.com/office/word/2010/wordprocessingDrawing" xmlns:wp="http://schemas.openxmlformats.org/drawingml/2006/wordprocessingDrawing" xmlns:w10="urn:schemas-microsoft-com:office:word" xmlns:w="http://schemas.openxmlformats.org/wordprocessingml/2006/main" xmlns:w14="http://schemas.microsoft.com/office/word/2010/wordml" xmlns:w15="http://schemas.microsoft.com/office/word/2012/wordml" xmlns:w16cid="http://schemas.microsoft.com/office/word/2016/wordml/cid" xmlns:w16se="http://schemas.microsoft.com/office/word/2015/wordml/symex" xmlns:wpg="http://schemas.microsoft.com/office/word/2010/wordprocessingGroup" xmlns:wpi="http://schemas.microsoft.com/office/word/2010/wordprocessingInk" xmlns:wne="http://schemas.microsoft.com/office/word/2006/wordml" xmlns:wps="http://schemas.microsoft.com/office/word/2010/wordprocessingShape" mc:Ignorable="w14 w15 w16se w16cid wp14">
   <w:body>
     <w:p>
       <w:pPr>
@@ -994,59 +994,37 @@
           <w:szCs w:val="22"/>
           <w:shd w:val="clear" w:color="auto" w:fill="FFFFFF"/>
         </w:rPr>
-        <w:t xml:space="preserve">Visando manter a segurança do sistema, para efetuar a recuperação, ele deve informar (1) e-mail cadastrado. Na sequência, se e-mail informado é válido, um e-mail informativo com </w:t>
-      </w:r>
-      <w:r>
-        <w:rPr>
-          <w:rFonts w:ascii="Arial" w:hAnsi="Arial" w:cs="Arial"/>
-          <w:color w:val="000000"/>
-          <w:sz w:val="22"/>
-          <w:szCs w:val="22"/>
-          <w:shd w:val="clear" w:color="auto" w:fill="FFFFFF"/>
-        </w:rPr>
-        <w:t xml:space="preserve">um </w:t>
-      </w:r>
-      <w:r>
-        <w:rPr>
-          <w:rFonts w:ascii="Arial" w:hAnsi="Arial" w:cs="Arial"/>
-          <w:color w:val="000000"/>
-          <w:sz w:val="22"/>
-          <w:szCs w:val="22"/>
-          <w:shd w:val="clear" w:color="auto" w:fill="FFFFFF"/>
-        </w:rPr>
-        <w:t>link temporário para o cadastro de uma nova senha</w:t>
-      </w:r>
-      <w:r>
-        <w:rPr>
-          <w:rFonts w:ascii="Arial" w:hAnsi="Arial" w:cs="Arial"/>
-          <w:color w:val="000000"/>
-          <w:sz w:val="22"/>
-          <w:szCs w:val="22"/>
-          <w:shd w:val="clear" w:color="auto" w:fill="FFFFFF"/>
-        </w:rPr>
-        <w:t xml:space="preserve"> é enviado ao usuário, após o cadastro da nova senha o link é expirado não permitindo mais </w:t>
-      </w:r>
-      <w:proofErr w:type="spellStart"/>
-      <w:r>
-        <w:rPr>
-          <w:rFonts w:ascii="Arial" w:hAnsi="Arial" w:cs="Arial"/>
-          <w:color w:val="000000"/>
-          <w:sz w:val="22"/>
-          <w:szCs w:val="22"/>
-          <w:shd w:val="clear" w:color="auto" w:fill="FFFFFF"/>
-        </w:rPr>
-        <w:t>o</w:t>
-      </w:r>
-      <w:proofErr w:type="spellEnd"/>
-      <w:r>
-        <w:rPr>
-          <w:rFonts w:ascii="Arial" w:hAnsi="Arial" w:cs="Arial"/>
-          <w:color w:val="000000"/>
-          <w:sz w:val="22"/>
-          <w:szCs w:val="22"/>
-          <w:shd w:val="clear" w:color="auto" w:fill="FFFFFF"/>
-        </w:rPr>
-        <w:t xml:space="preserve"> acesso</w:t>
+        <w:t xml:space="preserve">Visando manter a segurança do sistema, para efetuar a recuperação, ele deve informar (1) e-mail cadastrado. Na sequência, se </w:t>
+      </w:r>
+      <w:r>
+        <w:rPr>
+          <w:rFonts w:ascii="Arial" w:hAnsi="Arial" w:cs="Arial"/>
+          <w:color w:val="000000"/>
+          <w:sz w:val="22"/>
+          <w:szCs w:val="22"/>
+          <w:shd w:val="clear" w:color="auto" w:fill="FFFFFF"/>
+        </w:rPr>
+        <w:t>o endereço eletrônico for</w:t>
+      </w:r>
+      <w:r>
+        <w:rPr>
+          <w:rFonts w:ascii="Arial" w:hAnsi="Arial" w:cs="Arial"/>
+          <w:color w:val="000000"/>
+          <w:sz w:val="22"/>
+          <w:szCs w:val="22"/>
+          <w:shd w:val="clear" w:color="auto" w:fill="FFFFFF"/>
+        </w:rPr>
+        <w:t xml:space="preserve"> válido, um e-mail informativo com </w:t>
+      </w:r>
+      <w:r>
+        <w:rPr>
+          <w:rFonts w:ascii="Arial" w:hAnsi="Arial" w:cs="Arial"/>
+          <w:color w:val="000000"/>
+          <w:sz w:val="22"/>
+          <w:szCs w:val="22"/>
+          <w:shd w:val="clear" w:color="auto" w:fill="FFFFFF"/>
+        </w:rPr>
+        <w:t>um link temporário para o cadastro de uma nova senha é enviado ao usuário, após o cadastro da nova senha o link é expirado não permitindo mais o acesso</w:t>
       </w:r>
       <w:r>
         <w:rPr>
@@ -5655,7 +5633,47 @@
           <w:shd w:val="clear" w:color="auto" w:fill="FFFFFF"/>
         </w:rPr>
         <w:lastRenderedPageBreak/>
-        <w:t>Esta aplicação deverá funcionar o dia inteiro durante todos os dias da semana, para que um usuário possa acessá-la a qualquer momento do dia e da noite. Em caso de falhas, os problemas serão sanados o mais rápido possível para manter todos usuários satisfeitos.</w:t>
+        <w:t xml:space="preserve">Este requisito refere-se à </w:t>
+      </w:r>
+      <w:r>
+        <w:rPr>
+          <w:rFonts w:ascii="Arial" w:hAnsi="Arial" w:cs="Arial"/>
+          <w:color w:val="000000"/>
+          <w:sz w:val="22"/>
+          <w:szCs w:val="22"/>
+          <w:shd w:val="clear" w:color="auto" w:fill="FFFFFF"/>
+        </w:rPr>
+        <w:t>confiabilidade do produto. A</w:t>
+      </w:r>
+      <w:r>
+        <w:rPr>
+          <w:rFonts w:ascii="Arial" w:hAnsi="Arial" w:cs="Arial"/>
+          <w:color w:val="000000"/>
+          <w:sz w:val="22"/>
+          <w:szCs w:val="22"/>
+          <w:shd w:val="clear" w:color="auto" w:fill="FFFFFF"/>
+        </w:rPr>
+        <w:t xml:space="preserve"> aplicação deverá funcionar o dia inteiro durante todos os dias da semana, para que um usuário possa acessá-la a qualquer moment</w:t>
+      </w:r>
+      <w:r>
+        <w:rPr>
+          <w:rFonts w:ascii="Arial" w:hAnsi="Arial" w:cs="Arial"/>
+          <w:color w:val="000000"/>
+          <w:sz w:val="22"/>
+          <w:szCs w:val="22"/>
+          <w:shd w:val="clear" w:color="auto" w:fill="FFFFFF"/>
+        </w:rPr>
+        <w:t>o</w:t>
+      </w:r>
+      <w:r>
+        <w:rPr>
+          <w:rFonts w:ascii="Arial" w:hAnsi="Arial" w:cs="Arial"/>
+          <w:color w:val="000000"/>
+          <w:sz w:val="22"/>
+          <w:szCs w:val="22"/>
+          <w:shd w:val="clear" w:color="auto" w:fill="FFFFFF"/>
+        </w:rPr>
+        <w:t>. Em caso de falhas, os problemas serão sanados o mais rápido possível para manter todos usuários satisfeitos.</w:t>
       </w:r>
     </w:p>
     <w:p>
@@ -5867,20 +5885,8 @@
           <w:szCs w:val="22"/>
           <w:shd w:val="clear" w:color="auto" w:fill="FFFFFF"/>
         </w:rPr>
-        <w:t xml:space="preserve"> será utilizado </w:t>
-      </w:r>
-      <w:proofErr w:type="spellStart"/>
-      <w:r>
-        <w:rPr>
-          <w:rFonts w:ascii="Arial" w:hAnsi="Arial" w:cs="Arial"/>
-          <w:color w:val="000000"/>
-          <w:sz w:val="22"/>
-          <w:szCs w:val="22"/>
-          <w:shd w:val="clear" w:color="auto" w:fill="FFFFFF"/>
-        </w:rPr>
-        <w:t>PostgreSQL</w:t>
-      </w:r>
-      <w:proofErr w:type="spellEnd"/>
+        <w:t xml:space="preserve"> será utilizado PostgreSQL</w:t>
+      </w:r>
       <w:r>
         <w:rPr>
           <w:rFonts w:ascii="Arial" w:hAnsi="Arial" w:cs="Arial"/>
@@ -6032,29 +6038,7 @@
           <w:szCs w:val="22"/>
           <w:shd w:val="clear" w:color="auto" w:fill="FFFFFF"/>
         </w:rPr>
-        <w:t xml:space="preserve">, mantida pelo </w:t>
-      </w:r>
-      <w:proofErr w:type="spellStart"/>
-      <w:r>
-        <w:rPr>
-          <w:rFonts w:ascii="Arial" w:hAnsi="Arial" w:cs="Arial"/>
-          <w:color w:val="000000"/>
-          <w:sz w:val="22"/>
-          <w:szCs w:val="22"/>
-          <w:shd w:val="clear" w:color="auto" w:fill="FFFFFF"/>
-        </w:rPr>
-        <w:t>Facebook</w:t>
-      </w:r>
-      <w:proofErr w:type="spellEnd"/>
-      <w:r>
-        <w:rPr>
-          <w:rFonts w:ascii="Arial" w:hAnsi="Arial" w:cs="Arial"/>
-          <w:color w:val="000000"/>
-          <w:sz w:val="22"/>
-          <w:szCs w:val="22"/>
-          <w:shd w:val="clear" w:color="auto" w:fill="FFFFFF"/>
-        </w:rPr>
-        <w:t xml:space="preserve"> Inc. e responsável por auxiliar na criação de componentes visuais de forma simples e dinâmica, facilitando o desenvolvimento do produto.</w:t>
+        <w:t>, mantida pelo Facebook Inc. e responsável por auxiliar na criação de componentes visuais de forma simples e dinâmica, facilitando o desenvolvimento do produto.</w:t>
       </w:r>
     </w:p>
     <w:p>
@@ -6123,9 +6107,48 @@
           <w:szCs w:val="22"/>
           <w:shd w:val="clear" w:color="auto" w:fill="FFFFFF"/>
         </w:rPr>
-        <w:t xml:space="preserve">Para o desenvolvimento da aplicação será necessário </w:t>
-      </w:r>
-      <w:proofErr w:type="gramStart"/>
+        <w:t>Para o desenvolvimento da aplicação ser</w:t>
+      </w:r>
+      <w:r>
+        <w:rPr>
+          <w:rFonts w:ascii="Arial" w:hAnsi="Arial" w:cs="Arial"/>
+          <w:color w:val="000000"/>
+          <w:sz w:val="22"/>
+          <w:szCs w:val="22"/>
+          <w:shd w:val="clear" w:color="auto" w:fill="FFFFFF"/>
+        </w:rPr>
+        <w:t>ão n</w:t>
+      </w:r>
+      <w:r>
+        <w:rPr>
+          <w:rFonts w:ascii="Arial" w:hAnsi="Arial" w:cs="Arial"/>
+          <w:color w:val="000000"/>
+          <w:sz w:val="22"/>
+          <w:szCs w:val="22"/>
+          <w:shd w:val="clear" w:color="auto" w:fill="FFFFFF"/>
+        </w:rPr>
+        <w:t>ecessário</w:t>
+      </w:r>
+      <w:r>
+        <w:rPr>
+          <w:rFonts w:ascii="Arial" w:hAnsi="Arial" w:cs="Arial"/>
+          <w:color w:val="000000"/>
+          <w:sz w:val="22"/>
+          <w:szCs w:val="22"/>
+          <w:shd w:val="clear" w:color="auto" w:fill="FFFFFF"/>
+        </w:rPr>
+        <w:t>s</w:t>
+      </w:r>
+      <w:r>
+        <w:rPr>
+          <w:rFonts w:ascii="Arial" w:hAnsi="Arial" w:cs="Arial"/>
+          <w:color w:val="000000"/>
+          <w:sz w:val="22"/>
+          <w:szCs w:val="22"/>
+          <w:shd w:val="clear" w:color="auto" w:fill="FFFFFF"/>
+        </w:rPr>
+        <w:t xml:space="preserve"> </w:t>
+      </w:r>
       <w:r>
         <w:rPr>
           <w:rFonts w:ascii="Arial" w:hAnsi="Arial" w:cs="Arial"/>
@@ -6154,9 +6177,19 @@
           <w:szCs w:val="22"/>
           <w:shd w:val="clear" w:color="auto" w:fill="FFFFFF"/>
         </w:rPr>
-        <w:t xml:space="preserve"> de ferramentas case</w:t>
-      </w:r>
-      <w:proofErr w:type="gramEnd"/>
+        <w:t xml:space="preserve"> de ferramentas </w:t>
+      </w:r>
+      <w:r>
+        <w:rPr>
+          <w:rFonts w:ascii="Arial" w:hAnsi="Arial" w:cs="Arial"/>
+          <w:i/>
+          <w:color w:val="000000"/>
+          <w:sz w:val="22"/>
+          <w:szCs w:val="22"/>
+          <w:shd w:val="clear" w:color="auto" w:fill="FFFFFF"/>
+        </w:rPr>
+        <w:t>cases</w:t>
+      </w:r>
       <w:r>
         <w:rPr>
           <w:rFonts w:ascii="Arial" w:hAnsi="Arial" w:cs="Arial"/>
@@ -6182,6 +6215,46 @@
           <w:shd w:val="clear" w:color="auto" w:fill="FFFFFF"/>
         </w:rPr>
       </w:pPr>
+      <w:r>
+        <w:rPr>
+          <w:rFonts w:ascii="Arial" w:hAnsi="Arial" w:cs="Arial"/>
+          <w:color w:val="000000"/>
+          <w:sz w:val="22"/>
+          <w:szCs w:val="22"/>
+          <w:shd w:val="clear" w:color="auto" w:fill="FFFFFF"/>
+        </w:rPr>
+        <w:t>NetBeans</w:t>
+      </w:r>
+      <w:r>
+        <w:rPr>
+          <w:rFonts w:ascii="Arial" w:hAnsi="Arial" w:cs="Arial"/>
+          <w:color w:val="000000"/>
+          <w:sz w:val="22"/>
+          <w:szCs w:val="22"/>
+          <w:shd w:val="clear" w:color="auto" w:fill="FFFFFF"/>
+        </w:rPr>
+        <w:t>/Eclipse</w:t>
+      </w:r>
+      <w:r>
+        <w:rPr>
+          <w:rFonts w:ascii="Arial" w:hAnsi="Arial" w:cs="Arial"/>
+          <w:color w:val="000000"/>
+          <w:sz w:val="22"/>
+          <w:szCs w:val="22"/>
+          <w:shd w:val="clear" w:color="auto" w:fill="FFFFFF"/>
+        </w:rPr>
+        <w:t>: para implemen</w:t>
+      </w:r>
+      <w:r>
+        <w:rPr>
+          <w:rFonts w:ascii="Arial" w:hAnsi="Arial" w:cs="Arial"/>
+          <w:color w:val="000000"/>
+          <w:sz w:val="22"/>
+          <w:szCs w:val="22"/>
+          <w:shd w:val="clear" w:color="auto" w:fill="FFFFFF"/>
+        </w:rPr>
+        <w:t>tar a codificação Back-</w:t>
+      </w:r>
       <w:proofErr w:type="spellStart"/>
       <w:r>
         <w:rPr>
@@ -6191,7 +6264,7 @@
           <w:szCs w:val="22"/>
           <w:shd w:val="clear" w:color="auto" w:fill="FFFFFF"/>
         </w:rPr>
-        <w:t>NetBeans</w:t>
+        <w:t>End</w:t>
       </w:r>
       <w:proofErr w:type="spellEnd"/>
       <w:r>
@@ -6202,27 +6275,52 @@
           <w:szCs w:val="22"/>
           <w:shd w:val="clear" w:color="auto" w:fill="FFFFFF"/>
         </w:rPr>
-        <w:t>/Eclipse</w:t>
-      </w:r>
-      <w:r>
-        <w:rPr>
-          <w:rFonts w:ascii="Arial" w:hAnsi="Arial" w:cs="Arial"/>
-          <w:color w:val="000000"/>
-          <w:sz w:val="22"/>
-          <w:szCs w:val="22"/>
-          <w:shd w:val="clear" w:color="auto" w:fill="FFFFFF"/>
-        </w:rPr>
-        <w:t>: para implemen</w:t>
-      </w:r>
-      <w:r>
-        <w:rPr>
-          <w:rFonts w:ascii="Arial" w:hAnsi="Arial" w:cs="Arial"/>
-          <w:color w:val="000000"/>
-          <w:sz w:val="22"/>
-          <w:szCs w:val="22"/>
-          <w:shd w:val="clear" w:color="auto" w:fill="FFFFFF"/>
-        </w:rPr>
-        <w:t>tar a codificação Back-</w:t>
+        <w:t xml:space="preserve"> na linguagem J</w:t>
+      </w:r>
+      <w:r>
+        <w:rPr>
+          <w:rFonts w:ascii="Arial" w:hAnsi="Arial" w:cs="Arial"/>
+          <w:color w:val="000000"/>
+          <w:sz w:val="22"/>
+          <w:szCs w:val="22"/>
+          <w:shd w:val="clear" w:color="auto" w:fill="FFFFFF"/>
+        </w:rPr>
+        <w:t>ava</w:t>
+      </w:r>
+      <w:r>
+        <w:rPr>
+          <w:rFonts w:ascii="Arial" w:hAnsi="Arial" w:cs="Arial"/>
+          <w:color w:val="000000"/>
+          <w:sz w:val="22"/>
+          <w:szCs w:val="22"/>
+          <w:shd w:val="clear" w:color="auto" w:fill="FFFFFF"/>
+        </w:rPr>
+        <w:t>.</w:t>
+      </w:r>
+    </w:p>
+    <w:p>
+      <w:pPr>
+        <w:pStyle w:val="NormalWeb"/>
+        <w:spacing w:before="0" w:beforeAutospacing="0" w:after="140" w:afterAutospacing="0"/>
+        <w:ind w:firstLine="360"/>
+        <w:jc w:val="both"/>
+        <w:rPr>
+          <w:rFonts w:ascii="Arial" w:hAnsi="Arial" w:cs="Arial"/>
+          <w:color w:val="000000"/>
+          <w:sz w:val="22"/>
+          <w:szCs w:val="22"/>
+          <w:shd w:val="clear" w:color="auto" w:fill="FFFFFF"/>
+        </w:rPr>
+      </w:pPr>
+      <w:r>
+        <w:rPr>
+          <w:rFonts w:ascii="Arial" w:hAnsi="Arial" w:cs="Arial"/>
+          <w:color w:val="000000"/>
+          <w:sz w:val="22"/>
+          <w:szCs w:val="22"/>
+          <w:shd w:val="clear" w:color="auto" w:fill="FFFFFF"/>
+        </w:rPr>
+        <w:t xml:space="preserve">Visual </w:t>
       </w:r>
       <w:proofErr w:type="spellStart"/>
       <w:r>
@@ -6233,6 +6331,28 @@
           <w:szCs w:val="22"/>
           <w:shd w:val="clear" w:color="auto" w:fill="FFFFFF"/>
         </w:rPr>
+        <w:t>Code</w:t>
+      </w:r>
+      <w:proofErr w:type="spellEnd"/>
+      <w:r>
+        <w:rPr>
+          <w:rFonts w:ascii="Arial" w:hAnsi="Arial" w:cs="Arial"/>
+          <w:color w:val="000000"/>
+          <w:sz w:val="22"/>
+          <w:szCs w:val="22"/>
+          <w:shd w:val="clear" w:color="auto" w:fill="FFFFFF"/>
+        </w:rPr>
+        <w:t>. para desenvolvimento Front-</w:t>
+      </w:r>
+      <w:proofErr w:type="spellStart"/>
+      <w:r>
+        <w:rPr>
+          <w:rFonts w:ascii="Arial" w:hAnsi="Arial" w:cs="Arial"/>
+          <w:color w:val="000000"/>
+          <w:sz w:val="22"/>
+          <w:szCs w:val="22"/>
+          <w:shd w:val="clear" w:color="auto" w:fill="FFFFFF"/>
+        </w:rPr>
         <w:t>End</w:t>
       </w:r>
       <w:proofErr w:type="spellEnd"/>
@@ -6244,17 +6364,17 @@
           <w:szCs w:val="22"/>
           <w:shd w:val="clear" w:color="auto" w:fill="FFFFFF"/>
         </w:rPr>
-        <w:t xml:space="preserve"> na linguagem J</w:t>
-      </w:r>
-      <w:r>
-        <w:rPr>
-          <w:rFonts w:ascii="Arial" w:hAnsi="Arial" w:cs="Arial"/>
-          <w:color w:val="000000"/>
-          <w:sz w:val="22"/>
-          <w:szCs w:val="22"/>
-          <w:shd w:val="clear" w:color="auto" w:fill="FFFFFF"/>
-        </w:rPr>
-        <w:t>ava</w:t>
+        <w:t xml:space="preserve"> e </w:t>
+      </w:r>
+      <w:r>
+        <w:rPr>
+          <w:rFonts w:ascii="Arial" w:hAnsi="Arial" w:cs="Arial"/>
+          <w:color w:val="000000"/>
+          <w:sz w:val="22"/>
+          <w:szCs w:val="22"/>
+          <w:shd w:val="clear" w:color="auto" w:fill="FFFFFF"/>
+        </w:rPr>
+        <w:t>p</w:t>
       </w:r>
       <w:bookmarkStart w:id="1" w:name="_GoBack"/>
       <w:bookmarkEnd w:id="1"/>
@@ -6266,143 +6386,102 @@
           <w:szCs w:val="22"/>
           <w:shd w:val="clear" w:color="auto" w:fill="FFFFFF"/>
         </w:rPr>
-        <w:t>.</w:t>
-      </w:r>
-    </w:p>
-    <w:p>
-      <w:pPr>
-        <w:pStyle w:val="NormalWeb"/>
-        <w:spacing w:before="0" w:beforeAutospacing="0" w:after="140" w:afterAutospacing="0"/>
-        <w:ind w:firstLine="360"/>
-        <w:jc w:val="both"/>
-        <w:rPr>
-          <w:rFonts w:ascii="Arial" w:hAnsi="Arial" w:cs="Arial"/>
-          <w:color w:val="000000"/>
-          <w:sz w:val="22"/>
-          <w:szCs w:val="22"/>
-          <w:shd w:val="clear" w:color="auto" w:fill="FFFFFF"/>
-        </w:rPr>
-      </w:pPr>
-      <w:r>
-        <w:rPr>
-          <w:rFonts w:ascii="Arial" w:hAnsi="Arial" w:cs="Arial"/>
-          <w:color w:val="000000"/>
-          <w:sz w:val="22"/>
-          <w:szCs w:val="22"/>
-          <w:shd w:val="clear" w:color="auto" w:fill="FFFFFF"/>
-        </w:rPr>
-        <w:t xml:space="preserve">Visual </w:t>
-      </w:r>
-      <w:proofErr w:type="spellStart"/>
-      <w:r>
-        <w:rPr>
-          <w:rFonts w:ascii="Arial" w:hAnsi="Arial" w:cs="Arial"/>
-          <w:color w:val="000000"/>
-          <w:sz w:val="22"/>
-          <w:szCs w:val="22"/>
-          <w:shd w:val="clear" w:color="auto" w:fill="FFFFFF"/>
-        </w:rPr>
-        <w:t>Code</w:t>
-      </w:r>
-      <w:proofErr w:type="spellEnd"/>
-      <w:r>
-        <w:rPr>
-          <w:rFonts w:ascii="Arial" w:hAnsi="Arial" w:cs="Arial"/>
-          <w:color w:val="000000"/>
-          <w:sz w:val="22"/>
-          <w:szCs w:val="22"/>
-          <w:shd w:val="clear" w:color="auto" w:fill="FFFFFF"/>
-        </w:rPr>
-        <w:t xml:space="preserve">. </w:t>
-      </w:r>
-      <w:proofErr w:type="gramStart"/>
-      <w:r>
-        <w:rPr>
-          <w:rFonts w:ascii="Arial" w:hAnsi="Arial" w:cs="Arial"/>
-          <w:color w:val="000000"/>
-          <w:sz w:val="22"/>
-          <w:szCs w:val="22"/>
-          <w:shd w:val="clear" w:color="auto" w:fill="FFFFFF"/>
-        </w:rPr>
-        <w:t>para</w:t>
-      </w:r>
-      <w:proofErr w:type="gramEnd"/>
-      <w:r>
-        <w:rPr>
-          <w:rFonts w:ascii="Arial" w:hAnsi="Arial" w:cs="Arial"/>
-          <w:color w:val="000000"/>
-          <w:sz w:val="22"/>
-          <w:szCs w:val="22"/>
-          <w:shd w:val="clear" w:color="auto" w:fill="FFFFFF"/>
-        </w:rPr>
-        <w:t xml:space="preserve"> desenvolvimento Front-</w:t>
-      </w:r>
-      <w:proofErr w:type="spellStart"/>
-      <w:r>
-        <w:rPr>
-          <w:rFonts w:ascii="Arial" w:hAnsi="Arial" w:cs="Arial"/>
-          <w:color w:val="000000"/>
-          <w:sz w:val="22"/>
-          <w:szCs w:val="22"/>
-          <w:shd w:val="clear" w:color="auto" w:fill="FFFFFF"/>
-        </w:rPr>
-        <w:t>End</w:t>
-      </w:r>
-      <w:proofErr w:type="spellEnd"/>
-      <w:r>
-        <w:rPr>
-          <w:rFonts w:ascii="Arial" w:hAnsi="Arial" w:cs="Arial"/>
-          <w:color w:val="000000"/>
-          <w:sz w:val="22"/>
-          <w:szCs w:val="22"/>
-          <w:shd w:val="clear" w:color="auto" w:fill="FFFFFF"/>
-        </w:rPr>
-        <w:t xml:space="preserve"> e </w:t>
-      </w:r>
-      <w:r>
-        <w:rPr>
-          <w:rFonts w:ascii="Arial" w:hAnsi="Arial" w:cs="Arial"/>
-          <w:color w:val="000000"/>
-          <w:sz w:val="22"/>
-          <w:szCs w:val="22"/>
-          <w:shd w:val="clear" w:color="auto" w:fill="FFFFFF"/>
-        </w:rPr>
-        <w:t>para a criação de scripts que irão ge</w:t>
-      </w:r>
-      <w:r>
-        <w:rPr>
-          <w:rFonts w:ascii="Arial" w:hAnsi="Arial" w:cs="Arial"/>
-          <w:color w:val="000000"/>
-          <w:sz w:val="22"/>
-          <w:szCs w:val="22"/>
-          <w:shd w:val="clear" w:color="auto" w:fill="FFFFFF"/>
-        </w:rPr>
-        <w:t>rar e alterar o banco de dados.</w:t>
-      </w:r>
-    </w:p>
-    <w:p>
-      <w:pPr>
-        <w:pStyle w:val="NormalWeb"/>
-        <w:spacing w:before="0" w:beforeAutospacing="0" w:after="140" w:afterAutospacing="0"/>
-        <w:ind w:firstLine="360"/>
-        <w:jc w:val="both"/>
-        <w:rPr>
-          <w:rFonts w:ascii="Arial" w:hAnsi="Arial" w:cs="Arial"/>
-          <w:color w:val="000000"/>
-          <w:sz w:val="22"/>
-          <w:szCs w:val="22"/>
-          <w:shd w:val="clear" w:color="auto" w:fill="FFFFFF"/>
-        </w:rPr>
-      </w:pPr>
-      <w:r>
-        <w:rPr>
-          <w:rFonts w:ascii="Arial" w:hAnsi="Arial" w:cs="Arial"/>
-          <w:color w:val="000000"/>
-          <w:sz w:val="22"/>
-          <w:szCs w:val="22"/>
-          <w:shd w:val="clear" w:color="auto" w:fill="FFFFFF"/>
-        </w:rPr>
-        <w:t>DIA: para desenhar o diagrama de ER (entidade-relacionamento) do e ter uma boa visualização do banco de dados.</w:t>
+        <w:t>ara a criação de scripts que ge</w:t>
+      </w:r>
+      <w:r>
+        <w:rPr>
+          <w:rFonts w:ascii="Arial" w:hAnsi="Arial" w:cs="Arial"/>
+          <w:color w:val="000000"/>
+          <w:sz w:val="22"/>
+          <w:szCs w:val="22"/>
+          <w:shd w:val="clear" w:color="auto" w:fill="FFFFFF"/>
+        </w:rPr>
+        <w:t>ra</w:t>
+      </w:r>
+      <w:r>
+        <w:rPr>
+          <w:rFonts w:ascii="Arial" w:hAnsi="Arial" w:cs="Arial"/>
+          <w:color w:val="000000"/>
+          <w:sz w:val="22"/>
+          <w:szCs w:val="22"/>
+          <w:shd w:val="clear" w:color="auto" w:fill="FFFFFF"/>
+        </w:rPr>
+        <w:t>m</w:t>
+      </w:r>
+      <w:r>
+        <w:rPr>
+          <w:rFonts w:ascii="Arial" w:hAnsi="Arial" w:cs="Arial"/>
+          <w:color w:val="000000"/>
+          <w:sz w:val="22"/>
+          <w:szCs w:val="22"/>
+          <w:shd w:val="clear" w:color="auto" w:fill="FFFFFF"/>
+        </w:rPr>
+        <w:t xml:space="preserve"> e altera</w:t>
+      </w:r>
+      <w:r>
+        <w:rPr>
+          <w:rFonts w:ascii="Arial" w:hAnsi="Arial" w:cs="Arial"/>
+          <w:color w:val="000000"/>
+          <w:sz w:val="22"/>
+          <w:szCs w:val="22"/>
+          <w:shd w:val="clear" w:color="auto" w:fill="FFFFFF"/>
+        </w:rPr>
+        <w:t>m</w:t>
+      </w:r>
+      <w:r>
+        <w:rPr>
+          <w:rFonts w:ascii="Arial" w:hAnsi="Arial" w:cs="Arial"/>
+          <w:color w:val="000000"/>
+          <w:sz w:val="22"/>
+          <w:szCs w:val="22"/>
+          <w:shd w:val="clear" w:color="auto" w:fill="FFFFFF"/>
+        </w:rPr>
+        <w:t xml:space="preserve"> o banco de dados.</w:t>
+      </w:r>
+    </w:p>
+    <w:p>
+      <w:pPr>
+        <w:pStyle w:val="NormalWeb"/>
+        <w:spacing w:before="0" w:beforeAutospacing="0" w:after="140" w:afterAutospacing="0"/>
+        <w:ind w:firstLine="360"/>
+        <w:jc w:val="both"/>
+        <w:rPr>
+          <w:rFonts w:ascii="Arial" w:hAnsi="Arial" w:cs="Arial"/>
+          <w:color w:val="000000"/>
+          <w:sz w:val="22"/>
+          <w:szCs w:val="22"/>
+          <w:shd w:val="clear" w:color="auto" w:fill="FFFFFF"/>
+        </w:rPr>
+      </w:pPr>
+      <w:r>
+        <w:rPr>
+          <w:rFonts w:ascii="Arial" w:hAnsi="Arial" w:cs="Arial"/>
+          <w:color w:val="000000"/>
+          <w:sz w:val="22"/>
+          <w:szCs w:val="22"/>
+          <w:shd w:val="clear" w:color="auto" w:fill="FFFFFF"/>
+        </w:rPr>
+        <w:t>DIA: para desenhar o diagrama de ER (entidade-relacionamento)</w:t>
+      </w:r>
+      <w:r>
+        <w:rPr>
+          <w:rFonts w:ascii="Arial" w:hAnsi="Arial" w:cs="Arial"/>
+          <w:color w:val="000000"/>
+          <w:sz w:val="22"/>
+          <w:szCs w:val="22"/>
+          <w:shd w:val="clear" w:color="auto" w:fill="FFFFFF"/>
+        </w:rPr>
+        <w:t xml:space="preserve"> </w:t>
+      </w:r>
+      <w:r>
+        <w:rPr>
+          <w:rFonts w:ascii="Arial" w:hAnsi="Arial" w:cs="Arial"/>
+          <w:color w:val="000000"/>
+          <w:sz w:val="22"/>
+          <w:szCs w:val="22"/>
+          <w:shd w:val="clear" w:color="auto" w:fill="FFFFFF"/>
+        </w:rPr>
+        <w:t>e ter uma boa visualização do banco de dados.</w:t>
       </w:r>
     </w:p>
     <w:p>
@@ -6444,27 +6523,15 @@
           <w:shd w:val="clear" w:color="auto" w:fill="FFFFFF"/>
         </w:rPr>
       </w:pPr>
-      <w:proofErr w:type="spellStart"/>
-      <w:r>
-        <w:rPr>
-          <w:rFonts w:ascii="Arial" w:hAnsi="Arial" w:cs="Arial"/>
-          <w:color w:val="000000"/>
-          <w:sz w:val="22"/>
-          <w:szCs w:val="22"/>
-          <w:shd w:val="clear" w:color="auto" w:fill="FFFFFF"/>
-        </w:rPr>
-        <w:t>PostgreSQL</w:t>
-      </w:r>
-      <w:proofErr w:type="spellEnd"/>
-      <w:r>
-        <w:rPr>
-          <w:rFonts w:ascii="Arial" w:hAnsi="Arial" w:cs="Arial"/>
-          <w:color w:val="000000"/>
-          <w:sz w:val="22"/>
-          <w:szCs w:val="22"/>
-          <w:shd w:val="clear" w:color="auto" w:fill="FFFFFF"/>
-        </w:rPr>
-        <w:t>: ferramenta para a criação e edição do banco de dados.</w:t>
+      <w:r>
+        <w:rPr>
+          <w:rFonts w:ascii="Arial" w:hAnsi="Arial" w:cs="Arial"/>
+          <w:color w:val="000000"/>
+          <w:sz w:val="22"/>
+          <w:szCs w:val="22"/>
+          <w:shd w:val="clear" w:color="auto" w:fill="FFFFFF"/>
+        </w:rPr>
+        <w:t>PostgreSQL: ferramenta para a criação e edição do banco de dados.</w:t>
       </w:r>
     </w:p>
     <w:p>
@@ -6611,7 +6678,6 @@
         </w:rPr>
         <w:t xml:space="preserve">Comunicar com Banco de Dados </w:t>
       </w:r>
-      <w:proofErr w:type="spellStart"/>
       <w:r>
         <w:rPr>
           <w:rFonts w:asciiTheme="majorHAnsi" w:hAnsiTheme="majorHAnsi"/>
@@ -6619,7 +6685,6 @@
         </w:rPr>
         <w:t>PostgreSQL</w:t>
       </w:r>
-      <w:proofErr w:type="spellEnd"/>
     </w:p>
     <w:p>
       <w:pPr>
@@ -6664,7 +6729,6 @@
         </w:rPr>
         <w:t xml:space="preserve"> do produto. Todo o armazenamento de dados do produto deverá ser feito com </w:t>
       </w:r>
-      <w:proofErr w:type="spellStart"/>
       <w:r>
         <w:rPr>
           <w:rFonts w:ascii="Arial" w:hAnsi="Arial" w:cs="Arial"/>
@@ -6675,7 +6739,6 @@
         </w:rPr>
         <w:t>PostgreSQL</w:t>
       </w:r>
-      <w:proofErr w:type="spellEnd"/>
       <w:r>
         <w:rPr>
           <w:rFonts w:ascii="Arial" w:hAnsi="Arial" w:cs="Arial"/>
@@ -6836,29 +6899,7 @@
           <w:szCs w:val="22"/>
           <w:shd w:val="clear" w:color="auto" w:fill="FFFFFF"/>
         </w:rPr>
-        <w:t xml:space="preserve">Este requisito não funcional refere-se à ética do produto. Como o produto será um agregado de informações coletadas externamente, deve-se garantir que as informações obtidas são de confiança e legitimas, evitando </w:t>
-      </w:r>
-      <w:proofErr w:type="spellStart"/>
-      <w:r>
-        <w:rPr>
-          <w:rFonts w:ascii="Arial" w:hAnsi="Arial" w:cs="Arial"/>
-          <w:color w:val="000000"/>
-          <w:sz w:val="22"/>
-          <w:szCs w:val="22"/>
-          <w:shd w:val="clear" w:color="auto" w:fill="FFFFFF"/>
-        </w:rPr>
-        <w:t>fake</w:t>
-      </w:r>
-      <w:proofErr w:type="spellEnd"/>
-      <w:r>
-        <w:rPr>
-          <w:rFonts w:ascii="Arial" w:hAnsi="Arial" w:cs="Arial"/>
-          <w:color w:val="000000"/>
-          <w:sz w:val="22"/>
-          <w:szCs w:val="22"/>
-          <w:shd w:val="clear" w:color="auto" w:fill="FFFFFF"/>
-        </w:rPr>
-        <w:t xml:space="preserve"> </w:t>
+        <w:t xml:space="preserve">Este requisito não funcional refere-se à ética do produto. Como o produto será um agregado de informações coletadas externamente, deve-se garantir que as informações obtidas são de confiança e legitimas, evitando fake </w:t>
       </w:r>
       <w:proofErr w:type="spellStart"/>
       <w:r>
@@ -7143,7 +7184,7 @@
 </file>
 
 <file path=word/endnotes.xml><?xml version="1.0" encoding="utf-8"?>
-<w:endnotes xmlns:wpc="http://schemas.microsoft.com/office/word/2010/wordprocessingCanvas" xmlns:cx="http://schemas.microsoft.com/office/drawing/2014/chartex" xmlns:mc="http://schemas.openxmlformats.org/markup-compatibility/2006" xmlns:o="urn:schemas-microsoft-com:office:office" xmlns:r="http://schemas.openxmlformats.org/officeDocument/2006/relationships" xmlns:m="http://schemas.openxmlformats.org/officeDocument/2006/math" xmlns:v="urn:schemas-microsoft-com:vml" xmlns:wp14="http://schemas.microsoft.com/office/word/2010/wordprocessingDrawing" xmlns:wp="http://schemas.openxmlformats.org/drawingml/2006/wordprocessingDrawing" xmlns:w10="urn:schemas-microsoft-com:office:word" xmlns:w="http://schemas.openxmlformats.org/wordprocessingml/2006/main" xmlns:w14="http://schemas.microsoft.com/office/word/2010/wordml" xmlns:w15="http://schemas.microsoft.com/office/word/2012/wordml" xmlns:w16se="http://schemas.microsoft.com/office/word/2015/wordml/symex" xmlns:wpg="http://schemas.microsoft.com/office/word/2010/wordprocessingGroup" xmlns:wpi="http://schemas.microsoft.com/office/word/2010/wordprocessingInk" xmlns:wne="http://schemas.microsoft.com/office/word/2006/wordml" xmlns:wps="http://schemas.microsoft.com/office/word/2010/wordprocessingShape" mc:Ignorable="w14 w15 w16se wp14">
+<w:endnotes xmlns:wpc="http://schemas.microsoft.com/office/word/2010/wordprocessingCanvas" xmlns:cx="http://schemas.microsoft.com/office/drawing/2014/chartex" xmlns:cx1="http://schemas.microsoft.com/office/drawing/2015/9/8/chartex" xmlns:cx2="http://schemas.microsoft.com/office/drawing/2015/10/21/chartex" xmlns:cx3="http://schemas.microsoft.com/office/drawing/2016/5/9/chartex" xmlns:cx4="http://schemas.microsoft.com/office/drawing/2016/5/10/chartex" xmlns:cx5="http://schemas.microsoft.com/office/drawing/2016/5/11/chartex" xmlns:cx6="http://schemas.microsoft.com/office/drawing/2016/5/12/chartex" xmlns:cx7="http://schemas.microsoft.com/office/drawing/2016/5/13/chartex" xmlns:cx8="http://schemas.microsoft.com/office/drawing/2016/5/14/chartex" xmlns:mc="http://schemas.openxmlformats.org/markup-compatibility/2006" xmlns:aink="http://schemas.microsoft.com/office/drawing/2016/ink" xmlns:am3d="http://schemas.microsoft.com/office/drawing/2017/model3d" xmlns:o="urn:schemas-microsoft-com:office:office" xmlns:r="http://schemas.openxmlformats.org/officeDocument/2006/relationships" xmlns:m="http://schemas.openxmlformats.org/officeDocument/2006/math" xmlns:v="urn:schemas-microsoft-com:vml" xmlns:wp14="http://schemas.microsoft.com/office/word/2010/wordprocessingDrawing" xmlns:wp="http://schemas.openxmlformats.org/drawingml/2006/wordprocessingDrawing" xmlns:w10="urn:schemas-microsoft-com:office:word" xmlns:w="http://schemas.openxmlformats.org/wordprocessingml/2006/main" xmlns:w14="http://schemas.microsoft.com/office/word/2010/wordml" xmlns:w15="http://schemas.microsoft.com/office/word/2012/wordml" xmlns:w16cid="http://schemas.microsoft.com/office/word/2016/wordml/cid" xmlns:w16se="http://schemas.microsoft.com/office/word/2015/wordml/symex" xmlns:wpg="http://schemas.microsoft.com/office/word/2010/wordprocessingGroup" xmlns:wpi="http://schemas.microsoft.com/office/word/2010/wordprocessingInk" xmlns:wne="http://schemas.microsoft.com/office/word/2006/wordml" xmlns:wps="http://schemas.microsoft.com/office/word/2010/wordprocessingShape" mc:Ignorable="w14 w15 w16se w16cid wp14">
   <w:endnote w:type="separator" w:id="-1">
     <w:p>
       <w:pPr>
@@ -7168,7 +7209,7 @@
 </file>
 
 <file path=word/footnotes.xml><?xml version="1.0" encoding="utf-8"?>
-<w:footnotes xmlns:wpc="http://schemas.microsoft.com/office/word/2010/wordprocessingCanvas" xmlns:cx="http://schemas.microsoft.com/office/drawing/2014/chartex" xmlns:mc="http://schemas.openxmlformats.org/markup-compatibility/2006" xmlns:o="urn:schemas-microsoft-com:office:office" xmlns:r="http://schemas.openxmlformats.org/officeDocument/2006/relationships" xmlns:m="http://schemas.openxmlformats.org/officeDocument/2006/math" xmlns:v="urn:schemas-microsoft-com:vml" xmlns:wp14="http://schemas.microsoft.com/office/word/2010/wordprocessingDrawing" xmlns:wp="http://schemas.openxmlformats.org/drawingml/2006/wordprocessingDrawing" xmlns:w10="urn:schemas-microsoft-com:office:word" xmlns:w="http://schemas.openxmlformats.org/wordprocessingml/2006/main" xmlns:w14="http://schemas.microsoft.com/office/word/2010/wordml" xmlns:w15="http://schemas.microsoft.com/office/word/2012/wordml" xmlns:w16se="http://schemas.microsoft.com/office/word/2015/wordml/symex" xmlns:wpg="http://schemas.microsoft.com/office/word/2010/wordprocessingGroup" xmlns:wpi="http://schemas.microsoft.com/office/word/2010/wordprocessingInk" xmlns:wne="http://schemas.microsoft.com/office/word/2006/wordml" xmlns:wps="http://schemas.microsoft.com/office/word/2010/wordprocessingShape" mc:Ignorable="w14 w15 w16se wp14">
+<w:footnotes xmlns:wpc="http://schemas.microsoft.com/office/word/2010/wordprocessingCanvas" xmlns:cx="http://schemas.microsoft.com/office/drawing/2014/chartex" xmlns:cx1="http://schemas.microsoft.com/office/drawing/2015/9/8/chartex" xmlns:cx2="http://schemas.microsoft.com/office/drawing/2015/10/21/chartex" xmlns:cx3="http://schemas.microsoft.com/office/drawing/2016/5/9/chartex" xmlns:cx4="http://schemas.microsoft.com/office/drawing/2016/5/10/chartex" xmlns:cx5="http://schemas.microsoft.com/office/drawing/2016/5/11/chartex" xmlns:cx6="http://schemas.microsoft.com/office/drawing/2016/5/12/chartex" xmlns:cx7="http://schemas.microsoft.com/office/drawing/2016/5/13/chartex" xmlns:cx8="http://schemas.microsoft.com/office/drawing/2016/5/14/chartex" xmlns:mc="http://schemas.openxmlformats.org/markup-compatibility/2006" xmlns:aink="http://schemas.microsoft.com/office/drawing/2016/ink" xmlns:am3d="http://schemas.microsoft.com/office/drawing/2017/model3d" xmlns:o="urn:schemas-microsoft-com:office:office" xmlns:r="http://schemas.openxmlformats.org/officeDocument/2006/relationships" xmlns:m="http://schemas.openxmlformats.org/officeDocument/2006/math" xmlns:v="urn:schemas-microsoft-com:vml" xmlns:wp14="http://schemas.microsoft.com/office/word/2010/wordprocessingDrawing" xmlns:wp="http://schemas.openxmlformats.org/drawingml/2006/wordprocessingDrawing" xmlns:w10="urn:schemas-microsoft-com:office:word" xmlns:w="http://schemas.openxmlformats.org/wordprocessingml/2006/main" xmlns:w14="http://schemas.microsoft.com/office/word/2010/wordml" xmlns:w15="http://schemas.microsoft.com/office/word/2012/wordml" xmlns:w16cid="http://schemas.microsoft.com/office/word/2016/wordml/cid" xmlns:w16se="http://schemas.microsoft.com/office/word/2015/wordml/symex" xmlns:wpg="http://schemas.microsoft.com/office/word/2010/wordprocessingGroup" xmlns:wpi="http://schemas.microsoft.com/office/word/2010/wordprocessingInk" xmlns:wne="http://schemas.microsoft.com/office/word/2006/wordml" xmlns:wps="http://schemas.microsoft.com/office/word/2010/wordprocessingShape" mc:Ignorable="w14 w15 w16se w16cid wp14">
   <w:footnote w:type="separator" w:id="-1">
     <w:p>
       <w:pPr>
@@ -7193,7 +7234,7 @@
 </file>
 
 <file path=word/header1.xml><?xml version="1.0" encoding="utf-8"?>
-<w:hdr xmlns:wpc="http://schemas.microsoft.com/office/word/2010/wordprocessingCanvas" xmlns:cx="http://schemas.microsoft.com/office/drawing/2014/chartex" xmlns:mc="http://schemas.openxmlformats.org/markup-compatibility/2006" xmlns:o="urn:schemas-microsoft-com:office:office" xmlns:r="http://schemas.openxmlformats.org/officeDocument/2006/relationships" xmlns:m="http://schemas.openxmlformats.org/officeDocument/2006/math" xmlns:v="urn:schemas-microsoft-com:vml" xmlns:wp14="http://schemas.microsoft.com/office/word/2010/wordprocessingDrawing" xmlns:wp="http://schemas.openxmlformats.org/drawingml/2006/wordprocessingDrawing" xmlns:w10="urn:schemas-microsoft-com:office:word" xmlns:w="http://schemas.openxmlformats.org/wordprocessingml/2006/main" xmlns:w14="http://schemas.microsoft.com/office/word/2010/wordml" xmlns:w15="http://schemas.microsoft.com/office/word/2012/wordml" xmlns:w16se="http://schemas.microsoft.com/office/word/2015/wordml/symex" xmlns:wpg="http://schemas.microsoft.com/office/word/2010/wordprocessingGroup" xmlns:wpi="http://schemas.microsoft.com/office/word/2010/wordprocessingInk" xmlns:wne="http://schemas.microsoft.com/office/word/2006/wordml" xmlns:wps="http://schemas.microsoft.com/office/word/2010/wordprocessingShape" mc:Ignorable="w14 w15 w16se wp14">
+<w:hdr xmlns:wpc="http://schemas.microsoft.com/office/word/2010/wordprocessingCanvas" xmlns:cx="http://schemas.microsoft.com/office/drawing/2014/chartex" xmlns:cx1="http://schemas.microsoft.com/office/drawing/2015/9/8/chartex" xmlns:cx2="http://schemas.microsoft.com/office/drawing/2015/10/21/chartex" xmlns:cx3="http://schemas.microsoft.com/office/drawing/2016/5/9/chartex" xmlns:cx4="http://schemas.microsoft.com/office/drawing/2016/5/10/chartex" xmlns:cx5="http://schemas.microsoft.com/office/drawing/2016/5/11/chartex" xmlns:cx6="http://schemas.microsoft.com/office/drawing/2016/5/12/chartex" xmlns:cx7="http://schemas.microsoft.com/office/drawing/2016/5/13/chartex" xmlns:cx8="http://schemas.microsoft.com/office/drawing/2016/5/14/chartex" xmlns:mc="http://schemas.openxmlformats.org/markup-compatibility/2006" xmlns:aink="http://schemas.microsoft.com/office/drawing/2016/ink" xmlns:am3d="http://schemas.microsoft.com/office/drawing/2017/model3d" xmlns:o="urn:schemas-microsoft-com:office:office" xmlns:r="http://schemas.openxmlformats.org/officeDocument/2006/relationships" xmlns:m="http://schemas.openxmlformats.org/officeDocument/2006/math" xmlns:v="urn:schemas-microsoft-com:vml" xmlns:wp14="http://schemas.microsoft.com/office/word/2010/wordprocessingDrawing" xmlns:wp="http://schemas.openxmlformats.org/drawingml/2006/wordprocessingDrawing" xmlns:w10="urn:schemas-microsoft-com:office:word" xmlns:w="http://schemas.openxmlformats.org/wordprocessingml/2006/main" xmlns:w14="http://schemas.microsoft.com/office/word/2010/wordml" xmlns:w15="http://schemas.microsoft.com/office/word/2012/wordml" xmlns:w16cid="http://schemas.microsoft.com/office/word/2016/wordml/cid" xmlns:w16se="http://schemas.microsoft.com/office/word/2015/wordml/symex" xmlns:wpg="http://schemas.microsoft.com/office/word/2010/wordprocessingGroup" xmlns:wpi="http://schemas.microsoft.com/office/word/2010/wordprocessingInk" xmlns:wne="http://schemas.microsoft.com/office/word/2006/wordml" xmlns:wps="http://schemas.microsoft.com/office/word/2010/wordprocessingShape" mc:Ignorable="w14 w15 w16se w16cid wp14">
   <w:p>
     <w:pPr>
       <w:pStyle w:val="Cabealho"/>
@@ -7334,7 +7375,7 @@
 </file>
 
 <file path=word/numbering.xml><?xml version="1.0" encoding="utf-8"?>
-<w:numbering xmlns:wpc="http://schemas.microsoft.com/office/word/2010/wordprocessingCanvas" xmlns:cx="http://schemas.microsoft.com/office/drawing/2014/chartex" xmlns:mc="http://schemas.openxmlformats.org/markup-compatibility/2006" xmlns:o="urn:schemas-microsoft-com:office:office" xmlns:r="http://schemas.openxmlformats.org/officeDocument/2006/relationships" xmlns:m="http://schemas.openxmlformats.org/officeDocument/2006/math" xmlns:v="urn:schemas-microsoft-com:vml" xmlns:wp14="http://schemas.microsoft.com/office/word/2010/wordprocessingDrawing" xmlns:wp="http://schemas.openxmlformats.org/drawingml/2006/wordprocessingDrawing" xmlns:w10="urn:schemas-microsoft-com:office:word" xmlns:w="http://schemas.openxmlformats.org/wordprocessingml/2006/main" xmlns:w14="http://schemas.microsoft.com/office/word/2010/wordml" xmlns:w15="http://schemas.microsoft.com/office/word/2012/wordml" xmlns:w16se="http://schemas.microsoft.com/office/word/2015/wordml/symex" xmlns:wpg="http://schemas.microsoft.com/office/word/2010/wordprocessingGroup" xmlns:wpi="http://schemas.microsoft.com/office/word/2010/wordprocessingInk" xmlns:wne="http://schemas.microsoft.com/office/word/2006/wordml" xmlns:wps="http://schemas.microsoft.com/office/word/2010/wordprocessingShape" mc:Ignorable="w14 w15 w16se wp14">
+<w:numbering xmlns:wpc="http://schemas.microsoft.com/office/word/2010/wordprocessingCanvas" xmlns:cx="http://schemas.microsoft.com/office/drawing/2014/chartex" xmlns:cx1="http://schemas.microsoft.com/office/drawing/2015/9/8/chartex" xmlns:cx2="http://schemas.microsoft.com/office/drawing/2015/10/21/chartex" xmlns:cx3="http://schemas.microsoft.com/office/drawing/2016/5/9/chartex" xmlns:cx4="http://schemas.microsoft.com/office/drawing/2016/5/10/chartex" xmlns:cx5="http://schemas.microsoft.com/office/drawing/2016/5/11/chartex" xmlns:cx6="http://schemas.microsoft.com/office/drawing/2016/5/12/chartex" xmlns:cx7="http://schemas.microsoft.com/office/drawing/2016/5/13/chartex" xmlns:cx8="http://schemas.microsoft.com/office/drawing/2016/5/14/chartex" xmlns:mc="http://schemas.openxmlformats.org/markup-compatibility/2006" xmlns:aink="http://schemas.microsoft.com/office/drawing/2016/ink" xmlns:am3d="http://schemas.microsoft.com/office/drawing/2017/model3d" xmlns:o="urn:schemas-microsoft-com:office:office" xmlns:r="http://schemas.openxmlformats.org/officeDocument/2006/relationships" xmlns:m="http://schemas.openxmlformats.org/officeDocument/2006/math" xmlns:v="urn:schemas-microsoft-com:vml" xmlns:wp14="http://schemas.microsoft.com/office/word/2010/wordprocessingDrawing" xmlns:wp="http://schemas.openxmlformats.org/drawingml/2006/wordprocessingDrawing" xmlns:w10="urn:schemas-microsoft-com:office:word" xmlns:w="http://schemas.openxmlformats.org/wordprocessingml/2006/main" xmlns:w14="http://schemas.microsoft.com/office/word/2010/wordml" xmlns:w15="http://schemas.microsoft.com/office/word/2012/wordml" xmlns:w16cid="http://schemas.microsoft.com/office/word/2016/wordml/cid" xmlns:w16se="http://schemas.microsoft.com/office/word/2015/wordml/symex" xmlns:wpg="http://schemas.microsoft.com/office/word/2010/wordprocessingGroup" xmlns:wpi="http://schemas.microsoft.com/office/word/2010/wordprocessingInk" xmlns:wne="http://schemas.microsoft.com/office/word/2006/wordml" xmlns:wps="http://schemas.microsoft.com/office/word/2010/wordprocessingShape" mc:Ignorable="w14 w15 w16se w16cid wp14">
   <w:abstractNum w:abstractNumId="0" w15:restartNumberingAfterBreak="0">
     <w:nsid w:val="FFFFFF89"/>
     <w:multiLevelType w:val="singleLevel"/>
@@ -8073,7 +8114,7 @@
 </file>
 
 <file path=word/styles.xml><?xml version="1.0" encoding="utf-8"?>
-<w:styles xmlns:mc="http://schemas.openxmlformats.org/markup-compatibility/2006" xmlns:r="http://schemas.openxmlformats.org/officeDocument/2006/relationships" xmlns:w="http://schemas.openxmlformats.org/wordprocessingml/2006/main" xmlns:w14="http://schemas.microsoft.com/office/word/2010/wordml" xmlns:w15="http://schemas.microsoft.com/office/word/2012/wordml" xmlns:w16se="http://schemas.microsoft.com/office/word/2015/wordml/symex" mc:Ignorable="w14 w15 w16se">
+<w:styles xmlns:mc="http://schemas.openxmlformats.org/markup-compatibility/2006" xmlns:r="http://schemas.openxmlformats.org/officeDocument/2006/relationships" xmlns:w="http://schemas.openxmlformats.org/wordprocessingml/2006/main" xmlns:w14="http://schemas.microsoft.com/office/word/2010/wordml" xmlns:w15="http://schemas.microsoft.com/office/word/2012/wordml" xmlns:w16cid="http://schemas.microsoft.com/office/word/2016/wordml/cid" xmlns:w16se="http://schemas.microsoft.com/office/word/2015/wordml/symex" mc:Ignorable="w14 w15 w16se w16cid">
   <w:docDefaults>
     <w:rPrDefault>
       <w:rPr>
@@ -8089,7 +8130,7 @@
       </w:pPr>
     </w:pPrDefault>
   </w:docDefaults>
-  <w:latentStyles w:defLockedState="0" w:defUIPriority="99" w:defSemiHidden="0" w:defUnhideWhenUsed="0" w:defQFormat="0" w:count="371">
+  <w:latentStyles w:defLockedState="0" w:defUIPriority="99" w:defSemiHidden="0" w:defUnhideWhenUsed="0" w:defQFormat="0" w:count="375">
     <w:lsdException w:name="Normal" w:uiPriority="0" w:qFormat="1"/>
     <w:lsdException w:name="heading 1" w:uiPriority="9" w:qFormat="1"/>
     <w:lsdException w:name="heading 2" w:semiHidden="1" w:uiPriority="9" w:unhideWhenUsed="1" w:qFormat="1"/>
@@ -8195,7 +8236,6 @@
     <w:lsdException w:name="HTML Sample" w:semiHidden="1" w:unhideWhenUsed="1"/>
     <w:lsdException w:name="HTML Typewriter" w:semiHidden="1" w:unhideWhenUsed="1"/>
     <w:lsdException w:name="HTML Variable" w:semiHidden="1" w:unhideWhenUsed="1"/>
-    <w:lsdException w:name="Normal Table" w:semiHidden="1" w:unhideWhenUsed="1"/>
     <w:lsdException w:name="annotation subject" w:semiHidden="1" w:unhideWhenUsed="1"/>
     <w:lsdException w:name="No List" w:semiHidden="1" w:unhideWhenUsed="1"/>
     <w:lsdException w:name="Outline List 1" w:semiHidden="1" w:unhideWhenUsed="1"/>
@@ -8239,10 +8279,8 @@
     <w:lsdException w:name="Table Elegant" w:semiHidden="1" w:unhideWhenUsed="1"/>
     <w:lsdException w:name="Table Professional" w:semiHidden="1" w:unhideWhenUsed="1"/>
     <w:lsdException w:name="Table Subtle 1" w:semiHidden="1" w:unhideWhenUsed="1"/>
-    <w:lsdException w:name="Table Subtle 2" w:semiHidden="1" w:unhideWhenUsed="1"/>
     <w:lsdException w:name="Table Web 1" w:semiHidden="1" w:unhideWhenUsed="1"/>
     <w:lsdException w:name="Table Web 2" w:semiHidden="1" w:unhideWhenUsed="1"/>
-    <w:lsdException w:name="Table Web 3" w:semiHidden="1" w:unhideWhenUsed="1"/>
     <w:lsdException w:name="Balloon Text" w:semiHidden="1" w:unhideWhenUsed="1"/>
     <w:lsdException w:name="Table Grid" w:uiPriority="39"/>
     <w:lsdException w:name="Table Theme" w:semiHidden="1" w:unhideWhenUsed="1"/>
@@ -8461,6 +8499,10 @@
     <w:lsdException w:name="List Table 5 Dark Accent 6" w:uiPriority="50"/>
     <w:lsdException w:name="List Table 6 Colorful Accent 6" w:uiPriority="51"/>
     <w:lsdException w:name="List Table 7 Colorful Accent 6" w:uiPriority="52"/>
+    <w:lsdException w:name="Mention" w:semiHidden="1" w:unhideWhenUsed="1"/>
+    <w:lsdException w:name="Smart Hyperlink" w:semiHidden="1" w:unhideWhenUsed="1"/>
+    <w:lsdException w:name="Hashtag" w:semiHidden="1" w:unhideWhenUsed="1"/>
+    <w:lsdException w:name="Unresolved Mention" w:semiHidden="1" w:unhideWhenUsed="1"/>
   </w:latentStyles>
   <w:style w:type="paragraph" w:default="1" w:styleId="Normal">
     <w:name w:val="Normal"/>
@@ -9016,7 +9058,7 @@
 </file>
 
 <file path=word/glossary/document.xml><?xml version="1.0" encoding="utf-8"?>
-<w:glossaryDocument xmlns:wpc="http://schemas.microsoft.com/office/word/2010/wordprocessingCanvas" xmlns:cx="http://schemas.microsoft.com/office/drawing/2014/chartex" xmlns:mc="http://schemas.openxmlformats.org/markup-compatibility/2006" xmlns:o="urn:schemas-microsoft-com:office:office" xmlns:r="http://schemas.openxmlformats.org/officeDocument/2006/relationships" xmlns:m="http://schemas.openxmlformats.org/officeDocument/2006/math" xmlns:v="urn:schemas-microsoft-com:vml" xmlns:wp14="http://schemas.microsoft.com/office/word/2010/wordprocessingDrawing" xmlns:wp="http://schemas.openxmlformats.org/drawingml/2006/wordprocessingDrawing" xmlns:w10="urn:schemas-microsoft-com:office:word" xmlns:w="http://schemas.openxmlformats.org/wordprocessingml/2006/main" xmlns:w14="http://schemas.microsoft.com/office/word/2010/wordml" xmlns:w15="http://schemas.microsoft.com/office/word/2012/wordml" xmlns:w16se="http://schemas.microsoft.com/office/word/2015/wordml/symex" xmlns:wpg="http://schemas.microsoft.com/office/word/2010/wordprocessingGroup" xmlns:wpi="http://schemas.microsoft.com/office/word/2010/wordprocessingInk" xmlns:wne="http://schemas.microsoft.com/office/word/2006/wordml" xmlns:wps="http://schemas.microsoft.com/office/word/2010/wordprocessingShape" mc:Ignorable="w14 w15 w16se wp14">
+<w:glossaryDocument xmlns:wpc="http://schemas.microsoft.com/office/word/2010/wordprocessingCanvas" xmlns:cx="http://schemas.microsoft.com/office/drawing/2014/chartex" xmlns:cx1="http://schemas.microsoft.com/office/drawing/2015/9/8/chartex" xmlns:cx2="http://schemas.microsoft.com/office/drawing/2015/10/21/chartex" xmlns:cx3="http://schemas.microsoft.com/office/drawing/2016/5/9/chartex" xmlns:cx4="http://schemas.microsoft.com/office/drawing/2016/5/10/chartex" xmlns:cx5="http://schemas.microsoft.com/office/drawing/2016/5/11/chartex" xmlns:cx6="http://schemas.microsoft.com/office/drawing/2016/5/12/chartex" xmlns:cx7="http://schemas.microsoft.com/office/drawing/2016/5/13/chartex" xmlns:cx8="http://schemas.microsoft.com/office/drawing/2016/5/14/chartex" xmlns:mc="http://schemas.openxmlformats.org/markup-compatibility/2006" xmlns:aink="http://schemas.microsoft.com/office/drawing/2016/ink" xmlns:am3d="http://schemas.microsoft.com/office/drawing/2017/model3d" xmlns:o="urn:schemas-microsoft-com:office:office" xmlns:r="http://schemas.openxmlformats.org/officeDocument/2006/relationships" xmlns:m="http://schemas.openxmlformats.org/officeDocument/2006/math" xmlns:v="urn:schemas-microsoft-com:vml" xmlns:wp14="http://schemas.microsoft.com/office/word/2010/wordprocessingDrawing" xmlns:wp="http://schemas.openxmlformats.org/drawingml/2006/wordprocessingDrawing" xmlns:w10="urn:schemas-microsoft-com:office:word" xmlns:w="http://schemas.openxmlformats.org/wordprocessingml/2006/main" xmlns:w14="http://schemas.microsoft.com/office/word/2010/wordml" xmlns:w15="http://schemas.microsoft.com/office/word/2012/wordml" xmlns:w16cid="http://schemas.microsoft.com/office/word/2016/wordml/cid" xmlns:w16se="http://schemas.microsoft.com/office/word/2015/wordml/symex" xmlns:wpg="http://schemas.microsoft.com/office/word/2010/wordprocessingGroup" xmlns:wpi="http://schemas.microsoft.com/office/word/2010/wordprocessingInk" xmlns:wne="http://schemas.microsoft.com/office/word/2006/wordml" xmlns:wps="http://schemas.microsoft.com/office/word/2010/wordprocessingShape" mc:Ignorable="w14 w15 w16se w16cid wp14">
   <w:docParts>
     <w:docPart>
       <w:docPartPr>
@@ -9049,7 +9091,7 @@
 </file>
 
 <file path=word/glossary/fontTable.xml><?xml version="1.0" encoding="utf-8"?>
-<w:fonts xmlns:mc="http://schemas.openxmlformats.org/markup-compatibility/2006" xmlns:r="http://schemas.openxmlformats.org/officeDocument/2006/relationships" xmlns:w="http://schemas.openxmlformats.org/wordprocessingml/2006/main" xmlns:w14="http://schemas.microsoft.com/office/word/2010/wordml" xmlns:w15="http://schemas.microsoft.com/office/word/2012/wordml" xmlns:w16se="http://schemas.microsoft.com/office/word/2015/wordml/symex" mc:Ignorable="w14 w15 w16se">
+<w:fonts xmlns:mc="http://schemas.openxmlformats.org/markup-compatibility/2006" xmlns:r="http://schemas.openxmlformats.org/officeDocument/2006/relationships" xmlns:w="http://schemas.openxmlformats.org/wordprocessingml/2006/main" xmlns:w14="http://schemas.microsoft.com/office/word/2010/wordml" xmlns:w15="http://schemas.microsoft.com/office/word/2012/wordml" xmlns:w16cid="http://schemas.microsoft.com/office/word/2016/wordml/cid" xmlns:w16se="http://schemas.microsoft.com/office/word/2015/wordml/symex" mc:Ignorable="w14 w15 w16se w16cid">
   <w:font w:name="Symbol">
     <w:panose1 w:val="05050102010706020507"/>
     <w:charset w:val="02"/>
@@ -9062,14 +9104,14 @@
     <w:charset w:val="00"/>
     <w:family w:val="roman"/>
     <w:pitch w:val="variable"/>
-    <w:sig w:usb0="E0002AFF" w:usb1="C0007841" w:usb2="00000009" w:usb3="00000000" w:csb0="000001FF" w:csb1="00000000"/>
+    <w:sig w:usb0="E0002EFF" w:usb1="C000785B" w:usb2="00000009" w:usb3="00000000" w:csb0="000001FF" w:csb1="00000000"/>
   </w:font>
   <w:font w:name="Courier New">
     <w:panose1 w:val="02070309020205020404"/>
     <w:charset w:val="00"/>
     <w:family w:val="modern"/>
     <w:pitch w:val="fixed"/>
-    <w:sig w:usb0="E0002AFF" w:usb1="C0007843" w:usb2="00000009" w:usb3="00000000" w:csb0="000001FF" w:csb1="00000000"/>
+    <w:sig w:usb0="E0002EFF" w:usb1="C0007843" w:usb2="00000009" w:usb3="00000000" w:csb0="000001FF" w:csb1="00000000"/>
   </w:font>
   <w:font w:name="Wingdings">
     <w:panose1 w:val="05000000000000000000"/>
@@ -9083,34 +9125,34 @@
     <w:charset w:val="00"/>
     <w:family w:val="swiss"/>
     <w:pitch w:val="variable"/>
-    <w:sig w:usb0="E0002AFF" w:usb1="C0007843" w:usb2="00000009" w:usb3="00000000" w:csb0="000001FF" w:csb1="00000000"/>
+    <w:sig w:usb0="E0002EFF" w:usb1="C000785B" w:usb2="00000009" w:usb3="00000000" w:csb0="000001FF" w:csb1="00000000"/>
   </w:font>
   <w:font w:name="Arial Black">
     <w:panose1 w:val="020B0A04020102020204"/>
     <w:charset w:val="00"/>
     <w:family w:val="swiss"/>
     <w:pitch w:val="variable"/>
-    <w:sig w:usb0="00000287" w:usb1="00000000" w:usb2="00000000" w:usb3="00000000" w:csb0="0000009F" w:csb1="00000000"/>
+    <w:sig w:usb0="A00002AF" w:usb1="400078FB" w:usb2="00000000" w:usb3="00000000" w:csb0="0000009F" w:csb1="00000000"/>
   </w:font>
   <w:font w:name="Calibri">
     <w:panose1 w:val="020F0502020204030204"/>
     <w:charset w:val="00"/>
     <w:family w:val="swiss"/>
     <w:pitch w:val="variable"/>
-    <w:sig w:usb0="E00002FF" w:usb1="4000ACFF" w:usb2="00000001" w:usb3="00000000" w:csb0="0000019F" w:csb1="00000000"/>
+    <w:sig w:usb0="E0002AFF" w:usb1="C000247B" w:usb2="00000009" w:usb3="00000000" w:csb0="000001FF" w:csb1="00000000"/>
   </w:font>
   <w:font w:name="Calibri Light">
     <w:panose1 w:val="020F0302020204030204"/>
     <w:charset w:val="00"/>
     <w:family w:val="swiss"/>
     <w:pitch w:val="variable"/>
-    <w:sig w:usb0="A00002EF" w:usb1="4000207B" w:usb2="00000000" w:usb3="00000000" w:csb0="0000019F" w:csb1="00000000"/>
+    <w:sig w:usb0="E0002AFF" w:usb1="C000247B" w:usb2="00000009" w:usb3="00000000" w:csb0="000001FF" w:csb1="00000000"/>
   </w:font>
 </w:fonts>
 </file>
 
 <file path=word/glossary/settings.xml><?xml version="1.0" encoding="utf-8"?>
-<w:settings xmlns:mc="http://schemas.openxmlformats.org/markup-compatibility/2006" xmlns:o="urn:schemas-microsoft-com:office:office" xmlns:r="http://schemas.openxmlformats.org/officeDocument/2006/relationships" xmlns:m="http://schemas.openxmlformats.org/officeDocument/2006/math" xmlns:v="urn:schemas-microsoft-com:vml" xmlns:w10="urn:schemas-microsoft-com:office:word" xmlns:w="http://schemas.openxmlformats.org/wordprocessingml/2006/main" xmlns:w14="http://schemas.microsoft.com/office/word/2010/wordml" xmlns:w15="http://schemas.microsoft.com/office/word/2012/wordml" xmlns:w16se="http://schemas.microsoft.com/office/word/2015/wordml/symex" xmlns:sl="http://schemas.openxmlformats.org/schemaLibrary/2006/main" mc:Ignorable="w14 w15 w16se">
+<w:settings xmlns:mc="http://schemas.openxmlformats.org/markup-compatibility/2006" xmlns:o="urn:schemas-microsoft-com:office:office" xmlns:r="http://schemas.openxmlformats.org/officeDocument/2006/relationships" xmlns:m="http://schemas.openxmlformats.org/officeDocument/2006/math" xmlns:v="urn:schemas-microsoft-com:vml" xmlns:w10="urn:schemas-microsoft-com:office:word" xmlns:w="http://schemas.openxmlformats.org/wordprocessingml/2006/main" xmlns:w14="http://schemas.microsoft.com/office/word/2010/wordml" xmlns:w15="http://schemas.microsoft.com/office/word/2012/wordml" xmlns:w16cid="http://schemas.microsoft.com/office/word/2016/wordml/cid" xmlns:w16se="http://schemas.microsoft.com/office/word/2015/wordml/symex" xmlns:sl="http://schemas.openxmlformats.org/schemaLibrary/2006/main" mc:Ignorable="w14 w15 w16se w16cid">
   <w:view w:val="normal"/>
   <w:defaultTabStop w:val="708"/>
   <w:hyphenationZone w:val="425"/>
@@ -9122,6 +9164,7 @@
     <w:compatSetting w:name="enableOpenTypeFeatures" w:uri="http://schemas.microsoft.com/office/word" w:val="1"/>
     <w:compatSetting w:name="doNotFlipMirrorIndents" w:uri="http://schemas.microsoft.com/office/word" w:val="1"/>
     <w:compatSetting w:name="differentiateMultirowTableHeaders" w:uri="http://schemas.microsoft.com/office/word" w:val="1"/>
+    <w:compatSetting w:name="useWord2013TrackBottomHyphenation" w:uri="http://schemas.microsoft.com/office/word" w:val="1"/>
   </w:compat>
   <w:rsids>
     <w:rsidRoot w:val="003C1E1D"/>
@@ -9140,6 +9183,7 @@
     <w:rsid w:val="00A244A1"/>
     <w:rsid w:val="00A52B08"/>
     <w:rsid w:val="00AB077F"/>
+    <w:rsid w:val="00B2578D"/>
     <w:rsid w:val="00B42A3E"/>
     <w:rsid w:val="00D32ED5"/>
     <w:rsid w:val="00D76615"/>
@@ -9168,7 +9212,7 @@
 </file>
 
 <file path=word/glossary/styles.xml><?xml version="1.0" encoding="utf-8"?>
-<w:styles xmlns:mc="http://schemas.openxmlformats.org/markup-compatibility/2006" xmlns:r="http://schemas.openxmlformats.org/officeDocument/2006/relationships" xmlns:w="http://schemas.openxmlformats.org/wordprocessingml/2006/main" xmlns:w14="http://schemas.microsoft.com/office/word/2010/wordml" xmlns:w15="http://schemas.microsoft.com/office/word/2012/wordml" xmlns:w16se="http://schemas.microsoft.com/office/word/2015/wordml/symex" mc:Ignorable="w14 w15 w16se">
+<w:styles xmlns:mc="http://schemas.openxmlformats.org/markup-compatibility/2006" xmlns:r="http://schemas.openxmlformats.org/officeDocument/2006/relationships" xmlns:w="http://schemas.openxmlformats.org/wordprocessingml/2006/main" xmlns:w14="http://schemas.microsoft.com/office/word/2010/wordml" xmlns:w15="http://schemas.microsoft.com/office/word/2012/wordml" xmlns:w16cid="http://schemas.microsoft.com/office/word/2016/wordml/cid" xmlns:w16se="http://schemas.microsoft.com/office/word/2015/wordml/symex" mc:Ignorable="w14 w15 w16se w16cid">
   <w:docDefaults>
     <w:rPrDefault>
       <w:rPr>
@@ -9184,7 +9228,7 @@
       </w:pPr>
     </w:pPrDefault>
   </w:docDefaults>
-  <w:latentStyles w:defLockedState="0" w:defUIPriority="99" w:defSemiHidden="0" w:defUnhideWhenUsed="0" w:defQFormat="0" w:count="371">
+  <w:latentStyles w:defLockedState="0" w:defUIPriority="99" w:defSemiHidden="0" w:defUnhideWhenUsed="0" w:defQFormat="0" w:count="375">
     <w:lsdException w:name="Normal" w:uiPriority="0" w:qFormat="1"/>
     <w:lsdException w:name="heading 1" w:uiPriority="9" w:qFormat="1"/>
     <w:lsdException w:name="heading 2" w:semiHidden="1" w:uiPriority="9" w:unhideWhenUsed="1" w:qFormat="1"/>
@@ -9290,7 +9334,6 @@
     <w:lsdException w:name="HTML Sample" w:semiHidden="1" w:unhideWhenUsed="1"/>
     <w:lsdException w:name="HTML Typewriter" w:semiHidden="1" w:unhideWhenUsed="1"/>
     <w:lsdException w:name="HTML Variable" w:semiHidden="1" w:unhideWhenUsed="1"/>
-    <w:lsdException w:name="Normal Table" w:semiHidden="1" w:unhideWhenUsed="1"/>
     <w:lsdException w:name="annotation subject" w:semiHidden="1" w:unhideWhenUsed="1"/>
     <w:lsdException w:name="No List" w:semiHidden="1" w:unhideWhenUsed="1"/>
     <w:lsdException w:name="Outline List 1" w:semiHidden="1" w:unhideWhenUsed="1"/>
@@ -9334,10 +9377,8 @@
     <w:lsdException w:name="Table Elegant" w:semiHidden="1" w:unhideWhenUsed="1"/>
     <w:lsdException w:name="Table Professional" w:semiHidden="1" w:unhideWhenUsed="1"/>
     <w:lsdException w:name="Table Subtle 1" w:semiHidden="1" w:unhideWhenUsed="1"/>
-    <w:lsdException w:name="Table Subtle 2" w:semiHidden="1" w:unhideWhenUsed="1"/>
     <w:lsdException w:name="Table Web 1" w:semiHidden="1" w:unhideWhenUsed="1"/>
     <w:lsdException w:name="Table Web 2" w:semiHidden="1" w:unhideWhenUsed="1"/>
-    <w:lsdException w:name="Table Web 3" w:semiHidden="1" w:unhideWhenUsed="1"/>
     <w:lsdException w:name="Balloon Text" w:semiHidden="1" w:unhideWhenUsed="1"/>
     <w:lsdException w:name="Table Grid" w:uiPriority="39"/>
     <w:lsdException w:name="Table Theme" w:semiHidden="1" w:unhideWhenUsed="1"/>
@@ -9556,6 +9597,10 @@
     <w:lsdException w:name="List Table 5 Dark Accent 6" w:uiPriority="50"/>
     <w:lsdException w:name="List Table 6 Colorful Accent 6" w:uiPriority="51"/>
     <w:lsdException w:name="List Table 7 Colorful Accent 6" w:uiPriority="52"/>
+    <w:lsdException w:name="Mention" w:semiHidden="1" w:unhideWhenUsed="1"/>
+    <w:lsdException w:name="Smart Hyperlink" w:semiHidden="1" w:unhideWhenUsed="1"/>
+    <w:lsdException w:name="Hashtag" w:semiHidden="1" w:unhideWhenUsed="1"/>
+    <w:lsdException w:name="Unresolved Mention" w:semiHidden="1" w:unhideWhenUsed="1"/>
   </w:latentStyles>
   <w:style w:type="paragraph" w:default="1" w:styleId="Normal">
     <w:name w:val="Normal"/>
@@ -9619,7 +9664,7 @@
 </file>
 
 <file path=word/glossary/webSettings.xml><?xml version="1.0" encoding="utf-8"?>
-<w:webSettings xmlns:mc="http://schemas.openxmlformats.org/markup-compatibility/2006" xmlns:r="http://schemas.openxmlformats.org/officeDocument/2006/relationships" xmlns:w="http://schemas.openxmlformats.org/wordprocessingml/2006/main" xmlns:w14="http://schemas.microsoft.com/office/word/2010/wordml" xmlns:w15="http://schemas.microsoft.com/office/word/2012/wordml" xmlns:w16se="http://schemas.microsoft.com/office/word/2015/wordml/symex" mc:Ignorable="w14 w15 w16se">
+<w:webSettings xmlns:mc="http://schemas.openxmlformats.org/markup-compatibility/2006" xmlns:r="http://schemas.openxmlformats.org/officeDocument/2006/relationships" xmlns:w="http://schemas.openxmlformats.org/wordprocessingml/2006/main" xmlns:w14="http://schemas.microsoft.com/office/word/2010/wordml" xmlns:w15="http://schemas.microsoft.com/office/word/2012/wordml" xmlns:w16cid="http://schemas.microsoft.com/office/word/2016/wordml/cid" xmlns:w16se="http://schemas.microsoft.com/office/word/2015/wordml/symex" mc:Ignorable="w14 w15 w16se w16cid">
   <w:optimizeForBrowser/>
   <w:allowPNG/>
 </w:webSettings>
@@ -9908,7 +9953,7 @@
 </file>
 
 <file path=customXml/itemProps2.xml><?xml version="1.0" encoding="utf-8"?>
-<ds:datastoreItem xmlns:ds="http://schemas.openxmlformats.org/officeDocument/2006/customXml" ds:itemID="{D7D911FA-A9BF-47BA-9101-62960F36B429}">
+<ds:datastoreItem xmlns:ds="http://schemas.openxmlformats.org/officeDocument/2006/customXml" ds:itemID="{39073172-542A-4A94-BA21-E15763B7FDC0}">
   <ds:schemaRefs>
     <ds:schemaRef ds:uri="http://schemas.openxmlformats.org/officeDocument/2006/bibliography"/>
   </ds:schemaRefs>

</xml_diff>

<commit_message>
Pequenas correções nos requisitos para envio e adição de links para montagem do dicionário e a planilha formatada para início da inserção
</commit_message>
<xml_diff>
--- a/docs/requisitos/requisitos.docx
+++ b/docs/requisitos/requisitos.docx
@@ -1073,15 +1073,33 @@
         <w:jc w:val="both"/>
         <w:rPr>
           <w:rFonts w:asciiTheme="majorHAnsi" w:hAnsiTheme="majorHAnsi"/>
-          <w:sz w:val="20"/>
-        </w:rPr>
-      </w:pPr>
-      <w:r>
-        <w:rPr>
-          <w:rFonts w:asciiTheme="majorHAnsi" w:hAnsiTheme="majorHAnsi"/>
-          <w:sz w:val="20"/>
-        </w:rPr>
-        <w:t>RF 06 – Excluir perfil (Essencial)</w:t>
+          <w:b/>
+          <w:sz w:val="20"/>
+        </w:rPr>
+      </w:pPr>
+      <w:r>
+        <w:rPr>
+          <w:rFonts w:asciiTheme="majorHAnsi" w:hAnsiTheme="majorHAnsi"/>
+          <w:b/>
+          <w:sz w:val="20"/>
+        </w:rPr>
+        <w:t>RF 06 – Excluir perfil (</w:t>
+      </w:r>
+      <w:r>
+        <w:rPr>
+          <w:rFonts w:asciiTheme="majorHAnsi" w:hAnsiTheme="majorHAnsi"/>
+          <w:b/>
+          <w:sz w:val="20"/>
+        </w:rPr>
+        <w:t>Desejável</w:t>
+      </w:r>
+      <w:r>
+        <w:rPr>
+          <w:rFonts w:asciiTheme="majorHAnsi" w:hAnsiTheme="majorHAnsi"/>
+          <w:b/>
+          <w:sz w:val="20"/>
+        </w:rPr>
+        <w:t>)</w:t>
       </w:r>
     </w:p>
     <w:p>
@@ -1316,12 +1334,14 @@
         <w:jc w:val="both"/>
         <w:rPr>
           <w:rFonts w:asciiTheme="majorHAnsi" w:hAnsiTheme="majorHAnsi"/>
-          <w:sz w:val="20"/>
-        </w:rPr>
-      </w:pPr>
-      <w:r>
-        <w:rPr>
-          <w:rFonts w:asciiTheme="majorHAnsi" w:hAnsiTheme="majorHAnsi"/>
+          <w:b/>
+          <w:sz w:val="20"/>
+        </w:rPr>
+      </w:pPr>
+      <w:r>
+        <w:rPr>
+          <w:rFonts w:asciiTheme="majorHAnsi" w:hAnsiTheme="majorHAnsi"/>
+          <w:b/>
           <w:sz w:val="20"/>
         </w:rPr>
         <w:t>RF 0</w:t>
@@ -1329,6 +1349,7 @@
       <w:r>
         <w:rPr>
           <w:rFonts w:asciiTheme="majorHAnsi" w:hAnsiTheme="majorHAnsi"/>
+          <w:b/>
           <w:sz w:val="20"/>
         </w:rPr>
         <w:t>7</w:t>
@@ -1336,23 +1357,10 @@
       <w:r>
         <w:rPr>
           <w:rFonts w:asciiTheme="majorHAnsi" w:hAnsiTheme="majorHAnsi"/>
-          <w:sz w:val="20"/>
-        </w:rPr>
-        <w:t xml:space="preserve"> – </w:t>
-      </w:r>
-      <w:r>
-        <w:rPr>
-          <w:rFonts w:asciiTheme="majorHAnsi" w:hAnsiTheme="majorHAnsi"/>
-          <w:sz w:val="20"/>
-        </w:rPr>
-        <w:t>Visualizar notícias</w:t>
-      </w:r>
-      <w:r>
-        <w:rPr>
-          <w:rFonts w:asciiTheme="majorHAnsi" w:hAnsiTheme="majorHAnsi"/>
-          <w:sz w:val="20"/>
-        </w:rPr>
-        <w:t xml:space="preserve"> (Essencial)</w:t>
+          <w:b/>
+          <w:sz w:val="20"/>
+        </w:rPr>
+        <w:t xml:space="preserve"> – Visualizar notícias (Essencial)</w:t>
       </w:r>
     </w:p>
     <w:p>
@@ -1662,47 +1670,22 @@
         <w:jc w:val="both"/>
         <w:rPr>
           <w:rFonts w:asciiTheme="majorHAnsi" w:hAnsiTheme="majorHAnsi"/>
-          <w:sz w:val="20"/>
-        </w:rPr>
-      </w:pPr>
-      <w:r>
-        <w:rPr>
-          <w:rFonts w:asciiTheme="majorHAnsi" w:hAnsiTheme="majorHAnsi"/>
-          <w:sz w:val="20"/>
-        </w:rPr>
-        <w:t>RF 0</w:t>
-      </w:r>
-      <w:r>
-        <w:rPr>
-          <w:rFonts w:asciiTheme="majorHAnsi" w:hAnsiTheme="majorHAnsi"/>
-          <w:sz w:val="20"/>
-        </w:rPr>
-        <w:t>8</w:t>
-      </w:r>
-      <w:r>
-        <w:rPr>
-          <w:rFonts w:asciiTheme="majorHAnsi" w:hAnsiTheme="majorHAnsi"/>
-          <w:sz w:val="20"/>
-        </w:rPr>
-        <w:t xml:space="preserve"> – </w:t>
-      </w:r>
-      <w:r>
-        <w:rPr>
-          <w:rFonts w:asciiTheme="majorHAnsi" w:hAnsiTheme="majorHAnsi"/>
-          <w:sz w:val="20"/>
-        </w:rPr>
-        <w:t>Curtir ou não curtir notícias</w:t>
-      </w:r>
-      <w:r>
-        <w:rPr>
-          <w:rFonts w:asciiTheme="majorHAnsi" w:hAnsiTheme="majorHAnsi"/>
-          <w:sz w:val="20"/>
-        </w:rPr>
-        <w:t xml:space="preserve"> (</w:t>
-      </w:r>
-      <w:r>
-        <w:rPr>
-          <w:rFonts w:asciiTheme="majorHAnsi" w:hAnsiTheme="majorHAnsi"/>
+          <w:b/>
+          <w:sz w:val="20"/>
+        </w:rPr>
+      </w:pPr>
+      <w:r>
+        <w:rPr>
+          <w:rFonts w:asciiTheme="majorHAnsi" w:hAnsiTheme="majorHAnsi"/>
+          <w:b/>
+          <w:sz w:val="20"/>
+        </w:rPr>
+        <w:t>RF 08 – Curtir ou não curtir notícias (</w:t>
+      </w:r>
+      <w:r>
+        <w:rPr>
+          <w:rFonts w:asciiTheme="majorHAnsi" w:hAnsiTheme="majorHAnsi"/>
+          <w:b/>
           <w:sz w:val="20"/>
         </w:rPr>
         <w:t>Importante</w:t>
@@ -1710,6 +1693,7 @@
       <w:r>
         <w:rPr>
           <w:rFonts w:asciiTheme="majorHAnsi" w:hAnsiTheme="majorHAnsi"/>
+          <w:b/>
           <w:sz w:val="20"/>
         </w:rPr>
         <w:t>)</w:t>
@@ -1919,12 +1903,14 @@
         <w:jc w:val="both"/>
         <w:rPr>
           <w:rFonts w:asciiTheme="majorHAnsi" w:hAnsiTheme="majorHAnsi"/>
-          <w:sz w:val="20"/>
-        </w:rPr>
-      </w:pPr>
-      <w:r>
-        <w:rPr>
-          <w:rFonts w:asciiTheme="majorHAnsi" w:hAnsiTheme="majorHAnsi"/>
+          <w:b/>
+          <w:sz w:val="20"/>
+        </w:rPr>
+      </w:pPr>
+      <w:r>
+        <w:rPr>
+          <w:rFonts w:asciiTheme="majorHAnsi" w:hAnsiTheme="majorHAnsi"/>
+          <w:b/>
           <w:sz w:val="20"/>
         </w:rPr>
         <w:lastRenderedPageBreak/>
@@ -1933,6 +1919,7 @@
       <w:r>
         <w:rPr>
           <w:rFonts w:asciiTheme="majorHAnsi" w:hAnsiTheme="majorHAnsi"/>
+          <w:b/>
           <w:sz w:val="20"/>
         </w:rPr>
         <w:t>9</w:t>
@@ -1940,6 +1927,7 @@
       <w:r>
         <w:rPr>
           <w:rFonts w:asciiTheme="majorHAnsi" w:hAnsiTheme="majorHAnsi"/>
+          <w:b/>
           <w:sz w:val="20"/>
         </w:rPr>
         <w:t xml:space="preserve"> – </w:t>
@@ -1947,6 +1935,7 @@
       <w:r>
         <w:rPr>
           <w:rFonts w:asciiTheme="majorHAnsi" w:hAnsiTheme="majorHAnsi"/>
+          <w:b/>
           <w:sz w:val="20"/>
         </w:rPr>
         <w:t>Comentar nas</w:t>
@@ -1954,30 +1943,10 @@
       <w:r>
         <w:rPr>
           <w:rFonts w:asciiTheme="majorHAnsi" w:hAnsiTheme="majorHAnsi"/>
-          <w:sz w:val="20"/>
-        </w:rPr>
-        <w:t xml:space="preserve"> notícias</w:t>
-      </w:r>
-      <w:r>
-        <w:rPr>
-          <w:rFonts w:asciiTheme="majorHAnsi" w:hAnsiTheme="majorHAnsi"/>
-          <w:sz w:val="20"/>
-        </w:rPr>
-        <w:t xml:space="preserve"> (</w:t>
-      </w:r>
-      <w:r>
-        <w:rPr>
-          <w:rFonts w:asciiTheme="majorHAnsi" w:hAnsiTheme="majorHAnsi"/>
-          <w:sz w:val="20"/>
-        </w:rPr>
-        <w:t>Importante</w:t>
-      </w:r>
-      <w:r>
-        <w:rPr>
-          <w:rFonts w:asciiTheme="majorHAnsi" w:hAnsiTheme="majorHAnsi"/>
-          <w:sz w:val="20"/>
-        </w:rPr>
-        <w:t>)</w:t>
+          <w:b/>
+          <w:sz w:val="20"/>
+        </w:rPr>
+        <w:t xml:space="preserve"> notícias (Importante)</w:t>
       </w:r>
     </w:p>
     <w:p>
@@ -2049,7 +2018,27 @@
           <w:szCs w:val="22"/>
           <w:shd w:val="clear" w:color="auto" w:fill="FFFFFF"/>
         </w:rPr>
-        <w:t>O usuário tem a possibilidade de editar e excluir o comentário fez.</w:t>
+        <w:t>O usuário tem a possibilidade de editar e excluir o comentário</w:t>
+      </w:r>
+      <w:r>
+        <w:rPr>
+          <w:rFonts w:ascii="Arial" w:hAnsi="Arial" w:cs="Arial"/>
+          <w:color w:val="000000"/>
+          <w:sz w:val="22"/>
+          <w:szCs w:val="22"/>
+          <w:shd w:val="clear" w:color="auto" w:fill="FFFFFF"/>
+        </w:rPr>
+        <w:t xml:space="preserve"> que</w:t>
+      </w:r>
+      <w:r>
+        <w:rPr>
+          <w:rFonts w:ascii="Arial" w:hAnsi="Arial" w:cs="Arial"/>
+          <w:color w:val="000000"/>
+          <w:sz w:val="22"/>
+          <w:szCs w:val="22"/>
+          <w:shd w:val="clear" w:color="auto" w:fill="FFFFFF"/>
+        </w:rPr>
+        <w:t xml:space="preserve"> fez.</w:t>
       </w:r>
       <w:r>
         <w:rPr>
@@ -2157,12 +2146,14 @@
         <w:jc w:val="both"/>
         <w:rPr>
           <w:rFonts w:asciiTheme="majorHAnsi" w:hAnsiTheme="majorHAnsi"/>
-          <w:sz w:val="20"/>
-        </w:rPr>
-      </w:pPr>
-      <w:r>
-        <w:rPr>
-          <w:rFonts w:asciiTheme="majorHAnsi" w:hAnsiTheme="majorHAnsi"/>
+          <w:b/>
+          <w:sz w:val="20"/>
+        </w:rPr>
+      </w:pPr>
+      <w:r>
+        <w:rPr>
+          <w:rFonts w:asciiTheme="majorHAnsi" w:hAnsiTheme="majorHAnsi"/>
+          <w:b/>
           <w:sz w:val="20"/>
         </w:rPr>
         <w:t xml:space="preserve">RF </w:t>
@@ -2170,6 +2161,7 @@
       <w:r>
         <w:rPr>
           <w:rFonts w:asciiTheme="majorHAnsi" w:hAnsiTheme="majorHAnsi"/>
+          <w:b/>
           <w:sz w:val="20"/>
         </w:rPr>
         <w:t>10</w:t>
@@ -2177,6 +2169,7 @@
       <w:r>
         <w:rPr>
           <w:rFonts w:asciiTheme="majorHAnsi" w:hAnsiTheme="majorHAnsi"/>
+          <w:b/>
           <w:sz w:val="20"/>
         </w:rPr>
         <w:t xml:space="preserve"> – </w:t>
@@ -2184,6 +2177,7 @@
       <w:r>
         <w:rPr>
           <w:rFonts w:asciiTheme="majorHAnsi" w:hAnsiTheme="majorHAnsi"/>
+          <w:b/>
           <w:sz w:val="20"/>
         </w:rPr>
         <w:t>Compartilhar</w:t>
@@ -2191,20 +2185,15 @@
       <w:r>
         <w:rPr>
           <w:rFonts w:asciiTheme="majorHAnsi" w:hAnsiTheme="majorHAnsi"/>
-          <w:sz w:val="20"/>
-        </w:rPr>
-        <w:t xml:space="preserve"> notícias</w:t>
-      </w:r>
-      <w:r>
-        <w:rPr>
-          <w:rFonts w:asciiTheme="majorHAnsi" w:hAnsiTheme="majorHAnsi"/>
-          <w:sz w:val="20"/>
-        </w:rPr>
-        <w:t xml:space="preserve"> (</w:t>
-      </w:r>
-      <w:r>
-        <w:rPr>
-          <w:rFonts w:asciiTheme="majorHAnsi" w:hAnsiTheme="majorHAnsi"/>
+          <w:b/>
+          <w:sz w:val="20"/>
+        </w:rPr>
+        <w:t xml:space="preserve"> notícias (</w:t>
+      </w:r>
+      <w:r>
+        <w:rPr>
+          <w:rFonts w:asciiTheme="majorHAnsi" w:hAnsiTheme="majorHAnsi"/>
+          <w:b/>
           <w:sz w:val="20"/>
         </w:rPr>
         <w:t>Desejável</w:t>
@@ -2212,6 +2201,7 @@
       <w:r>
         <w:rPr>
           <w:rFonts w:asciiTheme="majorHAnsi" w:hAnsiTheme="majorHAnsi"/>
+          <w:b/>
           <w:sz w:val="20"/>
         </w:rPr>
         <w:t>)</w:t>
@@ -2345,19 +2335,22 @@
         <w:jc w:val="both"/>
         <w:rPr>
           <w:rFonts w:asciiTheme="majorHAnsi" w:hAnsiTheme="majorHAnsi"/>
-          <w:sz w:val="20"/>
-        </w:rPr>
-      </w:pPr>
-      <w:r>
-        <w:rPr>
-          <w:rFonts w:asciiTheme="majorHAnsi" w:hAnsiTheme="majorHAnsi"/>
-          <w:sz w:val="20"/>
-        </w:rPr>
-        <w:t xml:space="preserve">RF </w:t>
-      </w:r>
-      <w:r>
-        <w:rPr>
-          <w:rFonts w:asciiTheme="majorHAnsi" w:hAnsiTheme="majorHAnsi"/>
+          <w:b/>
+          <w:sz w:val="20"/>
+        </w:rPr>
+      </w:pPr>
+      <w:r>
+        <w:rPr>
+          <w:rFonts w:asciiTheme="majorHAnsi" w:hAnsiTheme="majorHAnsi"/>
+          <w:b/>
+          <w:sz w:val="20"/>
+        </w:rPr>
+        <w:t>RF 1</w:t>
+      </w:r>
+      <w:r>
+        <w:rPr>
+          <w:rFonts w:asciiTheme="majorHAnsi" w:hAnsiTheme="majorHAnsi"/>
+          <w:b/>
           <w:sz w:val="20"/>
         </w:rPr>
         <w:t>1</w:t>
@@ -2365,13 +2358,7 @@
       <w:r>
         <w:rPr>
           <w:rFonts w:asciiTheme="majorHAnsi" w:hAnsiTheme="majorHAnsi"/>
-          <w:sz w:val="20"/>
-        </w:rPr>
-        <w:t>1</w:t>
-      </w:r>
-      <w:r>
-        <w:rPr>
-          <w:rFonts w:asciiTheme="majorHAnsi" w:hAnsiTheme="majorHAnsi"/>
+          <w:b/>
           <w:sz w:val="20"/>
         </w:rPr>
         <w:t xml:space="preserve"> – </w:t>
@@ -2379,6 +2366,7 @@
       <w:r>
         <w:rPr>
           <w:rFonts w:asciiTheme="majorHAnsi" w:hAnsiTheme="majorHAnsi"/>
+          <w:b/>
           <w:sz w:val="20"/>
         </w:rPr>
         <w:t xml:space="preserve">Responder comentários </w:t>
@@ -2386,23 +2374,10 @@
       <w:r>
         <w:rPr>
           <w:rFonts w:asciiTheme="majorHAnsi" w:hAnsiTheme="majorHAnsi"/>
-          <w:sz w:val="20"/>
-        </w:rPr>
-        <w:t>(</w:t>
-      </w:r>
-      <w:r>
-        <w:rPr>
-          <w:rFonts w:asciiTheme="majorHAnsi" w:hAnsiTheme="majorHAnsi"/>
-          <w:sz w:val="20"/>
-        </w:rPr>
-        <w:t>Desejável</w:t>
-      </w:r>
-      <w:r>
-        <w:rPr>
-          <w:rFonts w:asciiTheme="majorHAnsi" w:hAnsiTheme="majorHAnsi"/>
-          <w:sz w:val="20"/>
-        </w:rPr>
-        <w:t>)</w:t>
+          <w:b/>
+          <w:sz w:val="20"/>
+        </w:rPr>
+        <w:t>(Desejável)</w:t>
       </w:r>
     </w:p>
     <w:p>
@@ -2515,26 +2490,22 @@
         <w:jc w:val="both"/>
         <w:rPr>
           <w:rFonts w:asciiTheme="majorHAnsi" w:hAnsiTheme="majorHAnsi"/>
-          <w:sz w:val="20"/>
-        </w:rPr>
-      </w:pPr>
-      <w:r>
-        <w:rPr>
-          <w:rFonts w:asciiTheme="majorHAnsi" w:hAnsiTheme="majorHAnsi"/>
-          <w:sz w:val="20"/>
-        </w:rPr>
-        <w:t xml:space="preserve">RF </w:t>
-      </w:r>
-      <w:r>
-        <w:rPr>
-          <w:rFonts w:asciiTheme="majorHAnsi" w:hAnsiTheme="majorHAnsi"/>
-          <w:sz w:val="20"/>
-        </w:rPr>
-        <w:t>1</w:t>
-      </w:r>
-      <w:r>
-        <w:rPr>
-          <w:rFonts w:asciiTheme="majorHAnsi" w:hAnsiTheme="majorHAnsi"/>
+          <w:b/>
+          <w:sz w:val="20"/>
+        </w:rPr>
+      </w:pPr>
+      <w:r>
+        <w:rPr>
+          <w:rFonts w:asciiTheme="majorHAnsi" w:hAnsiTheme="majorHAnsi"/>
+          <w:b/>
+          <w:sz w:val="20"/>
+        </w:rPr>
+        <w:t>RF 1</w:t>
+      </w:r>
+      <w:r>
+        <w:rPr>
+          <w:rFonts w:asciiTheme="majorHAnsi" w:hAnsiTheme="majorHAnsi"/>
+          <w:b/>
           <w:sz w:val="20"/>
         </w:rPr>
         <w:t>2</w:t>
@@ -2542,37 +2513,10 @@
       <w:r>
         <w:rPr>
           <w:rFonts w:asciiTheme="majorHAnsi" w:hAnsiTheme="majorHAnsi"/>
-          <w:sz w:val="20"/>
-        </w:rPr>
-        <w:t xml:space="preserve"> – </w:t>
-      </w:r>
-      <w:r>
-        <w:rPr>
-          <w:rFonts w:asciiTheme="majorHAnsi" w:hAnsiTheme="majorHAnsi"/>
-          <w:sz w:val="20"/>
-        </w:rPr>
-        <w:t xml:space="preserve">Curtir ou não curtir comentários </w:t>
-      </w:r>
-      <w:r>
-        <w:rPr>
-          <w:rFonts w:asciiTheme="majorHAnsi" w:hAnsiTheme="majorHAnsi"/>
-          <w:sz w:val="20"/>
-        </w:rPr>
-        <w:t>(</w:t>
-      </w:r>
-      <w:r>
-        <w:rPr>
-          <w:rFonts w:asciiTheme="majorHAnsi" w:hAnsiTheme="majorHAnsi"/>
-          <w:sz w:val="20"/>
-        </w:rPr>
-        <w:t>Desejável</w:t>
-      </w:r>
-      <w:r>
-        <w:rPr>
-          <w:rFonts w:asciiTheme="majorHAnsi" w:hAnsiTheme="majorHAnsi"/>
-          <w:sz w:val="20"/>
-        </w:rPr>
-        <w:t>)</w:t>
+          <w:b/>
+          <w:sz w:val="20"/>
+        </w:rPr>
+        <w:t xml:space="preserve"> – Curtir ou não curtir comentários (Desejável)</w:t>
       </w:r>
     </w:p>
     <w:p>
@@ -2763,26 +2707,22 @@
         <w:jc w:val="both"/>
         <w:rPr>
           <w:rFonts w:asciiTheme="majorHAnsi" w:hAnsiTheme="majorHAnsi"/>
-          <w:sz w:val="20"/>
-        </w:rPr>
-      </w:pPr>
-      <w:r>
-        <w:rPr>
-          <w:rFonts w:asciiTheme="majorHAnsi" w:hAnsiTheme="majorHAnsi"/>
-          <w:sz w:val="20"/>
-        </w:rPr>
-        <w:t xml:space="preserve">RF </w:t>
-      </w:r>
-      <w:r>
-        <w:rPr>
-          <w:rFonts w:asciiTheme="majorHAnsi" w:hAnsiTheme="majorHAnsi"/>
-          <w:sz w:val="20"/>
-        </w:rPr>
-        <w:t>1</w:t>
-      </w:r>
-      <w:r>
-        <w:rPr>
-          <w:rFonts w:asciiTheme="majorHAnsi" w:hAnsiTheme="majorHAnsi"/>
+          <w:b/>
+          <w:sz w:val="20"/>
+        </w:rPr>
+      </w:pPr>
+      <w:r>
+        <w:rPr>
+          <w:rFonts w:asciiTheme="majorHAnsi" w:hAnsiTheme="majorHAnsi"/>
+          <w:b/>
+          <w:sz w:val="20"/>
+        </w:rPr>
+        <w:t>RF 1</w:t>
+      </w:r>
+      <w:r>
+        <w:rPr>
+          <w:rFonts w:asciiTheme="majorHAnsi" w:hAnsiTheme="majorHAnsi"/>
+          <w:b/>
           <w:sz w:val="20"/>
         </w:rPr>
         <w:t>3</w:t>
@@ -2790,6 +2730,7 @@
       <w:r>
         <w:rPr>
           <w:rFonts w:asciiTheme="majorHAnsi" w:hAnsiTheme="majorHAnsi"/>
+          <w:b/>
           <w:sz w:val="20"/>
         </w:rPr>
         <w:t xml:space="preserve"> – </w:t>
@@ -2797,6 +2738,7 @@
       <w:r>
         <w:rPr>
           <w:rFonts w:asciiTheme="majorHAnsi" w:hAnsiTheme="majorHAnsi"/>
+          <w:b/>
           <w:sz w:val="20"/>
         </w:rPr>
         <w:t>Criar perfil econômico</w:t>
@@ -2804,20 +2746,15 @@
       <w:r>
         <w:rPr>
           <w:rFonts w:asciiTheme="majorHAnsi" w:hAnsiTheme="majorHAnsi"/>
-          <w:sz w:val="20"/>
-        </w:rPr>
-        <w:t xml:space="preserve"> </w:t>
-      </w:r>
-      <w:r>
-        <w:rPr>
-          <w:rFonts w:asciiTheme="majorHAnsi" w:hAnsiTheme="majorHAnsi"/>
-          <w:sz w:val="20"/>
-        </w:rPr>
-        <w:t>(</w:t>
-      </w:r>
-      <w:r>
-        <w:rPr>
-          <w:rFonts w:asciiTheme="majorHAnsi" w:hAnsiTheme="majorHAnsi"/>
+          <w:b/>
+          <w:sz w:val="20"/>
+        </w:rPr>
+        <w:t xml:space="preserve"> (</w:t>
+      </w:r>
+      <w:r>
+        <w:rPr>
+          <w:rFonts w:asciiTheme="majorHAnsi" w:hAnsiTheme="majorHAnsi"/>
+          <w:b/>
           <w:sz w:val="20"/>
         </w:rPr>
         <w:t>Essencial</w:t>
@@ -2825,6 +2762,7 @@
       <w:r>
         <w:rPr>
           <w:rFonts w:asciiTheme="majorHAnsi" w:hAnsiTheme="majorHAnsi"/>
+          <w:b/>
           <w:sz w:val="20"/>
         </w:rPr>
         <w:t>)</w:t>
@@ -3047,34 +2985,23 @@
         <w:jc w:val="both"/>
         <w:rPr>
           <w:rFonts w:asciiTheme="majorHAnsi" w:hAnsiTheme="majorHAnsi"/>
-          <w:sz w:val="20"/>
-        </w:rPr>
-      </w:pPr>
-      <w:r>
-        <w:rPr>
-          <w:rFonts w:asciiTheme="majorHAnsi" w:hAnsiTheme="majorHAnsi"/>
+          <w:b/>
+          <w:sz w:val="20"/>
+        </w:rPr>
+      </w:pPr>
+      <w:r>
+        <w:rPr>
+          <w:rFonts w:asciiTheme="majorHAnsi" w:hAnsiTheme="majorHAnsi"/>
+          <w:b/>
           <w:sz w:val="20"/>
         </w:rPr>
         <w:lastRenderedPageBreak/>
-        <w:t xml:space="preserve">RF </w:t>
-      </w:r>
-      <w:r>
-        <w:rPr>
-          <w:rFonts w:asciiTheme="majorHAnsi" w:hAnsiTheme="majorHAnsi"/>
-          <w:sz w:val="20"/>
-        </w:rPr>
-        <w:t>14</w:t>
-      </w:r>
-      <w:r>
-        <w:rPr>
-          <w:rFonts w:asciiTheme="majorHAnsi" w:hAnsiTheme="majorHAnsi"/>
-          <w:sz w:val="20"/>
-        </w:rPr>
-        <w:t xml:space="preserve"> – </w:t>
-      </w:r>
-      <w:r>
-        <w:rPr>
-          <w:rFonts w:asciiTheme="majorHAnsi" w:hAnsiTheme="majorHAnsi"/>
+        <w:t xml:space="preserve">RF 14 – </w:t>
+      </w:r>
+      <w:r>
+        <w:rPr>
+          <w:rFonts w:asciiTheme="majorHAnsi" w:hAnsiTheme="majorHAnsi"/>
+          <w:b/>
           <w:sz w:val="20"/>
         </w:rPr>
         <w:t>Redefinir</w:t>
@@ -3082,20 +3009,15 @@
       <w:r>
         <w:rPr>
           <w:rFonts w:asciiTheme="majorHAnsi" w:hAnsiTheme="majorHAnsi"/>
-          <w:sz w:val="20"/>
-        </w:rPr>
-        <w:t xml:space="preserve"> perfil econômico </w:t>
-      </w:r>
-      <w:r>
-        <w:rPr>
-          <w:rFonts w:asciiTheme="majorHAnsi" w:hAnsiTheme="majorHAnsi"/>
-          <w:sz w:val="20"/>
-        </w:rPr>
-        <w:t>(</w:t>
-      </w:r>
-      <w:r>
-        <w:rPr>
-          <w:rFonts w:asciiTheme="majorHAnsi" w:hAnsiTheme="majorHAnsi"/>
+          <w:b/>
+          <w:sz w:val="20"/>
+        </w:rPr>
+        <w:t xml:space="preserve"> perfil econômico (</w:t>
+      </w:r>
+      <w:r>
+        <w:rPr>
+          <w:rFonts w:asciiTheme="majorHAnsi" w:hAnsiTheme="majorHAnsi"/>
+          <w:b/>
           <w:sz w:val="20"/>
         </w:rPr>
         <w:t>Importante</w:t>
@@ -3103,6 +3025,7 @@
       <w:r>
         <w:rPr>
           <w:rFonts w:asciiTheme="majorHAnsi" w:hAnsiTheme="majorHAnsi"/>
+          <w:b/>
           <w:sz w:val="20"/>
         </w:rPr>
         <w:t>)</w:t>
@@ -3252,33 +3175,22 @@
         <w:jc w:val="both"/>
         <w:rPr>
           <w:rFonts w:asciiTheme="majorHAnsi" w:hAnsiTheme="majorHAnsi"/>
-          <w:sz w:val="20"/>
-        </w:rPr>
-      </w:pPr>
-      <w:r>
-        <w:rPr>
-          <w:rFonts w:asciiTheme="majorHAnsi" w:hAnsiTheme="majorHAnsi"/>
-          <w:sz w:val="20"/>
-        </w:rPr>
-        <w:t xml:space="preserve">RF </w:t>
-      </w:r>
-      <w:r>
-        <w:rPr>
-          <w:rFonts w:asciiTheme="majorHAnsi" w:hAnsiTheme="majorHAnsi"/>
-          <w:sz w:val="20"/>
-        </w:rPr>
-        <w:t>15</w:t>
-      </w:r>
-      <w:r>
-        <w:rPr>
-          <w:rFonts w:asciiTheme="majorHAnsi" w:hAnsiTheme="majorHAnsi"/>
-          <w:sz w:val="20"/>
-        </w:rPr>
-        <w:t xml:space="preserve"> – </w:t>
-      </w:r>
-      <w:r>
-        <w:rPr>
-          <w:rFonts w:asciiTheme="majorHAnsi" w:hAnsiTheme="majorHAnsi"/>
+          <w:b/>
+          <w:sz w:val="20"/>
+        </w:rPr>
+      </w:pPr>
+      <w:r>
+        <w:rPr>
+          <w:rFonts w:asciiTheme="majorHAnsi" w:hAnsiTheme="majorHAnsi"/>
+          <w:b/>
+          <w:sz w:val="20"/>
+        </w:rPr>
+        <w:t xml:space="preserve">RF 15 – </w:t>
+      </w:r>
+      <w:r>
+        <w:rPr>
+          <w:rFonts w:asciiTheme="majorHAnsi" w:hAnsiTheme="majorHAnsi"/>
+          <w:b/>
           <w:sz w:val="20"/>
         </w:rPr>
         <w:t xml:space="preserve">Percentual </w:t>
@@ -3286,6 +3198,7 @@
       <w:r>
         <w:rPr>
           <w:rFonts w:asciiTheme="majorHAnsi" w:hAnsiTheme="majorHAnsi"/>
+          <w:b/>
           <w:sz w:val="20"/>
         </w:rPr>
         <w:t>todos os tipos de</w:t>
@@ -3293,20 +3206,15 @@
       <w:r>
         <w:rPr>
           <w:rFonts w:asciiTheme="majorHAnsi" w:hAnsiTheme="majorHAnsi"/>
-          <w:sz w:val="20"/>
-        </w:rPr>
-        <w:t xml:space="preserve"> perfil econômico </w:t>
-      </w:r>
-      <w:r>
-        <w:rPr>
-          <w:rFonts w:asciiTheme="majorHAnsi" w:hAnsiTheme="majorHAnsi"/>
-          <w:sz w:val="20"/>
-        </w:rPr>
-        <w:t>(</w:t>
-      </w:r>
-      <w:r>
-        <w:rPr>
-          <w:rFonts w:asciiTheme="majorHAnsi" w:hAnsiTheme="majorHAnsi"/>
+          <w:b/>
+          <w:sz w:val="20"/>
+        </w:rPr>
+        <w:t xml:space="preserve"> perfil econômico (</w:t>
+      </w:r>
+      <w:r>
+        <w:rPr>
+          <w:rFonts w:asciiTheme="majorHAnsi" w:hAnsiTheme="majorHAnsi"/>
+          <w:b/>
           <w:sz w:val="20"/>
         </w:rPr>
         <w:t>Importante</w:t>
@@ -3314,6 +3222,7 @@
       <w:r>
         <w:rPr>
           <w:rFonts w:asciiTheme="majorHAnsi" w:hAnsiTheme="majorHAnsi"/>
+          <w:b/>
           <w:sz w:val="20"/>
         </w:rPr>
         <w:t>)</w:t>
@@ -3471,26 +3380,22 @@
         <w:jc w:val="both"/>
         <w:rPr>
           <w:rFonts w:asciiTheme="majorHAnsi" w:hAnsiTheme="majorHAnsi"/>
-          <w:sz w:val="20"/>
-        </w:rPr>
-      </w:pPr>
-      <w:r>
-        <w:rPr>
-          <w:rFonts w:asciiTheme="majorHAnsi" w:hAnsiTheme="majorHAnsi"/>
-          <w:sz w:val="20"/>
-        </w:rPr>
-        <w:t xml:space="preserve">RF </w:t>
-      </w:r>
-      <w:r>
-        <w:rPr>
-          <w:rFonts w:asciiTheme="majorHAnsi" w:hAnsiTheme="majorHAnsi"/>
-          <w:sz w:val="20"/>
-        </w:rPr>
-        <w:t>1</w:t>
-      </w:r>
-      <w:r>
-        <w:rPr>
-          <w:rFonts w:asciiTheme="majorHAnsi" w:hAnsiTheme="majorHAnsi"/>
+          <w:b/>
+          <w:sz w:val="20"/>
+        </w:rPr>
+      </w:pPr>
+      <w:r>
+        <w:rPr>
+          <w:rFonts w:asciiTheme="majorHAnsi" w:hAnsiTheme="majorHAnsi"/>
+          <w:b/>
+          <w:sz w:val="20"/>
+        </w:rPr>
+        <w:t>RF 1</w:t>
+      </w:r>
+      <w:r>
+        <w:rPr>
+          <w:rFonts w:asciiTheme="majorHAnsi" w:hAnsiTheme="majorHAnsi"/>
+          <w:b/>
           <w:sz w:val="20"/>
         </w:rPr>
         <w:t>6</w:t>
@@ -3498,27 +3403,15 @@
       <w:r>
         <w:rPr>
           <w:rFonts w:asciiTheme="majorHAnsi" w:hAnsiTheme="majorHAnsi"/>
-          <w:sz w:val="20"/>
-        </w:rPr>
-        <w:t xml:space="preserve"> – </w:t>
-      </w:r>
-      <w:r>
-        <w:rPr>
-          <w:rFonts w:asciiTheme="majorHAnsi" w:hAnsiTheme="majorHAnsi"/>
-          <w:sz w:val="20"/>
-        </w:rPr>
-        <w:t xml:space="preserve">Buscar palavras no dicionário </w:t>
-      </w:r>
-      <w:r>
-        <w:rPr>
-          <w:rFonts w:asciiTheme="majorHAnsi" w:hAnsiTheme="majorHAnsi"/>
-          <w:sz w:val="20"/>
-        </w:rPr>
-        <w:t>(</w:t>
-      </w:r>
-      <w:r>
-        <w:rPr>
-          <w:rFonts w:asciiTheme="majorHAnsi" w:hAnsiTheme="majorHAnsi"/>
+          <w:b/>
+          <w:sz w:val="20"/>
+        </w:rPr>
+        <w:t xml:space="preserve"> – Buscar palavras no dicionário (</w:t>
+      </w:r>
+      <w:r>
+        <w:rPr>
+          <w:rFonts w:asciiTheme="majorHAnsi" w:hAnsiTheme="majorHAnsi"/>
+          <w:b/>
           <w:sz w:val="20"/>
         </w:rPr>
         <w:t>Essencial</w:t>
@@ -3526,6 +3419,7 @@
       <w:r>
         <w:rPr>
           <w:rFonts w:asciiTheme="majorHAnsi" w:hAnsiTheme="majorHAnsi"/>
+          <w:b/>
           <w:sz w:val="20"/>
         </w:rPr>
         <w:t>)</w:t>
@@ -3553,7 +3447,7 @@
           <w:szCs w:val="22"/>
           <w:shd w:val="clear" w:color="auto" w:fill="FFFFFF"/>
         </w:rPr>
-        <w:t>Este requisito refere-se à possibilidade do usuário, previamente cadastrado no sistema (RF 01) e ou não, procurar por palavras no dicionário.</w:t>
+        <w:t>Este requisito refere-se à possibilidade do usuário, previamente cadastrado no sistema (RF 01) ou não, procurar por palavras no dicionário.</w:t>
       </w:r>
     </w:p>
     <w:p>
@@ -3673,33 +3567,22 @@
         <w:jc w:val="both"/>
         <w:rPr>
           <w:rFonts w:asciiTheme="majorHAnsi" w:hAnsiTheme="majorHAnsi"/>
-          <w:sz w:val="20"/>
-        </w:rPr>
-      </w:pPr>
-      <w:r>
-        <w:rPr>
-          <w:rFonts w:asciiTheme="majorHAnsi" w:hAnsiTheme="majorHAnsi"/>
-          <w:sz w:val="20"/>
-        </w:rPr>
-        <w:t xml:space="preserve">RF </w:t>
-      </w:r>
-      <w:r>
-        <w:rPr>
-          <w:rFonts w:asciiTheme="majorHAnsi" w:hAnsiTheme="majorHAnsi"/>
-          <w:sz w:val="20"/>
-        </w:rPr>
-        <w:t xml:space="preserve">17 </w:t>
-      </w:r>
-      <w:r>
-        <w:rPr>
-          <w:rFonts w:asciiTheme="majorHAnsi" w:hAnsiTheme="majorHAnsi"/>
-          <w:sz w:val="20"/>
-        </w:rPr>
-        <w:t xml:space="preserve">– </w:t>
-      </w:r>
-      <w:r>
-        <w:rPr>
-          <w:rFonts w:asciiTheme="majorHAnsi" w:hAnsiTheme="majorHAnsi"/>
+          <w:b/>
+          <w:sz w:val="20"/>
+        </w:rPr>
+      </w:pPr>
+      <w:r>
+        <w:rPr>
+          <w:rFonts w:asciiTheme="majorHAnsi" w:hAnsiTheme="majorHAnsi"/>
+          <w:b/>
+          <w:sz w:val="20"/>
+        </w:rPr>
+        <w:t xml:space="preserve">RF 17 – </w:t>
+      </w:r>
+      <w:r>
+        <w:rPr>
+          <w:rFonts w:asciiTheme="majorHAnsi" w:hAnsiTheme="majorHAnsi"/>
+          <w:b/>
           <w:sz w:val="20"/>
         </w:rPr>
         <w:t>Editar</w:t>
@@ -3707,20 +3590,15 @@
       <w:r>
         <w:rPr>
           <w:rFonts w:asciiTheme="majorHAnsi" w:hAnsiTheme="majorHAnsi"/>
-          <w:sz w:val="20"/>
-        </w:rPr>
-        <w:t xml:space="preserve"> palavras no dicionário </w:t>
-      </w:r>
-      <w:r>
-        <w:rPr>
-          <w:rFonts w:asciiTheme="majorHAnsi" w:hAnsiTheme="majorHAnsi"/>
-          <w:sz w:val="20"/>
-        </w:rPr>
-        <w:t>(</w:t>
-      </w:r>
-      <w:r>
-        <w:rPr>
-          <w:rFonts w:asciiTheme="majorHAnsi" w:hAnsiTheme="majorHAnsi"/>
+          <w:b/>
+          <w:sz w:val="20"/>
+        </w:rPr>
+        <w:t xml:space="preserve"> palavras no dicionário (</w:t>
+      </w:r>
+      <w:r>
+        <w:rPr>
+          <w:rFonts w:asciiTheme="majorHAnsi" w:hAnsiTheme="majorHAnsi"/>
+          <w:b/>
           <w:sz w:val="20"/>
         </w:rPr>
         <w:t>Importante</w:t>
@@ -3728,6 +3606,7 @@
       <w:r>
         <w:rPr>
           <w:rFonts w:asciiTheme="majorHAnsi" w:hAnsiTheme="majorHAnsi"/>
+          <w:b/>
           <w:sz w:val="20"/>
         </w:rPr>
         <w:t>)</w:t>
@@ -3755,7 +3634,7 @@
           <w:szCs w:val="22"/>
           <w:shd w:val="clear" w:color="auto" w:fill="FFFFFF"/>
         </w:rPr>
-        <w:t>Este requisito refere-se à possibilidade do usuário, previamente cadastrado no sistema (RF 01) e ou não, solicitar modificações na explicação de um determinado termo encontrado no dicionário.</w:t>
+        <w:t>Este requisito refere-se à possibilidade do usuário, previamente cadastrado no sistema (RF 01) ou não, solicitar modificações na explicação de um determinado termo encontrado no dicionário.</w:t>
       </w:r>
     </w:p>
     <w:p>
@@ -3855,57 +3734,17 @@
         <w:jc w:val="both"/>
         <w:rPr>
           <w:rFonts w:asciiTheme="majorHAnsi" w:hAnsiTheme="majorHAnsi"/>
-          <w:sz w:val="20"/>
-        </w:rPr>
-      </w:pPr>
-      <w:r>
-        <w:rPr>
-          <w:rFonts w:asciiTheme="majorHAnsi" w:hAnsiTheme="majorHAnsi"/>
-          <w:sz w:val="20"/>
-        </w:rPr>
-        <w:t xml:space="preserve">RF </w:t>
-      </w:r>
-      <w:r>
-        <w:rPr>
-          <w:rFonts w:asciiTheme="majorHAnsi" w:hAnsiTheme="majorHAnsi"/>
-          <w:sz w:val="20"/>
-        </w:rPr>
-        <w:t xml:space="preserve">18 </w:t>
-      </w:r>
-      <w:r>
-        <w:rPr>
-          <w:rFonts w:asciiTheme="majorHAnsi" w:hAnsiTheme="majorHAnsi"/>
-          <w:sz w:val="20"/>
-        </w:rPr>
-        <w:t xml:space="preserve">– </w:t>
-      </w:r>
-      <w:r>
-        <w:rPr>
-          <w:rFonts w:asciiTheme="majorHAnsi" w:hAnsiTheme="majorHAnsi"/>
-          <w:sz w:val="20"/>
-        </w:rPr>
-        <w:t xml:space="preserve">Cadastrar palavras no dicionário </w:t>
-      </w:r>
-      <w:r>
-        <w:rPr>
-          <w:rFonts w:asciiTheme="majorHAnsi" w:hAnsiTheme="majorHAnsi"/>
-          <w:sz w:val="20"/>
-        </w:rPr>
-        <w:t>(</w:t>
-      </w:r>
-      <w:r>
-        <w:rPr>
-          <w:rFonts w:asciiTheme="majorHAnsi" w:hAnsiTheme="majorHAnsi"/>
-          <w:sz w:val="20"/>
-        </w:rPr>
-        <w:t>Importante</w:t>
-      </w:r>
-      <w:r>
-        <w:rPr>
-          <w:rFonts w:asciiTheme="majorHAnsi" w:hAnsiTheme="majorHAnsi"/>
-          <w:sz w:val="20"/>
-        </w:rPr>
-        <w:t>)</w:t>
+          <w:b/>
+          <w:sz w:val="20"/>
+        </w:rPr>
+      </w:pPr>
+      <w:r>
+        <w:rPr>
+          <w:rFonts w:asciiTheme="majorHAnsi" w:hAnsiTheme="majorHAnsi"/>
+          <w:b/>
+          <w:sz w:val="20"/>
+        </w:rPr>
+        <w:t>RF 18 – Cadastrar palavras no dicionário (Importante)</w:t>
       </w:r>
     </w:p>
     <w:p>
@@ -3930,7 +3769,7 @@
           <w:szCs w:val="22"/>
           <w:shd w:val="clear" w:color="auto" w:fill="FFFFFF"/>
         </w:rPr>
-        <w:t>Este requisito refere-se à possibilidade do usuário, previamente cadastrado no sistema (RF 01) e ou não, cadastrar palavras que ainda não estão no dicionário.</w:t>
+        <w:t>Este requisito refere-se à possibilidade do usuário, previamente cadastrado no sistema (RF 01) ou não, cadastrar palavras que ainda não estão no dicionário.</w:t>
       </w:r>
     </w:p>
     <w:p>
@@ -3999,47 +3838,22 @@
         <w:jc w:val="both"/>
         <w:rPr>
           <w:rFonts w:asciiTheme="majorHAnsi" w:hAnsiTheme="majorHAnsi"/>
-          <w:sz w:val="20"/>
-        </w:rPr>
-      </w:pPr>
-      <w:r>
-        <w:rPr>
-          <w:rFonts w:asciiTheme="majorHAnsi" w:hAnsiTheme="majorHAnsi"/>
-          <w:sz w:val="20"/>
-        </w:rPr>
-        <w:t xml:space="preserve">RF </w:t>
-      </w:r>
-      <w:r>
-        <w:rPr>
-          <w:rFonts w:asciiTheme="majorHAnsi" w:hAnsiTheme="majorHAnsi"/>
-          <w:sz w:val="20"/>
-        </w:rPr>
-        <w:t xml:space="preserve">19 </w:t>
-      </w:r>
-      <w:r>
-        <w:rPr>
-          <w:rFonts w:asciiTheme="majorHAnsi" w:hAnsiTheme="majorHAnsi"/>
-          <w:sz w:val="20"/>
-        </w:rPr>
-        <w:t xml:space="preserve">– </w:t>
-      </w:r>
-      <w:r>
-        <w:rPr>
-          <w:rFonts w:asciiTheme="majorHAnsi" w:hAnsiTheme="majorHAnsi"/>
-          <w:sz w:val="20"/>
-        </w:rPr>
-        <w:t xml:space="preserve">Ranquear pesquisas realizadas no dicionário </w:t>
-      </w:r>
-      <w:r>
-        <w:rPr>
-          <w:rFonts w:asciiTheme="majorHAnsi" w:hAnsiTheme="majorHAnsi"/>
-          <w:sz w:val="20"/>
-        </w:rPr>
-        <w:t>(</w:t>
-      </w:r>
-      <w:r>
-        <w:rPr>
-          <w:rFonts w:asciiTheme="majorHAnsi" w:hAnsiTheme="majorHAnsi"/>
+          <w:b/>
+          <w:sz w:val="20"/>
+        </w:rPr>
+      </w:pPr>
+      <w:r>
+        <w:rPr>
+          <w:rFonts w:asciiTheme="majorHAnsi" w:hAnsiTheme="majorHAnsi"/>
+          <w:b/>
+          <w:sz w:val="20"/>
+        </w:rPr>
+        <w:t>RF 19 – Ranquear pesquisas realizadas no dicionário (</w:t>
+      </w:r>
+      <w:r>
+        <w:rPr>
+          <w:rFonts w:asciiTheme="majorHAnsi" w:hAnsiTheme="majorHAnsi"/>
+          <w:b/>
           <w:sz w:val="20"/>
         </w:rPr>
         <w:t>Desejável</w:t>
@@ -4047,6 +3861,7 @@
       <w:r>
         <w:rPr>
           <w:rFonts w:asciiTheme="majorHAnsi" w:hAnsiTheme="majorHAnsi"/>
+          <w:b/>
           <w:sz w:val="20"/>
         </w:rPr>
         <w:t>)</w:t>
@@ -4196,33 +4011,22 @@
         <w:jc w:val="both"/>
         <w:rPr>
           <w:rFonts w:asciiTheme="majorHAnsi" w:hAnsiTheme="majorHAnsi"/>
-          <w:sz w:val="20"/>
-        </w:rPr>
-      </w:pPr>
-      <w:r>
-        <w:rPr>
-          <w:rFonts w:asciiTheme="majorHAnsi" w:hAnsiTheme="majorHAnsi"/>
-          <w:sz w:val="20"/>
-        </w:rPr>
-        <w:t xml:space="preserve">RF </w:t>
-      </w:r>
-      <w:r>
-        <w:rPr>
-          <w:rFonts w:asciiTheme="majorHAnsi" w:hAnsiTheme="majorHAnsi"/>
-          <w:sz w:val="20"/>
-        </w:rPr>
-        <w:t xml:space="preserve">20 </w:t>
-      </w:r>
-      <w:r>
-        <w:rPr>
-          <w:rFonts w:asciiTheme="majorHAnsi" w:hAnsiTheme="majorHAnsi"/>
-          <w:sz w:val="20"/>
-        </w:rPr>
-        <w:t xml:space="preserve">– </w:t>
-      </w:r>
-      <w:r>
-        <w:rPr>
-          <w:rFonts w:asciiTheme="majorHAnsi" w:hAnsiTheme="majorHAnsi"/>
+          <w:b/>
+          <w:sz w:val="20"/>
+        </w:rPr>
+      </w:pPr>
+      <w:r>
+        <w:rPr>
+          <w:rFonts w:asciiTheme="majorHAnsi" w:hAnsiTheme="majorHAnsi"/>
+          <w:b/>
+          <w:sz w:val="20"/>
+        </w:rPr>
+        <w:t xml:space="preserve">RF 20 – </w:t>
+      </w:r>
+      <w:r>
+        <w:rPr>
+          <w:rFonts w:asciiTheme="majorHAnsi" w:hAnsiTheme="majorHAnsi"/>
+          <w:b/>
           <w:sz w:val="20"/>
         </w:rPr>
         <w:t>Simular investimentos</w:t>
@@ -4230,20 +4034,15 @@
       <w:r>
         <w:rPr>
           <w:rFonts w:asciiTheme="majorHAnsi" w:hAnsiTheme="majorHAnsi"/>
-          <w:sz w:val="20"/>
-        </w:rPr>
-        <w:t xml:space="preserve"> </w:t>
-      </w:r>
-      <w:r>
-        <w:rPr>
-          <w:rFonts w:asciiTheme="majorHAnsi" w:hAnsiTheme="majorHAnsi"/>
-          <w:sz w:val="20"/>
-        </w:rPr>
-        <w:t>(</w:t>
-      </w:r>
-      <w:r>
-        <w:rPr>
-          <w:rFonts w:asciiTheme="majorHAnsi" w:hAnsiTheme="majorHAnsi"/>
+          <w:b/>
+          <w:sz w:val="20"/>
+        </w:rPr>
+        <w:t xml:space="preserve"> (</w:t>
+      </w:r>
+      <w:r>
+        <w:rPr>
+          <w:rFonts w:asciiTheme="majorHAnsi" w:hAnsiTheme="majorHAnsi"/>
+          <w:b/>
           <w:sz w:val="20"/>
         </w:rPr>
         <w:t>Essencial</w:t>
@@ -4251,6 +4050,7 @@
       <w:r>
         <w:rPr>
           <w:rFonts w:asciiTheme="majorHAnsi" w:hAnsiTheme="majorHAnsi"/>
+          <w:b/>
           <w:sz w:val="20"/>
         </w:rPr>
         <w:t>)</w:t>
@@ -4278,29 +4078,7 @@
           <w:szCs w:val="22"/>
           <w:shd w:val="clear" w:color="auto" w:fill="FFFFFF"/>
         </w:rPr>
-        <w:t xml:space="preserve">Este requisito refere-se à possibilidade do usuário, previamente cadastrado no sistema (RF 01) e </w:t>
-      </w:r>
-      <w:proofErr w:type="spellStart"/>
-      <w:r>
-        <w:rPr>
-          <w:rFonts w:ascii="Arial" w:hAnsi="Arial" w:cs="Arial"/>
-          <w:color w:val="000000"/>
-          <w:sz w:val="22"/>
-          <w:szCs w:val="22"/>
-          <w:shd w:val="clear" w:color="auto" w:fill="FFFFFF"/>
-        </w:rPr>
-        <w:t>e</w:t>
-      </w:r>
-      <w:proofErr w:type="spellEnd"/>
-      <w:r>
-        <w:rPr>
-          <w:rFonts w:ascii="Arial" w:hAnsi="Arial" w:cs="Arial"/>
-          <w:color w:val="000000"/>
-          <w:sz w:val="22"/>
-          <w:szCs w:val="22"/>
-          <w:shd w:val="clear" w:color="auto" w:fill="FFFFFF"/>
-        </w:rPr>
-        <w:t xml:space="preserve"> “</w:t>
+        <w:t>Este requisito refere-se à possibilidade do usuário, previamente cadastrado no sistema (RF 01) e “</w:t>
       </w:r>
       <w:proofErr w:type="spellStart"/>
       <w:r>
@@ -4596,26 +4374,22 @@
         <w:jc w:val="both"/>
         <w:rPr>
           <w:rFonts w:asciiTheme="majorHAnsi" w:hAnsiTheme="majorHAnsi"/>
-          <w:sz w:val="20"/>
-        </w:rPr>
-      </w:pPr>
-      <w:r>
-        <w:rPr>
-          <w:rFonts w:asciiTheme="majorHAnsi" w:hAnsiTheme="majorHAnsi"/>
-          <w:sz w:val="20"/>
-        </w:rPr>
-        <w:t xml:space="preserve">RF </w:t>
-      </w:r>
-      <w:r>
-        <w:rPr>
-          <w:rFonts w:asciiTheme="majorHAnsi" w:hAnsiTheme="majorHAnsi"/>
-          <w:sz w:val="20"/>
-        </w:rPr>
-        <w:t>2</w:t>
-      </w:r>
-      <w:r>
-        <w:rPr>
-          <w:rFonts w:asciiTheme="majorHAnsi" w:hAnsiTheme="majorHAnsi"/>
+          <w:b/>
+          <w:sz w:val="20"/>
+        </w:rPr>
+      </w:pPr>
+      <w:r>
+        <w:rPr>
+          <w:rFonts w:asciiTheme="majorHAnsi" w:hAnsiTheme="majorHAnsi"/>
+          <w:b/>
+          <w:sz w:val="20"/>
+        </w:rPr>
+        <w:t>RF 2</w:t>
+      </w:r>
+      <w:r>
+        <w:rPr>
+          <w:rFonts w:asciiTheme="majorHAnsi" w:hAnsiTheme="majorHAnsi"/>
+          <w:b/>
           <w:sz w:val="20"/>
         </w:rPr>
         <w:t>1</w:t>
@@ -4623,6 +4397,23 @@
       <w:r>
         <w:rPr>
           <w:rFonts w:asciiTheme="majorHAnsi" w:hAnsiTheme="majorHAnsi"/>
+          <w:b/>
+          <w:sz w:val="20"/>
+        </w:rPr>
+        <w:t xml:space="preserve"> – </w:t>
+      </w:r>
+      <w:r>
+        <w:rPr>
+          <w:rFonts w:asciiTheme="majorHAnsi" w:hAnsiTheme="majorHAnsi"/>
+          <w:b/>
+          <w:sz w:val="20"/>
+        </w:rPr>
+        <w:t>Guardar</w:t>
+      </w:r>
+      <w:r>
+        <w:rPr>
+          <w:rFonts w:asciiTheme="majorHAnsi" w:hAnsiTheme="majorHAnsi"/>
+          <w:b/>
           <w:sz w:val="20"/>
         </w:rPr>
         <w:t xml:space="preserve"> </w:t>
@@ -4630,27 +4421,7 @@
       <w:r>
         <w:rPr>
           <w:rFonts w:asciiTheme="majorHAnsi" w:hAnsiTheme="majorHAnsi"/>
-          <w:sz w:val="20"/>
-        </w:rPr>
-        <w:t xml:space="preserve">– </w:t>
-      </w:r>
-      <w:r>
-        <w:rPr>
-          <w:rFonts w:asciiTheme="majorHAnsi" w:hAnsiTheme="majorHAnsi"/>
-          <w:sz w:val="20"/>
-        </w:rPr>
-        <w:t>Guardar</w:t>
-      </w:r>
-      <w:r>
-        <w:rPr>
-          <w:rFonts w:asciiTheme="majorHAnsi" w:hAnsiTheme="majorHAnsi"/>
-          <w:sz w:val="20"/>
-        </w:rPr>
-        <w:t xml:space="preserve"> </w:t>
-      </w:r>
-      <w:r>
-        <w:rPr>
-          <w:rFonts w:asciiTheme="majorHAnsi" w:hAnsiTheme="majorHAnsi"/>
+          <w:b/>
           <w:sz w:val="20"/>
         </w:rPr>
         <w:t>simulações</w:t>
@@ -4658,20 +4429,15 @@
       <w:r>
         <w:rPr>
           <w:rFonts w:asciiTheme="majorHAnsi" w:hAnsiTheme="majorHAnsi"/>
-          <w:sz w:val="20"/>
-        </w:rPr>
-        <w:t xml:space="preserve"> </w:t>
-      </w:r>
-      <w:r>
-        <w:rPr>
-          <w:rFonts w:asciiTheme="majorHAnsi" w:hAnsiTheme="majorHAnsi"/>
-          <w:sz w:val="20"/>
-        </w:rPr>
-        <w:t>(</w:t>
-      </w:r>
-      <w:r>
-        <w:rPr>
-          <w:rFonts w:asciiTheme="majorHAnsi" w:hAnsiTheme="majorHAnsi"/>
+          <w:b/>
+          <w:sz w:val="20"/>
+        </w:rPr>
+        <w:t xml:space="preserve"> (</w:t>
+      </w:r>
+      <w:r>
+        <w:rPr>
+          <w:rFonts w:asciiTheme="majorHAnsi" w:hAnsiTheme="majorHAnsi"/>
+          <w:b/>
           <w:sz w:val="20"/>
         </w:rPr>
         <w:t>Desejável</w:t>
@@ -4679,6 +4445,7 @@
       <w:r>
         <w:rPr>
           <w:rFonts w:asciiTheme="majorHAnsi" w:hAnsiTheme="majorHAnsi"/>
+          <w:b/>
           <w:sz w:val="20"/>
         </w:rPr>
         <w:t>)</w:t>
@@ -4883,19 +4650,22 @@
         <w:jc w:val="both"/>
         <w:rPr>
           <w:rFonts w:asciiTheme="majorHAnsi" w:hAnsiTheme="majorHAnsi"/>
-          <w:sz w:val="20"/>
-        </w:rPr>
-      </w:pPr>
-      <w:r>
-        <w:rPr>
-          <w:rFonts w:asciiTheme="majorHAnsi" w:hAnsiTheme="majorHAnsi"/>
-          <w:sz w:val="20"/>
-        </w:rPr>
-        <w:t xml:space="preserve">RF </w:t>
-      </w:r>
-      <w:r>
-        <w:rPr>
-          <w:rFonts w:asciiTheme="majorHAnsi" w:hAnsiTheme="majorHAnsi"/>
+          <w:b/>
+          <w:sz w:val="20"/>
+        </w:rPr>
+      </w:pPr>
+      <w:r>
+        <w:rPr>
+          <w:rFonts w:asciiTheme="majorHAnsi" w:hAnsiTheme="majorHAnsi"/>
+          <w:b/>
+          <w:sz w:val="20"/>
+        </w:rPr>
+        <w:t>RF 2</w:t>
+      </w:r>
+      <w:r>
+        <w:rPr>
+          <w:rFonts w:asciiTheme="majorHAnsi" w:hAnsiTheme="majorHAnsi"/>
+          <w:b/>
           <w:sz w:val="20"/>
         </w:rPr>
         <w:t>2</w:t>
@@ -4903,27 +4673,15 @@
       <w:r>
         <w:rPr>
           <w:rFonts w:asciiTheme="majorHAnsi" w:hAnsiTheme="majorHAnsi"/>
-          <w:sz w:val="20"/>
-        </w:rPr>
-        <w:t>2</w:t>
-      </w:r>
-      <w:r>
-        <w:rPr>
-          <w:rFonts w:asciiTheme="majorHAnsi" w:hAnsiTheme="majorHAnsi"/>
-          <w:sz w:val="20"/>
-        </w:rPr>
-        <w:t xml:space="preserve"> </w:t>
-      </w:r>
-      <w:r>
-        <w:rPr>
-          <w:rFonts w:asciiTheme="majorHAnsi" w:hAnsiTheme="majorHAnsi"/>
-          <w:sz w:val="20"/>
-        </w:rPr>
-        <w:t xml:space="preserve">– </w:t>
-      </w:r>
-      <w:r>
-        <w:rPr>
-          <w:rFonts w:asciiTheme="majorHAnsi" w:hAnsiTheme="majorHAnsi"/>
+          <w:b/>
+          <w:sz w:val="20"/>
+        </w:rPr>
+        <w:t xml:space="preserve"> – </w:t>
+      </w:r>
+      <w:r>
+        <w:rPr>
+          <w:rFonts w:asciiTheme="majorHAnsi" w:hAnsiTheme="majorHAnsi"/>
+          <w:b/>
           <w:sz w:val="20"/>
         </w:rPr>
         <w:t>Quantificar quais</w:t>
@@ -4931,6 +4689,7 @@
       <w:r>
         <w:rPr>
           <w:rFonts w:asciiTheme="majorHAnsi" w:hAnsiTheme="majorHAnsi"/>
+          <w:b/>
           <w:sz w:val="20"/>
         </w:rPr>
         <w:t xml:space="preserve"> simulações</w:t>
@@ -4938,6 +4697,7 @@
       <w:r>
         <w:rPr>
           <w:rFonts w:asciiTheme="majorHAnsi" w:hAnsiTheme="majorHAnsi"/>
+          <w:b/>
           <w:sz w:val="20"/>
         </w:rPr>
         <w:t xml:space="preserve"> estão sendo mais realizadas</w:t>
@@ -4945,20 +4705,15 @@
       <w:r>
         <w:rPr>
           <w:rFonts w:asciiTheme="majorHAnsi" w:hAnsiTheme="majorHAnsi"/>
-          <w:sz w:val="20"/>
-        </w:rPr>
-        <w:t xml:space="preserve"> </w:t>
-      </w:r>
-      <w:r>
-        <w:rPr>
-          <w:rFonts w:asciiTheme="majorHAnsi" w:hAnsiTheme="majorHAnsi"/>
-          <w:sz w:val="20"/>
-        </w:rPr>
-        <w:t>(</w:t>
-      </w:r>
-      <w:r>
-        <w:rPr>
-          <w:rFonts w:asciiTheme="majorHAnsi" w:hAnsiTheme="majorHAnsi"/>
+          <w:b/>
+          <w:sz w:val="20"/>
+        </w:rPr>
+        <w:t xml:space="preserve"> (</w:t>
+      </w:r>
+      <w:r>
+        <w:rPr>
+          <w:rFonts w:asciiTheme="majorHAnsi" w:hAnsiTheme="majorHAnsi"/>
+          <w:b/>
           <w:sz w:val="20"/>
         </w:rPr>
         <w:t>Desejável</w:t>
@@ -4966,6 +4721,7 @@
       <w:r>
         <w:rPr>
           <w:rFonts w:asciiTheme="majorHAnsi" w:hAnsiTheme="majorHAnsi"/>
+          <w:b/>
           <w:sz w:val="20"/>
         </w:rPr>
         <w:t>)</w:t>
@@ -5094,40 +4850,22 @@
         <w:jc w:val="both"/>
         <w:rPr>
           <w:rFonts w:asciiTheme="majorHAnsi" w:hAnsiTheme="majorHAnsi"/>
-          <w:sz w:val="20"/>
-        </w:rPr>
-      </w:pPr>
-      <w:r>
-        <w:rPr>
-          <w:rFonts w:asciiTheme="majorHAnsi" w:hAnsiTheme="majorHAnsi"/>
-          <w:sz w:val="20"/>
-        </w:rPr>
-        <w:t xml:space="preserve">RF </w:t>
-      </w:r>
-      <w:r>
-        <w:rPr>
-          <w:rFonts w:asciiTheme="majorHAnsi" w:hAnsiTheme="majorHAnsi"/>
-          <w:sz w:val="20"/>
-        </w:rPr>
-        <w:t xml:space="preserve">22 </w:t>
-      </w:r>
-      <w:r>
-        <w:rPr>
-          <w:rFonts w:asciiTheme="majorHAnsi" w:hAnsiTheme="majorHAnsi"/>
-          <w:sz w:val="20"/>
-        </w:rPr>
-        <w:t>–</w:t>
-      </w:r>
-      <w:r>
-        <w:rPr>
-          <w:rFonts w:asciiTheme="majorHAnsi" w:hAnsiTheme="majorHAnsi"/>
-          <w:sz w:val="20"/>
-        </w:rPr>
-        <w:t xml:space="preserve"> </w:t>
-      </w:r>
-      <w:r>
-        <w:rPr>
-          <w:rFonts w:asciiTheme="majorHAnsi" w:hAnsiTheme="majorHAnsi"/>
+          <w:b/>
+          <w:sz w:val="20"/>
+        </w:rPr>
+      </w:pPr>
+      <w:r>
+        <w:rPr>
+          <w:rFonts w:asciiTheme="majorHAnsi" w:hAnsiTheme="majorHAnsi"/>
+          <w:b/>
+          <w:sz w:val="20"/>
+        </w:rPr>
+        <w:t xml:space="preserve">RF 22 – </w:t>
+      </w:r>
+      <w:r>
+        <w:rPr>
+          <w:rFonts w:asciiTheme="majorHAnsi" w:hAnsiTheme="majorHAnsi"/>
+          <w:b/>
           <w:sz w:val="20"/>
         </w:rPr>
         <w:t xml:space="preserve">Acompanhar os índices </w:t>
@@ -5135,6 +4873,7 @@
       <w:r>
         <w:rPr>
           <w:rFonts w:asciiTheme="majorHAnsi" w:hAnsiTheme="majorHAnsi"/>
+          <w:b/>
           <w:sz w:val="20"/>
         </w:rPr>
         <w:t>(</w:t>
@@ -5142,6 +4881,7 @@
       <w:r>
         <w:rPr>
           <w:rFonts w:asciiTheme="majorHAnsi" w:hAnsiTheme="majorHAnsi"/>
+          <w:b/>
           <w:sz w:val="20"/>
         </w:rPr>
         <w:t>Importante</w:t>
@@ -5149,6 +4889,7 @@
       <w:r>
         <w:rPr>
           <w:rFonts w:asciiTheme="majorHAnsi" w:hAnsiTheme="majorHAnsi"/>
+          <w:b/>
           <w:sz w:val="20"/>
         </w:rPr>
         <w:t>)</w:t>
@@ -5176,7 +4917,19 @@
           <w:szCs w:val="22"/>
           <w:shd w:val="clear" w:color="auto" w:fill="FFFFFF"/>
         </w:rPr>
-        <w:t>Este requisito refere-se à possibilidade do usuário, previamente cadastrado no sistema (RF 01) e ou não, visualizar o índice</w:t>
+        <w:t>Este requisito refere-se à possibilidade do usuário, previamente cadastrado no sistema (RF 01)</w:t>
+      </w:r>
+      <w:bookmarkStart w:id="1" w:name="_GoBack"/>
+      <w:bookmarkEnd w:id="1"/>
+      <w:r>
+        <w:rPr>
+          <w:rFonts w:ascii="Arial" w:hAnsi="Arial" w:cs="Arial"/>
+          <w:color w:val="000000"/>
+          <w:sz w:val="22"/>
+          <w:szCs w:val="22"/>
+          <w:shd w:val="clear" w:color="auto" w:fill="FFFFFF"/>
+        </w:rPr>
+        <w:t xml:space="preserve"> ou não, visualizar o índice</w:t>
       </w:r>
       <w:r>
         <w:rPr>
@@ -5305,12 +5058,14 @@
         <w:jc w:val="both"/>
         <w:rPr>
           <w:rFonts w:asciiTheme="majorHAnsi" w:hAnsiTheme="majorHAnsi"/>
-          <w:sz w:val="20"/>
-        </w:rPr>
-      </w:pPr>
-      <w:r>
-        <w:rPr>
-          <w:rFonts w:asciiTheme="majorHAnsi" w:hAnsiTheme="majorHAnsi"/>
+          <w:b/>
+          <w:sz w:val="20"/>
+        </w:rPr>
+      </w:pPr>
+      <w:r>
+        <w:rPr>
+          <w:rFonts w:asciiTheme="majorHAnsi" w:hAnsiTheme="majorHAnsi"/>
+          <w:b/>
           <w:sz w:val="20"/>
         </w:rPr>
         <w:t>RNF 01 – Utilizar design responsivo</w:t>
@@ -5385,12 +5140,14 @@
         <w:jc w:val="both"/>
         <w:rPr>
           <w:rFonts w:asciiTheme="majorHAnsi" w:hAnsiTheme="majorHAnsi"/>
-          <w:sz w:val="20"/>
-        </w:rPr>
-      </w:pPr>
-      <w:r>
-        <w:rPr>
-          <w:rFonts w:asciiTheme="majorHAnsi" w:hAnsiTheme="majorHAnsi"/>
+          <w:b/>
+          <w:sz w:val="20"/>
+        </w:rPr>
+      </w:pPr>
+      <w:r>
+        <w:rPr>
+          <w:rFonts w:asciiTheme="majorHAnsi" w:hAnsiTheme="majorHAnsi"/>
+          <w:b/>
           <w:sz w:val="20"/>
         </w:rPr>
         <w:t>RNF 02 – Processar as informações adquiridas nas APIs</w:t>
@@ -5443,12 +5200,14 @@
         <w:jc w:val="both"/>
         <w:rPr>
           <w:rFonts w:asciiTheme="majorHAnsi" w:hAnsiTheme="majorHAnsi"/>
-          <w:sz w:val="20"/>
-        </w:rPr>
-      </w:pPr>
-      <w:r>
-        <w:rPr>
-          <w:rFonts w:asciiTheme="majorHAnsi" w:hAnsiTheme="majorHAnsi"/>
+          <w:b/>
+          <w:sz w:val="20"/>
+        </w:rPr>
+      </w:pPr>
+      <w:r>
+        <w:rPr>
+          <w:rFonts w:asciiTheme="majorHAnsi" w:hAnsiTheme="majorHAnsi"/>
+          <w:b/>
           <w:sz w:val="20"/>
         </w:rPr>
         <w:t>RNF 03 – Garantir segurança nos dados dos usuários</w:t>
@@ -5531,12 +5290,14 @@
         <w:jc w:val="both"/>
         <w:rPr>
           <w:rFonts w:asciiTheme="majorHAnsi" w:hAnsiTheme="majorHAnsi"/>
-          <w:sz w:val="20"/>
-        </w:rPr>
-      </w:pPr>
-      <w:r>
-        <w:rPr>
-          <w:rFonts w:asciiTheme="majorHAnsi" w:hAnsiTheme="majorHAnsi"/>
+          <w:b/>
+          <w:sz w:val="20"/>
+        </w:rPr>
+      </w:pPr>
+      <w:r>
+        <w:rPr>
+          <w:rFonts w:asciiTheme="majorHAnsi" w:hAnsiTheme="majorHAnsi"/>
+          <w:b/>
           <w:sz w:val="20"/>
         </w:rPr>
         <w:t>RNF 04 – Garantir confiança nas fontes de notícias e dicionário</w:t>
@@ -5589,12 +5350,14 @@
         <w:jc w:val="both"/>
         <w:rPr>
           <w:rFonts w:asciiTheme="majorHAnsi" w:hAnsiTheme="majorHAnsi"/>
-          <w:sz w:val="20"/>
-        </w:rPr>
-      </w:pPr>
-      <w:r>
-        <w:rPr>
-          <w:rFonts w:asciiTheme="majorHAnsi" w:hAnsiTheme="majorHAnsi"/>
+          <w:b/>
+          <w:sz w:val="20"/>
+        </w:rPr>
+      </w:pPr>
+      <w:r>
+        <w:rPr>
+          <w:rFonts w:asciiTheme="majorHAnsi" w:hAnsiTheme="majorHAnsi"/>
+          <w:b/>
           <w:sz w:val="20"/>
         </w:rPr>
         <w:t>RNF 05 – Executar nos principais navegadores disponíveis</w:t>
@@ -5653,26 +5416,22 @@
         <w:jc w:val="both"/>
         <w:rPr>
           <w:rFonts w:asciiTheme="majorHAnsi" w:hAnsiTheme="majorHAnsi"/>
-          <w:sz w:val="20"/>
-        </w:rPr>
-      </w:pPr>
-      <w:r>
-        <w:rPr>
-          <w:rFonts w:asciiTheme="majorHAnsi" w:hAnsiTheme="majorHAnsi"/>
-          <w:sz w:val="20"/>
-        </w:rPr>
-        <w:t>RNF 06</w:t>
-      </w:r>
-      <w:r>
-        <w:rPr>
-          <w:rFonts w:asciiTheme="majorHAnsi" w:hAnsiTheme="majorHAnsi"/>
-          <w:sz w:val="20"/>
-        </w:rPr>
-        <w:t xml:space="preserve"> – </w:t>
-      </w:r>
-      <w:r>
-        <w:rPr>
-          <w:rFonts w:asciiTheme="majorHAnsi" w:hAnsiTheme="majorHAnsi"/>
+          <w:b/>
+          <w:sz w:val="20"/>
+        </w:rPr>
+      </w:pPr>
+      <w:r>
+        <w:rPr>
+          <w:rFonts w:asciiTheme="majorHAnsi" w:hAnsiTheme="majorHAnsi"/>
+          <w:b/>
+          <w:sz w:val="20"/>
+        </w:rPr>
+        <w:t xml:space="preserve">RNF 06 – </w:t>
+      </w:r>
+      <w:r>
+        <w:rPr>
+          <w:rFonts w:asciiTheme="majorHAnsi" w:hAnsiTheme="majorHAnsi"/>
+          <w:b/>
           <w:sz w:val="20"/>
         </w:rPr>
         <w:t>Manter o portal sempre d</w:t>
@@ -5680,6 +5439,7 @@
       <w:r>
         <w:rPr>
           <w:rFonts w:asciiTheme="majorHAnsi" w:hAnsiTheme="majorHAnsi"/>
+          <w:b/>
           <w:sz w:val="20"/>
         </w:rPr>
         <w:t>ispon</w:t>
@@ -5687,12 +5447,11 @@
       <w:r>
         <w:rPr>
           <w:rFonts w:asciiTheme="majorHAnsi" w:hAnsiTheme="majorHAnsi"/>
+          <w:b/>
           <w:sz w:val="20"/>
         </w:rPr>
         <w:t>ível</w:t>
       </w:r>
-      <w:bookmarkStart w:id="1" w:name="_GoBack"/>
-      <w:bookmarkEnd w:id="1"/>
     </w:p>
     <w:p>
       <w:pPr>
@@ -5889,12 +5648,14 @@
         <w:jc w:val="both"/>
         <w:rPr>
           <w:rFonts w:asciiTheme="majorHAnsi" w:hAnsiTheme="majorHAnsi"/>
-          <w:sz w:val="20"/>
-        </w:rPr>
-      </w:pPr>
-      <w:r>
-        <w:rPr>
-          <w:rFonts w:asciiTheme="majorHAnsi" w:hAnsiTheme="majorHAnsi"/>
+          <w:b/>
+          <w:sz w:val="20"/>
+        </w:rPr>
+      </w:pPr>
+      <w:r>
+        <w:rPr>
+          <w:rFonts w:asciiTheme="majorHAnsi" w:hAnsiTheme="majorHAnsi"/>
+          <w:b/>
           <w:sz w:val="20"/>
         </w:rPr>
         <w:t>RNF 0</w:t>
@@ -5902,6 +5663,7 @@
       <w:r>
         <w:rPr>
           <w:rFonts w:asciiTheme="majorHAnsi" w:hAnsiTheme="majorHAnsi"/>
+          <w:b/>
           <w:sz w:val="20"/>
         </w:rPr>
         <w:t>7</w:t>
@@ -5909,21 +5671,16 @@
       <w:r>
         <w:rPr>
           <w:rFonts w:asciiTheme="majorHAnsi" w:hAnsiTheme="majorHAnsi"/>
-          <w:sz w:val="20"/>
-        </w:rPr>
-        <w:t xml:space="preserve"> – </w:t>
-      </w:r>
-      <w:r>
-        <w:rPr>
-          <w:rFonts w:asciiTheme="majorHAnsi" w:hAnsiTheme="majorHAnsi"/>
-          <w:sz w:val="20"/>
-        </w:rPr>
-        <w:t xml:space="preserve">Utilizar Linguagem Java no </w:t>
+          <w:b/>
+          <w:sz w:val="20"/>
+        </w:rPr>
+        <w:t xml:space="preserve"> – Utilizar Linguagem Java no </w:t>
       </w:r>
       <w:proofErr w:type="spellStart"/>
       <w:r>
         <w:rPr>
           <w:rFonts w:asciiTheme="majorHAnsi" w:hAnsiTheme="majorHAnsi"/>
+          <w:b/>
           <w:sz w:val="20"/>
         </w:rPr>
         <w:t>back-end</w:t>
@@ -6019,12 +5776,14 @@
         <w:jc w:val="both"/>
         <w:rPr>
           <w:rFonts w:asciiTheme="majorHAnsi" w:hAnsiTheme="majorHAnsi"/>
-          <w:sz w:val="20"/>
-        </w:rPr>
-      </w:pPr>
-      <w:r>
-        <w:rPr>
-          <w:rFonts w:asciiTheme="majorHAnsi" w:hAnsiTheme="majorHAnsi"/>
+          <w:b/>
+          <w:sz w:val="20"/>
+        </w:rPr>
+      </w:pPr>
+      <w:r>
+        <w:rPr>
+          <w:rFonts w:asciiTheme="majorHAnsi" w:hAnsiTheme="majorHAnsi"/>
+          <w:b/>
           <w:sz w:val="20"/>
         </w:rPr>
         <w:t>RNF 08</w:t>
@@ -6032,6 +5791,7 @@
       <w:r>
         <w:rPr>
           <w:rFonts w:asciiTheme="majorHAnsi" w:hAnsiTheme="majorHAnsi"/>
+          <w:b/>
           <w:sz w:val="20"/>
         </w:rPr>
         <w:t xml:space="preserve"> – Utilizar biblioteca </w:t>
@@ -6040,6 +5800,7 @@
       <w:r>
         <w:rPr>
           <w:rFonts w:asciiTheme="majorHAnsi" w:hAnsiTheme="majorHAnsi"/>
+          <w:b/>
           <w:sz w:val="20"/>
         </w:rPr>
         <w:t>ReactJS</w:t>
@@ -6048,6 +5809,7 @@
       <w:r>
         <w:rPr>
           <w:rFonts w:asciiTheme="majorHAnsi" w:hAnsiTheme="majorHAnsi"/>
+          <w:b/>
           <w:sz w:val="20"/>
         </w:rPr>
         <w:t xml:space="preserve"> no front-</w:t>
@@ -6056,6 +5818,7 @@
       <w:r>
         <w:rPr>
           <w:rFonts w:asciiTheme="majorHAnsi" w:hAnsiTheme="majorHAnsi"/>
+          <w:b/>
           <w:sz w:val="20"/>
         </w:rPr>
         <w:t>end</w:t>
@@ -6163,12 +5926,14 @@
         <w:jc w:val="both"/>
         <w:rPr>
           <w:rFonts w:asciiTheme="majorHAnsi" w:hAnsiTheme="majorHAnsi"/>
-          <w:sz w:val="20"/>
-        </w:rPr>
-      </w:pPr>
-      <w:r>
-        <w:rPr>
-          <w:rFonts w:asciiTheme="majorHAnsi" w:hAnsiTheme="majorHAnsi"/>
+          <w:b/>
+          <w:sz w:val="20"/>
+        </w:rPr>
+      </w:pPr>
+      <w:r>
+        <w:rPr>
+          <w:rFonts w:asciiTheme="majorHAnsi" w:hAnsiTheme="majorHAnsi"/>
+          <w:b/>
           <w:sz w:val="20"/>
         </w:rPr>
         <w:t>RNF 09</w:t>
@@ -6176,6 +5941,7 @@
       <w:r>
         <w:rPr>
           <w:rFonts w:asciiTheme="majorHAnsi" w:hAnsiTheme="majorHAnsi"/>
+          <w:b/>
           <w:sz w:val="20"/>
         </w:rPr>
         <w:t xml:space="preserve"> </w:t>
@@ -6183,6 +5949,7 @@
       <w:r>
         <w:rPr>
           <w:rFonts w:asciiTheme="majorHAnsi" w:hAnsiTheme="majorHAnsi"/>
+          <w:b/>
           <w:sz w:val="20"/>
         </w:rPr>
         <w:t>–</w:t>
@@ -6190,6 +5957,7 @@
       <w:r>
         <w:rPr>
           <w:rFonts w:asciiTheme="majorHAnsi" w:hAnsiTheme="majorHAnsi"/>
+          <w:b/>
           <w:sz w:val="20"/>
         </w:rPr>
         <w:t xml:space="preserve"> </w:t>
@@ -6197,6 +5965,7 @@
       <w:r>
         <w:rPr>
           <w:rFonts w:asciiTheme="majorHAnsi" w:hAnsiTheme="majorHAnsi"/>
+          <w:b/>
           <w:sz w:val="20"/>
         </w:rPr>
         <w:t>Utilizar f</w:t>
@@ -6204,6 +5973,7 @@
       <w:r>
         <w:rPr>
           <w:rFonts w:asciiTheme="majorHAnsi" w:hAnsiTheme="majorHAnsi"/>
+          <w:b/>
           <w:sz w:val="20"/>
         </w:rPr>
         <w:t>erramentas CASE</w:t>
@@ -6999,12 +6769,14 @@
         <w:jc w:val="both"/>
         <w:rPr>
           <w:rFonts w:asciiTheme="majorHAnsi" w:hAnsiTheme="majorHAnsi"/>
-          <w:sz w:val="20"/>
-        </w:rPr>
-      </w:pPr>
-      <w:r>
-        <w:rPr>
-          <w:rFonts w:asciiTheme="majorHAnsi" w:hAnsiTheme="majorHAnsi"/>
+          <w:b/>
+          <w:sz w:val="20"/>
+        </w:rPr>
+      </w:pPr>
+      <w:r>
+        <w:rPr>
+          <w:rFonts w:asciiTheme="majorHAnsi" w:hAnsiTheme="majorHAnsi"/>
+          <w:b/>
           <w:sz w:val="20"/>
         </w:rPr>
         <w:t>RNF 10</w:t>
@@ -7012,20 +6784,15 @@
       <w:r>
         <w:rPr>
           <w:rFonts w:asciiTheme="majorHAnsi" w:hAnsiTheme="majorHAnsi"/>
-          <w:sz w:val="20"/>
-        </w:rPr>
-        <w:t xml:space="preserve"> – </w:t>
-      </w:r>
-      <w:r>
-        <w:rPr>
-          <w:rFonts w:asciiTheme="majorHAnsi" w:hAnsiTheme="majorHAnsi"/>
-          <w:sz w:val="20"/>
-        </w:rPr>
-        <w:t xml:space="preserve">Comunicar com Banco de Dados </w:t>
-      </w:r>
-      <w:r>
-        <w:rPr>
-          <w:rFonts w:asciiTheme="majorHAnsi" w:hAnsiTheme="majorHAnsi"/>
+          <w:b/>
+          <w:sz w:val="20"/>
+        </w:rPr>
+        <w:t xml:space="preserve"> – Comunicar com Banco de Dados </w:t>
+      </w:r>
+      <w:r>
+        <w:rPr>
+          <w:rFonts w:asciiTheme="majorHAnsi" w:hAnsiTheme="majorHAnsi"/>
+          <w:b/>
           <w:sz w:val="20"/>
         </w:rPr>
         <w:t>PostgreSQL</w:t>
@@ -7135,12 +6902,14 @@
         <w:jc w:val="both"/>
         <w:rPr>
           <w:rFonts w:asciiTheme="majorHAnsi" w:hAnsiTheme="majorHAnsi"/>
-          <w:sz w:val="20"/>
-        </w:rPr>
-      </w:pPr>
-      <w:r>
-        <w:rPr>
-          <w:rFonts w:asciiTheme="majorHAnsi" w:hAnsiTheme="majorHAnsi"/>
+          <w:b/>
+          <w:sz w:val="20"/>
+        </w:rPr>
+      </w:pPr>
+      <w:r>
+        <w:rPr>
+          <w:rFonts w:asciiTheme="majorHAnsi" w:hAnsiTheme="majorHAnsi"/>
+          <w:b/>
           <w:sz w:val="20"/>
         </w:rPr>
         <w:t>RNF 11</w:t>
@@ -7148,16 +6917,10 @@
       <w:r>
         <w:rPr>
           <w:rFonts w:asciiTheme="majorHAnsi" w:hAnsiTheme="majorHAnsi"/>
-          <w:sz w:val="20"/>
-        </w:rPr>
-        <w:t xml:space="preserve"> – Manter </w:t>
-      </w:r>
-      <w:r>
-        <w:rPr>
-          <w:rFonts w:asciiTheme="majorHAnsi" w:hAnsiTheme="majorHAnsi"/>
-          <w:sz w:val="20"/>
-        </w:rPr>
-        <w:t>catálogo de APIs atualizado</w:t>
+          <w:b/>
+          <w:sz w:val="20"/>
+        </w:rPr>
+        <w:t xml:space="preserve"> – Manter catálogo de APIs atualizado</w:t>
       </w:r>
     </w:p>
     <w:p>
@@ -7223,12 +6986,14 @@
         <w:jc w:val="both"/>
         <w:rPr>
           <w:rFonts w:asciiTheme="majorHAnsi" w:hAnsiTheme="majorHAnsi"/>
-          <w:sz w:val="20"/>
-        </w:rPr>
-      </w:pPr>
-      <w:r>
-        <w:rPr>
-          <w:rFonts w:asciiTheme="majorHAnsi" w:hAnsiTheme="majorHAnsi"/>
+          <w:b/>
+          <w:sz w:val="20"/>
+        </w:rPr>
+      </w:pPr>
+      <w:r>
+        <w:rPr>
+          <w:rFonts w:asciiTheme="majorHAnsi" w:hAnsiTheme="majorHAnsi"/>
+          <w:b/>
           <w:sz w:val="20"/>
         </w:rPr>
         <w:t>RNF 12</w:t>
@@ -7236,6 +7001,7 @@
       <w:r>
         <w:rPr>
           <w:rFonts w:asciiTheme="majorHAnsi" w:hAnsiTheme="majorHAnsi"/>
+          <w:b/>
           <w:sz w:val="20"/>
         </w:rPr>
         <w:t xml:space="preserve"> – Garantir confiabilidade nas informações disponíveis</w:t>
@@ -7383,10 +7149,25 @@
     </w:p>
     <w:p>
       <w:pPr>
+        <w:rPr>
+          <w:b/>
+          <w:bCs/>
+          <w:caps/>
+          <w:color w:val="1F4E79" w:themeColor="accent1" w:themeShade="80"/>
+          <w:sz w:val="28"/>
+        </w:rPr>
+      </w:pPr>
+      <w:r>
+        <w:br w:type="page"/>
+      </w:r>
+    </w:p>
+    <w:p>
+      <w:pPr>
         <w:pStyle w:val="Ttulo1"/>
         <w:jc w:val="both"/>
       </w:pPr>
       <w:r>
+        <w:lastRenderedPageBreak/>
         <w:t>A</w:t>
       </w:r>
       <w:r>
@@ -9628,6 +9409,7 @@
   <w:rsids>
     <w:rsidRoot w:val="003C1E1D"/>
     <w:rsid w:val="00074B89"/>
+    <w:rsid w:val="00172E55"/>
     <w:rsid w:val="00175C27"/>
     <w:rsid w:val="00201A50"/>
     <w:rsid w:val="003B117F"/>
@@ -10416,7 +10198,7 @@
 </file>
 
 <file path=customXml/itemProps2.xml><?xml version="1.0" encoding="utf-8"?>
-<ds:datastoreItem xmlns:ds="http://schemas.openxmlformats.org/officeDocument/2006/customXml" ds:itemID="{894D7A7A-A94F-4393-9158-6573E4D9D0C2}">
+<ds:datastoreItem xmlns:ds="http://schemas.openxmlformats.org/officeDocument/2006/customXml" ds:itemID="{7173D0EE-D32C-404C-8D7B-AABD5AA6B233}">
   <ds:schemaRefs>
     <ds:schemaRef ds:uri="http://schemas.openxmlformats.org/officeDocument/2006/bibliography"/>
   </ds:schemaRefs>

</xml_diff>

<commit_message>
Atualizando as visões do formulário
</commit_message>
<xml_diff>
--- a/docs/requisitos/requisitos.docx
+++ b/docs/requisitos/requisitos.docx
@@ -3182,7 +3182,188 @@
           <w:b/>
           <w:sz w:val="20"/>
         </w:rPr>
-        <w:t xml:space="preserve">RF 15 – </w:t>
+        <w:t>RF 1</w:t>
+      </w:r>
+      <w:r>
+        <w:rPr>
+          <w:rFonts w:asciiTheme="majorHAnsi" w:hAnsiTheme="majorHAnsi"/>
+          <w:b/>
+          <w:sz w:val="20"/>
+        </w:rPr>
+        <w:t>5</w:t>
+      </w:r>
+      <w:r>
+        <w:rPr>
+          <w:rFonts w:asciiTheme="majorHAnsi" w:hAnsiTheme="majorHAnsi"/>
+          <w:b/>
+          <w:sz w:val="20"/>
+        </w:rPr>
+        <w:t xml:space="preserve"> – </w:t>
+      </w:r>
+      <w:r>
+        <w:rPr>
+          <w:rFonts w:asciiTheme="majorHAnsi" w:hAnsiTheme="majorHAnsi"/>
+          <w:b/>
+          <w:sz w:val="20"/>
+        </w:rPr>
+        <w:t>Editar formulário</w:t>
+      </w:r>
+      <w:r>
+        <w:rPr>
+          <w:rFonts w:asciiTheme="majorHAnsi" w:hAnsiTheme="majorHAnsi"/>
+          <w:b/>
+          <w:sz w:val="20"/>
+        </w:rPr>
+        <w:t xml:space="preserve"> (</w:t>
+      </w:r>
+      <w:r>
+        <w:rPr>
+          <w:rFonts w:asciiTheme="majorHAnsi" w:hAnsiTheme="majorHAnsi"/>
+          <w:b/>
+          <w:sz w:val="20"/>
+        </w:rPr>
+        <w:t>Desejável</w:t>
+      </w:r>
+      <w:r>
+        <w:rPr>
+          <w:rFonts w:asciiTheme="majorHAnsi" w:hAnsiTheme="majorHAnsi"/>
+          <w:b/>
+          <w:sz w:val="20"/>
+        </w:rPr>
+        <w:t>)</w:t>
+      </w:r>
+    </w:p>
+    <w:p>
+      <w:pPr>
+        <w:pStyle w:val="NormalWeb"/>
+        <w:spacing w:before="0" w:beforeAutospacing="0" w:after="140" w:afterAutospacing="0"/>
+        <w:ind w:firstLine="360"/>
+        <w:jc w:val="both"/>
+        <w:rPr>
+          <w:rFonts w:ascii="Arial" w:hAnsi="Arial" w:cs="Arial"/>
+          <w:color w:val="000000"/>
+          <w:sz w:val="22"/>
+          <w:szCs w:val="22"/>
+          <w:shd w:val="clear" w:color="auto" w:fill="FFFFFF"/>
+        </w:rPr>
+      </w:pPr>
+      <w:r>
+        <w:rPr>
+          <w:rFonts w:ascii="Arial" w:hAnsi="Arial" w:cs="Arial"/>
+          <w:color w:val="000000"/>
+          <w:sz w:val="22"/>
+          <w:szCs w:val="22"/>
+          <w:shd w:val="clear" w:color="auto" w:fill="FFFFFF"/>
+        </w:rPr>
+        <w:t>Este requisito refere-se à possibilidade de o administrador editar o formulário “</w:t>
+      </w:r>
+      <w:proofErr w:type="spellStart"/>
+      <w:r>
+        <w:rPr>
+          <w:rFonts w:ascii="Arial" w:hAnsi="Arial" w:cs="Arial"/>
+          <w:color w:val="000000"/>
+          <w:sz w:val="22"/>
+          <w:szCs w:val="22"/>
+          <w:shd w:val="clear" w:color="auto" w:fill="FFFFFF"/>
+        </w:rPr>
+        <w:t>suitability</w:t>
+      </w:r>
+      <w:proofErr w:type="spellEnd"/>
+      <w:r>
+        <w:rPr>
+          <w:rFonts w:ascii="Arial" w:hAnsi="Arial" w:cs="Arial"/>
+          <w:color w:val="000000"/>
+          <w:sz w:val="22"/>
+          <w:szCs w:val="22"/>
+          <w:shd w:val="clear" w:color="auto" w:fill="FFFFFF"/>
+        </w:rPr>
+        <w:t>”</w:t>
+      </w:r>
+      <w:r>
+        <w:rPr>
+          <w:rFonts w:ascii="Arial" w:hAnsi="Arial" w:cs="Arial"/>
+          <w:color w:val="000000"/>
+          <w:sz w:val="22"/>
+          <w:szCs w:val="22"/>
+          <w:shd w:val="clear" w:color="auto" w:fill="FFFFFF"/>
+        </w:rPr>
+        <w:t>.</w:t>
+      </w:r>
+    </w:p>
+    <w:p>
+      <w:pPr>
+        <w:pStyle w:val="NormalWeb"/>
+        <w:spacing w:before="0" w:beforeAutospacing="0" w:after="140" w:afterAutospacing="0"/>
+        <w:ind w:firstLine="360"/>
+        <w:jc w:val="both"/>
+        <w:rPr>
+          <w:rFonts w:ascii="Arial" w:hAnsi="Arial" w:cs="Arial"/>
+          <w:color w:val="000000"/>
+          <w:sz w:val="22"/>
+          <w:szCs w:val="22"/>
+          <w:shd w:val="clear" w:color="auto" w:fill="FFFFFF"/>
+        </w:rPr>
+      </w:pPr>
+      <w:r>
+        <w:rPr>
+          <w:rFonts w:ascii="Arial" w:hAnsi="Arial" w:cs="Arial"/>
+          <w:color w:val="000000"/>
+          <w:sz w:val="22"/>
+          <w:szCs w:val="22"/>
+          <w:shd w:val="clear" w:color="auto" w:fill="FFFFFF"/>
+        </w:rPr>
+        <w:t xml:space="preserve">A edição pode ocorrer a qualquer momento e quantas vezes for necessária. </w:t>
+      </w:r>
+    </w:p>
+    <w:p>
+      <w:pPr>
+        <w:pStyle w:val="NormalWeb"/>
+        <w:spacing w:before="0" w:beforeAutospacing="0" w:after="140" w:afterAutospacing="0"/>
+        <w:ind w:firstLine="360"/>
+        <w:jc w:val="both"/>
+        <w:rPr>
+          <w:rFonts w:ascii="Arial" w:hAnsi="Arial" w:cs="Arial"/>
+          <w:color w:val="000000"/>
+          <w:sz w:val="22"/>
+          <w:szCs w:val="22"/>
+          <w:shd w:val="clear" w:color="auto" w:fill="FFFFFF"/>
+        </w:rPr>
+      </w:pPr>
+    </w:p>
+    <w:p>
+      <w:pPr>
+        <w:pStyle w:val="PargrafodaLista"/>
+        <w:ind w:left="360"/>
+        <w:jc w:val="both"/>
+        <w:rPr>
+          <w:rFonts w:asciiTheme="majorHAnsi" w:hAnsiTheme="majorHAnsi"/>
+          <w:b/>
+          <w:sz w:val="20"/>
+        </w:rPr>
+      </w:pPr>
+      <w:r>
+        <w:rPr>
+          <w:rFonts w:asciiTheme="majorHAnsi" w:hAnsiTheme="majorHAnsi"/>
+          <w:b/>
+          <w:sz w:val="20"/>
+        </w:rPr>
+        <w:t>RF 1</w:t>
+      </w:r>
+      <w:r>
+        <w:rPr>
+          <w:rFonts w:asciiTheme="majorHAnsi" w:hAnsiTheme="majorHAnsi"/>
+          <w:b/>
+          <w:sz w:val="20"/>
+        </w:rPr>
+        <w:t>6</w:t>
+      </w:r>
+      <w:r>
+        <w:rPr>
+          <w:rFonts w:asciiTheme="majorHAnsi" w:hAnsiTheme="majorHAnsi"/>
+          <w:b/>
+          <w:sz w:val="20"/>
+        </w:rPr>
+        <w:t xml:space="preserve"> – </w:t>
       </w:r>
       <w:r>
         <w:rPr>
@@ -3395,7 +3576,7 @@
           <w:b/>
           <w:sz w:val="20"/>
         </w:rPr>
-        <w:t>6</w:t>
+        <w:t>7</w:t>
       </w:r>
       <w:r>
         <w:rPr>
@@ -3574,7 +3755,23 @@
           <w:b/>
           <w:sz w:val="20"/>
         </w:rPr>
-        <w:t xml:space="preserve">RF 17 – </w:t>
+        <w:t>RF 1</w:t>
+      </w:r>
+      <w:r>
+        <w:rPr>
+          <w:rFonts w:asciiTheme="majorHAnsi" w:hAnsiTheme="majorHAnsi"/>
+          <w:b/>
+          <w:sz w:val="20"/>
+        </w:rPr>
+        <w:t>8</w:t>
+      </w:r>
+      <w:r>
+        <w:rPr>
+          <w:rFonts w:asciiTheme="majorHAnsi" w:hAnsiTheme="majorHAnsi"/>
+          <w:b/>
+          <w:sz w:val="20"/>
+        </w:rPr>
+        <w:t xml:space="preserve"> – </w:t>
       </w:r>
       <w:r>
         <w:rPr>
@@ -3741,7 +3938,23 @@
           <w:b/>
           <w:sz w:val="20"/>
         </w:rPr>
-        <w:t>RF 18 – Cadastrar palavras no dicionário (Importante)</w:t>
+        <w:t>RF 1</w:t>
+      </w:r>
+      <w:r>
+        <w:rPr>
+          <w:rFonts w:asciiTheme="majorHAnsi" w:hAnsiTheme="majorHAnsi"/>
+          <w:b/>
+          <w:sz w:val="20"/>
+        </w:rPr>
+        <w:t>9</w:t>
+      </w:r>
+      <w:r>
+        <w:rPr>
+          <w:rFonts w:asciiTheme="majorHAnsi" w:hAnsiTheme="majorHAnsi"/>
+          <w:b/>
+          <w:sz w:val="20"/>
+        </w:rPr>
+        <w:t xml:space="preserve"> – Cadastrar palavras no dicionário (Importante)</w:t>
       </w:r>
     </w:p>
     <w:p>
@@ -3791,6 +4004,7 @@
           <w:szCs w:val="22"/>
           <w:shd w:val="clear" w:color="auto" w:fill="FFFFFF"/>
         </w:rPr>
+        <w:lastRenderedPageBreak/>
         <w:t xml:space="preserve">É necessário que o usuário informe a palavra, fica opcional se ele vai oferecer ou não materiais </w:t>
       </w:r>
       <w:r>
@@ -3863,7 +4077,23 @@
           <w:sz w:val="20"/>
         </w:rPr>
         <w:lastRenderedPageBreak/>
-        <w:t>RF 19 – Ranquear pesquisas realizadas no dicionário (</w:t>
+        <w:t xml:space="preserve">RF </w:t>
+      </w:r>
+      <w:r>
+        <w:rPr>
+          <w:rFonts w:asciiTheme="majorHAnsi" w:hAnsiTheme="majorHAnsi"/>
+          <w:b/>
+          <w:sz w:val="20"/>
+        </w:rPr>
+        <w:t>20</w:t>
+      </w:r>
+      <w:r>
+        <w:rPr>
+          <w:rFonts w:asciiTheme="majorHAnsi" w:hAnsiTheme="majorHAnsi"/>
+          <w:b/>
+          <w:sz w:val="20"/>
+        </w:rPr>
+        <w:t xml:space="preserve"> – Ranquear pesquisas realizadas no dicionário (</w:t>
       </w:r>
       <w:r>
         <w:rPr>
@@ -4035,7 +4265,23 @@
           <w:b/>
           <w:sz w:val="20"/>
         </w:rPr>
-        <w:t xml:space="preserve">RF 20 – </w:t>
+        <w:t>RF 2</w:t>
+      </w:r>
+      <w:r>
+        <w:rPr>
+          <w:rFonts w:asciiTheme="majorHAnsi" w:hAnsiTheme="majorHAnsi"/>
+          <w:b/>
+          <w:sz w:val="20"/>
+        </w:rPr>
+        <w:t>1</w:t>
+      </w:r>
+      <w:r>
+        <w:rPr>
+          <w:rFonts w:asciiTheme="majorHAnsi" w:hAnsiTheme="majorHAnsi"/>
+          <w:b/>
+          <w:sz w:val="20"/>
+        </w:rPr>
+        <w:t xml:space="preserve"> – </w:t>
       </w:r>
       <w:r>
         <w:rPr>
@@ -4406,7 +4652,7 @@
           <w:b/>
           <w:sz w:val="20"/>
         </w:rPr>
-        <w:t>1</w:t>
+        <w:t>2</w:t>
       </w:r>
       <w:r>
         <w:rPr>
@@ -4682,7 +4928,7 @@
           <w:b/>
           <w:sz w:val="20"/>
         </w:rPr>
-        <w:t>2</w:t>
+        <w:t>3</w:t>
       </w:r>
       <w:r>
         <w:rPr>
@@ -4885,6 +5131,23 @@
           <w:sz w:val="20"/>
         </w:rPr>
       </w:pPr>
+      <w:r>
+        <w:rPr>
+          <w:rFonts w:asciiTheme="majorHAnsi" w:hAnsiTheme="majorHAnsi"/>
+          <w:b/>
+          <w:sz w:val="20"/>
+        </w:rPr>
+        <w:lastRenderedPageBreak/>
+        <w:t>RF 2</w:t>
+      </w:r>
+      <w:r>
+        <w:rPr>
+          <w:rFonts w:asciiTheme="majorHAnsi" w:hAnsiTheme="majorHAnsi"/>
+          <w:b/>
+          <w:sz w:val="20"/>
+        </w:rPr>
+        <w:t>4</w:t>
+      </w:r>
       <w:bookmarkStart w:id="1" w:name="_GoBack"/>
       <w:bookmarkEnd w:id="1"/>
       <w:r>
@@ -4893,8 +5156,7 @@
           <w:b/>
           <w:sz w:val="20"/>
         </w:rPr>
-        <w:lastRenderedPageBreak/>
-        <w:t xml:space="preserve">RF 22 – </w:t>
+        <w:t xml:space="preserve"> – </w:t>
       </w:r>
       <w:r>
         <w:rPr>
@@ -8367,7 +8629,7 @@
       </w:pPr>
     </w:pPrDefault>
   </w:docDefaults>
-  <w:latentStyles w:defLockedState="0" w:defUIPriority="99" w:defSemiHidden="0" w:defUnhideWhenUsed="0" w:defQFormat="0" w:count="375">
+  <w:latentStyles w:defLockedState="0" w:defUIPriority="99" w:defSemiHidden="0" w:defUnhideWhenUsed="0" w:defQFormat="0" w:count="376">
     <w:lsdException w:name="Normal" w:uiPriority="0" w:qFormat="1"/>
     <w:lsdException w:name="heading 1" w:uiPriority="9" w:qFormat="1"/>
     <w:lsdException w:name="heading 2" w:semiHidden="1" w:uiPriority="9" w:unhideWhenUsed="1" w:qFormat="1"/>
@@ -8473,7 +8735,6 @@
     <w:lsdException w:name="HTML Sample" w:semiHidden="1" w:unhideWhenUsed="1"/>
     <w:lsdException w:name="HTML Typewriter" w:semiHidden="1" w:unhideWhenUsed="1"/>
     <w:lsdException w:name="HTML Variable" w:semiHidden="1" w:unhideWhenUsed="1"/>
-    <w:lsdException w:name="Normal Table" w:semiHidden="1" w:unhideWhenUsed="1"/>
     <w:lsdException w:name="annotation subject" w:semiHidden="1" w:unhideWhenUsed="1"/>
     <w:lsdException w:name="No List" w:semiHidden="1" w:unhideWhenUsed="1"/>
     <w:lsdException w:name="Outline List 1" w:semiHidden="1" w:unhideWhenUsed="1"/>
@@ -8520,10 +8781,8 @@
     <w:lsdException w:name="Table Subtle 2" w:semiHidden="1" w:unhideWhenUsed="1"/>
     <w:lsdException w:name="Table Web 1" w:semiHidden="1" w:unhideWhenUsed="1"/>
     <w:lsdException w:name="Table Web 2" w:semiHidden="1" w:unhideWhenUsed="1"/>
-    <w:lsdException w:name="Table Web 3" w:semiHidden="1" w:unhideWhenUsed="1"/>
     <w:lsdException w:name="Balloon Text" w:semiHidden="1" w:unhideWhenUsed="1"/>
     <w:lsdException w:name="Table Grid" w:uiPriority="39"/>
-    <w:lsdException w:name="Table Theme" w:semiHidden="1" w:unhideWhenUsed="1"/>
     <w:lsdException w:name="Placeholder Text" w:semiHidden="1"/>
     <w:lsdException w:name="No Spacing" w:uiPriority="36" w:qFormat="1"/>
     <w:lsdException w:name="Light Shading" w:uiPriority="60"/>
@@ -8743,6 +9002,7 @@
     <w:lsdException w:name="Smart Hyperlink" w:semiHidden="1" w:unhideWhenUsed="1"/>
     <w:lsdException w:name="Hashtag" w:semiHidden="1" w:unhideWhenUsed="1"/>
     <w:lsdException w:name="Unresolved Mention" w:semiHidden="1" w:unhideWhenUsed="1"/>
+    <w:lsdException w:name="Smart Link" w:semiHidden="1" w:unhideWhenUsed="1"/>
   </w:latentStyles>
   <w:style w:type="paragraph" w:default="1" w:styleId="Normal">
     <w:name w:val="Normal"/>
@@ -9379,7 +9639,7 @@
     <w:charset w:val="00"/>
     <w:family w:val="swiss"/>
     <w:pitch w:val="variable"/>
-    <w:sig w:usb0="E0002EFF" w:usb1="C000247B" w:usb2="00000009" w:usb3="00000000" w:csb0="000001FF" w:csb1="00000000"/>
+    <w:sig w:usb0="E0002AFF" w:usb1="C000247B" w:usb2="00000009" w:usb3="00000000" w:csb0="000001FF" w:csb1="00000000"/>
   </w:font>
   <w:font w:name="Calibri Light">
     <w:panose1 w:val="020F0302020204030204"/>
@@ -9419,6 +9679,7 @@
     <w:rsid w:val="00552229"/>
     <w:rsid w:val="00570693"/>
     <w:rsid w:val="00704804"/>
+    <w:rsid w:val="00743CD1"/>
     <w:rsid w:val="007A3602"/>
     <w:rsid w:val="007F1537"/>
     <w:rsid w:val="00851622"/>
@@ -9472,7 +9733,7 @@
       </w:pPr>
     </w:pPrDefault>
   </w:docDefaults>
-  <w:latentStyles w:defLockedState="0" w:defUIPriority="99" w:defSemiHidden="0" w:defUnhideWhenUsed="0" w:defQFormat="0" w:count="375">
+  <w:latentStyles w:defLockedState="0" w:defUIPriority="99" w:defSemiHidden="0" w:defUnhideWhenUsed="0" w:defQFormat="0" w:count="376">
     <w:lsdException w:name="Normal" w:uiPriority="0" w:qFormat="1"/>
     <w:lsdException w:name="heading 1" w:uiPriority="9" w:qFormat="1"/>
     <w:lsdException w:name="heading 2" w:semiHidden="1" w:uiPriority="9" w:unhideWhenUsed="1" w:qFormat="1"/>
@@ -9578,7 +9839,6 @@
     <w:lsdException w:name="HTML Sample" w:semiHidden="1" w:unhideWhenUsed="1"/>
     <w:lsdException w:name="HTML Typewriter" w:semiHidden="1" w:unhideWhenUsed="1"/>
     <w:lsdException w:name="HTML Variable" w:semiHidden="1" w:unhideWhenUsed="1"/>
-    <w:lsdException w:name="Normal Table" w:semiHidden="1" w:unhideWhenUsed="1"/>
     <w:lsdException w:name="annotation subject" w:semiHidden="1" w:unhideWhenUsed="1"/>
     <w:lsdException w:name="No List" w:semiHidden="1" w:unhideWhenUsed="1"/>
     <w:lsdException w:name="Outline List 1" w:semiHidden="1" w:unhideWhenUsed="1"/>
@@ -9625,10 +9885,8 @@
     <w:lsdException w:name="Table Subtle 2" w:semiHidden="1" w:unhideWhenUsed="1"/>
     <w:lsdException w:name="Table Web 1" w:semiHidden="1" w:unhideWhenUsed="1"/>
     <w:lsdException w:name="Table Web 2" w:semiHidden="1" w:unhideWhenUsed="1"/>
-    <w:lsdException w:name="Table Web 3" w:semiHidden="1" w:unhideWhenUsed="1"/>
     <w:lsdException w:name="Balloon Text" w:semiHidden="1" w:unhideWhenUsed="1"/>
     <w:lsdException w:name="Table Grid" w:uiPriority="39"/>
-    <w:lsdException w:name="Table Theme" w:semiHidden="1" w:unhideWhenUsed="1"/>
     <w:lsdException w:name="Placeholder Text" w:semiHidden="1"/>
     <w:lsdException w:name="No Spacing" w:uiPriority="1" w:qFormat="1"/>
     <w:lsdException w:name="Light Shading" w:uiPriority="60"/>
@@ -9848,6 +10106,7 @@
     <w:lsdException w:name="Smart Hyperlink" w:semiHidden="1" w:unhideWhenUsed="1"/>
     <w:lsdException w:name="Hashtag" w:semiHidden="1" w:unhideWhenUsed="1"/>
     <w:lsdException w:name="Unresolved Mention" w:semiHidden="1" w:unhideWhenUsed="1"/>
+    <w:lsdException w:name="Smart Link" w:semiHidden="1" w:unhideWhenUsed="1"/>
   </w:latentStyles>
   <w:style w:type="paragraph" w:default="1" w:styleId="Normal">
     <w:name w:val="Normal"/>
@@ -10200,7 +10459,7 @@
 </file>
 
 <file path=customXml/itemProps2.xml><?xml version="1.0" encoding="utf-8"?>
-<ds:datastoreItem xmlns:ds="http://schemas.openxmlformats.org/officeDocument/2006/customXml" ds:itemID="{46F1B492-5DC8-4936-A234-A9B43D7A68B5}">
+<ds:datastoreItem xmlns:ds="http://schemas.openxmlformats.org/officeDocument/2006/customXml" ds:itemID="{63BDD33A-FF5A-4647-B028-C2EE895CA665}">
   <ds:schemaRefs>
     <ds:schemaRef ds:uri="http://schemas.openxmlformats.org/officeDocument/2006/bibliography"/>
   </ds:schemaRefs>

</xml_diff>

<commit_message>
Correção no escopo, inclusão do cadastro e login via Facebook e Google
</commit_message>
<xml_diff>
--- a/docs/requisitos/requisitos.docx
+++ b/docs/requisitos/requisitos.docx
@@ -315,6 +315,13 @@
         <w:spacing w:before="0" w:beforeAutospacing="0" w:after="140" w:afterAutospacing="0"/>
         <w:ind w:firstLine="360"/>
         <w:jc w:val="both"/>
+        <w:rPr>
+          <w:rFonts w:ascii="Arial" w:hAnsi="Arial" w:cs="Arial"/>
+          <w:color w:val="000000"/>
+          <w:sz w:val="22"/>
+          <w:szCs w:val="22"/>
+          <w:shd w:val="clear" w:color="auto" w:fill="FFFFFF"/>
+        </w:rPr>
       </w:pPr>
       <w:r>
         <w:rPr>
@@ -395,6 +402,24 @@
           <w:shd w:val="clear" w:color="auto" w:fill="FFFFFF"/>
         </w:rPr>
         <w:t>).</w:t>
+      </w:r>
+    </w:p>
+    <w:p>
+      <w:pPr>
+        <w:pStyle w:val="NormalWeb"/>
+        <w:spacing w:before="0" w:beforeAutospacing="0" w:after="140" w:afterAutospacing="0"/>
+        <w:ind w:firstLine="360"/>
+        <w:jc w:val="both"/>
+      </w:pPr>
+      <w:r>
+        <w:rPr>
+          <w:rFonts w:ascii="Arial" w:hAnsi="Arial" w:cs="Arial"/>
+          <w:color w:val="000000"/>
+          <w:sz w:val="22"/>
+          <w:szCs w:val="22"/>
+          <w:shd w:val="clear" w:color="auto" w:fill="FFFFFF"/>
+        </w:rPr>
+        <w:t>O cadastro também pode ser feito pela integração com o Google e o Facebook, facilitando a ação. Caso essa opção seja selecionada, seu login (RF 02) deve ser feito, sempre, pelo mesmo método, ou seja, se o cadastro foi feito via Facebook, todos os logins devem ser feitos pelo botão “Facebook”.</w:t>
       </w:r>
     </w:p>
     <w:p>
@@ -523,6 +548,13 @@
         <w:spacing w:before="0" w:beforeAutospacing="0" w:after="140" w:afterAutospacing="0"/>
         <w:ind w:firstLine="360"/>
         <w:jc w:val="both"/>
+        <w:rPr>
+          <w:rFonts w:ascii="Arial" w:hAnsi="Arial" w:cs="Arial"/>
+          <w:color w:val="000000"/>
+          <w:sz w:val="22"/>
+          <w:szCs w:val="22"/>
+          <w:shd w:val="clear" w:color="auto" w:fill="FFFFFF"/>
+        </w:rPr>
       </w:pPr>
       <w:r>
         <w:rPr>
@@ -534,6 +566,26 @@
         </w:rPr>
         <w:t>Para o acesso deve-se informar obrigatoriamente (1) e-mail e (2) senha.</w:t>
       </w:r>
+    </w:p>
+    <w:p>
+      <w:pPr>
+        <w:pStyle w:val="NormalWeb"/>
+        <w:spacing w:before="0" w:beforeAutospacing="0" w:after="140" w:afterAutospacing="0"/>
+        <w:ind w:firstLine="360"/>
+        <w:jc w:val="both"/>
+      </w:pPr>
+      <w:r>
+        <w:rPr>
+          <w:rFonts w:ascii="Arial" w:hAnsi="Arial" w:cs="Arial"/>
+          <w:color w:val="000000"/>
+          <w:sz w:val="22"/>
+          <w:szCs w:val="22"/>
+          <w:shd w:val="clear" w:color="auto" w:fill="FFFFFF"/>
+        </w:rPr>
+        <w:t>Caso o usuário tenha optado por se cadastrar por Facebook ou Google, seu acesso é liberado pelo clique nos botões respectivos.</w:t>
+      </w:r>
+      <w:bookmarkStart w:id="1" w:name="_GoBack"/>
+      <w:bookmarkEnd w:id="1"/>
     </w:p>
     <w:p>
       <w:pPr>
@@ -700,6 +752,7 @@
           <w:szCs w:val="22"/>
           <w:shd w:val="clear" w:color="auto" w:fill="FFFFFF"/>
         </w:rPr>
+        <w:lastRenderedPageBreak/>
         <w:t xml:space="preserve">Este requisito refere-se à funcionalidade para que um usuário, previamente cadastrado </w:t>
       </w:r>
       <w:r>
@@ -859,7 +912,6 @@
           <w:b/>
           <w:sz w:val="20"/>
         </w:rPr>
-        <w:lastRenderedPageBreak/>
         <w:t xml:space="preserve">RF 04 </w:t>
       </w:r>
       <w:r>
@@ -1718,6 +1770,7 @@
           <w:szCs w:val="22"/>
           <w:shd w:val="clear" w:color="auto" w:fill="FFFFFF"/>
         </w:rPr>
+        <w:lastRenderedPageBreak/>
         <w:t>Este requisito refere-se à possibilidade do usuário, previamente cadastrado no sistema (RF 01)</w:t>
       </w:r>
       <w:r>
@@ -1910,7 +1963,6 @@
           <w:b/>
           <w:sz w:val="20"/>
         </w:rPr>
-        <w:lastRenderedPageBreak/>
         <w:t>RF 0</w:t>
       </w:r>
       <w:r>
@@ -2866,7 +2918,18 @@
           <w:szCs w:val="22"/>
           <w:shd w:val="clear" w:color="auto" w:fill="FFFFFF"/>
         </w:rPr>
-        <w:t>” (conhecido nos bancos como API, avaliação de perfil do investidor), existem quatro possibilidades que podem resultar das respostas do usuário: conservador, moderado, moderado-agressivo ou agressivo</w:t>
+        <w:t xml:space="preserve">” (conhecido nos bancos como API, avaliação de perfil do investidor), </w:t>
+      </w:r>
+      <w:r>
+        <w:rPr>
+          <w:rFonts w:ascii="Arial" w:hAnsi="Arial" w:cs="Arial"/>
+          <w:color w:val="000000"/>
+          <w:sz w:val="22"/>
+          <w:szCs w:val="22"/>
+          <w:shd w:val="clear" w:color="auto" w:fill="FFFFFF"/>
+        </w:rPr>
+        <w:lastRenderedPageBreak/>
+        <w:t>existem quatro possibilidades que podem resultar das respostas do usuário: conservador, moderado, moderado-agressivo ou agressivo</w:t>
       </w:r>
       <w:r>
         <w:rPr>
@@ -2992,7 +3055,6 @@
           <w:b/>
           <w:sz w:val="20"/>
         </w:rPr>
-        <w:lastRenderedPageBreak/>
         <w:t xml:space="preserve">RF 14 – </w:t>
       </w:r>
       <w:r>
@@ -4004,7 +4066,6 @@
           <w:szCs w:val="22"/>
           <w:shd w:val="clear" w:color="auto" w:fill="FFFFFF"/>
         </w:rPr>
-        <w:lastRenderedPageBreak/>
         <w:t xml:space="preserve">É necessário que o usuário informe a palavra, fica opcional se ele vai oferecer ou não materiais </w:t>
       </w:r>
       <w:r>
@@ -4041,23 +4102,6 @@
           <w:shd w:val="clear" w:color="auto" w:fill="FFFFFF"/>
         </w:rPr>
       </w:pPr>
-    </w:p>
-    <w:p>
-      <w:pPr>
-        <w:rPr>
-          <w:rFonts w:asciiTheme="majorHAnsi" w:hAnsiTheme="majorHAnsi"/>
-          <w:b/>
-          <w:sz w:val="20"/>
-        </w:rPr>
-      </w:pPr>
-      <w:r>
-        <w:rPr>
-          <w:rFonts w:asciiTheme="majorHAnsi" w:hAnsiTheme="majorHAnsi"/>
-          <w:b/>
-          <w:sz w:val="20"/>
-        </w:rPr>
-        <w:br w:type="page"/>
-      </w:r>
     </w:p>
     <w:p>
       <w:pPr>
@@ -4076,7 +4120,6 @@
           <w:b/>
           <w:sz w:val="20"/>
         </w:rPr>
-        <w:lastRenderedPageBreak/>
         <w:t xml:space="preserve">RF </w:t>
       </w:r>
       <w:r>
@@ -5047,6 +5090,7 @@
         <w:jc w:val="both"/>
       </w:pPr>
       <w:r>
+        <w:lastRenderedPageBreak/>
         <w:t xml:space="preserve">Módulo </w:t>
       </w:r>
       <w:r>
@@ -5102,42 +5146,12 @@
           <w:shd w:val="clear" w:color="auto" w:fill="FFFFFF"/>
         </w:rPr>
       </w:pPr>
-    </w:p>
-    <w:p>
-      <w:pPr>
-        <w:rPr>
-          <w:rFonts w:asciiTheme="majorHAnsi" w:hAnsiTheme="majorHAnsi"/>
-          <w:b/>
-          <w:sz w:val="20"/>
-        </w:rPr>
-      </w:pPr>
-      <w:r>
-        <w:rPr>
-          <w:rFonts w:asciiTheme="majorHAnsi" w:hAnsiTheme="majorHAnsi"/>
-          <w:b/>
-          <w:sz w:val="20"/>
-        </w:rPr>
-        <w:br w:type="page"/>
-      </w:r>
-    </w:p>
-    <w:p>
-      <w:pPr>
-        <w:pStyle w:val="PargrafodaLista"/>
-        <w:ind w:left="360"/>
-        <w:jc w:val="both"/>
-        <w:rPr>
-          <w:rFonts w:asciiTheme="majorHAnsi" w:hAnsiTheme="majorHAnsi"/>
-          <w:b/>
-          <w:sz w:val="20"/>
-        </w:rPr>
-      </w:pPr>
-      <w:r>
-        <w:rPr>
-          <w:rFonts w:asciiTheme="majorHAnsi" w:hAnsiTheme="majorHAnsi"/>
-          <w:b/>
-          <w:sz w:val="20"/>
-        </w:rPr>
-        <w:lastRenderedPageBreak/>
+      <w:r>
+        <w:rPr>
+          <w:rFonts w:asciiTheme="majorHAnsi" w:hAnsiTheme="majorHAnsi"/>
+          <w:b/>
+          <w:sz w:val="20"/>
+        </w:rPr>
         <w:t>RF 2</w:t>
       </w:r>
       <w:r>
@@ -5148,8 +5162,6 @@
         </w:rPr>
         <w:t>4</w:t>
       </w:r>
-      <w:bookmarkStart w:id="1" w:name="_GoBack"/>
-      <w:bookmarkEnd w:id="1"/>
       <w:r>
         <w:rPr>
           <w:rFonts w:asciiTheme="majorHAnsi" w:hAnsiTheme="majorHAnsi"/>
@@ -5668,6 +5680,7 @@
           <w:szCs w:val="22"/>
           <w:shd w:val="clear" w:color="auto" w:fill="FFFFFF"/>
         </w:rPr>
+        <w:lastRenderedPageBreak/>
         <w:t>Este requisito não funcional refere-se à portabilidade do produto. Atualmente existem diversos navegadores para acesso a internet, sendo assim, o sistema deverá ser compatível com os principais navegadores que são utilizados, sendo eles: Google Chrome, Mozilla Firefox, Opera, Safari</w:t>
       </w:r>
       <w:r>
@@ -6941,6 +6954,7 @@
         <w:jc w:val="both"/>
       </w:pPr>
       <w:r>
+        <w:lastRenderedPageBreak/>
         <w:t>2.3 Externo</w:t>
       </w:r>
     </w:p>
@@ -7051,7 +7065,6 @@
           <w:b/>
           <w:sz w:val="20"/>
         </w:rPr>
-        <w:lastRenderedPageBreak/>
         <w:t>RNF 10</w:t>
       </w:r>
       <w:r>
@@ -8735,6 +8748,7 @@
     <w:lsdException w:name="HTML Sample" w:semiHidden="1" w:unhideWhenUsed="1"/>
     <w:lsdException w:name="HTML Typewriter" w:semiHidden="1" w:unhideWhenUsed="1"/>
     <w:lsdException w:name="HTML Variable" w:semiHidden="1" w:unhideWhenUsed="1"/>
+    <w:lsdException w:name="Normal Table" w:semiHidden="1" w:unhideWhenUsed="1"/>
     <w:lsdException w:name="annotation subject" w:semiHidden="1" w:unhideWhenUsed="1"/>
     <w:lsdException w:name="No List" w:semiHidden="1" w:unhideWhenUsed="1"/>
     <w:lsdException w:name="Outline List 1" w:semiHidden="1" w:unhideWhenUsed="1"/>
@@ -8781,8 +8795,10 @@
     <w:lsdException w:name="Table Subtle 2" w:semiHidden="1" w:unhideWhenUsed="1"/>
     <w:lsdException w:name="Table Web 1" w:semiHidden="1" w:unhideWhenUsed="1"/>
     <w:lsdException w:name="Table Web 2" w:semiHidden="1" w:unhideWhenUsed="1"/>
+    <w:lsdException w:name="Table Web 3" w:semiHidden="1" w:unhideWhenUsed="1"/>
     <w:lsdException w:name="Balloon Text" w:semiHidden="1" w:unhideWhenUsed="1"/>
     <w:lsdException w:name="Table Grid" w:uiPriority="39"/>
+    <w:lsdException w:name="Table Theme" w:semiHidden="1" w:unhideWhenUsed="1"/>
     <w:lsdException w:name="Placeholder Text" w:semiHidden="1"/>
     <w:lsdException w:name="No Spacing" w:uiPriority="36" w:qFormat="1"/>
     <w:lsdException w:name="Light Shading" w:uiPriority="60"/>
@@ -9639,7 +9655,7 @@
     <w:charset w:val="00"/>
     <w:family w:val="swiss"/>
     <w:pitch w:val="variable"/>
-    <w:sig w:usb0="E0002AFF" w:usb1="C000247B" w:usb2="00000009" w:usb3="00000000" w:csb0="000001FF" w:csb1="00000000"/>
+    <w:sig w:usb0="E0002EFF" w:usb1="C000247B" w:usb2="00000009" w:usb3="00000000" w:csb0="000001FF" w:csb1="00000000"/>
   </w:font>
   <w:font w:name="Calibri Light">
     <w:panose1 w:val="020F0302020204030204"/>
@@ -9680,7 +9696,9 @@
     <w:rsid w:val="00570693"/>
     <w:rsid w:val="00704804"/>
     <w:rsid w:val="00743CD1"/>
+    <w:rsid w:val="00782040"/>
     <w:rsid w:val="007A3602"/>
+    <w:rsid w:val="007D6E45"/>
     <w:rsid w:val="007F1537"/>
     <w:rsid w:val="00851622"/>
     <w:rsid w:val="00970072"/>
@@ -9839,6 +9857,7 @@
     <w:lsdException w:name="HTML Sample" w:semiHidden="1" w:unhideWhenUsed="1"/>
     <w:lsdException w:name="HTML Typewriter" w:semiHidden="1" w:unhideWhenUsed="1"/>
     <w:lsdException w:name="HTML Variable" w:semiHidden="1" w:unhideWhenUsed="1"/>
+    <w:lsdException w:name="Normal Table" w:semiHidden="1" w:unhideWhenUsed="1"/>
     <w:lsdException w:name="annotation subject" w:semiHidden="1" w:unhideWhenUsed="1"/>
     <w:lsdException w:name="No List" w:semiHidden="1" w:unhideWhenUsed="1"/>
     <w:lsdException w:name="Outline List 1" w:semiHidden="1" w:unhideWhenUsed="1"/>
@@ -9885,8 +9904,10 @@
     <w:lsdException w:name="Table Subtle 2" w:semiHidden="1" w:unhideWhenUsed="1"/>
     <w:lsdException w:name="Table Web 1" w:semiHidden="1" w:unhideWhenUsed="1"/>
     <w:lsdException w:name="Table Web 2" w:semiHidden="1" w:unhideWhenUsed="1"/>
+    <w:lsdException w:name="Table Web 3" w:semiHidden="1" w:unhideWhenUsed="1"/>
     <w:lsdException w:name="Balloon Text" w:semiHidden="1" w:unhideWhenUsed="1"/>
     <w:lsdException w:name="Table Grid" w:uiPriority="39"/>
+    <w:lsdException w:name="Table Theme" w:semiHidden="1" w:unhideWhenUsed="1"/>
     <w:lsdException w:name="Placeholder Text" w:semiHidden="1"/>
     <w:lsdException w:name="No Spacing" w:uiPriority="1" w:qFormat="1"/>
     <w:lsdException w:name="Light Shading" w:uiPriority="60"/>
@@ -10459,7 +10480,7 @@
 </file>
 
 <file path=customXml/itemProps2.xml><?xml version="1.0" encoding="utf-8"?>
-<ds:datastoreItem xmlns:ds="http://schemas.openxmlformats.org/officeDocument/2006/customXml" ds:itemID="{63BDD33A-FF5A-4647-B028-C2EE895CA665}">
+<ds:datastoreItem xmlns:ds="http://schemas.openxmlformats.org/officeDocument/2006/customXml" ds:itemID="{08658ED5-9575-4711-9A29-E2A35E8563CD}">
   <ds:schemaRefs>
     <ds:schemaRef ds:uri="http://schemas.openxmlformats.org/officeDocument/2006/bibliography"/>
   </ds:schemaRefs>

</xml_diff>

<commit_message>
Pequena alteração na corte do último requisito funcional, o mesmo estava fora do padrão
</commit_message>
<xml_diff>
--- a/docs/requisitos/requisitos.docx
+++ b/docs/requisitos/requisitos.docx
@@ -584,8 +584,6 @@
         </w:rPr>
         <w:t>Caso o usuário tenha optado por se cadastrar por Facebook ou Google, seu acesso é liberado pelo clique nos botões respectivos.</w:t>
       </w:r>
-      <w:bookmarkStart w:id="1" w:name="_GoBack"/>
-      <w:bookmarkEnd w:id="1"/>
     </w:p>
     <w:p>
       <w:pPr>
@@ -5140,16 +5138,17 @@
         <w:jc w:val="both"/>
         <w:rPr>
           <w:rFonts w:ascii="Arial" w:hAnsi="Arial" w:cs="Arial"/>
-          <w:color w:val="000000"/>
-          <w:sz w:val="22"/>
-          <w:szCs w:val="22"/>
-          <w:shd w:val="clear" w:color="auto" w:fill="FFFFFF"/>
-        </w:rPr>
-      </w:pPr>
-      <w:r>
-        <w:rPr>
-          <w:rFonts w:asciiTheme="majorHAnsi" w:hAnsiTheme="majorHAnsi"/>
-          <w:b/>
+          <w:color w:val="404040" w:themeColor="text1" w:themeTint="BF"/>
+          <w:sz w:val="22"/>
+          <w:szCs w:val="22"/>
+          <w:shd w:val="clear" w:color="auto" w:fill="FFFFFF"/>
+        </w:rPr>
+      </w:pPr>
+      <w:r>
+        <w:rPr>
+          <w:rFonts w:asciiTheme="majorHAnsi" w:hAnsiTheme="majorHAnsi"/>
+          <w:b/>
+          <w:color w:val="404040" w:themeColor="text1" w:themeTint="BF"/>
           <w:sz w:val="20"/>
         </w:rPr>
         <w:t>RF 2</w:t>
@@ -5158,6 +5157,7 @@
         <w:rPr>
           <w:rFonts w:asciiTheme="majorHAnsi" w:hAnsiTheme="majorHAnsi"/>
           <w:b/>
+          <w:color w:val="404040" w:themeColor="text1" w:themeTint="BF"/>
           <w:sz w:val="20"/>
         </w:rPr>
         <w:t>4</w:t>
@@ -5166,6 +5166,7 @@
         <w:rPr>
           <w:rFonts w:asciiTheme="majorHAnsi" w:hAnsiTheme="majorHAnsi"/>
           <w:b/>
+          <w:color w:val="404040" w:themeColor="text1" w:themeTint="BF"/>
           <w:sz w:val="20"/>
         </w:rPr>
         <w:t xml:space="preserve"> – </w:t>
@@ -5174,6 +5175,7 @@
         <w:rPr>
           <w:rFonts w:asciiTheme="majorHAnsi" w:hAnsiTheme="majorHAnsi"/>
           <w:b/>
+          <w:color w:val="404040" w:themeColor="text1" w:themeTint="BF"/>
           <w:sz w:val="20"/>
         </w:rPr>
         <w:t xml:space="preserve">Acompanhar os índices </w:t>
@@ -5182,6 +5184,7 @@
         <w:rPr>
           <w:rFonts w:asciiTheme="majorHAnsi" w:hAnsiTheme="majorHAnsi"/>
           <w:b/>
+          <w:color w:val="404040" w:themeColor="text1" w:themeTint="BF"/>
           <w:sz w:val="20"/>
         </w:rPr>
         <w:t>(</w:t>
@@ -5190,6 +5193,7 @@
         <w:rPr>
           <w:rFonts w:asciiTheme="majorHAnsi" w:hAnsiTheme="majorHAnsi"/>
           <w:b/>
+          <w:color w:val="404040" w:themeColor="text1" w:themeTint="BF"/>
           <w:sz w:val="20"/>
         </w:rPr>
         <w:t>Importante</w:t>
@@ -5198,6 +5202,7 @@
         <w:rPr>
           <w:rFonts w:asciiTheme="majorHAnsi" w:hAnsiTheme="majorHAnsi"/>
           <w:b/>
+          <w:color w:val="404040" w:themeColor="text1" w:themeTint="BF"/>
           <w:sz w:val="20"/>
         </w:rPr>
         <w:t>)</w:t>
@@ -5250,10 +5255,26 @@
     </w:p>
     <w:p>
       <w:pPr>
+        <w:rPr>
+          <w:b/>
+          <w:bCs/>
+          <w:color w:val="5B9BD5" w:themeColor="accent1"/>
+          <w:sz w:val="24"/>
+        </w:rPr>
+      </w:pPr>
+      <w:r>
+        <w:br w:type="page"/>
+      </w:r>
+    </w:p>
+    <w:p>
+      <w:pPr>
         <w:pStyle w:val="Ttulo2"/>
         <w:jc w:val="both"/>
       </w:pPr>
-      <w:r>
+      <w:bookmarkStart w:id="1" w:name="_GoBack"/>
+      <w:bookmarkEnd w:id="1"/>
+      <w:r>
+        <w:lastRenderedPageBreak/>
         <w:t>Requisitos não-Funcionais</w:t>
       </w:r>
     </w:p>
@@ -5680,7 +5701,6 @@
           <w:szCs w:val="22"/>
           <w:shd w:val="clear" w:color="auto" w:fill="FFFFFF"/>
         </w:rPr>
-        <w:lastRenderedPageBreak/>
         <w:t>Este requisito não funcional refere-se à portabilidade do produto. Atualmente existem diversos navegadores para acesso a internet, sendo assim, o sistema deverá ser compatível com os principais navegadores que são utilizados, sendo eles: Google Chrome, Mozilla Firefox, Opera, Safari</w:t>
       </w:r>
       <w:r>
@@ -5809,7 +5829,18 @@
           <w:szCs w:val="22"/>
           <w:shd w:val="clear" w:color="auto" w:fill="FFFFFF"/>
         </w:rPr>
-        <w:t>, para que um usuário possa acessá-la a qualquer moment</w:t>
+        <w:t xml:space="preserve">, para que um usuário possa acessá-la a qualquer </w:t>
+      </w:r>
+      <w:r>
+        <w:rPr>
+          <w:rFonts w:ascii="Arial" w:hAnsi="Arial" w:cs="Arial"/>
+          <w:color w:val="000000"/>
+          <w:sz w:val="22"/>
+          <w:szCs w:val="22"/>
+          <w:shd w:val="clear" w:color="auto" w:fill="FFFFFF"/>
+        </w:rPr>
+        <w:lastRenderedPageBreak/>
+        <w:t>moment</w:t>
       </w:r>
       <w:r>
         <w:rPr>
@@ -6954,7 +6985,6 @@
         <w:jc w:val="both"/>
       </w:pPr>
       <w:r>
-        <w:lastRenderedPageBreak/>
         <w:t>2.3 Externo</w:t>
       </w:r>
     </w:p>
@@ -7154,7 +7184,18 @@
           <w:szCs w:val="22"/>
           <w:shd w:val="clear" w:color="auto" w:fill="FFFFFF"/>
         </w:rPr>
-        <w:t>dessa forma, deverá ser garantido pelo sistema, que as informações nele salvas sempre estarão disponíveis aos usuários.</w:t>
+        <w:t xml:space="preserve">dessa forma, deverá </w:t>
+      </w:r>
+      <w:r>
+        <w:rPr>
+          <w:rFonts w:ascii="Arial" w:hAnsi="Arial" w:cs="Arial"/>
+          <w:color w:val="000000"/>
+          <w:sz w:val="22"/>
+          <w:szCs w:val="22"/>
+          <w:shd w:val="clear" w:color="auto" w:fill="FFFFFF"/>
+        </w:rPr>
+        <w:lastRenderedPageBreak/>
+        <w:t>ser garantido pelo sistema, que as informações nele salvas sempre estarão disponíveis aos usuários.</w:t>
       </w:r>
     </w:p>
     <w:p>
@@ -9688,6 +9729,7 @@
     <w:rsid w:val="00172E55"/>
     <w:rsid w:val="00175C27"/>
     <w:rsid w:val="00201A50"/>
+    <w:rsid w:val="00307B75"/>
     <w:rsid w:val="003B117F"/>
     <w:rsid w:val="003C1E1D"/>
     <w:rsid w:val="003F11F8"/>
@@ -10480,7 +10522,7 @@
 </file>
 
 <file path=customXml/itemProps2.xml><?xml version="1.0" encoding="utf-8"?>
-<ds:datastoreItem xmlns:ds="http://schemas.openxmlformats.org/officeDocument/2006/customXml" ds:itemID="{08658ED5-9575-4711-9A29-E2A35E8563CD}">
+<ds:datastoreItem xmlns:ds="http://schemas.openxmlformats.org/officeDocument/2006/customXml" ds:itemID="{4556CE6A-14BC-406C-8048-B6DA274CBB75}">
   <ds:schemaRefs>
     <ds:schemaRef ds:uri="http://schemas.openxmlformats.org/officeDocument/2006/bibliography"/>
   </ds:schemaRefs>

</xml_diff>

<commit_message>
Correção no documento de Requisitos funcionais e não-funcionais do sistema após definição da forma de edição e cadastro de palavras no dicionaŕio
</commit_message>
<xml_diff>
--- a/docs/requisitos/requisitos.docx
+++ b/docs/requisitos/requisitos.docx
@@ -6,6 +6,9 @@
       <w:pPr>
         <w:pStyle w:val="Ttulo"/>
       </w:pPr>
+      <w:r>
+        <w:t>0</w:t>
+      </w:r>
       <w:r>
         <w:t>P</w:t>
       </w:r>
@@ -505,23 +508,13 @@
         </w:rPr>
         <w:t xml:space="preserve"> </w:t>
       </w:r>
-      <w:proofErr w:type="spellStart"/>
-      <w:r>
-        <w:rPr>
-          <w:rFonts w:asciiTheme="majorHAnsi" w:hAnsiTheme="majorHAnsi"/>
-          <w:b/>
-          <w:sz w:val="20"/>
-        </w:rPr>
-        <w:t>Logar</w:t>
-      </w:r>
-      <w:proofErr w:type="spellEnd"/>
-      <w:r>
-        <w:rPr>
-          <w:rFonts w:asciiTheme="majorHAnsi" w:hAnsiTheme="majorHAnsi"/>
-          <w:b/>
-          <w:sz w:val="20"/>
-        </w:rPr>
-        <w:t xml:space="preserve"> no portal (Essencial)</w:t>
+      <w:r>
+        <w:rPr>
+          <w:rFonts w:asciiTheme="majorHAnsi" w:hAnsiTheme="majorHAnsi"/>
+          <w:b/>
+          <w:sz w:val="20"/>
+        </w:rPr>
+        <w:t>Logar no portal (Essencial)</w:t>
       </w:r>
     </w:p>
     <w:p>
@@ -2784,29 +2777,7 @@
           <w:szCs w:val="22"/>
           <w:shd w:val="clear" w:color="auto" w:fill="FFFFFF"/>
         </w:rPr>
-        <w:t>responda um formulário chamado “</w:t>
-      </w:r>
-      <w:proofErr w:type="spellStart"/>
-      <w:r>
-        <w:rPr>
-          <w:rFonts w:ascii="Arial" w:hAnsi="Arial" w:cs="Arial"/>
-          <w:color w:val="000000"/>
-          <w:sz w:val="22"/>
-          <w:szCs w:val="22"/>
-          <w:shd w:val="clear" w:color="auto" w:fill="FFFFFF"/>
-        </w:rPr>
-        <w:t>suitability</w:t>
-      </w:r>
-      <w:proofErr w:type="spellEnd"/>
-      <w:r>
-        <w:rPr>
-          <w:rFonts w:ascii="Arial" w:hAnsi="Arial" w:cs="Arial"/>
-          <w:color w:val="000000"/>
-          <w:sz w:val="22"/>
-          <w:szCs w:val="22"/>
-          <w:shd w:val="clear" w:color="auto" w:fill="FFFFFF"/>
-        </w:rPr>
-        <w:t xml:space="preserve">” (conhecido nos bancos como API, avaliação de perfil do investidor), </w:t>
+        <w:t xml:space="preserve">responda um formulário chamado “suitability” (conhecido nos bancos como API, avaliação de perfil do investidor), </w:t>
       </w:r>
       <w:r>
         <w:rPr>
@@ -3539,7 +3510,7 @@
           <w:b/>
           <w:sz w:val="20"/>
         </w:rPr>
-        <w:t>Editar</w:t>
+        <w:t>Solicitar edição de</w:t>
       </w:r>
       <w:r>
         <w:rPr>
@@ -3613,57 +3584,7 @@
           <w:szCs w:val="22"/>
           <w:shd w:val="clear" w:color="auto" w:fill="FFFFFF"/>
         </w:rPr>
-        <w:t>É necessário que o usuário descreva o que há de errado</w:t>
-      </w:r>
-      <w:r>
-        <w:rPr>
-          <w:rFonts w:ascii="Arial" w:hAnsi="Arial" w:cs="Arial"/>
-          <w:color w:val="000000"/>
-          <w:sz w:val="22"/>
-          <w:szCs w:val="22"/>
-          <w:shd w:val="clear" w:color="auto" w:fill="FFFFFF"/>
-        </w:rPr>
-        <w:t xml:space="preserve"> na explicação</w:t>
-      </w:r>
-      <w:r>
-        <w:rPr>
-          <w:rFonts w:ascii="Arial" w:hAnsi="Arial" w:cs="Arial"/>
-          <w:color w:val="000000"/>
-          <w:sz w:val="22"/>
-          <w:szCs w:val="22"/>
-          <w:shd w:val="clear" w:color="auto" w:fill="FFFFFF"/>
-        </w:rPr>
-        <w:t>, podendo oferecer links e materiais para ser consultado</w:t>
-      </w:r>
-      <w:r>
-        <w:rPr>
-          <w:rFonts w:ascii="Arial" w:hAnsi="Arial" w:cs="Arial"/>
-          <w:color w:val="000000"/>
-          <w:sz w:val="22"/>
-          <w:szCs w:val="22"/>
-          <w:shd w:val="clear" w:color="auto" w:fill="FFFFFF"/>
-        </w:rPr>
-        <w:t xml:space="preserve"> </w:t>
-      </w:r>
-      <w:r>
-        <w:rPr>
-          <w:rFonts w:ascii="Arial" w:hAnsi="Arial" w:cs="Arial"/>
-          <w:color w:val="000000"/>
-          <w:sz w:val="22"/>
-          <w:szCs w:val="22"/>
-          <w:shd w:val="clear" w:color="auto" w:fill="FFFFFF"/>
-        </w:rPr>
-        <w:t>pelos</w:t>
-      </w:r>
-      <w:r>
-        <w:rPr>
-          <w:rFonts w:ascii="Arial" w:hAnsi="Arial" w:cs="Arial"/>
-          <w:color w:val="000000"/>
-          <w:sz w:val="22"/>
-          <w:szCs w:val="22"/>
-          <w:shd w:val="clear" w:color="auto" w:fill="FFFFFF"/>
-        </w:rPr>
-        <w:t xml:space="preserve"> administradores que podem aceitar ou não a modificação.</w:t>
+        <w:t>Para isso, basta informar qual palavra está faltando no dicionário. Assim que fizer a solicitação, esta irá para uma área administrativa na qual passará por revisão.</w:t>
       </w:r>
     </w:p>
     <w:p>
@@ -3714,7 +3635,39 @@
           <w:b/>
           <w:sz w:val="20"/>
         </w:rPr>
-        <w:t xml:space="preserve"> – Cadastrar palavras no dicionário (Importante)</w:t>
+        <w:t xml:space="preserve"> – </w:t>
+      </w:r>
+      <w:r>
+        <w:rPr>
+          <w:rFonts w:asciiTheme="majorHAnsi" w:hAnsiTheme="majorHAnsi"/>
+          <w:b/>
+          <w:sz w:val="20"/>
+        </w:rPr>
+        <w:t>Solicitar c</w:t>
+      </w:r>
+      <w:r>
+        <w:rPr>
+          <w:rFonts w:asciiTheme="majorHAnsi" w:hAnsiTheme="majorHAnsi"/>
+          <w:b/>
+          <w:sz w:val="20"/>
+        </w:rPr>
+        <w:t>adastr</w:t>
+      </w:r>
+      <w:r>
+        <w:rPr>
+          <w:rFonts w:asciiTheme="majorHAnsi" w:hAnsiTheme="majorHAnsi"/>
+          <w:b/>
+          <w:sz w:val="20"/>
+        </w:rPr>
+        <w:t>o de</w:t>
+      </w:r>
+      <w:r>
+        <w:rPr>
+          <w:rFonts w:asciiTheme="majorHAnsi" w:hAnsiTheme="majorHAnsi"/>
+          <w:b/>
+          <w:sz w:val="20"/>
+        </w:rPr>
+        <w:t xml:space="preserve"> palavras no dicionário (Importante)</w:t>
       </w:r>
     </w:p>
     <w:p>
@@ -3739,7 +3692,47 @@
           <w:szCs w:val="22"/>
           <w:shd w:val="clear" w:color="auto" w:fill="FFFFFF"/>
         </w:rPr>
-        <w:t>Este requisito refere-se à possibilidade do usuário, previamente cadastrado no sistema (RF 01) ou não, cadastrar palavras que ainda não estão no dicionário.</w:t>
+        <w:t xml:space="preserve">Este requisito refere-se à possibilidade do usuário, previamente cadastrado no sistema (RF 01) ou não, </w:t>
+      </w:r>
+      <w:r>
+        <w:rPr>
+          <w:rFonts w:ascii="Arial" w:hAnsi="Arial" w:cs="Arial"/>
+          <w:color w:val="000000"/>
+          <w:sz w:val="22"/>
+          <w:szCs w:val="22"/>
+          <w:shd w:val="clear" w:color="auto" w:fill="FFFFFF"/>
+        </w:rPr>
+        <w:t xml:space="preserve">solicitar </w:t>
+      </w:r>
+      <w:r>
+        <w:rPr>
+          <w:rFonts w:ascii="Arial" w:hAnsi="Arial" w:cs="Arial"/>
+          <w:color w:val="000000"/>
+          <w:sz w:val="22"/>
+          <w:szCs w:val="22"/>
+          <w:shd w:val="clear" w:color="auto" w:fill="FFFFFF"/>
+        </w:rPr>
+        <w:t>cadastr</w:t>
+      </w:r>
+      <w:r>
+        <w:rPr>
+          <w:rFonts w:ascii="Arial" w:hAnsi="Arial" w:cs="Arial"/>
+          <w:color w:val="000000"/>
+          <w:sz w:val="22"/>
+          <w:szCs w:val="22"/>
+          <w:shd w:val="clear" w:color="auto" w:fill="FFFFFF"/>
+        </w:rPr>
+        <w:t>o de</w:t>
+      </w:r>
+      <w:r>
+        <w:rPr>
+          <w:rFonts w:ascii="Arial" w:hAnsi="Arial" w:cs="Arial"/>
+          <w:color w:val="000000"/>
+          <w:sz w:val="22"/>
+          <w:szCs w:val="22"/>
+          <w:shd w:val="clear" w:color="auto" w:fill="FFFFFF"/>
+        </w:rPr>
+        <w:t xml:space="preserve"> palavras que ainda não estão no dicionário.</w:t>
       </w:r>
     </w:p>
     <w:p>
@@ -3764,29 +3757,10 @@
           <w:szCs w:val="22"/>
           <w:shd w:val="clear" w:color="auto" w:fill="FFFFFF"/>
         </w:rPr>
-        <w:lastRenderedPageBreak/>
-        <w:t xml:space="preserve">É necessário que o usuário informe a palavra, fica opcional se ele vai oferecer ou não materiais </w:t>
-      </w:r>
-      <w:r>
-        <w:rPr>
-          <w:rFonts w:ascii="Arial" w:hAnsi="Arial" w:cs="Arial"/>
-          <w:color w:val="000000"/>
-          <w:sz w:val="22"/>
-          <w:szCs w:val="22"/>
-          <w:shd w:val="clear" w:color="auto" w:fill="FFFFFF"/>
-        </w:rPr>
-        <w:t>e links para que os administradores consultem</w:t>
-      </w:r>
-      <w:r>
-        <w:rPr>
-          <w:rFonts w:ascii="Arial" w:hAnsi="Arial" w:cs="Arial"/>
-          <w:color w:val="000000"/>
-          <w:sz w:val="22"/>
-          <w:szCs w:val="22"/>
-          <w:shd w:val="clear" w:color="auto" w:fill="FFFFFF"/>
-        </w:rPr>
-        <w:t>.</w:t>
-      </w:r>
+        <w:t>Segue o mesmo processo de solicitação de edição de palavras no dicionário (RF 17).</w:t>
+      </w:r>
+      <w:bookmarkStart w:id="1" w:name="_GoBack"/>
+      <w:bookmarkEnd w:id="1"/>
     </w:p>
     <w:p>
       <w:pPr>
@@ -4304,8 +4278,6 @@
           <w:shd w:val="clear" w:color="auto" w:fill="FFFFFF"/>
         </w:rPr>
       </w:pPr>
-      <w:bookmarkStart w:id="1" w:name="_GoBack"/>
-      <w:bookmarkEnd w:id="1"/>
     </w:p>
     <w:p>
       <w:pPr>
@@ -4769,29 +4741,7 @@
           <w:szCs w:val="22"/>
           <w:shd w:val="clear" w:color="auto" w:fill="FFFFFF"/>
         </w:rPr>
-        <w:t>Este requisito não funcional refere-se à usabilidade do produto. Ele será desenvolvido para ser executado em um ambiente Web e deverá possui um design responsivo, ou seja, possuir uma interface front-</w:t>
-      </w:r>
-      <w:proofErr w:type="spellStart"/>
-      <w:r>
-        <w:rPr>
-          <w:rFonts w:ascii="Arial" w:hAnsi="Arial" w:cs="Arial"/>
-          <w:color w:val="000000"/>
-          <w:sz w:val="22"/>
-          <w:szCs w:val="22"/>
-          <w:shd w:val="clear" w:color="auto" w:fill="FFFFFF"/>
-        </w:rPr>
-        <w:t>end</w:t>
-      </w:r>
-      <w:proofErr w:type="spellEnd"/>
-      <w:r>
-        <w:rPr>
-          <w:rFonts w:ascii="Arial" w:hAnsi="Arial" w:cs="Arial"/>
-          <w:color w:val="000000"/>
-          <w:sz w:val="22"/>
-          <w:szCs w:val="22"/>
-          <w:shd w:val="clear" w:color="auto" w:fill="FFFFFF"/>
-        </w:rPr>
-        <w:t xml:space="preserve"> que se adeque ao dispositivo pelo qual está sendo acessado: Browser, Smartphone ou Tablet.</w:t>
+        <w:t>Este requisito não funcional refere-se à usabilidade do produto. Ele será desenvolvido para ser executado em um ambiente Web e deverá possui um design responsivo, ou seja, possuir uma interface front-end que se adeque ao dispositivo pelo qual está sendo acessado: Browser, Smartphone ou Tablet.</w:t>
       </w:r>
     </w:p>
     <w:p>
@@ -5350,18 +5300,8 @@
           <w:b/>
           <w:sz w:val="20"/>
         </w:rPr>
-        <w:t xml:space="preserve"> – Utilizar Linguagem Java no </w:t>
-      </w:r>
-      <w:proofErr w:type="spellStart"/>
-      <w:r>
-        <w:rPr>
-          <w:rFonts w:asciiTheme="majorHAnsi" w:hAnsiTheme="majorHAnsi"/>
-          <w:b/>
-          <w:sz w:val="20"/>
-        </w:rPr>
-        <w:t>back-end</w:t>
-      </w:r>
-      <w:proofErr w:type="spellEnd"/>
+        <w:t xml:space="preserve"> – Utilizar Linguagem Java no back-end</w:t>
+      </w:r>
     </w:p>
     <w:p>
       <w:pPr>
@@ -5385,29 +5325,7 @@
           <w:szCs w:val="22"/>
           <w:shd w:val="clear" w:color="auto" w:fill="FFFFFF"/>
         </w:rPr>
-        <w:t xml:space="preserve">Este requisito não funcional refere-se à implementação do produto. Todo o </w:t>
-      </w:r>
-      <w:proofErr w:type="spellStart"/>
-      <w:r>
-        <w:rPr>
-          <w:rFonts w:ascii="Arial" w:hAnsi="Arial" w:cs="Arial"/>
-          <w:color w:val="000000"/>
-          <w:sz w:val="22"/>
-          <w:szCs w:val="22"/>
-          <w:shd w:val="clear" w:color="auto" w:fill="FFFFFF"/>
-        </w:rPr>
-        <w:t>back-end</w:t>
-      </w:r>
-      <w:proofErr w:type="spellEnd"/>
-      <w:r>
-        <w:rPr>
-          <w:rFonts w:ascii="Arial" w:hAnsi="Arial" w:cs="Arial"/>
-          <w:color w:val="000000"/>
-          <w:sz w:val="22"/>
-          <w:szCs w:val="22"/>
-          <w:shd w:val="clear" w:color="auto" w:fill="FFFFFF"/>
-        </w:rPr>
-        <w:t xml:space="preserve"> do sistema foi acordado para ser desenvolvido em linguagem Java, tanto os serviços de consumo das APIs, quanto o CRUD com o banco de dados</w:t>
+        <w:t>Este requisito não funcional refere-se à implementação do produto. Todo o back-end do sistema foi acordado para ser desenvolvido em linguagem Java, tanto os serviços de consumo das APIs, quanto o CRUD com o banco de dados</w:t>
       </w:r>
       <w:r>
         <w:rPr>
@@ -5470,36 +5388,8 @@
           <w:b/>
           <w:sz w:val="20"/>
         </w:rPr>
-        <w:t xml:space="preserve"> – Utilizar biblioteca </w:t>
-      </w:r>
-      <w:proofErr w:type="spellStart"/>
-      <w:r>
-        <w:rPr>
-          <w:rFonts w:asciiTheme="majorHAnsi" w:hAnsiTheme="majorHAnsi"/>
-          <w:b/>
-          <w:sz w:val="20"/>
-        </w:rPr>
-        <w:t>ReactJS</w:t>
-      </w:r>
-      <w:proofErr w:type="spellEnd"/>
-      <w:r>
-        <w:rPr>
-          <w:rFonts w:asciiTheme="majorHAnsi" w:hAnsiTheme="majorHAnsi"/>
-          <w:b/>
-          <w:sz w:val="20"/>
-        </w:rPr>
-        <w:t xml:space="preserve"> no front-</w:t>
-      </w:r>
-      <w:proofErr w:type="spellStart"/>
-      <w:r>
-        <w:rPr>
-          <w:rFonts w:asciiTheme="majorHAnsi" w:hAnsiTheme="majorHAnsi"/>
-          <w:b/>
-          <w:sz w:val="20"/>
-        </w:rPr>
-        <w:t>end</w:t>
-      </w:r>
-      <w:proofErr w:type="spellEnd"/>
+        <w:t xml:space="preserve"> – Utilizar biblioteca ReactJS no front-end</w:t>
+      </w:r>
     </w:p>
     <w:p>
       <w:pPr>
@@ -5533,51 +5423,7 @@
           <w:szCs w:val="22"/>
           <w:shd w:val="clear" w:color="auto" w:fill="FFFFFF"/>
         </w:rPr>
-        <w:t>O front-</w:t>
-      </w:r>
-      <w:proofErr w:type="spellStart"/>
-      <w:r>
-        <w:rPr>
-          <w:rFonts w:ascii="Arial" w:hAnsi="Arial" w:cs="Arial"/>
-          <w:color w:val="000000"/>
-          <w:sz w:val="22"/>
-          <w:szCs w:val="22"/>
-          <w:shd w:val="clear" w:color="auto" w:fill="FFFFFF"/>
-        </w:rPr>
-        <w:t>end</w:t>
-      </w:r>
-      <w:proofErr w:type="spellEnd"/>
-      <w:r>
-        <w:rPr>
-          <w:rFonts w:ascii="Arial" w:hAnsi="Arial" w:cs="Arial"/>
-          <w:color w:val="000000"/>
-          <w:sz w:val="22"/>
-          <w:szCs w:val="22"/>
-          <w:shd w:val="clear" w:color="auto" w:fill="FFFFFF"/>
-        </w:rPr>
-        <w:t xml:space="preserve"> do sistema foi acordado de ser feito em </w:t>
-      </w:r>
-      <w:proofErr w:type="spellStart"/>
-      <w:r>
-        <w:rPr>
-          <w:rFonts w:ascii="Arial" w:hAnsi="Arial" w:cs="Arial"/>
-          <w:color w:val="000000"/>
-          <w:sz w:val="22"/>
-          <w:szCs w:val="22"/>
-          <w:shd w:val="clear" w:color="auto" w:fill="FFFFFF"/>
-        </w:rPr>
-        <w:t>ReactJS</w:t>
-      </w:r>
-      <w:proofErr w:type="spellEnd"/>
-      <w:r>
-        <w:rPr>
-          <w:rFonts w:ascii="Arial" w:hAnsi="Arial" w:cs="Arial"/>
-          <w:color w:val="000000"/>
-          <w:sz w:val="22"/>
-          <w:szCs w:val="22"/>
-          <w:shd w:val="clear" w:color="auto" w:fill="FFFFFF"/>
-        </w:rPr>
-        <w:t>, mantida pelo Facebook Inc. e responsável por auxiliar na criação de componentes visuais de forma simples e dinâmica, facilitando o desenvolvimento do produto.</w:t>
+        <w:t>O front-end do sistema foi acordado de ser feito em ReactJS, mantida pelo Facebook Inc. e responsável por auxiliar na criação de componentes visuais de forma simples e dinâmica, facilitando o desenvolvimento do produto.</w:t>
       </w:r>
     </w:p>
     <w:p>
@@ -5826,20 +5672,8 @@
           <w:szCs w:val="22"/>
           <w:shd w:val="clear" w:color="auto" w:fill="FFFFFF"/>
         </w:rPr>
-        <w:t xml:space="preserve">ia </w:t>
-      </w:r>
-      <w:proofErr w:type="spellStart"/>
-      <w:r>
-        <w:rPr>
-          <w:rFonts w:ascii="Arial" w:hAnsi="Arial" w:cs="Arial"/>
-          <w:color w:val="000000"/>
-          <w:sz w:val="22"/>
-          <w:szCs w:val="22"/>
-          <w:shd w:val="clear" w:color="auto" w:fill="FFFFFF"/>
-        </w:rPr>
-        <w:t>Diagram</w:t>
-      </w:r>
-      <w:proofErr w:type="spellEnd"/>
+        <w:t>ia Diagram</w:t>
+      </w:r>
       <w:r>
         <w:rPr>
           <w:rFonts w:ascii="Arial" w:hAnsi="Arial" w:cs="Arial"/>
@@ -5897,29 +5731,7 @@
           <w:szCs w:val="22"/>
           <w:shd w:val="clear" w:color="auto" w:fill="FFFFFF"/>
         </w:rPr>
-        <w:t xml:space="preserve">Adobe XD: para criação dos </w:t>
-      </w:r>
-      <w:proofErr w:type="spellStart"/>
-      <w:r>
-        <w:rPr>
-          <w:rFonts w:ascii="Arial" w:hAnsi="Arial" w:cs="Arial"/>
-          <w:color w:val="000000"/>
-          <w:sz w:val="22"/>
-          <w:szCs w:val="22"/>
-          <w:shd w:val="clear" w:color="auto" w:fill="FFFFFF"/>
-        </w:rPr>
-        <w:t>wireframes</w:t>
-      </w:r>
-      <w:proofErr w:type="spellEnd"/>
-      <w:r>
-        <w:rPr>
-          <w:rFonts w:ascii="Arial" w:hAnsi="Arial" w:cs="Arial"/>
-          <w:color w:val="000000"/>
-          <w:sz w:val="22"/>
-          <w:szCs w:val="22"/>
-          <w:shd w:val="clear" w:color="auto" w:fill="FFFFFF"/>
-        </w:rPr>
-        <w:t xml:space="preserve"> do produto.</w:t>
+        <w:t>Adobe XD: para criação dos wireframes do produto.</w:t>
       </w:r>
     </w:p>
     <w:p>
@@ -6009,7 +5821,6 @@
         </w:rPr>
         <w:t xml:space="preserve">tar a codificação </w:t>
       </w:r>
-      <w:proofErr w:type="spellStart"/>
       <w:r>
         <w:rPr>
           <w:rFonts w:ascii="Arial" w:hAnsi="Arial" w:cs="Arial"/>
@@ -6048,18 +5859,7 @@
           <w:szCs w:val="22"/>
           <w:shd w:val="clear" w:color="auto" w:fill="FFFFFF"/>
         </w:rPr>
-        <w:t>nd</w:t>
-      </w:r>
-      <w:proofErr w:type="spellEnd"/>
-      <w:r>
-        <w:rPr>
-          <w:rFonts w:ascii="Arial" w:hAnsi="Arial" w:cs="Arial"/>
-          <w:color w:val="000000"/>
-          <w:sz w:val="22"/>
-          <w:szCs w:val="22"/>
-          <w:shd w:val="clear" w:color="auto" w:fill="FFFFFF"/>
-        </w:rPr>
-        <w:t xml:space="preserve"> na linguagem J</w:t>
+        <w:t>nd na linguagem J</w:t>
       </w:r>
       <w:r>
         <w:rPr>
@@ -6118,20 +5918,8 @@
           <w:szCs w:val="22"/>
           <w:shd w:val="clear" w:color="auto" w:fill="FFFFFF"/>
         </w:rPr>
-        <w:t xml:space="preserve">Visual </w:t>
-      </w:r>
-      <w:proofErr w:type="spellStart"/>
-      <w:r>
-        <w:rPr>
-          <w:rFonts w:ascii="Arial" w:hAnsi="Arial" w:cs="Arial"/>
-          <w:color w:val="000000"/>
-          <w:sz w:val="22"/>
-          <w:szCs w:val="22"/>
-          <w:shd w:val="clear" w:color="auto" w:fill="FFFFFF"/>
-        </w:rPr>
-        <w:t>Code</w:t>
-      </w:r>
-      <w:proofErr w:type="spellEnd"/>
+        <w:t>Visual Code</w:t>
+      </w:r>
       <w:r>
         <w:rPr>
           <w:rFonts w:ascii="Arial" w:hAnsi="Arial" w:cs="Arial"/>
@@ -6172,7 +5960,6 @@
         </w:rPr>
         <w:t>ront-</w:t>
       </w:r>
-      <w:proofErr w:type="spellStart"/>
       <w:r>
         <w:rPr>
           <w:rFonts w:ascii="Arial" w:hAnsi="Arial" w:cs="Arial"/>
@@ -6191,18 +5978,7 @@
           <w:szCs w:val="22"/>
           <w:shd w:val="clear" w:color="auto" w:fill="FFFFFF"/>
         </w:rPr>
-        <w:t>nd</w:t>
-      </w:r>
-      <w:proofErr w:type="spellEnd"/>
-      <w:r>
-        <w:rPr>
-          <w:rFonts w:ascii="Arial" w:hAnsi="Arial" w:cs="Arial"/>
-          <w:color w:val="000000"/>
-          <w:sz w:val="22"/>
-          <w:szCs w:val="22"/>
-          <w:shd w:val="clear" w:color="auto" w:fill="FFFFFF"/>
-        </w:rPr>
-        <w:t xml:space="preserve"> e </w:t>
+        <w:t xml:space="preserve">nd e </w:t>
       </w:r>
       <w:r>
         <w:rPr>
@@ -6696,51 +6472,7 @@
           <w:szCs w:val="22"/>
           <w:shd w:val="clear" w:color="auto" w:fill="FFFFFF"/>
         </w:rPr>
-        <w:t xml:space="preserve">Este requisito não funcional refere-se à ética do produto. Como o produto será um agregado de informações coletadas externamente, deve-se garantir que as informações obtidas são de confiança e legitimas, evitando fake </w:t>
-      </w:r>
-      <w:proofErr w:type="spellStart"/>
-      <w:r>
-        <w:rPr>
-          <w:rFonts w:ascii="Arial" w:hAnsi="Arial" w:cs="Arial"/>
-          <w:color w:val="000000"/>
-          <w:sz w:val="22"/>
-          <w:szCs w:val="22"/>
-          <w:shd w:val="clear" w:color="auto" w:fill="FFFFFF"/>
-        </w:rPr>
-        <w:t>news</w:t>
-      </w:r>
-      <w:proofErr w:type="spellEnd"/>
-      <w:r>
-        <w:rPr>
-          <w:rFonts w:ascii="Arial" w:hAnsi="Arial" w:cs="Arial"/>
-          <w:color w:val="000000"/>
-          <w:sz w:val="22"/>
-          <w:szCs w:val="22"/>
-          <w:shd w:val="clear" w:color="auto" w:fill="FFFFFF"/>
-        </w:rPr>
-        <w:t xml:space="preserve"> nas </w:t>
-      </w:r>
-      <w:proofErr w:type="spellStart"/>
-      <w:r>
-        <w:rPr>
-          <w:rFonts w:ascii="Arial" w:hAnsi="Arial" w:cs="Arial"/>
-          <w:color w:val="000000"/>
-          <w:sz w:val="22"/>
-          <w:szCs w:val="22"/>
-          <w:shd w:val="clear" w:color="auto" w:fill="FFFFFF"/>
-        </w:rPr>
-        <w:t>noticías</w:t>
-      </w:r>
-      <w:proofErr w:type="spellEnd"/>
-      <w:r>
-        <w:rPr>
-          <w:rFonts w:ascii="Arial" w:hAnsi="Arial" w:cs="Arial"/>
-          <w:color w:val="000000"/>
-          <w:sz w:val="22"/>
-          <w:szCs w:val="22"/>
-          <w:shd w:val="clear" w:color="auto" w:fill="FFFFFF"/>
-        </w:rPr>
-        <w:t xml:space="preserve"> (RF 07)</w:t>
+        <w:t>Este requisito não funcional refere-se à ética do produto. Como o produto será um agregado de informações coletadas externamente, deve-se garantir que as informações obtidas são de confiança e legitimas, evitando fake news nas noticías (RF 07)</w:t>
       </w:r>
       <w:r>
         <w:rPr>
@@ -9056,14 +8788,14 @@
     <w:charset w:val="00"/>
     <w:family w:val="swiss"/>
     <w:pitch w:val="variable"/>
-    <w:sig w:usb0="E0002AFF" w:usb1="C000247B" w:usb2="00000009" w:usb3="00000000" w:csb0="000001FF" w:csb1="00000000"/>
+    <w:sig w:usb0="E4002EFF" w:usb1="C000247B" w:usb2="00000009" w:usb3="00000000" w:csb0="000001FF" w:csb1="00000000"/>
   </w:font>
   <w:font w:name="Calibri Light">
     <w:panose1 w:val="020F0302020204030204"/>
     <w:charset w:val="00"/>
     <w:family w:val="swiss"/>
     <w:pitch w:val="variable"/>
-    <w:sig w:usb0="E0002AFF" w:usb1="C000247B" w:usb2="00000009" w:usb3="00000000" w:csb0="000001FF" w:csb1="00000000"/>
+    <w:sig w:usb0="E4002EFF" w:usb1="C000247B" w:usb2="00000009" w:usb3="00000000" w:csb0="000001FF" w:csb1="00000000"/>
   </w:font>
 </w:fonts>
 </file>
@@ -9112,6 +8844,7 @@
     <w:rsid w:val="00B42A3E"/>
     <w:rsid w:val="00D32ED5"/>
     <w:rsid w:val="00D76615"/>
+    <w:rsid w:val="00DB0CDA"/>
     <w:rsid w:val="00E42719"/>
     <w:rsid w:val="00F37214"/>
     <w:rsid w:val="00F95822"/>
@@ -9883,7 +9616,7 @@
 </file>
 
 <file path=customXml/itemProps2.xml><?xml version="1.0" encoding="utf-8"?>
-<ds:datastoreItem xmlns:ds="http://schemas.openxmlformats.org/officeDocument/2006/customXml" ds:itemID="{6F71026C-EA97-43F5-876C-C4B19FFEDDFB}">
+<ds:datastoreItem xmlns:ds="http://schemas.openxmlformats.org/officeDocument/2006/customXml" ds:itemID="{44404D69-3D76-421F-80F3-1BF6540C0328}">
   <ds:schemaRefs>
     <ds:schemaRef ds:uri="http://schemas.openxmlformats.org/officeDocument/2006/bibliography"/>
   </ds:schemaRefs>

</xml_diff>

<commit_message>
Correção nos requisitos após nova definição na solicitação de alteração/cadastro de palavras do dicionário
</commit_message>
<xml_diff>
--- a/docs/requisitos/requisitos.docx
+++ b/docs/requisitos/requisitos.docx
@@ -3584,7 +3584,27 @@
           <w:szCs w:val="22"/>
           <w:shd w:val="clear" w:color="auto" w:fill="FFFFFF"/>
         </w:rPr>
-        <w:t>Para isso, basta informar qual palavra está faltando no dicionário. Assim que fizer a solicitação, esta irá para uma área administrativa na qual passará por revisão.</w:t>
+        <w:t xml:space="preserve">Para isso, </w:t>
+      </w:r>
+      <w:r>
+        <w:rPr>
+          <w:rFonts w:ascii="Arial" w:hAnsi="Arial" w:cs="Arial"/>
+          <w:color w:val="000000"/>
+          <w:sz w:val="22"/>
+          <w:szCs w:val="22"/>
+          <w:shd w:val="clear" w:color="auto" w:fill="FFFFFF"/>
+        </w:rPr>
+        <w:t>é obrigatório informar o nome da palavra que se deseja cadastrar. Será solicitado também uma descrição do sentido denotativo da palavra.</w:t>
+      </w:r>
+      <w:r>
+        <w:rPr>
+          <w:rFonts w:ascii="Arial" w:hAnsi="Arial" w:cs="Arial"/>
+          <w:color w:val="000000"/>
+          <w:sz w:val="22"/>
+          <w:szCs w:val="22"/>
+          <w:shd w:val="clear" w:color="auto" w:fill="FFFFFF"/>
+        </w:rPr>
+        <w:t xml:space="preserve"> Assim que fizer a solicitação, esta irá para uma área administrativa na qual passará por revisão.</w:t>
       </w:r>
     </w:p>
     <w:p>
@@ -3757,10 +3777,31 @@
           <w:szCs w:val="22"/>
           <w:shd w:val="clear" w:color="auto" w:fill="FFFFFF"/>
         </w:rPr>
-        <w:t>Segue o mesmo processo de solicitação de edição de palavras no dicionário (RF 17).</w:t>
+        <w:lastRenderedPageBreak/>
+        <w:t>Segue o mesmo processo de solicitação de edição de palavras no dicionário (RF 17)</w:t>
+      </w:r>
+      <w:r>
+        <w:rPr>
+          <w:rFonts w:ascii="Arial" w:hAnsi="Arial" w:cs="Arial"/>
+          <w:color w:val="000000"/>
+          <w:sz w:val="22"/>
+          <w:szCs w:val="22"/>
+          <w:shd w:val="clear" w:color="auto" w:fill="FFFFFF"/>
+        </w:rPr>
+        <w:t>, porém a inclusão de descrição é opcional</w:t>
       </w:r>
       <w:bookmarkStart w:id="1" w:name="_GoBack"/>
       <w:bookmarkEnd w:id="1"/>
+      <w:r>
+        <w:rPr>
+          <w:rFonts w:ascii="Arial" w:hAnsi="Arial" w:cs="Arial"/>
+          <w:color w:val="000000"/>
+          <w:sz w:val="22"/>
+          <w:szCs w:val="22"/>
+          <w:shd w:val="clear" w:color="auto" w:fill="FFFFFF"/>
+        </w:rPr>
+        <w:t>.</w:t>
+      </w:r>
     </w:p>
     <w:p>
       <w:pPr>
@@ -8845,6 +8886,7 @@
     <w:rsid w:val="00D32ED5"/>
     <w:rsid w:val="00D76615"/>
     <w:rsid w:val="00DB0CDA"/>
+    <w:rsid w:val="00E01B60"/>
     <w:rsid w:val="00E42719"/>
     <w:rsid w:val="00F37214"/>
     <w:rsid w:val="00F95822"/>
@@ -9616,7 +9658,7 @@
 </file>
 
 <file path=customXml/itemProps2.xml><?xml version="1.0" encoding="utf-8"?>
-<ds:datastoreItem xmlns:ds="http://schemas.openxmlformats.org/officeDocument/2006/customXml" ds:itemID="{44404D69-3D76-421F-80F3-1BF6540C0328}">
+<ds:datastoreItem xmlns:ds="http://schemas.openxmlformats.org/officeDocument/2006/customXml" ds:itemID="{FA62FD14-55B7-4688-BDB0-FD245E66EA93}">
   <ds:schemaRefs>
     <ds:schemaRef ds:uri="http://schemas.openxmlformats.org/officeDocument/2006/bibliography"/>
   </ds:schemaRefs>

</xml_diff>